<commit_message>
[KNOW-23] added product name and reindex manual
</commit_message>
<xml_diff>
--- a/docs/documentation/deployment/installation_manual.docx
+++ b/docs/documentation/deployment/installation_manual.docx
@@ -37,7 +37,6 @@
               <w:rPr>
                 <w:b/>
                 <w:noProof/>
-                <w:lang w:val="en-US"/>
               </w:rPr>
               <w:drawing>
                 <wp:anchor distT="0" distB="0" distL="114300" distR="114300" simplePos="0" relativeHeight="251658240" behindDoc="1" locked="0" layoutInCell="1" allowOverlap="1" wp14:anchorId="02D5B8FE" wp14:editId="5C26ACAE">
@@ -128,7 +127,6 @@
               <w:rPr>
                 <w:b/>
                 <w:noProof/>
-                <w:lang w:val="en-US"/>
               </w:rPr>
               <w:drawing>
                 <wp:inline distT="0" distB="0" distL="0" distR="0">
@@ -214,7 +212,6 @@
       <w:r>
         <w:rPr>
           <w:noProof/>
-          <w:lang w:val="en-US"/>
         </w:rPr>
         <mc:AlternateContent>
           <mc:Choice Requires="wps">
@@ -396,7 +393,6 @@
       <w:r>
         <w:rPr>
           <w:noProof/>
-          <w:lang w:val="en-US"/>
         </w:rPr>
         <mc:AlternateContent>
           <mc:Choice Requires="wps">
@@ -460,7 +456,6 @@
                             <w:pPr>
                               <w:pStyle w:val="Untertitel"/>
                             </w:pPr>
-                            <w:bookmarkStart w:id="0" w:name="_GoBack"/>
                             <w:r>
                               <w:rPr>
                                 <w:b/>
@@ -468,7 +463,6 @@
                               </w:rPr>
                               <w:t>Authors</w:t>
                             </w:r>
-                            <w:bookmarkEnd w:id="0"/>
                             <w:r>
                               <w:rPr>
                                 <w:b/>
@@ -592,7 +586,7 @@
           <w:lang w:val="en-US"/>
         </w:rPr>
       </w:pPr>
-      <w:bookmarkStart w:id="2" w:name="_Toc453706106"/>
+      <w:bookmarkStart w:id="0" w:name="_Toc453921793"/>
       <w:r>
         <w:rPr>
           <w:lang w:val="en-US"/>
@@ -600,7 +594,7 @@
         <w:lastRenderedPageBreak/>
         <w:t>Table of contents</w:t>
       </w:r>
-      <w:bookmarkEnd w:id="2"/>
+      <w:bookmarkEnd w:id="0"/>
     </w:p>
     <w:p>
       <w:pPr>
@@ -610,7 +604,6 @@
           <w:b w:val="0"/>
           <w:sz w:val="22"/>
           <w:szCs w:val="22"/>
-          <w:lang w:val="en-US"/>
         </w:rPr>
       </w:pPr>
       <w:r>
@@ -638,27 +631,18 @@
         <w:t>Table of contents</w:t>
       </w:r>
       <w:r>
-        <w:rPr>
-          <w:lang w:val="en-US"/>
-        </w:rPr>
         <w:tab/>
       </w:r>
       <w:r>
         <w:fldChar w:fldCharType="begin"/>
       </w:r>
       <w:r>
-        <w:rPr>
-          <w:lang w:val="en-US"/>
-        </w:rPr>
-        <w:instrText xml:space="preserve"> PAGEREF _Toc453706106 \h </w:instrText>
+        <w:instrText xml:space="preserve"> PAGEREF _Toc453921793 \h </w:instrText>
       </w:r>
       <w:r>
         <w:fldChar w:fldCharType="separate"/>
       </w:r>
       <w:r>
-        <w:rPr>
-          <w:lang w:val="en-US"/>
-        </w:rPr>
         <w:t>2</w:t>
       </w:r>
       <w:r>
@@ -673,7 +657,6 @@
           <w:b w:val="0"/>
           <w:sz w:val="22"/>
           <w:szCs w:val="22"/>
-          <w:lang w:val="en-US"/>
         </w:rPr>
       </w:pPr>
       <w:r>
@@ -683,27 +666,18 @@
         <w:t>List of Figures</w:t>
       </w:r>
       <w:r>
-        <w:rPr>
-          <w:lang w:val="en-US"/>
-        </w:rPr>
         <w:tab/>
       </w:r>
       <w:r>
         <w:fldChar w:fldCharType="begin"/>
       </w:r>
       <w:r>
-        <w:rPr>
-          <w:lang w:val="en-US"/>
-        </w:rPr>
-        <w:instrText xml:space="preserve"> PAGEREF _Toc453706107 \h </w:instrText>
+        <w:instrText xml:space="preserve"> PAGEREF _Toc453921794 \h </w:instrText>
       </w:r>
       <w:r>
         <w:fldChar w:fldCharType="separate"/>
       </w:r>
       <w:r>
-        <w:rPr>
-          <w:lang w:val="en-US"/>
-        </w:rPr>
         <w:t>3</w:t>
       </w:r>
       <w:r>
@@ -718,7 +692,6 @@
           <w:b w:val="0"/>
           <w:sz w:val="22"/>
           <w:szCs w:val="22"/>
-          <w:lang w:val="en-US"/>
         </w:rPr>
       </w:pPr>
       <w:r>
@@ -728,27 +701,18 @@
         <w:t>List of Tables</w:t>
       </w:r>
       <w:r>
-        <w:rPr>
-          <w:lang w:val="en-US"/>
-        </w:rPr>
         <w:tab/>
       </w:r>
       <w:r>
         <w:fldChar w:fldCharType="begin"/>
       </w:r>
       <w:r>
-        <w:rPr>
-          <w:lang w:val="en-US"/>
-        </w:rPr>
-        <w:instrText xml:space="preserve"> PAGEREF _Toc453706108 \h </w:instrText>
+        <w:instrText xml:space="preserve"> PAGEREF _Toc453921795 \h </w:instrText>
       </w:r>
       <w:r>
         <w:fldChar w:fldCharType="separate"/>
       </w:r>
       <w:r>
-        <w:rPr>
-          <w:lang w:val="en-US"/>
-        </w:rPr>
         <w:t>3</w:t>
       </w:r>
       <w:r>
@@ -763,7 +727,6 @@
           <w:b w:val="0"/>
           <w:sz w:val="22"/>
           <w:szCs w:val="22"/>
-          <w:lang w:val="en-US"/>
         </w:rPr>
       </w:pPr>
       <w:r>
@@ -773,27 +736,18 @@
         <w:t>Version History</w:t>
       </w:r>
       <w:r>
-        <w:rPr>
-          <w:lang w:val="en-US"/>
-        </w:rPr>
         <w:tab/>
       </w:r>
       <w:r>
         <w:fldChar w:fldCharType="begin"/>
       </w:r>
       <w:r>
-        <w:rPr>
-          <w:lang w:val="en-US"/>
-        </w:rPr>
-        <w:instrText xml:space="preserve"> PAGEREF _Toc453706109 \h </w:instrText>
+        <w:instrText xml:space="preserve"> PAGEREF _Toc453921796 \h </w:instrText>
       </w:r>
       <w:r>
         <w:fldChar w:fldCharType="separate"/>
       </w:r>
       <w:r>
-        <w:rPr>
-          <w:lang w:val="en-US"/>
-        </w:rPr>
         <w:t>5</w:t>
       </w:r>
       <w:r>
@@ -808,7 +762,6 @@
           <w:b w:val="0"/>
           <w:sz w:val="22"/>
           <w:szCs w:val="22"/>
-          <w:lang w:val="en-US"/>
         </w:rPr>
       </w:pPr>
       <w:r>
@@ -818,27 +771,18 @@
         <w:t>Introduction</w:t>
       </w:r>
       <w:r>
-        <w:rPr>
-          <w:lang w:val="en-US"/>
-        </w:rPr>
         <w:tab/>
       </w:r>
       <w:r>
         <w:fldChar w:fldCharType="begin"/>
       </w:r>
       <w:r>
-        <w:rPr>
-          <w:lang w:val="en-US"/>
-        </w:rPr>
-        <w:instrText xml:space="preserve"> PAGEREF _Toc453706110 \h </w:instrText>
+        <w:instrText xml:space="preserve"> PAGEREF _Toc453921797 \h </w:instrText>
       </w:r>
       <w:r>
         <w:fldChar w:fldCharType="separate"/>
       </w:r>
       <w:r>
-        <w:rPr>
-          <w:lang w:val="en-US"/>
-        </w:rPr>
         <w:t>6</w:t>
       </w:r>
       <w:r>
@@ -853,7 +797,6 @@
           <w:b w:val="0"/>
           <w:sz w:val="22"/>
           <w:szCs w:val="22"/>
-          <w:lang w:val="en-US"/>
         </w:rPr>
       </w:pPr>
       <w:r>
@@ -868,7 +811,6 @@
           <w:b w:val="0"/>
           <w:sz w:val="22"/>
           <w:szCs w:val="22"/>
-          <w:lang w:val="en-US"/>
         </w:rPr>
         <w:tab/>
       </w:r>
@@ -879,27 +821,18 @@
         <w:t>System requirements</w:t>
       </w:r>
       <w:r>
-        <w:rPr>
-          <w:lang w:val="en-US"/>
-        </w:rPr>
         <w:tab/>
       </w:r>
       <w:r>
         <w:fldChar w:fldCharType="begin"/>
       </w:r>
       <w:r>
-        <w:rPr>
-          <w:lang w:val="en-US"/>
-        </w:rPr>
-        <w:instrText xml:space="preserve"> PAGEREF _Toc453706111 \h </w:instrText>
+        <w:instrText xml:space="preserve"> PAGEREF _Toc453921798 \h </w:instrText>
       </w:r>
       <w:r>
         <w:fldChar w:fldCharType="separate"/>
       </w:r>
       <w:r>
-        <w:rPr>
-          <w:lang w:val="en-US"/>
-        </w:rPr>
         <w:t>7</w:t>
       </w:r>
       <w:r>
@@ -913,7 +846,6 @@
           <w:rFonts w:asciiTheme="minorHAnsi" w:eastAsiaTheme="minorEastAsia" w:hAnsiTheme="minorHAnsi" w:cstheme="minorBidi"/>
           <w:sz w:val="22"/>
           <w:szCs w:val="22"/>
-          <w:lang w:val="en-US"/>
         </w:rPr>
       </w:pPr>
       <w:r>
@@ -927,7 +859,6 @@
           <w:rFonts w:asciiTheme="minorHAnsi" w:eastAsiaTheme="minorEastAsia" w:hAnsiTheme="minorHAnsi" w:cstheme="minorBidi"/>
           <w:sz w:val="22"/>
           <w:szCs w:val="22"/>
-          <w:lang w:val="en-US"/>
         </w:rPr>
         <w:tab/>
       </w:r>
@@ -938,27 +869,18 @@
         <w:t>Recommended hardware requirements</w:t>
       </w:r>
       <w:r>
-        <w:rPr>
-          <w:lang w:val="en-US"/>
-        </w:rPr>
         <w:tab/>
       </w:r>
       <w:r>
         <w:fldChar w:fldCharType="begin"/>
       </w:r>
       <w:r>
-        <w:rPr>
-          <w:lang w:val="en-US"/>
-        </w:rPr>
-        <w:instrText xml:space="preserve"> PAGEREF _Toc453706112 \h </w:instrText>
+        <w:instrText xml:space="preserve"> PAGEREF _Toc453921799 \h </w:instrText>
       </w:r>
       <w:r>
         <w:fldChar w:fldCharType="separate"/>
       </w:r>
       <w:r>
-        <w:rPr>
-          <w:lang w:val="en-US"/>
-        </w:rPr>
         <w:t>7</w:t>
       </w:r>
       <w:r>
@@ -972,7 +894,6 @@
           <w:rFonts w:asciiTheme="minorHAnsi" w:eastAsiaTheme="minorEastAsia" w:hAnsiTheme="minorHAnsi" w:cstheme="minorBidi"/>
           <w:sz w:val="22"/>
           <w:szCs w:val="22"/>
-          <w:lang w:val="en-US"/>
         </w:rPr>
       </w:pPr>
       <w:r>
@@ -986,7 +907,6 @@
           <w:rFonts w:asciiTheme="minorHAnsi" w:eastAsiaTheme="minorEastAsia" w:hAnsiTheme="minorHAnsi" w:cstheme="minorBidi"/>
           <w:sz w:val="22"/>
           <w:szCs w:val="22"/>
-          <w:lang w:val="en-US"/>
         </w:rPr>
         <w:tab/>
       </w:r>
@@ -997,27 +917,18 @@
         <w:t>Software requirements</w:t>
       </w:r>
       <w:r>
-        <w:rPr>
-          <w:lang w:val="en-US"/>
-        </w:rPr>
         <w:tab/>
       </w:r>
       <w:r>
         <w:fldChar w:fldCharType="begin"/>
       </w:r>
       <w:r>
-        <w:rPr>
-          <w:lang w:val="en-US"/>
-        </w:rPr>
-        <w:instrText xml:space="preserve"> PAGEREF _Toc453706113 \h </w:instrText>
+        <w:instrText xml:space="preserve"> PAGEREF _Toc453921800 \h </w:instrText>
       </w:r>
       <w:r>
         <w:fldChar w:fldCharType="separate"/>
       </w:r>
       <w:r>
-        <w:rPr>
-          <w:lang w:val="en-US"/>
-        </w:rPr>
         <w:t>7</w:t>
       </w:r>
       <w:r>
@@ -1031,7 +942,6 @@
           <w:rFonts w:asciiTheme="minorHAnsi" w:eastAsiaTheme="minorEastAsia" w:hAnsiTheme="minorHAnsi" w:cstheme="minorBidi"/>
           <w:sz w:val="22"/>
           <w:szCs w:val="22"/>
-          <w:lang w:val="en-US"/>
         </w:rPr>
       </w:pPr>
       <w:r>
@@ -1045,7 +955,6 @@
           <w:rFonts w:asciiTheme="minorHAnsi" w:eastAsiaTheme="minorEastAsia" w:hAnsiTheme="minorHAnsi" w:cstheme="minorBidi"/>
           <w:sz w:val="22"/>
           <w:szCs w:val="22"/>
-          <w:lang w:val="en-US"/>
         </w:rPr>
         <w:tab/>
       </w:r>
@@ -1056,27 +965,18 @@
         <w:t>Windows / Mac prerequisites</w:t>
       </w:r>
       <w:r>
-        <w:rPr>
-          <w:lang w:val="en-US"/>
-        </w:rPr>
         <w:tab/>
       </w:r>
       <w:r>
         <w:fldChar w:fldCharType="begin"/>
       </w:r>
       <w:r>
-        <w:rPr>
-          <w:lang w:val="en-US"/>
-        </w:rPr>
-        <w:instrText xml:space="preserve"> PAGEREF _Toc453706114 \h </w:instrText>
+        <w:instrText xml:space="preserve"> PAGEREF _Toc453921801 \h </w:instrText>
       </w:r>
       <w:r>
         <w:fldChar w:fldCharType="separate"/>
       </w:r>
       <w:r>
-        <w:rPr>
-          <w:lang w:val="en-US"/>
-        </w:rPr>
         <w:t>8</w:t>
       </w:r>
       <w:r>
@@ -1091,7 +991,6 @@
           <w:b w:val="0"/>
           <w:sz w:val="22"/>
           <w:szCs w:val="22"/>
-          <w:lang w:val="en-US"/>
         </w:rPr>
       </w:pPr>
       <w:r>
@@ -1106,7 +1005,6 @@
           <w:b w:val="0"/>
           <w:sz w:val="22"/>
           <w:szCs w:val="22"/>
-          <w:lang w:val="en-US"/>
         </w:rPr>
         <w:tab/>
       </w:r>
@@ -1117,28 +1015,69 @@
         <w:t>Download and install</w:t>
       </w:r>
       <w:r>
-        <w:rPr>
-          <w:lang w:val="en-US"/>
-        </w:rPr>
         <w:tab/>
       </w:r>
       <w:r>
         <w:fldChar w:fldCharType="begin"/>
       </w:r>
       <w:r>
-        <w:rPr>
-          <w:lang w:val="en-US"/>
-        </w:rPr>
-        <w:instrText xml:space="preserve"> PAGEREF _Toc453706115 \h </w:instrText>
+        <w:instrText xml:space="preserve"> PAGEREF _Toc453921802 \h </w:instrText>
       </w:r>
       <w:r>
         <w:fldChar w:fldCharType="separate"/>
       </w:r>
       <w:r>
-        <w:rPr>
-          <w:lang w:val="en-US"/>
-        </w:rPr>
         <w:t>9</w:t>
+      </w:r>
+      <w:r>
+        <w:fldChar w:fldCharType="end"/>
+      </w:r>
+    </w:p>
+    <w:p>
+      <w:pPr>
+        <w:pStyle w:val="Verzeichnis1"/>
+        <w:rPr>
+          <w:rFonts w:asciiTheme="minorHAnsi" w:eastAsiaTheme="minorEastAsia" w:hAnsiTheme="minorHAnsi" w:cstheme="minorBidi"/>
+          <w:b w:val="0"/>
+          <w:sz w:val="22"/>
+          <w:szCs w:val="22"/>
+        </w:rPr>
+      </w:pPr>
+      <w:r>
+        <w:rPr>
+          <w:lang w:val="en-US"/>
+        </w:rPr>
+        <w:t>3</w:t>
+      </w:r>
+      <w:r>
+        <w:rPr>
+          <w:rFonts w:asciiTheme="minorHAnsi" w:eastAsiaTheme="minorEastAsia" w:hAnsiTheme="minorHAnsi" w:cstheme="minorBidi"/>
+          <w:b w:val="0"/>
+          <w:sz w:val="22"/>
+          <w:szCs w:val="22"/>
+        </w:rPr>
+        <w:tab/>
+      </w:r>
+      <w:r>
+        <w:rPr>
+          <w:lang w:val="en-US"/>
+        </w:rPr>
+        <w:t>Reindexation Process</w:t>
+      </w:r>
+      <w:r>
+        <w:tab/>
+      </w:r>
+      <w:r>
+        <w:fldChar w:fldCharType="begin"/>
+      </w:r>
+      <w:r>
+        <w:instrText xml:space="preserve"> PAGEREF _Toc453921803 \h </w:instrText>
+      </w:r>
+      <w:r>
+        <w:fldChar w:fldCharType="separate"/>
+      </w:r>
+      <w:r>
+        <w:t>10</w:t>
       </w:r>
       <w:r>
         <w:fldChar w:fldCharType="end"/>
@@ -1164,7 +1103,7 @@
         <w:lastRenderedPageBreak/>
         <w:fldChar w:fldCharType="end"/>
       </w:r>
-      <w:bookmarkStart w:id="3" w:name="_Toc453706107"/>
+      <w:bookmarkStart w:id="1" w:name="_Toc453921794"/>
       <w:r>
         <w:rPr>
           <w:lang w:val="en-US"/>
@@ -1183,7 +1122,7 @@
         </w:rPr>
         <w:t>igures</w:t>
       </w:r>
-      <w:bookmarkEnd w:id="3"/>
+      <w:bookmarkEnd w:id="1"/>
     </w:p>
     <w:p>
       <w:pPr>
@@ -1287,7 +1226,7 @@
           <w:lang w:val="en-US"/>
         </w:rPr>
       </w:pPr>
-      <w:bookmarkStart w:id="4" w:name="_Toc453706108"/>
+      <w:bookmarkStart w:id="2" w:name="_Toc453921795"/>
       <w:r>
         <w:rPr>
           <w:lang w:val="en-US"/>
@@ -1300,7 +1239,7 @@
         </w:rPr>
         <w:t>ables</w:t>
       </w:r>
-      <w:bookmarkEnd w:id="4"/>
+      <w:bookmarkEnd w:id="2"/>
     </w:p>
     <w:p>
       <w:pPr>
@@ -1432,7 +1371,7 @@
           <w:lang w:val="en-US"/>
         </w:rPr>
       </w:pPr>
-      <w:bookmarkStart w:id="5" w:name="_Toc453706109"/>
+      <w:bookmarkStart w:id="3" w:name="_Toc453921796"/>
       <w:r>
         <w:rPr>
           <w:lang w:val="en-US"/>
@@ -1452,7 +1391,7 @@
         </w:rPr>
         <w:t>n History</w:t>
       </w:r>
-      <w:bookmarkEnd w:id="5"/>
+      <w:bookmarkEnd w:id="3"/>
     </w:p>
     <w:tbl>
       <w:tblPr>
@@ -1613,6 +1552,12 @@
                 <w:lang w:val="en-US"/>
               </w:rPr>
             </w:pPr>
+            <w:r>
+              <w:rPr>
+                <w:lang w:val="en-US"/>
+              </w:rPr>
+              <w:t>02.</w:t>
+            </w:r>
           </w:p>
         </w:tc>
         <w:tc>
@@ -1625,6 +1570,12 @@
                 <w:lang w:val="en-US"/>
               </w:rPr>
             </w:pPr>
+            <w:r>
+              <w:rPr>
+                <w:lang w:val="en-US"/>
+              </w:rPr>
+              <w:t>17.06.2016</w:t>
+            </w:r>
           </w:p>
         </w:tc>
         <w:tc>
@@ -1637,6 +1588,26 @@
                 <w:lang w:val="en-US"/>
               </w:rPr>
             </w:pPr>
+            <w:r>
+              <w:rPr>
+                <w:lang w:val="en-US"/>
+              </w:rPr>
+              <w:t xml:space="preserve">Added </w:t>
+            </w:r>
+            <w:proofErr w:type="spellStart"/>
+            <w:r>
+              <w:rPr>
+                <w:lang w:val="en-US"/>
+              </w:rPr>
+              <w:t>reindex</w:t>
+            </w:r>
+            <w:proofErr w:type="spellEnd"/>
+            <w:r>
+              <w:rPr>
+                <w:lang w:val="en-US"/>
+              </w:rPr>
+              <w:t xml:space="preserve"> Process</w:t>
+            </w:r>
           </w:p>
         </w:tc>
       </w:tr>
@@ -1659,7 +1630,7 @@
           <w:lang w:val="en-US"/>
         </w:rPr>
       </w:pPr>
-      <w:bookmarkStart w:id="6" w:name="_Toc453706110"/>
+      <w:bookmarkStart w:id="4" w:name="_Toc453921797"/>
       <w:r>
         <w:rPr>
           <w:lang w:val="en-US"/>
@@ -1679,19 +1650,31 @@
         </w:rPr>
         <w:t>oduction</w:t>
       </w:r>
-      <w:bookmarkEnd w:id="6"/>
-    </w:p>
-    <w:p>
-      <w:pPr>
-        <w:rPr>
-          <w:lang w:val="en-US"/>
-        </w:rPr>
-      </w:pPr>
-      <w:r>
-        <w:rPr>
-          <w:lang w:val="en-US"/>
-        </w:rPr>
-        <w:t>This document includes software installation and maintenance instruction for &lt;&lt;PRODUCTNAME&gt;&gt; to enable system administrators installing and maintaining the software.</w:t>
+      <w:bookmarkEnd w:id="4"/>
+    </w:p>
+    <w:p>
+      <w:pPr>
+        <w:rPr>
+          <w:lang w:val="en-US"/>
+        </w:rPr>
+      </w:pPr>
+      <w:r>
+        <w:rPr>
+          <w:lang w:val="en-US"/>
+        </w:rPr>
+        <w:t xml:space="preserve">This document includes software installation and maintenance instruction for </w:t>
+      </w:r>
+      <w:r>
+        <w:rPr>
+          <w:lang w:val="en-US"/>
+        </w:rPr>
+        <w:t>Metis</w:t>
+      </w:r>
+      <w:r>
+        <w:rPr>
+          <w:lang w:val="en-US"/>
+        </w:rPr>
+        <w:t xml:space="preserve"> to enable system administrators installing and maintaining the software.</w:t>
       </w:r>
     </w:p>
     <w:p>
@@ -1752,7 +1735,7 @@
           <w:lang w:val="en-US"/>
         </w:rPr>
       </w:pPr>
-      <w:bookmarkStart w:id="7" w:name="_Toc453706111"/>
+      <w:bookmarkStart w:id="5" w:name="_Toc453921798"/>
       <w:r>
         <w:rPr>
           <w:lang w:val="en-US"/>
@@ -1766,19 +1749,31 @@
         </w:rPr>
         <w:t>ystem requirements</w:t>
       </w:r>
-      <w:bookmarkEnd w:id="7"/>
-    </w:p>
-    <w:p>
-      <w:pPr>
-        <w:rPr>
-          <w:lang w:val="en-US"/>
-        </w:rPr>
-      </w:pPr>
-      <w:r>
-        <w:rPr>
-          <w:lang w:val="en-US"/>
-        </w:rPr>
-        <w:t>To install and run &lt;&lt;PRODUCTNAME&gt;&gt; software your system must meet the following minimum requirements.</w:t>
+      <w:bookmarkEnd w:id="5"/>
+    </w:p>
+    <w:p>
+      <w:pPr>
+        <w:rPr>
+          <w:lang w:val="en-US"/>
+        </w:rPr>
+      </w:pPr>
+      <w:r>
+        <w:rPr>
+          <w:lang w:val="en-US"/>
+        </w:rPr>
+        <w:t xml:space="preserve">To install and run </w:t>
+      </w:r>
+      <w:r>
+        <w:rPr>
+          <w:lang w:val="en-US"/>
+        </w:rPr>
+        <w:t>Metis</w:t>
+      </w:r>
+      <w:r>
+        <w:rPr>
+          <w:lang w:val="en-US"/>
+        </w:rPr>
+        <w:t xml:space="preserve"> software your system must meet the following minimum requirements.</w:t>
       </w:r>
     </w:p>
     <w:p>
@@ -1788,29 +1783,14 @@
           <w:lang w:val="en-US"/>
         </w:rPr>
       </w:pPr>
-      <w:bookmarkStart w:id="8" w:name="_Toc453706112"/>
+      <w:bookmarkStart w:id="6" w:name="_Toc453921799"/>
       <w:r>
         <w:rPr>
           <w:lang w:val="en-US"/>
         </w:rPr>
         <w:t>Recommended hardware requirements</w:t>
       </w:r>
-      <w:bookmarkEnd w:id="8"/>
-    </w:p>
-    <w:p>
-      <w:pPr>
-        <w:rPr>
-          <w:lang w:val="en-US"/>
-        </w:rPr>
-      </w:pPr>
-      <w:proofErr w:type="spellStart"/>
-      <w:r>
-        <w:rPr>
-          <w:lang w:val="en-US"/>
-        </w:rPr>
-        <w:t>todo</w:t>
-      </w:r>
-      <w:proofErr w:type="spellEnd"/>
+      <w:bookmarkEnd w:id="6"/>
     </w:p>
     <w:p>
       <w:pPr>
@@ -1820,7 +1800,7 @@
           <w:lang w:val="en-US"/>
         </w:rPr>
       </w:pPr>
-      <w:bookmarkStart w:id="9" w:name="_Toc453705883"/>
+      <w:bookmarkStart w:id="7" w:name="_Toc453705883"/>
       <w:r>
         <w:rPr>
           <w:lang w:val="en-US"/>
@@ -1870,7 +1850,7 @@
         </w:rPr>
         <w:t>ystem requirements</w:t>
       </w:r>
-      <w:bookmarkEnd w:id="9"/>
+      <w:bookmarkEnd w:id="7"/>
     </w:p>
     <w:tbl>
       <w:tblPr>
@@ -2144,7 +2124,13 @@
               <w:rPr>
                 <w:lang w:val="en-US"/>
               </w:rPr>
-              <w:t>At least &lt;&lt;XX&gt;&gt; GB free hard disk space</w:t>
+              <w:t>At least 5</w:t>
+            </w:r>
+            <w:r>
+              <w:rPr>
+                <w:lang w:val="en-US"/>
+              </w:rPr>
+              <w:t xml:space="preserve"> GB free hard disk space</w:t>
             </w:r>
           </w:p>
         </w:tc>
@@ -2246,7 +2232,13 @@
               <w:rPr>
                 <w:lang w:val="en-US"/>
               </w:rPr>
-              <w:t>&lt;&lt;PRODUCTNAME&gt;&gt; requires internet access to download the Docker images. After the build is done, internet connection isn’t required anymore.</w:t>
+              <w:t xml:space="preserve">Metis </w:t>
+            </w:r>
+            <w:r>
+              <w:rPr>
+                <w:lang w:val="en-US"/>
+              </w:rPr>
+              <w:t>requires internet access to download the Docker images. After the build is done, internet connection isn’t required anymore.</w:t>
             </w:r>
           </w:p>
         </w:tc>
@@ -2266,26 +2258,26 @@
           <w:lang w:val="en-US"/>
         </w:rPr>
       </w:pPr>
-      <w:bookmarkStart w:id="10" w:name="_Toc453706113"/>
+      <w:bookmarkStart w:id="8" w:name="_Toc453921800"/>
       <w:r>
         <w:rPr>
           <w:lang w:val="en-US"/>
         </w:rPr>
         <w:t>Software requirements</w:t>
       </w:r>
-      <w:bookmarkEnd w:id="10"/>
-    </w:p>
-    <w:p>
-      <w:pPr>
-        <w:rPr>
-          <w:lang w:val="en-US"/>
-        </w:rPr>
-      </w:pPr>
-      <w:r>
-        <w:rPr>
-          <w:lang w:val="en-US"/>
-        </w:rPr>
-        <w:t>&lt;&lt;PRODUCTNAME&gt;&gt;</w:t>
+      <w:bookmarkEnd w:id="8"/>
+    </w:p>
+    <w:p>
+      <w:pPr>
+        <w:rPr>
+          <w:lang w:val="en-US"/>
+        </w:rPr>
+      </w:pPr>
+      <w:r>
+        <w:rPr>
+          <w:lang w:val="en-US"/>
+        </w:rPr>
+        <w:t>Metis</w:t>
       </w:r>
       <w:r>
         <w:rPr>
@@ -2346,13 +2338,12 @@
       <w:r>
         <w:rPr>
           <w:noProof/>
-          <w:lang w:val="en-US"/>
         </w:rPr>
         <w:lastRenderedPageBreak/>
         <mc:AlternateContent>
           <mc:Choice Requires="wps">
             <w:drawing>
-              <wp:anchor distT="0" distB="0" distL="114300" distR="114300" simplePos="0" relativeHeight="251664384" behindDoc="0" locked="0" layoutInCell="1" allowOverlap="1" wp14:anchorId="4CE1CD6A" wp14:editId="0D9246E2">
+              <wp:anchor distT="0" distB="0" distL="114300" distR="114300" simplePos="0" relativeHeight="251664384" behindDoc="0" locked="0" layoutInCell="1" allowOverlap="1" wp14:anchorId="346B3CF9" wp14:editId="110EF001">
                 <wp:simplePos x="0" y="0"/>
                 <wp:positionH relativeFrom="column">
                   <wp:posOffset>4273550</wp:posOffset>
@@ -2425,10 +2416,9 @@
       <w:r>
         <w:rPr>
           <w:noProof/>
-          <w:lang w:val="en-US"/>
         </w:rPr>
         <w:drawing>
-          <wp:inline distT="0" distB="0" distL="0" distR="0" wp14:anchorId="3FB60ABE" wp14:editId="45C6EF2B">
+          <wp:inline distT="0" distB="0" distL="0" distR="0" wp14:anchorId="051A1E26" wp14:editId="56034BBB">
             <wp:extent cx="5399405" cy="4567555"/>
             <wp:effectExtent l="0" t="0" r="0" b="4445"/>
             <wp:docPr id="2" name="Grafik 2"/>
@@ -2472,7 +2462,7 @@
           <w:lang w:val="en-US"/>
         </w:rPr>
       </w:pPr>
-      <w:bookmarkStart w:id="11" w:name="_Toc453705871"/>
+      <w:bookmarkStart w:id="9" w:name="_Toc453705871"/>
       <w:r>
         <w:rPr>
           <w:lang w:val="en-US"/>
@@ -2515,84 +2505,86 @@
         </w:rPr>
         <w:t>: Check virtualization support</w:t>
       </w:r>
+      <w:bookmarkEnd w:id="9"/>
+    </w:p>
+    <w:p>
+      <w:pPr>
+        <w:pStyle w:val="berschrift3"/>
+        <w:rPr>
+          <w:lang w:val="en-US"/>
+        </w:rPr>
+      </w:pPr>
+      <w:bookmarkStart w:id="10" w:name="_Toc453921801"/>
+      <w:r>
+        <w:rPr>
+          <w:lang w:val="en-US"/>
+        </w:rPr>
+        <w:t>Windows / Mac prerequisites</w:t>
+      </w:r>
+      <w:bookmarkEnd w:id="10"/>
+    </w:p>
+    <w:p>
+      <w:pPr>
+        <w:rPr>
+          <w:lang w:val="en-US"/>
+        </w:rPr>
+      </w:pPr>
+      <w:r>
+        <w:rPr>
+          <w:lang w:val="en-US"/>
+        </w:rPr>
+        <w:t xml:space="preserve">If you run </w:t>
+      </w:r>
+      <w:r>
+        <w:rPr>
+          <w:lang w:val="en-US"/>
+        </w:rPr>
+        <w:t>Metis</w:t>
+      </w:r>
+      <w:r>
+        <w:rPr>
+          <w:lang w:val="en-US"/>
+        </w:rPr>
+        <w:t xml:space="preserve"> on Windows or Mac environment, the Docker Toolbox version 1.11.1 or later </w:t>
+      </w:r>
+      <w:r>
+        <w:rPr>
+          <w:lang w:val="en-US"/>
+        </w:rPr>
+        <w:t>must be installed.</w:t>
+      </w:r>
+    </w:p>
+    <w:p>
+      <w:pPr>
+        <w:rPr>
+          <w:lang w:val="en-US"/>
+        </w:rPr>
+      </w:pPr>
+    </w:p>
+    <w:p>
+      <w:pPr>
+        <w:rPr>
+          <w:lang w:val="en-US"/>
+        </w:rPr>
+      </w:pPr>
+    </w:p>
+    <w:p>
+      <w:pPr>
+        <w:rPr>
+          <w:lang w:val="en-US"/>
+        </w:rPr>
+      </w:pPr>
+      <w:bookmarkStart w:id="11" w:name="_GoBack"/>
       <w:bookmarkEnd w:id="11"/>
     </w:p>
     <w:p>
       <w:pPr>
-        <w:pStyle w:val="berschrift3"/>
-        <w:rPr>
-          <w:lang w:val="en-US"/>
-        </w:rPr>
-      </w:pPr>
-      <w:bookmarkStart w:id="12" w:name="_Toc453706114"/>
-      <w:r>
-        <w:rPr>
-          <w:lang w:val="en-US"/>
-        </w:rPr>
-        <w:t>Windows / Mac prerequisites</w:t>
-      </w:r>
-      <w:bookmarkEnd w:id="12"/>
-    </w:p>
-    <w:p>
-      <w:pPr>
-        <w:rPr>
-          <w:lang w:val="en-US"/>
-        </w:rPr>
-      </w:pPr>
-      <w:r>
-        <w:rPr>
-          <w:lang w:val="en-US"/>
-        </w:rPr>
-        <w:t xml:space="preserve">If you run </w:t>
-      </w:r>
-      <w:r>
-        <w:rPr>
-          <w:lang w:val="en-US"/>
-        </w:rPr>
-        <w:t>&lt;&lt;PRODUCTNAME&gt;&gt;</w:t>
-      </w:r>
-      <w:r>
-        <w:rPr>
-          <w:lang w:val="en-US"/>
-        </w:rPr>
-        <w:t xml:space="preserve"> on Windows or Mac environment, the Docker Toolbox version 1.11.1 or later </w:t>
-      </w:r>
-      <w:r>
-        <w:rPr>
-          <w:lang w:val="en-US"/>
-        </w:rPr>
-        <w:t>must be installed.</w:t>
-      </w:r>
-    </w:p>
-    <w:p>
-      <w:pPr>
-        <w:rPr>
-          <w:lang w:val="en-US"/>
-        </w:rPr>
-      </w:pPr>
-    </w:p>
-    <w:p>
-      <w:pPr>
-        <w:rPr>
-          <w:lang w:val="en-US"/>
-        </w:rPr>
-      </w:pPr>
-    </w:p>
-    <w:p>
-      <w:pPr>
-        <w:rPr>
-          <w:lang w:val="en-US"/>
-        </w:rPr>
-      </w:pPr>
-    </w:p>
-    <w:p>
-      <w:pPr>
         <w:pStyle w:val="berschrift1"/>
         <w:rPr>
           <w:lang w:val="en-US"/>
         </w:rPr>
       </w:pPr>
-      <w:bookmarkStart w:id="13" w:name="_Toc453706115"/>
+      <w:bookmarkStart w:id="12" w:name="_Toc453921802"/>
       <w:r>
         <w:rPr>
           <w:lang w:val="en-US"/>
@@ -2606,7 +2598,7 @@
         </w:rPr>
         <w:t>nstall</w:t>
       </w:r>
-      <w:bookmarkEnd w:id="13"/>
+      <w:bookmarkEnd w:id="12"/>
       <w:r>
         <w:rPr>
           <w:lang w:val="en-US"/>
@@ -2642,7 +2634,13 @@
         <w:rPr>
           <w:lang w:val="en-US"/>
         </w:rPr>
-        <w:t xml:space="preserve">Ensure there is at least &lt;&lt;&gt;&gt; GB of free disk space to contain downloaded installation files. </w:t>
+        <w:t>Ensure there is at least 5</w:t>
+      </w:r>
+      <w:r>
+        <w:rPr>
+          <w:lang w:val="en-US"/>
+        </w:rPr>
+        <w:t xml:space="preserve"> GB of free disk space to contain downloaded installation files. </w:t>
       </w:r>
     </w:p>
     <w:p>
@@ -2690,7 +2688,14 @@
         <w:rPr>
           <w:lang w:val="en-US"/>
         </w:rPr>
-        <w:t xml:space="preserve"> stable release from the &lt;&lt;PRODUCTNAME&gt;&gt;</w:t>
+        <w:t xml:space="preserve"> stable release from the </w:t>
+      </w:r>
+      <w:proofErr w:type="spellStart"/>
+      <w:r>
+        <w:rPr>
+          <w:lang w:val="en-US"/>
+        </w:rPr>
+        <w:t>Kanbanana</w:t>
       </w:r>
       <w:r>
         <w:rPr>
@@ -2698,6 +2703,7 @@
         </w:rPr>
         <w:t>s</w:t>
       </w:r>
+      <w:proofErr w:type="spellEnd"/>
       <w:r>
         <w:rPr>
           <w:lang w:val="en-US"/>
@@ -2794,21 +2800,19 @@
         <w:rPr>
           <w:lang w:val="en-US"/>
         </w:rPr>
-        <w:t xml:space="preserve">Run </w:t>
-      </w:r>
-      <w:proofErr w:type="gramStart"/>
-      <w:r>
-        <w:rPr>
-          <w:lang w:val="en-US"/>
-        </w:rPr>
-        <w:t>“./</w:t>
-      </w:r>
-      <w:proofErr w:type="gramEnd"/>
-      <w:r>
-        <w:rPr>
-          <w:lang w:val="en-US"/>
-        </w:rPr>
-        <w:t>install”</w:t>
+        <w:t>Run “./install</w:t>
+      </w:r>
+      <w:r>
+        <w:rPr>
+          <w:lang w:val="en-US"/>
+        </w:rPr>
+        <w:t>.sh</w:t>
+      </w:r>
+      <w:r>
+        <w:rPr>
+          <w:lang w:val="en-US"/>
+        </w:rPr>
+        <w:t>”</w:t>
       </w:r>
       <w:r>
         <w:rPr>
@@ -2832,45 +2836,37 @@
         <w:rPr>
           <w:lang w:val="en-US"/>
         </w:rPr>
-        <w:t xml:space="preserve"> and start the application. By default, &lt;&lt;PRODUCTNAME&gt;&gt; will </w:t>
-      </w:r>
-      <w:r>
-        <w:rPr>
-          <w:lang w:val="en-US"/>
-        </w:rPr>
-        <w:t xml:space="preserve">listens </w:t>
-      </w:r>
-      <w:r>
-        <w:rPr>
-          <w:lang w:val="en-US"/>
-        </w:rPr>
-        <w:t xml:space="preserve">on port 8080. This port can be changed by adding the port to the command. To run </w:t>
-      </w:r>
-      <w:r>
-        <w:rPr>
-          <w:lang w:val="en-US"/>
-        </w:rPr>
-        <w:t>&lt;&lt;PRODUCTNAME&gt;&gt;</w:t>
-      </w:r>
-      <w:r>
-        <w:rPr>
-          <w:lang w:val="en-US"/>
-        </w:rPr>
-        <w:t xml:space="preserve"> on port 8181 type </w:t>
-      </w:r>
-      <w:proofErr w:type="gramStart"/>
-      <w:r>
-        <w:rPr>
-          <w:lang w:val="en-US"/>
-        </w:rPr>
-        <w:t>“./</w:t>
-      </w:r>
-      <w:proofErr w:type="gramEnd"/>
-      <w:r>
-        <w:rPr>
-          <w:lang w:val="en-US"/>
-        </w:rPr>
-        <w:t>install 8181”.</w:t>
+        <w:t xml:space="preserve"> and start</w:t>
+      </w:r>
+      <w:r>
+        <w:rPr>
+          <w:lang w:val="en-US"/>
+        </w:rPr>
+        <w:t xml:space="preserve"> the application. By default, Metis listens</w:t>
+      </w:r>
+      <w:r>
+        <w:rPr>
+          <w:lang w:val="en-US"/>
+        </w:rPr>
+        <w:t xml:space="preserve"> </w:t>
+      </w:r>
+      <w:r>
+        <w:rPr>
+          <w:lang w:val="en-US"/>
+        </w:rPr>
+        <w:t xml:space="preserve">on port 8080. This port can be changed by </w:t>
+      </w:r>
+      <w:r>
+        <w:rPr>
+          <w:lang w:val="en-US"/>
+        </w:rPr>
+        <w:t>changing the port in the install.sh file</w:t>
+      </w:r>
+      <w:r>
+        <w:rPr>
+          <w:lang w:val="en-US"/>
+        </w:rPr>
+        <w:t xml:space="preserve">. </w:t>
       </w:r>
     </w:p>
     <w:p>
@@ -2925,52 +2921,494 @@
           <w:ilvl w:val="0"/>
           <w:numId w:val="34"/>
         </w:numPr>
-        <w:rPr>
-          <w:b/>
-          <w:lang w:val="en-US"/>
-        </w:rPr>
-      </w:pPr>
-      <w:bookmarkStart w:id="14" w:name="_Ref491749133"/>
-      <w:bookmarkStart w:id="15" w:name="_Ref491749190"/>
-      <w:r>
-        <w:rPr>
-          <w:lang w:val="en-US"/>
-        </w:rPr>
-        <w:t xml:space="preserve">Run </w:t>
-      </w:r>
-      <w:proofErr w:type="gramStart"/>
-      <w:r>
-        <w:rPr>
-          <w:lang w:val="en-US"/>
-        </w:rPr>
-        <w:t>“./</w:t>
-      </w:r>
-      <w:proofErr w:type="gramEnd"/>
-      <w:r>
-        <w:rPr>
-          <w:lang w:val="en-US"/>
-        </w:rPr>
-        <w:t xml:space="preserve">install”. The script will download the needed images, provision them and start the application. By default, &lt;&lt;PRODUCTNAME&gt;&gt; will listens on port 8080. This port can be changed by adding the port to the command. To run &lt;&lt;PRODUCTNAME&gt;&gt; on port 8181 type </w:t>
-      </w:r>
-      <w:proofErr w:type="gramStart"/>
-      <w:r>
-        <w:rPr>
-          <w:lang w:val="en-US"/>
-        </w:rPr>
-        <w:t>“./</w:t>
-      </w:r>
-      <w:proofErr w:type="gramEnd"/>
-      <w:r>
-        <w:rPr>
-          <w:lang w:val="en-US"/>
-        </w:rPr>
-        <w:t>install 8181”.</w:t>
-      </w:r>
+        <w:spacing w:before="0" w:line="240" w:lineRule="auto"/>
+        <w:jc w:val="left"/>
+        <w:rPr>
+          <w:lang w:val="en-US"/>
+        </w:rPr>
+      </w:pPr>
+      <w:bookmarkStart w:id="13" w:name="_Ref491749133"/>
+      <w:bookmarkStart w:id="14" w:name="_Ref491749190"/>
+      <w:r>
+        <w:rPr>
+          <w:lang w:val="en-US"/>
+        </w:rPr>
+        <w:t>Run “./install</w:t>
+      </w:r>
+      <w:r>
+        <w:rPr>
+          <w:lang w:val="en-US"/>
+        </w:rPr>
+        <w:t>.sh</w:t>
+      </w:r>
+      <w:r>
+        <w:rPr>
+          <w:lang w:val="en-US"/>
+        </w:rPr>
+        <w:t xml:space="preserve">”. The script will download the needed images, provision them and start the application. </w:t>
+      </w:r>
+      <w:bookmarkEnd w:id="13"/>
       <w:bookmarkEnd w:id="14"/>
+      <w:r>
+        <w:rPr>
+          <w:lang w:val="en-US"/>
+        </w:rPr>
+        <w:t xml:space="preserve">By default, Metis listens on port 8080. This port can be changed by </w:t>
+      </w:r>
+      <w:r>
+        <w:rPr>
+          <w:lang w:val="en-US"/>
+        </w:rPr>
+        <w:t>changing the port in the install.sh file</w:t>
+      </w:r>
+      <w:r>
+        <w:rPr>
+          <w:lang w:val="en-US"/>
+        </w:rPr>
+        <w:t xml:space="preserve">. </w:t>
+      </w:r>
+      <w:r>
+        <w:rPr>
+          <w:lang w:val="en-US"/>
+        </w:rPr>
+        <w:br w:type="page"/>
+      </w:r>
+    </w:p>
+    <w:p>
+      <w:pPr>
+        <w:pStyle w:val="berschrift1"/>
+        <w:rPr>
+          <w:lang w:val="en-US"/>
+        </w:rPr>
+      </w:pPr>
+      <w:bookmarkStart w:id="15" w:name="_Toc453921803"/>
+      <w:proofErr w:type="spellStart"/>
+      <w:r>
+        <w:rPr>
+          <w:lang w:val="en-US"/>
+        </w:rPr>
+        <w:lastRenderedPageBreak/>
+        <w:t>Reindexation</w:t>
+      </w:r>
+      <w:proofErr w:type="spellEnd"/>
+      <w:r>
+        <w:rPr>
+          <w:lang w:val="en-US"/>
+        </w:rPr>
+        <w:t xml:space="preserve"> Process</w:t>
+      </w:r>
       <w:bookmarkEnd w:id="15"/>
     </w:p>
+    <w:p>
+      <w:pPr>
+        <w:rPr>
+          <w:lang w:val="en-US"/>
+        </w:rPr>
+      </w:pPr>
+      <w:r>
+        <w:rPr>
+          <w:lang w:val="en-US"/>
+        </w:rPr>
+        <w:t xml:space="preserve">In order to </w:t>
+      </w:r>
+      <w:proofErr w:type="spellStart"/>
+      <w:r>
+        <w:rPr>
+          <w:lang w:val="en-US"/>
+        </w:rPr>
+        <w:t>reindex</w:t>
+      </w:r>
+      <w:proofErr w:type="spellEnd"/>
+      <w:r>
+        <w:rPr>
+          <w:lang w:val="en-US"/>
+        </w:rPr>
+        <w:t xml:space="preserve"> files uploaded to the system, the web interface provided by Open Search Server is used. The web</w:t>
+      </w:r>
+      <w:r>
+        <w:rPr>
+          <w:lang w:val="en-US"/>
+        </w:rPr>
+        <w:t xml:space="preserve"> interface can be accessed over &lt;URL&gt;:8080/</w:t>
+      </w:r>
+      <w:proofErr w:type="spellStart"/>
+      <w:r>
+        <w:rPr>
+          <w:lang w:val="en-US"/>
+        </w:rPr>
+        <w:t>oss</w:t>
+      </w:r>
+      <w:proofErr w:type="spellEnd"/>
+      <w:r>
+        <w:rPr>
+          <w:lang w:val="en-US"/>
+        </w:rPr>
+        <w:t>/admin</w:t>
+      </w:r>
+      <w:r>
+        <w:rPr>
+          <w:lang w:val="en-US"/>
+        </w:rPr>
+        <w:t xml:space="preserve"> On the start page, chose the index you want to </w:t>
+      </w:r>
+      <w:proofErr w:type="spellStart"/>
+      <w:r>
+        <w:rPr>
+          <w:lang w:val="en-US"/>
+        </w:rPr>
+        <w:t>reindex</w:t>
+      </w:r>
+      <w:proofErr w:type="spellEnd"/>
+      <w:r>
+        <w:rPr>
+          <w:lang w:val="en-US"/>
+        </w:rPr>
+        <w:t>:</w:t>
+      </w:r>
+    </w:p>
+    <w:p>
+      <w:pPr>
+        <w:jc w:val="center"/>
+        <w:rPr>
+          <w:lang w:val="en-US"/>
+        </w:rPr>
+      </w:pPr>
+      <w:r>
+        <w:rPr>
+          <w:noProof/>
+        </w:rPr>
+        <w:drawing>
+          <wp:inline distT="0" distB="0" distL="0" distR="0">
+            <wp:extent cx="5724525" cy="2381250"/>
+            <wp:effectExtent l="0" t="0" r="9525" b="0"/>
+            <wp:docPr id="10" name="Grafik 10"/>
+            <wp:cNvGraphicFramePr>
+              <a:graphicFrameLocks xmlns:a="http://schemas.openxmlformats.org/drawingml/2006/main" noChangeAspect="1"/>
+            </wp:cNvGraphicFramePr>
+            <a:graphic xmlns:a="http://schemas.openxmlformats.org/drawingml/2006/main">
+              <a:graphicData uri="http://schemas.openxmlformats.org/drawingml/2006/picture">
+                <pic:pic xmlns:pic="http://schemas.openxmlformats.org/drawingml/2006/picture">
+                  <pic:nvPicPr>
+                    <pic:cNvPr id="0" name="Grafik 1"/>
+                    <pic:cNvPicPr>
+                      <a:picLocks noChangeAspect="1" noChangeArrowheads="1"/>
+                    </pic:cNvPicPr>
+                  </pic:nvPicPr>
+                  <pic:blipFill>
+                    <a:blip r:embed="rId11">
+                      <a:extLst>
+                        <a:ext uri="{28A0092B-C50C-407E-A947-70E740481C1C}">
+                          <a14:useLocalDpi xmlns:a14="http://schemas.microsoft.com/office/drawing/2010/main" val="0"/>
+                        </a:ext>
+                      </a:extLst>
+                    </a:blip>
+                    <a:srcRect/>
+                    <a:stretch>
+                      <a:fillRect/>
+                    </a:stretch>
+                  </pic:blipFill>
+                  <pic:spPr bwMode="auto">
+                    <a:xfrm>
+                      <a:off x="0" y="0"/>
+                      <a:ext cx="5724525" cy="2381250"/>
+                    </a:xfrm>
+                    <a:prstGeom prst="rect">
+                      <a:avLst/>
+                    </a:prstGeom>
+                    <a:noFill/>
+                    <a:ln>
+                      <a:noFill/>
+                    </a:ln>
+                  </pic:spPr>
+                </pic:pic>
+              </a:graphicData>
+            </a:graphic>
+          </wp:inline>
+        </w:drawing>
+      </w:r>
+    </w:p>
+    <w:p>
+      <w:pPr>
+        <w:rPr>
+          <w:lang w:val="en-US"/>
+        </w:rPr>
+      </w:pPr>
+      <w:r>
+        <w:rPr>
+          <w:lang w:val="en-US"/>
+        </w:rPr>
+        <w:t xml:space="preserve">As first step of the </w:t>
+      </w:r>
+      <w:proofErr w:type="spellStart"/>
+      <w:r>
+        <w:rPr>
+          <w:lang w:val="en-US"/>
+        </w:rPr>
+        <w:t>reindexation</w:t>
+      </w:r>
+      <w:proofErr w:type="spellEnd"/>
+      <w:r>
+        <w:rPr>
+          <w:lang w:val="en-US"/>
+        </w:rPr>
+        <w:t xml:space="preserve"> process all files are deleted from the file crawler. In order to do that, go to Crawler -&gt; Files -&gt; File Browser. Here query the documents you would like to delete from the file crawler (probably all, so leave the query empty). Then chose the “Delete Selection” command and click “Go”:</w:t>
+      </w:r>
+    </w:p>
+    <w:p>
+      <w:pPr>
+        <w:jc w:val="center"/>
+        <w:rPr>
+          <w:lang w:val="en-US"/>
+        </w:rPr>
+      </w:pPr>
+      <w:r>
+        <w:rPr>
+          <w:noProof/>
+        </w:rPr>
+        <w:drawing>
+          <wp:inline distT="0" distB="0" distL="0" distR="0">
+            <wp:extent cx="5724525" cy="3305175"/>
+            <wp:effectExtent l="0" t="0" r="9525" b="9525"/>
+            <wp:docPr id="8" name="Grafik 8"/>
+            <wp:cNvGraphicFramePr>
+              <a:graphicFrameLocks xmlns:a="http://schemas.openxmlformats.org/drawingml/2006/main" noChangeAspect="1"/>
+            </wp:cNvGraphicFramePr>
+            <a:graphic xmlns:a="http://schemas.openxmlformats.org/drawingml/2006/main">
+              <a:graphicData uri="http://schemas.openxmlformats.org/drawingml/2006/picture">
+                <pic:pic xmlns:pic="http://schemas.openxmlformats.org/drawingml/2006/picture">
+                  <pic:nvPicPr>
+                    <pic:cNvPr id="0" name="Grafik 2"/>
+                    <pic:cNvPicPr>
+                      <a:picLocks noChangeAspect="1" noChangeArrowheads="1"/>
+                    </pic:cNvPicPr>
+                  </pic:nvPicPr>
+                  <pic:blipFill>
+                    <a:blip r:embed="rId12">
+                      <a:extLst>
+                        <a:ext uri="{28A0092B-C50C-407E-A947-70E740481C1C}">
+                          <a14:useLocalDpi xmlns:a14="http://schemas.microsoft.com/office/drawing/2010/main" val="0"/>
+                        </a:ext>
+                      </a:extLst>
+                    </a:blip>
+                    <a:srcRect/>
+                    <a:stretch>
+                      <a:fillRect/>
+                    </a:stretch>
+                  </pic:blipFill>
+                  <pic:spPr bwMode="auto">
+                    <a:xfrm>
+                      <a:off x="0" y="0"/>
+                      <a:ext cx="5724525" cy="3305175"/>
+                    </a:xfrm>
+                    <a:prstGeom prst="rect">
+                      <a:avLst/>
+                    </a:prstGeom>
+                    <a:noFill/>
+                    <a:ln>
+                      <a:noFill/>
+                    </a:ln>
+                  </pic:spPr>
+                </pic:pic>
+              </a:graphicData>
+            </a:graphic>
+          </wp:inline>
+        </w:drawing>
+      </w:r>
+    </w:p>
+    <w:p>
+      <w:pPr>
+        <w:rPr>
+          <w:lang w:val="en-US"/>
+        </w:rPr>
+      </w:pPr>
+      <w:r>
+        <w:rPr>
+          <w:lang w:val="en-US"/>
+        </w:rPr>
+        <w:br w:type="page"/>
+      </w:r>
+    </w:p>
+    <w:p>
+      <w:pPr>
+        <w:rPr>
+          <w:lang w:val="en-US"/>
+        </w:rPr>
+      </w:pPr>
+      <w:r>
+        <w:rPr>
+          <w:lang w:val="en-US"/>
+        </w:rPr>
+        <w:lastRenderedPageBreak/>
+        <w:t>After respective files are deleted from the file crawler, the index itself can be truncated. In order to do that, go to Runtime -&gt; Commands and click the Truncate option “Delete All”. Afterwards click “Reload” to make sure the index has successfully been truncated (status changes to “0 documents”).</w:t>
+      </w:r>
+    </w:p>
+    <w:p>
+      <w:pPr>
+        <w:jc w:val="center"/>
+        <w:rPr>
+          <w:lang w:val="en-US"/>
+        </w:rPr>
+      </w:pPr>
+      <w:r>
+        <w:rPr>
+          <w:noProof/>
+        </w:rPr>
+        <w:drawing>
+          <wp:inline distT="0" distB="0" distL="0" distR="0">
+            <wp:extent cx="5724525" cy="2571750"/>
+            <wp:effectExtent l="0" t="0" r="9525" b="0"/>
+            <wp:docPr id="6" name="Grafik 6"/>
+            <wp:cNvGraphicFramePr>
+              <a:graphicFrameLocks xmlns:a="http://schemas.openxmlformats.org/drawingml/2006/main" noChangeAspect="1"/>
+            </wp:cNvGraphicFramePr>
+            <a:graphic xmlns:a="http://schemas.openxmlformats.org/drawingml/2006/main">
+              <a:graphicData uri="http://schemas.openxmlformats.org/drawingml/2006/picture">
+                <pic:pic xmlns:pic="http://schemas.openxmlformats.org/drawingml/2006/picture">
+                  <pic:nvPicPr>
+                    <pic:cNvPr id="0" name="Grafik 3"/>
+                    <pic:cNvPicPr>
+                      <a:picLocks noChangeAspect="1" noChangeArrowheads="1"/>
+                    </pic:cNvPicPr>
+                  </pic:nvPicPr>
+                  <pic:blipFill>
+                    <a:blip r:embed="rId13">
+                      <a:extLst>
+                        <a:ext uri="{28A0092B-C50C-407E-A947-70E740481C1C}">
+                          <a14:useLocalDpi xmlns:a14="http://schemas.microsoft.com/office/drawing/2010/main" val="0"/>
+                        </a:ext>
+                      </a:extLst>
+                    </a:blip>
+                    <a:srcRect/>
+                    <a:stretch>
+                      <a:fillRect/>
+                    </a:stretch>
+                  </pic:blipFill>
+                  <pic:spPr bwMode="auto">
+                    <a:xfrm>
+                      <a:off x="0" y="0"/>
+                      <a:ext cx="5724525" cy="2571750"/>
+                    </a:xfrm>
+                    <a:prstGeom prst="rect">
+                      <a:avLst/>
+                    </a:prstGeom>
+                    <a:noFill/>
+                    <a:ln>
+                      <a:noFill/>
+                    </a:ln>
+                  </pic:spPr>
+                </pic:pic>
+              </a:graphicData>
+            </a:graphic>
+          </wp:inline>
+        </w:drawing>
+      </w:r>
+    </w:p>
+    <w:p>
+      <w:pPr>
+        <w:rPr>
+          <w:lang w:val="en-US"/>
+        </w:rPr>
+      </w:pPr>
+      <w:r>
+        <w:rPr>
+          <w:lang w:val="en-US"/>
+        </w:rPr>
+        <w:t>The file crawler and index are now cleaned and can be filled again. For this purpose, the file crawler needs to be executed. Go to Crawler -&gt; Files -&gt; Crawl Process and run the file crawler once (make sure to not run it consecutively).</w:t>
+      </w:r>
+    </w:p>
+    <w:p>
+      <w:pPr>
+        <w:jc w:val="center"/>
+        <w:rPr>
+          <w:lang w:val="en-US"/>
+        </w:rPr>
+      </w:pPr>
+      <w:r>
+        <w:rPr>
+          <w:noProof/>
+        </w:rPr>
+        <w:drawing>
+          <wp:inline distT="0" distB="0" distL="0" distR="0">
+            <wp:extent cx="5724525" cy="3619500"/>
+            <wp:effectExtent l="0" t="0" r="9525" b="0"/>
+            <wp:docPr id="4" name="Grafik 4"/>
+            <wp:cNvGraphicFramePr>
+              <a:graphicFrameLocks xmlns:a="http://schemas.openxmlformats.org/drawingml/2006/main" noChangeAspect="1"/>
+            </wp:cNvGraphicFramePr>
+            <a:graphic xmlns:a="http://schemas.openxmlformats.org/drawingml/2006/main">
+              <a:graphicData uri="http://schemas.openxmlformats.org/drawingml/2006/picture">
+                <pic:pic xmlns:pic="http://schemas.openxmlformats.org/drawingml/2006/picture">
+                  <pic:nvPicPr>
+                    <pic:cNvPr id="0" name="Grafik 4"/>
+                    <pic:cNvPicPr>
+                      <a:picLocks noChangeAspect="1" noChangeArrowheads="1"/>
+                    </pic:cNvPicPr>
+                  </pic:nvPicPr>
+                  <pic:blipFill>
+                    <a:blip r:embed="rId14">
+                      <a:extLst>
+                        <a:ext uri="{28A0092B-C50C-407E-A947-70E740481C1C}">
+                          <a14:useLocalDpi xmlns:a14="http://schemas.microsoft.com/office/drawing/2010/main" val="0"/>
+                        </a:ext>
+                      </a:extLst>
+                    </a:blip>
+                    <a:srcRect/>
+                    <a:stretch>
+                      <a:fillRect/>
+                    </a:stretch>
+                  </pic:blipFill>
+                  <pic:spPr bwMode="auto">
+                    <a:xfrm>
+                      <a:off x="0" y="0"/>
+                      <a:ext cx="5724525" cy="3619500"/>
+                    </a:xfrm>
+                    <a:prstGeom prst="rect">
+                      <a:avLst/>
+                    </a:prstGeom>
+                    <a:noFill/>
+                    <a:ln>
+                      <a:noFill/>
+                    </a:ln>
+                  </pic:spPr>
+                </pic:pic>
+              </a:graphicData>
+            </a:graphic>
+          </wp:inline>
+        </w:drawing>
+      </w:r>
+    </w:p>
+    <w:p>
+      <w:pPr>
+        <w:rPr>
+          <w:lang w:val="en-US"/>
+        </w:rPr>
+      </w:pPr>
+      <w:proofErr w:type="spellStart"/>
+      <w:r>
+        <w:rPr>
+          <w:lang w:val="en-US"/>
+        </w:rPr>
+        <w:t>Reindexation</w:t>
+      </w:r>
+      <w:proofErr w:type="spellEnd"/>
+      <w:r>
+        <w:rPr>
+          <w:lang w:val="en-US"/>
+        </w:rPr>
+        <w:t xml:space="preserve"> process has been completed, as soon as the file crawler terminates. All files in target directory have been added to the index at this point.</w:t>
+      </w:r>
+    </w:p>
+    <w:p>
+      <w:pPr>
+        <w:spacing w:before="0" w:line="240" w:lineRule="auto"/>
+        <w:jc w:val="left"/>
+        <w:rPr>
+          <w:lang w:val="en-US"/>
+        </w:rPr>
+      </w:pPr>
+    </w:p>
     <w:sectPr>
-      <w:headerReference w:type="default" r:id="rId11"/>
+      <w:headerReference w:type="default" r:id="rId15"/>
       <w:type w:val="continuous"/>
       <w:pgSz w:w="11906" w:h="16838" w:code="9"/>
       <w:pgMar w:top="1418" w:right="1418" w:bottom="1134" w:left="1985" w:header="720" w:footer="720" w:gutter="0"/>
@@ -3048,27 +3486,14 @@
     <w:r>
       <w:instrText xml:space="preserve"> IF  </w:instrText>
     </w:r>
-    <w:r>
-      <w:fldChar w:fldCharType="begin"/>
-    </w:r>
-    <w:r>
-      <w:instrText xml:space="preserve"> STYLEREF "Überschrift 1" \n \* MERGEFORMAT </w:instrText>
-    </w:r>
-    <w:r>
-      <w:fldChar w:fldCharType="separate"/>
-    </w:r>
-    <w:r>
-      <w:rPr>
-        <w:noProof/>
-      </w:rPr>
-      <w:instrText>2</w:instrText>
-    </w:r>
-    <w:r>
-      <w:rPr>
-        <w:noProof/>
-      </w:rPr>
-      <w:fldChar w:fldCharType="end"/>
-    </w:r>
+    <w:fldSimple w:instr=" STYLEREF &quot;Überschrift 1&quot; \n \* MERGEFORMAT ">
+      <w:r>
+        <w:rPr>
+          <w:noProof/>
+        </w:rPr>
+        <w:instrText>2</w:instrText>
+      </w:r>
+    </w:fldSimple>
     <w:r>
       <w:instrText xml:space="preserve">&lt;&gt;"0" </w:instrText>
     </w:r>
@@ -3078,27 +3503,14 @@
     <w:r>
       <w:instrText xml:space="preserve"> QUOTE </w:instrText>
     </w:r>
-    <w:r>
-      <w:fldChar w:fldCharType="begin"/>
-    </w:r>
-    <w:r>
-      <w:instrText xml:space="preserve"> STYLEREF "Überschrift 1" \n \* MERGEFORMAT </w:instrText>
-    </w:r>
-    <w:r>
-      <w:fldChar w:fldCharType="separate"/>
-    </w:r>
-    <w:r>
-      <w:rPr>
-        <w:noProof/>
-      </w:rPr>
-      <w:instrText>2</w:instrText>
-    </w:r>
-    <w:r>
-      <w:rPr>
-        <w:noProof/>
-      </w:rPr>
-      <w:fldChar w:fldCharType="end"/>
-    </w:r>
+    <w:fldSimple w:instr=" STYLEREF &quot;Überschrift 1&quot; \n \* MERGEFORMAT ">
+      <w:r>
+        <w:rPr>
+          <w:noProof/>
+        </w:rPr>
+        <w:instrText>2</w:instrText>
+      </w:r>
+    </w:fldSimple>
     <w:r>
       <w:instrText xml:space="preserve"> " " \* MERGEFORMAT </w:instrText>
     </w:r>
@@ -3132,27 +3544,14 @@
     <w:r>
       <w:fldChar w:fldCharType="end"/>
     </w:r>
-    <w:r>
-      <w:fldChar w:fldCharType="begin"/>
-    </w:r>
-    <w:r>
-      <w:instrText xml:space="preserve"> STYLEREF "Überschrift 1" \* MERGEFORMAT </w:instrText>
-    </w:r>
-    <w:r>
-      <w:fldChar w:fldCharType="separate"/>
-    </w:r>
-    <w:r>
-      <w:rPr>
-        <w:noProof/>
-      </w:rPr>
-      <w:t>Download and install</w:t>
-    </w:r>
-    <w:r>
-      <w:rPr>
-        <w:noProof/>
-      </w:rPr>
-      <w:fldChar w:fldCharType="end"/>
-    </w:r>
+    <w:fldSimple w:instr=" STYLEREF &quot;Überschrift 1&quot; \* MERGEFORMAT ">
+      <w:r>
+        <w:rPr>
+          <w:noProof/>
+        </w:rPr>
+        <w:t>Download and install</w:t>
+      </w:r>
+    </w:fldSimple>
     <w:r>
       <w:tab/>
     </w:r>
@@ -6442,7 +6841,7 @@
 </file>
 
 <file path=customXml/itemProps1.xml><?xml version="1.0" encoding="utf-8"?>
-<ds:datastoreItem xmlns:ds="http://schemas.openxmlformats.org/officeDocument/2006/customXml" ds:itemID="{DFE1230B-2962-49A8-91AD-11C88DD97867}">
+<ds:datastoreItem xmlns:ds="http://schemas.openxmlformats.org/officeDocument/2006/customXml" ds:itemID="{ED824A5B-7A25-4F01-99AE-5735C66F7D75}">
   <ds:schemaRefs>
     <ds:schemaRef ds:uri="http://schemas.openxmlformats.org/officeDocument/2006/bibliography"/>
   </ds:schemaRefs>

</xml_diff>

<commit_message>
[KNOW-23] fixed typos after review
</commit_message>
<xml_diff>
--- a/docs/documentation/deployment/installation_manual.docx
+++ b/docs/documentation/deployment/installation_manual.docx
@@ -470,13 +470,8 @@
                               <w:br/>
                             </w:r>
                             <w:r>
-                              <w:t xml:space="preserve">Robert </w:t>
+                              <w:t>Robert Kettler</w:t>
                             </w:r>
-                            <w:proofErr w:type="spellStart"/>
-                            <w:r>
-                              <w:t>Kettler</w:t>
-                            </w:r>
-                            <w:proofErr w:type="spellEnd"/>
                             <w:r>
                               <w:br/>
                               <w:t>Daniel Weidle</w:t>
@@ -1343,40 +1338,11 @@
         <w:lastRenderedPageBreak/>
         <w:fldChar w:fldCharType="end"/>
       </w:r>
-    </w:p>
-    <w:p>
-      <w:pPr>
-        <w:spacing w:before="0" w:line="240" w:lineRule="auto"/>
-        <w:jc w:val="left"/>
-        <w:rPr>
-          <w:lang w:val="en-US"/>
-        </w:rPr>
-      </w:pPr>
-      <w:r>
-        <w:rPr>
-          <w:lang w:val="en-US"/>
-        </w:rPr>
-        <w:br w:type="page"/>
-      </w:r>
-    </w:p>
-    <w:p>
-      <w:pPr>
-        <w:pStyle w:val="berschrift1"/>
-        <w:numPr>
-          <w:ilvl w:val="0"/>
-          <w:numId w:val="0"/>
-        </w:numPr>
-        <w:ind w:left="720" w:hanging="720"/>
-        <w:rPr>
-          <w:lang w:val="en-US"/>
-        </w:rPr>
-      </w:pPr>
       <w:bookmarkStart w:id="3" w:name="_Toc453921796"/>
       <w:r>
         <w:rPr>
           <w:lang w:val="en-US"/>
         </w:rPr>
-        <w:lastRenderedPageBreak/>
         <w:t>Versi</w:t>
       </w:r>
       <w:r>
@@ -1556,7 +1522,13 @@
               <w:rPr>
                 <w:lang w:val="en-US"/>
               </w:rPr>
-              <w:t>02.</w:t>
+              <w:t>0</w:t>
+            </w:r>
+            <w:r>
+              <w:rPr>
+                <w:lang w:val="en-US"/>
+              </w:rPr>
+              <w:t>.2</w:t>
             </w:r>
           </w:p>
         </w:tc>
@@ -1592,21 +1564,63 @@
               <w:rPr>
                 <w:lang w:val="en-US"/>
               </w:rPr>
-              <w:t xml:space="preserve">Added </w:t>
+              <w:t>Added reindex Process</w:t>
             </w:r>
-            <w:proofErr w:type="spellStart"/>
+          </w:p>
+        </w:tc>
+      </w:tr>
+      <w:tr>
+        <w:tc>
+          <w:tcPr>
+            <w:tcW w:w="1134" w:type="dxa"/>
+          </w:tcPr>
+          <w:p>
+            <w:pPr>
+              <w:rPr>
+                <w:lang w:val="en-US"/>
+              </w:rPr>
+            </w:pPr>
             <w:r>
               <w:rPr>
                 <w:lang w:val="en-US"/>
               </w:rPr>
-              <w:t>reindex</w:t>
+              <w:t>1.0</w:t>
             </w:r>
-            <w:proofErr w:type="spellEnd"/>
+          </w:p>
+        </w:tc>
+        <w:tc>
+          <w:tcPr>
+            <w:tcW w:w="1418" w:type="dxa"/>
+          </w:tcPr>
+          <w:p>
+            <w:pPr>
+              <w:rPr>
+                <w:lang w:val="en-US"/>
+              </w:rPr>
+            </w:pPr>
             <w:r>
               <w:rPr>
                 <w:lang w:val="en-US"/>
               </w:rPr>
-              <w:t xml:space="preserve"> Process</w:t>
+              <w:t>17.06.2016</w:t>
+            </w:r>
+          </w:p>
+        </w:tc>
+        <w:tc>
+          <w:tcPr>
+            <w:tcW w:w="5386" w:type="dxa"/>
+          </w:tcPr>
+          <w:p>
+            <w:pPr>
+              <w:rPr>
+                <w:lang w:val="en-US"/>
+              </w:rPr>
+            </w:pPr>
+            <w:r>
+              <w:rPr>
+                <w:lang w:val="en-US"/>
+              </w:rPr>
+              <w:t>Fixed typos after review</w:t>
             </w:r>
           </w:p>
         </w:tc>
@@ -1687,7 +1701,19 @@
         <w:rPr>
           <w:lang w:val="en-US"/>
         </w:rPr>
-        <w:t>Software Installation and Maintenance depends on the destinations operating system. This is caused by the usage of Docker. While Linux includes native Docker support, Windows and Mac needs tools like Docker Toolbox or Boot2Docker</w:t>
+        <w:t>Software Installation and Maintenance depends on the destinations operating system. This is caused by the usage of Docker. While Linux includes native Docker support, Windows and Mac</w:t>
+      </w:r>
+      <w:r>
+        <w:rPr>
+          <w:lang w:val="en-US"/>
+        </w:rPr>
+        <w:t xml:space="preserve"> need</w:t>
+      </w:r>
+      <w:r>
+        <w:rPr>
+          <w:lang w:val="en-US"/>
+        </w:rPr>
+        <w:t xml:space="preserve"> tools like Docker Toolbox or Boot2Docker</w:t>
       </w:r>
       <w:r>
         <w:rPr>
@@ -1978,16 +2004,8 @@
               <w:rPr>
                 <w:lang w:val="en-US"/>
               </w:rPr>
-              <w:t xml:space="preserve">, Linux or </w:t>
+              <w:t>, Linux or MacOS</w:t>
             </w:r>
-            <w:proofErr w:type="spellStart"/>
-            <w:r>
-              <w:rPr>
-                <w:lang w:val="en-US"/>
-              </w:rPr>
-              <w:t>MacOS</w:t>
-            </w:r>
-            <w:proofErr w:type="spellEnd"/>
           </w:p>
         </w:tc>
       </w:tr>
@@ -2174,21 +2192,7 @@
               <w:rPr>
                 <w:lang w:val="en-US"/>
               </w:rPr>
-              <w:t xml:space="preserve">1 </w:t>
-            </w:r>
-            <w:proofErr w:type="spellStart"/>
-            <w:r>
-              <w:rPr>
-                <w:lang w:val="en-US"/>
-              </w:rPr>
-              <w:t>Gbit</w:t>
-            </w:r>
-            <w:proofErr w:type="spellEnd"/>
-            <w:r>
-              <w:rPr>
-                <w:lang w:val="en-US"/>
-              </w:rPr>
-              <w:t>/s</w:t>
+              <w:t>1 Gbit/s</w:t>
             </w:r>
           </w:p>
         </w:tc>
@@ -2289,7 +2293,19 @@
         <w:rPr>
           <w:lang w:val="en-US"/>
         </w:rPr>
-        <w:t>. Make sure that virtualization is enabled in BIOS. For Windows 8/8.1/10 open Task</w:t>
+        <w:t xml:space="preserve">. Make sure that virtualization is enabled in </w:t>
+      </w:r>
+      <w:r>
+        <w:rPr>
+          <w:lang w:val="en-US"/>
+        </w:rPr>
+        <w:t xml:space="preserve">the system’s </w:t>
+      </w:r>
+      <w:r>
+        <w:rPr>
+          <w:lang w:val="en-US"/>
+        </w:rPr>
+        <w:t>BIOS. For Windows 8/8.1/10 open Task</w:t>
       </w:r>
       <w:r>
         <w:rPr>
@@ -2545,7 +2561,19 @@
         <w:rPr>
           <w:lang w:val="en-US"/>
         </w:rPr>
-        <w:t xml:space="preserve"> on Windows or Mac environment, the Docker Toolbox version 1.11.1 or later </w:t>
+        <w:t xml:space="preserve"> </w:t>
+      </w:r>
+      <w:r>
+        <w:rPr>
+          <w:lang w:val="en-US"/>
+        </w:rPr>
+        <w:t>in a</w:t>
+      </w:r>
+      <w:r>
+        <w:rPr>
+          <w:lang w:val="en-US"/>
+        </w:rPr>
+        <w:t xml:space="preserve"> Windows or Mac environment, the Docker Toolbox version 1.11.1 or later </w:t>
       </w:r>
       <w:r>
         <w:rPr>
@@ -2574,8 +2602,6 @@
           <w:lang w:val="en-US"/>
         </w:rPr>
       </w:pPr>
-      <w:bookmarkStart w:id="11" w:name="_GoBack"/>
-      <w:bookmarkEnd w:id="11"/>
     </w:p>
     <w:p>
       <w:pPr>
@@ -2584,7 +2610,7 @@
           <w:lang w:val="en-US"/>
         </w:rPr>
       </w:pPr>
-      <w:bookmarkStart w:id="12" w:name="_Toc453921802"/>
+      <w:bookmarkStart w:id="11" w:name="_Toc453921802"/>
       <w:r>
         <w:rPr>
           <w:lang w:val="en-US"/>
@@ -2598,7 +2624,7 @@
         </w:rPr>
         <w:t>nstall</w:t>
       </w:r>
-      <w:bookmarkEnd w:id="12"/>
+      <w:bookmarkEnd w:id="11"/>
       <w:r>
         <w:rPr>
           <w:lang w:val="en-US"/>
@@ -2616,7 +2642,19 @@
         <w:rPr>
           <w:lang w:val="en-US"/>
         </w:rPr>
-        <w:t>Following general instructions has to be executed:</w:t>
+        <w:t>F</w:t>
+      </w:r>
+      <w:r>
+        <w:rPr>
+          <w:lang w:val="en-US"/>
+        </w:rPr>
+        <w:t>ollowing general instructions have</w:t>
+      </w:r>
+      <w:r>
+        <w:rPr>
+          <w:lang w:val="en-US"/>
+        </w:rPr>
+        <w:t xml:space="preserve"> to be executed:</w:t>
       </w:r>
     </w:p>
     <w:p>
@@ -2640,7 +2678,19 @@
         <w:rPr>
           <w:lang w:val="en-US"/>
         </w:rPr>
-        <w:t xml:space="preserve"> GB of free disk space to contain downloaded installation files. </w:t>
+        <w:t xml:space="preserve"> GB of free disk space </w:t>
+      </w:r>
+      <w:r>
+        <w:rPr>
+          <w:lang w:val="en-US"/>
+        </w:rPr>
+        <w:t>for</w:t>
+      </w:r>
+      <w:r>
+        <w:rPr>
+          <w:lang w:val="en-US"/>
+        </w:rPr>
+        <w:t xml:space="preserve"> downloaded installation files. </w:t>
       </w:r>
     </w:p>
     <w:p>
@@ -2658,7 +2708,31 @@
         <w:rPr>
           <w:lang w:val="en-US"/>
         </w:rPr>
-        <w:t xml:space="preserve">Specify the installation directory, use only alphanumeric characters and do not type and special characters or symbols. Including special characters may let the installation fail. </w:t>
+        <w:t xml:space="preserve">Specify the installation directory, use only alphanumeric characters and do not type </w:t>
+      </w:r>
+      <w:r>
+        <w:rPr>
+          <w:lang w:val="en-US"/>
+        </w:rPr>
+        <w:t>any</w:t>
+      </w:r>
+      <w:r>
+        <w:rPr>
+          <w:lang w:val="en-US"/>
+        </w:rPr>
+        <w:t xml:space="preserve"> special characters or symbols. Including special characters may </w:t>
+      </w:r>
+      <w:r>
+        <w:rPr>
+          <w:lang w:val="en-US"/>
+        </w:rPr>
+        <w:t>leads to an installation failure</w:t>
+      </w:r>
+      <w:r>
+        <w:rPr>
+          <w:lang w:val="en-US"/>
+        </w:rPr>
+        <w:t xml:space="preserve">. </w:t>
       </w:r>
     </w:p>
     <w:p>
@@ -2690,7 +2764,6 @@
         </w:rPr>
         <w:t xml:space="preserve"> stable release from the </w:t>
       </w:r>
-      <w:proofErr w:type="spellStart"/>
       <w:r>
         <w:rPr>
           <w:lang w:val="en-US"/>
@@ -2703,7 +2776,6 @@
         </w:rPr>
         <w:t>s</w:t>
       </w:r>
-      <w:proofErr w:type="spellEnd"/>
       <w:r>
         <w:rPr>
           <w:lang w:val="en-US"/>
@@ -2753,17 +2825,8 @@
           <w:b/>
           <w:lang w:val="en-US"/>
         </w:rPr>
-        <w:t xml:space="preserve">Windows / </w:t>
-      </w:r>
-      <w:proofErr w:type="spellStart"/>
-      <w:r>
-        <w:rPr>
-          <w:b/>
-          <w:lang w:val="en-US"/>
-        </w:rPr>
-        <w:t>MacOS</w:t>
-      </w:r>
-      <w:proofErr w:type="spellEnd"/>
+        <w:t>Windows / MacOS</w:t>
+      </w:r>
     </w:p>
     <w:p>
       <w:pPr>
@@ -2800,7 +2863,13 @@
         <w:rPr>
           <w:lang w:val="en-US"/>
         </w:rPr>
-        <w:t>Run “./install</w:t>
+        <w:t xml:space="preserve">Run “sh </w:t>
+      </w:r>
+      <w:r>
+        <w:rPr>
+          <w:lang w:val="en-US"/>
+        </w:rPr>
+        <w:t>install</w:t>
       </w:r>
       <w:r>
         <w:rPr>
@@ -2818,7 +2887,19 @@
         <w:rPr>
           <w:lang w:val="en-US"/>
         </w:rPr>
-        <w:t xml:space="preserve">. The script </w:t>
+        <w:t xml:space="preserve">. </w:t>
+      </w:r>
+      <w:r>
+        <w:rPr>
+          <w:lang w:val="en-US"/>
+        </w:rPr>
+        <w:t>This</w:t>
+      </w:r>
+      <w:r>
+        <w:rPr>
+          <w:lang w:val="en-US"/>
+        </w:rPr>
+        <w:t xml:space="preserve"> script </w:t>
       </w:r>
       <w:r>
         <w:rPr>
@@ -2842,7 +2923,13 @@
         <w:rPr>
           <w:lang w:val="en-US"/>
         </w:rPr>
-        <w:t xml:space="preserve"> the application. By default, Metis listens</w:t>
+        <w:t xml:space="preserve"> the application. By default,</w:t>
+      </w:r>
+      <w:r>
+        <w:rPr>
+          <w:lang w:val="en-US"/>
+        </w:rPr>
+        <w:t xml:space="preserve"> Metis listens</w:t>
       </w:r>
       <w:r>
         <w:rPr>
@@ -2927,13 +3014,19 @@
           <w:lang w:val="en-US"/>
         </w:rPr>
       </w:pPr>
-      <w:bookmarkStart w:id="13" w:name="_Ref491749133"/>
-      <w:bookmarkStart w:id="14" w:name="_Ref491749190"/>
-      <w:r>
-        <w:rPr>
-          <w:lang w:val="en-US"/>
-        </w:rPr>
-        <w:t>Run “./install</w:t>
+      <w:bookmarkStart w:id="12" w:name="_Ref491749133"/>
+      <w:bookmarkStart w:id="13" w:name="_Ref491749190"/>
+      <w:r>
+        <w:rPr>
+          <w:lang w:val="en-US"/>
+        </w:rPr>
+        <w:t xml:space="preserve">Run “sh </w:t>
+      </w:r>
+      <w:r>
+        <w:rPr>
+          <w:lang w:val="en-US"/>
+        </w:rPr>
+        <w:t>install</w:t>
       </w:r>
       <w:r>
         <w:rPr>
@@ -2945,10 +3038,22 @@
         <w:rPr>
           <w:lang w:val="en-US"/>
         </w:rPr>
-        <w:t xml:space="preserve">”. The script will download the needed images, provision them and start the application. </w:t>
-      </w:r>
+        <w:t xml:space="preserve">”. </w:t>
+      </w:r>
+      <w:r>
+        <w:rPr>
+          <w:lang w:val="en-US"/>
+        </w:rPr>
+        <w:t>This</w:t>
+      </w:r>
+      <w:r>
+        <w:rPr>
+          <w:lang w:val="en-US"/>
+        </w:rPr>
+        <w:t xml:space="preserve"> script will download the needed images, provision them and start the application. </w:t>
+      </w:r>
+      <w:bookmarkEnd w:id="12"/>
       <w:bookmarkEnd w:id="13"/>
-      <w:bookmarkEnd w:id="14"/>
       <w:r>
         <w:rPr>
           <w:lang w:val="en-US"/>
@@ -2981,23 +3086,15 @@
           <w:lang w:val="en-US"/>
         </w:rPr>
       </w:pPr>
-      <w:bookmarkStart w:id="15" w:name="_Toc453921803"/>
-      <w:proofErr w:type="spellStart"/>
+      <w:bookmarkStart w:id="14" w:name="_Toc453921803"/>
       <w:r>
         <w:rPr>
           <w:lang w:val="en-US"/>
         </w:rPr>
         <w:lastRenderedPageBreak/>
-        <w:t>Reindexation</w:t>
-      </w:r>
-      <w:proofErr w:type="spellEnd"/>
-      <w:r>
-        <w:rPr>
-          <w:lang w:val="en-US"/>
-        </w:rPr>
-        <w:t xml:space="preserve"> Process</w:t>
-      </w:r>
-      <w:bookmarkEnd w:id="15"/>
+        <w:t>Reindexation Process</w:t>
+      </w:r>
+      <w:bookmarkEnd w:id="14"/>
     </w:p>
     <w:p>
       <w:pPr>
@@ -3009,21 +3106,19 @@
         <w:rPr>
           <w:lang w:val="en-US"/>
         </w:rPr>
-        <w:t xml:space="preserve">In order to </w:t>
-      </w:r>
-      <w:proofErr w:type="spellStart"/>
-      <w:r>
-        <w:rPr>
-          <w:lang w:val="en-US"/>
-        </w:rPr>
-        <w:t>reindex</w:t>
-      </w:r>
-      <w:proofErr w:type="spellEnd"/>
-      <w:r>
-        <w:rPr>
-          <w:lang w:val="en-US"/>
-        </w:rPr>
-        <w:t xml:space="preserve"> files uploaded to the system, the web interface provided by Open Search Server is used. The web</w:t>
+        <w:t xml:space="preserve">In order to reindex files uploaded to the system, the web interface provided by </w:t>
+      </w:r>
+      <w:r>
+        <w:rPr>
+          <w:lang w:val="en-US"/>
+        </w:rPr>
+        <w:t>Open-SearchServer</w:t>
+      </w:r>
+      <w:r>
+        <w:rPr>
+          <w:lang w:val="en-US"/>
+        </w:rPr>
+        <w:t xml:space="preserve"> is used. The web</w:t>
       </w:r>
       <w:r>
         <w:rPr>
@@ -3031,39 +3126,25 @@
         </w:rPr>
         <w:t xml:space="preserve"> interface can be accessed over &lt;URL&gt;:8080/</w:t>
       </w:r>
-      <w:proofErr w:type="spellStart"/>
-      <w:r>
-        <w:rPr>
-          <w:lang w:val="en-US"/>
-        </w:rPr>
-        <w:t>oss</w:t>
-      </w:r>
-      <w:proofErr w:type="spellEnd"/>
-      <w:r>
-        <w:rPr>
-          <w:lang w:val="en-US"/>
-        </w:rPr>
-        <w:t>/admin</w:t>
-      </w:r>
-      <w:r>
-        <w:rPr>
-          <w:lang w:val="en-US"/>
-        </w:rPr>
-        <w:t xml:space="preserve"> On the start page, chose the index you want to </w:t>
-      </w:r>
-      <w:proofErr w:type="spellStart"/>
-      <w:r>
-        <w:rPr>
-          <w:lang w:val="en-US"/>
-        </w:rPr>
-        <w:t>reindex</w:t>
-      </w:r>
-      <w:proofErr w:type="spellEnd"/>
-      <w:r>
-        <w:rPr>
-          <w:lang w:val="en-US"/>
-        </w:rPr>
-        <w:t>:</w:t>
+      <w:r>
+        <w:rPr>
+          <w:lang w:val="en-US"/>
+        </w:rPr>
+        <w:t xml:space="preserve">admin/oss </w:t>
+      </w:r>
+      <w:bookmarkStart w:id="15" w:name="_GoBack"/>
+      <w:bookmarkEnd w:id="15"/>
+      <w:r>
+        <w:rPr>
+          <w:lang w:val="en-US"/>
+        </w:rPr>
+        <w:t>o</w:t>
+      </w:r>
+      <w:r>
+        <w:rPr>
+          <w:lang w:val="en-US"/>
+        </w:rPr>
+        <w:t>n the start page, chose the index you want to reindex:</w:t>
       </w:r>
     </w:p>
     <w:p>
@@ -3137,21 +3218,7 @@
         <w:rPr>
           <w:lang w:val="en-US"/>
         </w:rPr>
-        <w:t xml:space="preserve">As first step of the </w:t>
-      </w:r>
-      <w:proofErr w:type="spellStart"/>
-      <w:r>
-        <w:rPr>
-          <w:lang w:val="en-US"/>
-        </w:rPr>
-        <w:t>reindexation</w:t>
-      </w:r>
-      <w:proofErr w:type="spellEnd"/>
-      <w:r>
-        <w:rPr>
-          <w:lang w:val="en-US"/>
-        </w:rPr>
-        <w:t xml:space="preserve"> process all files are deleted from the file crawler. In order to do that, go to Crawler -&gt; Files -&gt; File Browser. Here query the documents you would like to delete from the file crawler (probably all, so leave the query empty). Then chose the “Delete Selection” command and click “Go”:</w:t>
+        <w:t>As first step of the reindexation process all files are deleted from the file crawler. In order to do that, go to Crawler -&gt; Files -&gt; File Browser. Here query the documents you would like to delete from the file crawler (probably all, so leave the query empty). Then chose the “Delete Selection” command and click “Go”:</w:t>
       </w:r>
     </w:p>
     <w:p>
@@ -3383,19 +3450,11 @@
           <w:lang w:val="en-US"/>
         </w:rPr>
       </w:pPr>
-      <w:proofErr w:type="spellStart"/>
-      <w:r>
-        <w:rPr>
-          <w:lang w:val="en-US"/>
-        </w:rPr>
-        <w:t>Reindexation</w:t>
-      </w:r>
-      <w:proofErr w:type="spellEnd"/>
-      <w:r>
-        <w:rPr>
-          <w:lang w:val="en-US"/>
-        </w:rPr>
-        <w:t xml:space="preserve"> process has been completed, as soon as the file crawler terminates. All files in target directory have been added to the index at this point.</w:t>
+      <w:r>
+        <w:rPr>
+          <w:lang w:val="en-US"/>
+        </w:rPr>
+        <w:t>Reindexation process has been completed, as soon as the file crawler terminates. All files in target directory have been added to the index at this point.</w:t>
       </w:r>
     </w:p>
     <w:p>
@@ -3486,14 +3545,27 @@
     <w:r>
       <w:instrText xml:space="preserve"> IF  </w:instrText>
     </w:r>
-    <w:fldSimple w:instr=" STYLEREF &quot;Überschrift 1&quot; \n \* MERGEFORMAT ">
-      <w:r>
-        <w:rPr>
-          <w:noProof/>
-        </w:rPr>
-        <w:instrText>2</w:instrText>
-      </w:r>
-    </w:fldSimple>
+    <w:r>
+      <w:fldChar w:fldCharType="begin"/>
+    </w:r>
+    <w:r>
+      <w:instrText xml:space="preserve"> STYLEREF "Überschrift 1" \n \* MERGEFORMAT </w:instrText>
+    </w:r>
+    <w:r>
+      <w:fldChar w:fldCharType="separate"/>
+    </w:r>
+    <w:r>
+      <w:rPr>
+        <w:noProof/>
+      </w:rPr>
+      <w:instrText>3</w:instrText>
+    </w:r>
+    <w:r>
+      <w:rPr>
+        <w:noProof/>
+      </w:rPr>
+      <w:fldChar w:fldCharType="end"/>
+    </w:r>
     <w:r>
       <w:instrText xml:space="preserve">&lt;&gt;"0" </w:instrText>
     </w:r>
@@ -3503,14 +3575,27 @@
     <w:r>
       <w:instrText xml:space="preserve"> QUOTE </w:instrText>
     </w:r>
-    <w:fldSimple w:instr=" STYLEREF &quot;Überschrift 1&quot; \n \* MERGEFORMAT ">
-      <w:r>
-        <w:rPr>
-          <w:noProof/>
-        </w:rPr>
-        <w:instrText>2</w:instrText>
-      </w:r>
-    </w:fldSimple>
+    <w:r>
+      <w:fldChar w:fldCharType="begin"/>
+    </w:r>
+    <w:r>
+      <w:instrText xml:space="preserve"> STYLEREF "Überschrift 1" \n \* MERGEFORMAT </w:instrText>
+    </w:r>
+    <w:r>
+      <w:fldChar w:fldCharType="separate"/>
+    </w:r>
+    <w:r>
+      <w:rPr>
+        <w:noProof/>
+      </w:rPr>
+      <w:instrText>3</w:instrText>
+    </w:r>
+    <w:r>
+      <w:rPr>
+        <w:noProof/>
+      </w:rPr>
+      <w:fldChar w:fldCharType="end"/>
+    </w:r>
     <w:r>
       <w:instrText xml:space="preserve"> " " \* MERGEFORMAT </w:instrText>
     </w:r>
@@ -3521,7 +3606,7 @@
       <w:rPr>
         <w:noProof/>
       </w:rPr>
-      <w:instrText>2</w:instrText>
+      <w:instrText>3</w:instrText>
     </w:r>
     <w:r>
       <w:instrText xml:space="preserve"> </w:instrText>
@@ -3539,19 +3624,32 @@
       <w:rPr>
         <w:noProof/>
       </w:rPr>
-      <w:t xml:space="preserve">2 </w:t>
+      <w:t xml:space="preserve">3 </w:t>
     </w:r>
     <w:r>
       <w:fldChar w:fldCharType="end"/>
     </w:r>
-    <w:fldSimple w:instr=" STYLEREF &quot;Überschrift 1&quot; \* MERGEFORMAT ">
-      <w:r>
-        <w:rPr>
-          <w:noProof/>
-        </w:rPr>
-        <w:t>Download and install</w:t>
-      </w:r>
-    </w:fldSimple>
+    <w:r>
+      <w:fldChar w:fldCharType="begin"/>
+    </w:r>
+    <w:r>
+      <w:instrText xml:space="preserve"> STYLEREF "Überschrift 1" \* MERGEFORMAT </w:instrText>
+    </w:r>
+    <w:r>
+      <w:fldChar w:fldCharType="separate"/>
+    </w:r>
+    <w:r>
+      <w:rPr>
+        <w:noProof/>
+      </w:rPr>
+      <w:t>Reindexation Process</w:t>
+    </w:r>
+    <w:r>
+      <w:rPr>
+        <w:noProof/>
+      </w:rPr>
+      <w:fldChar w:fldCharType="end"/>
+    </w:r>
     <w:r>
       <w:tab/>
     </w:r>
@@ -6841,7 +6939,7 @@
 </file>
 
 <file path=customXml/itemProps1.xml><?xml version="1.0" encoding="utf-8"?>
-<ds:datastoreItem xmlns:ds="http://schemas.openxmlformats.org/officeDocument/2006/customXml" ds:itemID="{ED824A5B-7A25-4F01-99AE-5735C66F7D75}">
+<ds:datastoreItem xmlns:ds="http://schemas.openxmlformats.org/officeDocument/2006/customXml" ds:itemID="{9DD003F9-032E-4D53-9ED3-3BF4340A855C}">
   <ds:schemaRefs>
     <ds:schemaRef ds:uri="http://schemas.openxmlformats.org/officeDocument/2006/bibliography"/>
   </ds:schemaRefs>

</xml_diff>

<commit_message>
add description for reindex figures
</commit_message>
<xml_diff>
--- a/docs/documentation/deployment/installation_manual.docx
+++ b/docs/documentation/deployment/installation_manual.docx
@@ -37,6 +37,7 @@
               <w:rPr>
                 <w:b/>
                 <w:noProof/>
+                <w:lang w:val="en-US"/>
               </w:rPr>
               <w:drawing>
                 <wp:anchor distT="0" distB="0" distL="114300" distR="114300" simplePos="0" relativeHeight="251658240" behindDoc="1" locked="0" layoutInCell="1" allowOverlap="1" wp14:anchorId="02D5B8FE" wp14:editId="5C26ACAE">
@@ -127,6 +128,7 @@
               <w:rPr>
                 <w:b/>
                 <w:noProof/>
+                <w:lang w:val="en-US"/>
               </w:rPr>
               <w:drawing>
                 <wp:inline distT="0" distB="0" distL="0" distR="0">
@@ -212,6 +214,7 @@
       <w:r>
         <w:rPr>
           <w:noProof/>
+          <w:lang w:val="en-US"/>
         </w:rPr>
         <mc:AlternateContent>
           <mc:Choice Requires="wps">
@@ -393,6 +396,7 @@
       <w:r>
         <w:rPr>
           <w:noProof/>
+          <w:lang w:val="en-US"/>
         </w:rPr>
         <mc:AlternateContent>
           <mc:Choice Requires="wps">
@@ -470,8 +474,13 @@
                               <w:br/>
                             </w:r>
                             <w:r>
-                              <w:t>Robert Kettler</w:t>
+                              <w:t xml:space="preserve">Robert </w:t>
                             </w:r>
+                            <w:proofErr w:type="spellStart"/>
+                            <w:r>
+                              <w:t>Kettler</w:t>
+                            </w:r>
+                            <w:proofErr w:type="spellEnd"/>
                             <w:r>
                               <w:br/>
                               <w:t>Daniel Weidle</w:t>
@@ -599,6 +608,7 @@
           <w:b w:val="0"/>
           <w:sz w:val="22"/>
           <w:szCs w:val="22"/>
+          <w:lang w:val="en-US"/>
         </w:rPr>
       </w:pPr>
       <w:r>
@@ -626,21 +636,44 @@
         <w:t>Table of contents</w:t>
       </w:r>
       <w:r>
+        <w:rPr>
+          <w:lang w:val="en-US"/>
+        </w:rPr>
         <w:tab/>
       </w:r>
       <w:r>
+        <w:rPr>
+          <w:lang w:val="en-US"/>
+        </w:rPr>
         <w:fldChar w:fldCharType="begin"/>
       </w:r>
       <w:r>
+        <w:rPr>
+          <w:lang w:val="en-US"/>
+        </w:rPr>
         <w:instrText xml:space="preserve"> PAGEREF _Toc453921793 \h </w:instrText>
       </w:r>
       <w:r>
+        <w:rPr>
+          <w:lang w:val="en-US"/>
+        </w:rPr>
+      </w:r>
+      <w:r>
+        <w:rPr>
+          <w:lang w:val="en-US"/>
+        </w:rPr>
         <w:fldChar w:fldCharType="separate"/>
       </w:r>
       <w:r>
+        <w:rPr>
+          <w:lang w:val="en-US"/>
+        </w:rPr>
         <w:t>2</w:t>
       </w:r>
       <w:r>
+        <w:rPr>
+          <w:lang w:val="en-US"/>
+        </w:rPr>
         <w:fldChar w:fldCharType="end"/>
       </w:r>
     </w:p>
@@ -652,6 +685,7 @@
           <w:b w:val="0"/>
           <w:sz w:val="22"/>
           <w:szCs w:val="22"/>
+          <w:lang w:val="en-US"/>
         </w:rPr>
       </w:pPr>
       <w:r>
@@ -661,21 +695,44 @@
         <w:t>List of Figures</w:t>
       </w:r>
       <w:r>
+        <w:rPr>
+          <w:lang w:val="en-US"/>
+        </w:rPr>
         <w:tab/>
       </w:r>
       <w:r>
+        <w:rPr>
+          <w:lang w:val="en-US"/>
+        </w:rPr>
         <w:fldChar w:fldCharType="begin"/>
       </w:r>
       <w:r>
+        <w:rPr>
+          <w:lang w:val="en-US"/>
+        </w:rPr>
         <w:instrText xml:space="preserve"> PAGEREF _Toc453921794 \h </w:instrText>
       </w:r>
       <w:r>
+        <w:rPr>
+          <w:lang w:val="en-US"/>
+        </w:rPr>
+      </w:r>
+      <w:r>
+        <w:rPr>
+          <w:lang w:val="en-US"/>
+        </w:rPr>
         <w:fldChar w:fldCharType="separate"/>
       </w:r>
       <w:r>
+        <w:rPr>
+          <w:lang w:val="en-US"/>
+        </w:rPr>
         <w:t>3</w:t>
       </w:r>
       <w:r>
+        <w:rPr>
+          <w:lang w:val="en-US"/>
+        </w:rPr>
         <w:fldChar w:fldCharType="end"/>
       </w:r>
     </w:p>
@@ -687,6 +744,7 @@
           <w:b w:val="0"/>
           <w:sz w:val="22"/>
           <w:szCs w:val="22"/>
+          <w:lang w:val="en-US"/>
         </w:rPr>
       </w:pPr>
       <w:r>
@@ -696,21 +754,44 @@
         <w:t>List of Tables</w:t>
       </w:r>
       <w:r>
+        <w:rPr>
+          <w:lang w:val="en-US"/>
+        </w:rPr>
         <w:tab/>
       </w:r>
       <w:r>
+        <w:rPr>
+          <w:lang w:val="en-US"/>
+        </w:rPr>
         <w:fldChar w:fldCharType="begin"/>
       </w:r>
       <w:r>
+        <w:rPr>
+          <w:lang w:val="en-US"/>
+        </w:rPr>
         <w:instrText xml:space="preserve"> PAGEREF _Toc453921795 \h </w:instrText>
       </w:r>
       <w:r>
+        <w:rPr>
+          <w:lang w:val="en-US"/>
+        </w:rPr>
+      </w:r>
+      <w:r>
+        <w:rPr>
+          <w:lang w:val="en-US"/>
+        </w:rPr>
         <w:fldChar w:fldCharType="separate"/>
       </w:r>
       <w:r>
+        <w:rPr>
+          <w:lang w:val="en-US"/>
+        </w:rPr>
         <w:t>3</w:t>
       </w:r>
       <w:r>
+        <w:rPr>
+          <w:lang w:val="en-US"/>
+        </w:rPr>
         <w:fldChar w:fldCharType="end"/>
       </w:r>
     </w:p>
@@ -722,6 +803,7 @@
           <w:b w:val="0"/>
           <w:sz w:val="22"/>
           <w:szCs w:val="22"/>
+          <w:lang w:val="en-US"/>
         </w:rPr>
       </w:pPr>
       <w:r>
@@ -731,21 +813,44 @@
         <w:t>Version History</w:t>
       </w:r>
       <w:r>
+        <w:rPr>
+          <w:lang w:val="en-US"/>
+        </w:rPr>
         <w:tab/>
       </w:r>
       <w:r>
+        <w:rPr>
+          <w:lang w:val="en-US"/>
+        </w:rPr>
         <w:fldChar w:fldCharType="begin"/>
       </w:r>
       <w:r>
+        <w:rPr>
+          <w:lang w:val="en-US"/>
+        </w:rPr>
         <w:instrText xml:space="preserve"> PAGEREF _Toc453921796 \h </w:instrText>
       </w:r>
       <w:r>
+        <w:rPr>
+          <w:lang w:val="en-US"/>
+        </w:rPr>
+      </w:r>
+      <w:r>
+        <w:rPr>
+          <w:lang w:val="en-US"/>
+        </w:rPr>
         <w:fldChar w:fldCharType="separate"/>
       </w:r>
       <w:r>
+        <w:rPr>
+          <w:lang w:val="en-US"/>
+        </w:rPr>
         <w:t>5</w:t>
       </w:r>
       <w:r>
+        <w:rPr>
+          <w:lang w:val="en-US"/>
+        </w:rPr>
         <w:fldChar w:fldCharType="end"/>
       </w:r>
     </w:p>
@@ -757,6 +862,7 @@
           <w:b w:val="0"/>
           <w:sz w:val="22"/>
           <w:szCs w:val="22"/>
+          <w:lang w:val="en-US"/>
         </w:rPr>
       </w:pPr>
       <w:r>
@@ -766,21 +872,44 @@
         <w:t>Introduction</w:t>
       </w:r>
       <w:r>
+        <w:rPr>
+          <w:lang w:val="en-US"/>
+        </w:rPr>
         <w:tab/>
       </w:r>
       <w:r>
+        <w:rPr>
+          <w:lang w:val="en-US"/>
+        </w:rPr>
         <w:fldChar w:fldCharType="begin"/>
       </w:r>
       <w:r>
+        <w:rPr>
+          <w:lang w:val="en-US"/>
+        </w:rPr>
         <w:instrText xml:space="preserve"> PAGEREF _Toc453921797 \h </w:instrText>
       </w:r>
       <w:r>
+        <w:rPr>
+          <w:lang w:val="en-US"/>
+        </w:rPr>
+      </w:r>
+      <w:r>
+        <w:rPr>
+          <w:lang w:val="en-US"/>
+        </w:rPr>
         <w:fldChar w:fldCharType="separate"/>
       </w:r>
       <w:r>
+        <w:rPr>
+          <w:lang w:val="en-US"/>
+        </w:rPr>
         <w:t>6</w:t>
       </w:r>
       <w:r>
+        <w:rPr>
+          <w:lang w:val="en-US"/>
+        </w:rPr>
         <w:fldChar w:fldCharType="end"/>
       </w:r>
     </w:p>
@@ -792,6 +921,7 @@
           <w:b w:val="0"/>
           <w:sz w:val="22"/>
           <w:szCs w:val="22"/>
+          <w:lang w:val="en-US"/>
         </w:rPr>
       </w:pPr>
       <w:r>
@@ -806,6 +936,7 @@
           <w:b w:val="0"/>
           <w:sz w:val="22"/>
           <w:szCs w:val="22"/>
+          <w:lang w:val="en-US"/>
         </w:rPr>
         <w:tab/>
       </w:r>
@@ -816,21 +947,44 @@
         <w:t>System requirements</w:t>
       </w:r>
       <w:r>
+        <w:rPr>
+          <w:lang w:val="en-US"/>
+        </w:rPr>
         <w:tab/>
       </w:r>
       <w:r>
+        <w:rPr>
+          <w:lang w:val="en-US"/>
+        </w:rPr>
         <w:fldChar w:fldCharType="begin"/>
       </w:r>
       <w:r>
+        <w:rPr>
+          <w:lang w:val="en-US"/>
+        </w:rPr>
         <w:instrText xml:space="preserve"> PAGEREF _Toc453921798 \h </w:instrText>
       </w:r>
       <w:r>
+        <w:rPr>
+          <w:lang w:val="en-US"/>
+        </w:rPr>
+      </w:r>
+      <w:r>
+        <w:rPr>
+          <w:lang w:val="en-US"/>
+        </w:rPr>
         <w:fldChar w:fldCharType="separate"/>
       </w:r>
       <w:r>
+        <w:rPr>
+          <w:lang w:val="en-US"/>
+        </w:rPr>
         <w:t>7</w:t>
       </w:r>
       <w:r>
+        <w:rPr>
+          <w:lang w:val="en-US"/>
+        </w:rPr>
         <w:fldChar w:fldCharType="end"/>
       </w:r>
     </w:p>
@@ -841,6 +995,7 @@
           <w:rFonts w:asciiTheme="minorHAnsi" w:eastAsiaTheme="minorEastAsia" w:hAnsiTheme="minorHAnsi" w:cstheme="minorBidi"/>
           <w:sz w:val="22"/>
           <w:szCs w:val="22"/>
+          <w:lang w:val="en-US"/>
         </w:rPr>
       </w:pPr>
       <w:r>
@@ -854,6 +1009,7 @@
           <w:rFonts w:asciiTheme="minorHAnsi" w:eastAsiaTheme="minorEastAsia" w:hAnsiTheme="minorHAnsi" w:cstheme="minorBidi"/>
           <w:sz w:val="22"/>
           <w:szCs w:val="22"/>
+          <w:lang w:val="en-US"/>
         </w:rPr>
         <w:tab/>
       </w:r>
@@ -864,21 +1020,44 @@
         <w:t>Recommended hardware requirements</w:t>
       </w:r>
       <w:r>
+        <w:rPr>
+          <w:lang w:val="en-US"/>
+        </w:rPr>
         <w:tab/>
       </w:r>
       <w:r>
+        <w:rPr>
+          <w:lang w:val="en-US"/>
+        </w:rPr>
         <w:fldChar w:fldCharType="begin"/>
       </w:r>
       <w:r>
+        <w:rPr>
+          <w:lang w:val="en-US"/>
+        </w:rPr>
         <w:instrText xml:space="preserve"> PAGEREF _Toc453921799 \h </w:instrText>
       </w:r>
       <w:r>
+        <w:rPr>
+          <w:lang w:val="en-US"/>
+        </w:rPr>
+      </w:r>
+      <w:r>
+        <w:rPr>
+          <w:lang w:val="en-US"/>
+        </w:rPr>
         <w:fldChar w:fldCharType="separate"/>
       </w:r>
       <w:r>
+        <w:rPr>
+          <w:lang w:val="en-US"/>
+        </w:rPr>
         <w:t>7</w:t>
       </w:r>
       <w:r>
+        <w:rPr>
+          <w:lang w:val="en-US"/>
+        </w:rPr>
         <w:fldChar w:fldCharType="end"/>
       </w:r>
     </w:p>
@@ -889,6 +1068,7 @@
           <w:rFonts w:asciiTheme="minorHAnsi" w:eastAsiaTheme="minorEastAsia" w:hAnsiTheme="minorHAnsi" w:cstheme="minorBidi"/>
           <w:sz w:val="22"/>
           <w:szCs w:val="22"/>
+          <w:lang w:val="en-US"/>
         </w:rPr>
       </w:pPr>
       <w:r>
@@ -902,6 +1082,7 @@
           <w:rFonts w:asciiTheme="minorHAnsi" w:eastAsiaTheme="minorEastAsia" w:hAnsiTheme="minorHAnsi" w:cstheme="minorBidi"/>
           <w:sz w:val="22"/>
           <w:szCs w:val="22"/>
+          <w:lang w:val="en-US"/>
         </w:rPr>
         <w:tab/>
       </w:r>
@@ -912,21 +1093,44 @@
         <w:t>Software requirements</w:t>
       </w:r>
       <w:r>
+        <w:rPr>
+          <w:lang w:val="en-US"/>
+        </w:rPr>
         <w:tab/>
       </w:r>
       <w:r>
+        <w:rPr>
+          <w:lang w:val="en-US"/>
+        </w:rPr>
         <w:fldChar w:fldCharType="begin"/>
       </w:r>
       <w:r>
+        <w:rPr>
+          <w:lang w:val="en-US"/>
+        </w:rPr>
         <w:instrText xml:space="preserve"> PAGEREF _Toc453921800 \h </w:instrText>
       </w:r>
       <w:r>
+        <w:rPr>
+          <w:lang w:val="en-US"/>
+        </w:rPr>
+      </w:r>
+      <w:r>
+        <w:rPr>
+          <w:lang w:val="en-US"/>
+        </w:rPr>
         <w:fldChar w:fldCharType="separate"/>
       </w:r>
       <w:r>
+        <w:rPr>
+          <w:lang w:val="en-US"/>
+        </w:rPr>
         <w:t>7</w:t>
       </w:r>
       <w:r>
+        <w:rPr>
+          <w:lang w:val="en-US"/>
+        </w:rPr>
         <w:fldChar w:fldCharType="end"/>
       </w:r>
     </w:p>
@@ -937,6 +1141,7 @@
           <w:rFonts w:asciiTheme="minorHAnsi" w:eastAsiaTheme="minorEastAsia" w:hAnsiTheme="minorHAnsi" w:cstheme="minorBidi"/>
           <w:sz w:val="22"/>
           <w:szCs w:val="22"/>
+          <w:lang w:val="en-US"/>
         </w:rPr>
       </w:pPr>
       <w:r>
@@ -950,6 +1155,7 @@
           <w:rFonts w:asciiTheme="minorHAnsi" w:eastAsiaTheme="minorEastAsia" w:hAnsiTheme="minorHAnsi" w:cstheme="minorBidi"/>
           <w:sz w:val="22"/>
           <w:szCs w:val="22"/>
+          <w:lang w:val="en-US"/>
         </w:rPr>
         <w:tab/>
       </w:r>
@@ -960,21 +1166,44 @@
         <w:t>Windows / Mac prerequisites</w:t>
       </w:r>
       <w:r>
+        <w:rPr>
+          <w:lang w:val="en-US"/>
+        </w:rPr>
         <w:tab/>
       </w:r>
       <w:r>
+        <w:rPr>
+          <w:lang w:val="en-US"/>
+        </w:rPr>
         <w:fldChar w:fldCharType="begin"/>
       </w:r>
       <w:r>
+        <w:rPr>
+          <w:lang w:val="en-US"/>
+        </w:rPr>
         <w:instrText xml:space="preserve"> PAGEREF _Toc453921801 \h </w:instrText>
       </w:r>
       <w:r>
+        <w:rPr>
+          <w:lang w:val="en-US"/>
+        </w:rPr>
+      </w:r>
+      <w:r>
+        <w:rPr>
+          <w:lang w:val="en-US"/>
+        </w:rPr>
         <w:fldChar w:fldCharType="separate"/>
       </w:r>
       <w:r>
+        <w:rPr>
+          <w:lang w:val="en-US"/>
+        </w:rPr>
         <w:t>8</w:t>
       </w:r>
       <w:r>
+        <w:rPr>
+          <w:lang w:val="en-US"/>
+        </w:rPr>
         <w:fldChar w:fldCharType="end"/>
       </w:r>
     </w:p>
@@ -986,6 +1215,7 @@
           <w:b w:val="0"/>
           <w:sz w:val="22"/>
           <w:szCs w:val="22"/>
+          <w:lang w:val="en-US"/>
         </w:rPr>
       </w:pPr>
       <w:r>
@@ -1000,6 +1230,7 @@
           <w:b w:val="0"/>
           <w:sz w:val="22"/>
           <w:szCs w:val="22"/>
+          <w:lang w:val="en-US"/>
         </w:rPr>
         <w:tab/>
       </w:r>
@@ -1010,21 +1241,44 @@
         <w:t>Download and install</w:t>
       </w:r>
       <w:r>
+        <w:rPr>
+          <w:lang w:val="en-US"/>
+        </w:rPr>
         <w:tab/>
       </w:r>
       <w:r>
+        <w:rPr>
+          <w:lang w:val="en-US"/>
+        </w:rPr>
         <w:fldChar w:fldCharType="begin"/>
       </w:r>
       <w:r>
+        <w:rPr>
+          <w:lang w:val="en-US"/>
+        </w:rPr>
         <w:instrText xml:space="preserve"> PAGEREF _Toc453921802 \h </w:instrText>
       </w:r>
       <w:r>
+        <w:rPr>
+          <w:lang w:val="en-US"/>
+        </w:rPr>
+      </w:r>
+      <w:r>
+        <w:rPr>
+          <w:lang w:val="en-US"/>
+        </w:rPr>
         <w:fldChar w:fldCharType="separate"/>
       </w:r>
       <w:r>
+        <w:rPr>
+          <w:lang w:val="en-US"/>
+        </w:rPr>
         <w:t>9</w:t>
       </w:r>
       <w:r>
+        <w:rPr>
+          <w:lang w:val="en-US"/>
+        </w:rPr>
         <w:fldChar w:fldCharType="end"/>
       </w:r>
     </w:p>
@@ -1036,6 +1290,7 @@
           <w:b w:val="0"/>
           <w:sz w:val="22"/>
           <w:szCs w:val="22"/>
+          <w:lang w:val="en-US"/>
         </w:rPr>
       </w:pPr>
       <w:r>
@@ -1050,6 +1305,7 @@
           <w:b w:val="0"/>
           <w:sz w:val="22"/>
           <w:szCs w:val="22"/>
+          <w:lang w:val="en-US"/>
         </w:rPr>
         <w:tab/>
       </w:r>
@@ -1060,21 +1316,44 @@
         <w:t>Reindexation Process</w:t>
       </w:r>
       <w:r>
+        <w:rPr>
+          <w:lang w:val="en-US"/>
+        </w:rPr>
         <w:tab/>
       </w:r>
       <w:r>
+        <w:rPr>
+          <w:lang w:val="en-US"/>
+        </w:rPr>
         <w:fldChar w:fldCharType="begin"/>
       </w:r>
       <w:r>
+        <w:rPr>
+          <w:lang w:val="en-US"/>
+        </w:rPr>
         <w:instrText xml:space="preserve"> PAGEREF _Toc453921803 \h </w:instrText>
       </w:r>
       <w:r>
+        <w:rPr>
+          <w:lang w:val="en-US"/>
+        </w:rPr>
+      </w:r>
+      <w:r>
+        <w:rPr>
+          <w:lang w:val="en-US"/>
+        </w:rPr>
         <w:fldChar w:fldCharType="separate"/>
       </w:r>
       <w:r>
+        <w:rPr>
+          <w:lang w:val="en-US"/>
+        </w:rPr>
         <w:t>10</w:t>
       </w:r>
       <w:r>
+        <w:rPr>
+          <w:lang w:val="en-US"/>
+        </w:rPr>
         <w:fldChar w:fldCharType="end"/>
       </w:r>
     </w:p>
@@ -1564,7 +1843,21 @@
               <w:rPr>
                 <w:lang w:val="en-US"/>
               </w:rPr>
-              <w:t>Added reindex Process</w:t>
+              <w:t xml:space="preserve">Added </w:t>
+            </w:r>
+            <w:proofErr w:type="spellStart"/>
+            <w:r>
+              <w:rPr>
+                <w:lang w:val="en-US"/>
+              </w:rPr>
+              <w:t>reindex</w:t>
+            </w:r>
+            <w:proofErr w:type="spellEnd"/>
+            <w:r>
+              <w:rPr>
+                <w:lang w:val="en-US"/>
+              </w:rPr>
+              <w:t xml:space="preserve"> Process</w:t>
             </w:r>
           </w:p>
         </w:tc>
@@ -2004,8 +2297,16 @@
               <w:rPr>
                 <w:lang w:val="en-US"/>
               </w:rPr>
-              <w:t>, Linux or MacOS</w:t>
+              <w:t xml:space="preserve">, Linux or </w:t>
             </w:r>
+            <w:proofErr w:type="spellStart"/>
+            <w:r>
+              <w:rPr>
+                <w:lang w:val="en-US"/>
+              </w:rPr>
+              <w:t>MacOS</w:t>
+            </w:r>
+            <w:proofErr w:type="spellEnd"/>
           </w:p>
         </w:tc>
       </w:tr>
@@ -2192,7 +2493,21 @@
               <w:rPr>
                 <w:lang w:val="en-US"/>
               </w:rPr>
-              <w:t>1 Gbit/s</w:t>
+              <w:t xml:space="preserve">1 </w:t>
+            </w:r>
+            <w:proofErr w:type="spellStart"/>
+            <w:r>
+              <w:rPr>
+                <w:lang w:val="en-US"/>
+              </w:rPr>
+              <w:t>Gbit</w:t>
+            </w:r>
+            <w:proofErr w:type="spellEnd"/>
+            <w:r>
+              <w:rPr>
+                <w:lang w:val="en-US"/>
+              </w:rPr>
+              <w:t>/s</w:t>
             </w:r>
           </w:p>
         </w:tc>
@@ -2354,6 +2669,7 @@
       <w:r>
         <w:rPr>
           <w:noProof/>
+          <w:lang w:val="en-US"/>
         </w:rPr>
         <w:lastRenderedPageBreak/>
         <mc:AlternateContent>
@@ -2432,6 +2748,7 @@
       <w:r>
         <w:rPr>
           <w:noProof/>
+          <w:lang w:val="en-US"/>
         </w:rPr>
         <w:drawing>
           <wp:inline distT="0" distB="0" distL="0" distR="0" wp14:anchorId="051A1E26" wp14:editId="56034BBB">
@@ -2505,6 +2822,7 @@
       </w:r>
       <w:r>
         <w:rPr>
+          <w:noProof/>
           <w:lang w:val="en-US"/>
         </w:rPr>
         <w:t>1</w:t>
@@ -2722,11 +3040,19 @@
         </w:rPr>
         <w:t xml:space="preserve"> special characters or symbols. Including special characters may </w:t>
       </w:r>
-      <w:r>
-        <w:rPr>
-          <w:lang w:val="en-US"/>
-        </w:rPr>
-        <w:t>leads to an installation failure</w:t>
+      <w:proofErr w:type="gramStart"/>
+      <w:r>
+        <w:rPr>
+          <w:lang w:val="en-US"/>
+        </w:rPr>
+        <w:t>leads</w:t>
+      </w:r>
+      <w:proofErr w:type="gramEnd"/>
+      <w:r>
+        <w:rPr>
+          <w:lang w:val="en-US"/>
+        </w:rPr>
+        <w:t xml:space="preserve"> to an installation failure</w:t>
       </w:r>
       <w:r>
         <w:rPr>
@@ -2764,6 +3090,7 @@
         </w:rPr>
         <w:t xml:space="preserve"> stable release from the </w:t>
       </w:r>
+      <w:proofErr w:type="spellStart"/>
       <w:r>
         <w:rPr>
           <w:lang w:val="en-US"/>
@@ -2776,6 +3103,7 @@
         </w:rPr>
         <w:t>s</w:t>
       </w:r>
+      <w:proofErr w:type="spellEnd"/>
       <w:r>
         <w:rPr>
           <w:lang w:val="en-US"/>
@@ -2825,8 +3153,17 @@
           <w:b/>
           <w:lang w:val="en-US"/>
         </w:rPr>
-        <w:t>Windows / MacOS</w:t>
-      </w:r>
+        <w:t xml:space="preserve">Windows / </w:t>
+      </w:r>
+      <w:proofErr w:type="spellStart"/>
+      <w:r>
+        <w:rPr>
+          <w:b/>
+          <w:lang w:val="en-US"/>
+        </w:rPr>
+        <w:t>MacOS</w:t>
+      </w:r>
+      <w:proofErr w:type="spellEnd"/>
     </w:p>
     <w:p>
       <w:pPr>
@@ -2863,7 +3200,21 @@
         <w:rPr>
           <w:lang w:val="en-US"/>
         </w:rPr>
-        <w:t xml:space="preserve">Run “sh </w:t>
+        <w:t>Run “</w:t>
+      </w:r>
+      <w:proofErr w:type="spellStart"/>
+      <w:r>
+        <w:rPr>
+          <w:lang w:val="en-US"/>
+        </w:rPr>
+        <w:t>sh</w:t>
+      </w:r>
+      <w:proofErr w:type="spellEnd"/>
+      <w:r>
+        <w:rPr>
+          <w:lang w:val="en-US"/>
+        </w:rPr>
+        <w:t xml:space="preserve"> </w:t>
       </w:r>
       <w:r>
         <w:rPr>
@@ -3020,7 +3371,21 @@
         <w:rPr>
           <w:lang w:val="en-US"/>
         </w:rPr>
-        <w:t xml:space="preserve">Run “sh </w:t>
+        <w:t>Run “</w:t>
+      </w:r>
+      <w:proofErr w:type="spellStart"/>
+      <w:r>
+        <w:rPr>
+          <w:lang w:val="en-US"/>
+        </w:rPr>
+        <w:t>sh</w:t>
+      </w:r>
+      <w:proofErr w:type="spellEnd"/>
+      <w:r>
+        <w:rPr>
+          <w:lang w:val="en-US"/>
+        </w:rPr>
+        <w:t xml:space="preserve"> </w:t>
       </w:r>
       <w:r>
         <w:rPr>
@@ -3058,25 +3423,13 @@
         <w:rPr>
           <w:lang w:val="en-US"/>
         </w:rPr>
-        <w:t xml:space="preserve">By default, Metis listens on port 8080. This port can be changed by </w:t>
-      </w:r>
-      <w:r>
-        <w:rPr>
-          <w:lang w:val="en-US"/>
-        </w:rPr>
-        <w:t>changing the port in the install.sh file</w:t>
+        <w:t>By default, Metis listens on port 8080. This port can be changed by changing the port in the install.sh file</w:t>
       </w:r>
       <w:r>
         <w:rPr>
           <w:lang w:val="en-US"/>
         </w:rPr>
         <w:t xml:space="preserve">. </w:t>
-      </w:r>
-      <w:r>
-        <w:rPr>
-          <w:lang w:val="en-US"/>
-        </w:rPr>
-        <w:br w:type="page"/>
       </w:r>
     </w:p>
     <w:p>
@@ -3087,12 +3440,22 @@
         </w:rPr>
       </w:pPr>
       <w:bookmarkStart w:id="14" w:name="_Toc453921803"/>
+      <w:bookmarkStart w:id="15" w:name="_GoBack"/>
+      <w:bookmarkEnd w:id="15"/>
+      <w:proofErr w:type="spellStart"/>
       <w:r>
         <w:rPr>
           <w:lang w:val="en-US"/>
         </w:rPr>
         <w:lastRenderedPageBreak/>
-        <w:t>Reindexation Process</w:t>
+        <w:t>Reindexation</w:t>
+      </w:r>
+      <w:proofErr w:type="spellEnd"/>
+      <w:r>
+        <w:rPr>
+          <w:lang w:val="en-US"/>
+        </w:rPr>
+        <w:t xml:space="preserve"> Process</w:t>
       </w:r>
       <w:bookmarkEnd w:id="14"/>
     </w:p>
@@ -3106,14 +3469,36 @@
         <w:rPr>
           <w:lang w:val="en-US"/>
         </w:rPr>
-        <w:t xml:space="preserve">In order to reindex files uploaded to the system, the web interface provided by </w:t>
-      </w:r>
-      <w:r>
-        <w:rPr>
-          <w:lang w:val="en-US"/>
-        </w:rPr>
-        <w:t>Open-SearchServer</w:t>
-      </w:r>
+        <w:t xml:space="preserve">In order to </w:t>
+      </w:r>
+      <w:proofErr w:type="spellStart"/>
+      <w:r>
+        <w:rPr>
+          <w:lang w:val="en-US"/>
+        </w:rPr>
+        <w:t>reindex</w:t>
+      </w:r>
+      <w:proofErr w:type="spellEnd"/>
+      <w:r>
+        <w:rPr>
+          <w:lang w:val="en-US"/>
+        </w:rPr>
+        <w:t xml:space="preserve"> files uploaded to the system, the web interface provided by </w:t>
+      </w:r>
+      <w:r>
+        <w:rPr>
+          <w:lang w:val="en-US"/>
+        </w:rPr>
+        <w:t>Open-</w:t>
+      </w:r>
+      <w:proofErr w:type="spellStart"/>
+      <w:r>
+        <w:rPr>
+          <w:lang w:val="en-US"/>
+        </w:rPr>
+        <w:t>SearchServer</w:t>
+      </w:r>
+      <w:proofErr w:type="spellEnd"/>
       <w:r>
         <w:rPr>
           <w:lang w:val="en-US"/>
@@ -3130,25 +3515,46 @@
         <w:rPr>
           <w:lang w:val="en-US"/>
         </w:rPr>
-        <w:t xml:space="preserve">admin/oss </w:t>
-      </w:r>
-      <w:bookmarkStart w:id="15" w:name="_GoBack"/>
-      <w:bookmarkEnd w:id="15"/>
-      <w:r>
-        <w:rPr>
-          <w:lang w:val="en-US"/>
-        </w:rPr>
-        <w:t>o</w:t>
-      </w:r>
-      <w:r>
-        <w:rPr>
-          <w:lang w:val="en-US"/>
-        </w:rPr>
-        <w:t>n the start page, chose the index you want to reindex:</w:t>
+        <w:t>admin/</w:t>
+      </w:r>
+      <w:proofErr w:type="spellStart"/>
+      <w:r>
+        <w:rPr>
+          <w:lang w:val="en-US"/>
+        </w:rPr>
+        <w:t>oss</w:t>
+      </w:r>
+      <w:proofErr w:type="spellEnd"/>
+      <w:r>
+        <w:rPr>
+          <w:lang w:val="en-US"/>
+        </w:rPr>
+        <w:t xml:space="preserve"> o</w:t>
+      </w:r>
+      <w:r>
+        <w:rPr>
+          <w:lang w:val="en-US"/>
+        </w:rPr>
+        <w:t xml:space="preserve">n the start page, chose the index you want to </w:t>
+      </w:r>
+      <w:proofErr w:type="spellStart"/>
+      <w:r>
+        <w:rPr>
+          <w:lang w:val="en-US"/>
+        </w:rPr>
+        <w:t>reindex</w:t>
+      </w:r>
+      <w:proofErr w:type="spellEnd"/>
+      <w:r>
+        <w:rPr>
+          <w:lang w:val="en-US"/>
+        </w:rPr>
+        <w:t>:</w:t>
       </w:r>
     </w:p>
     <w:p>
       <w:pPr>
+        <w:keepNext/>
         <w:jc w:val="center"/>
         <w:rPr>
           <w:lang w:val="en-US"/>
@@ -3157,9 +3563,10 @@
       <w:r>
         <w:rPr>
           <w:noProof/>
+          <w:lang w:val="en-US"/>
         </w:rPr>
         <w:drawing>
-          <wp:inline distT="0" distB="0" distL="0" distR="0">
+          <wp:inline distT="0" distB="0" distL="0" distR="0" wp14:anchorId="4714FAEA" wp14:editId="0AEABC8D">
             <wp:extent cx="5724525" cy="2381250"/>
             <wp:effectExtent l="0" t="0" r="9525" b="0"/>
             <wp:docPr id="10" name="Grafik 10"/>
@@ -3210,19 +3617,100 @@
     </w:p>
     <w:p>
       <w:pPr>
-        <w:rPr>
-          <w:lang w:val="en-US"/>
-        </w:rPr>
-      </w:pPr>
-      <w:r>
-        <w:rPr>
-          <w:lang w:val="en-US"/>
-        </w:rPr>
-        <w:t>As first step of the reindexation process all files are deleted from the file crawler. In order to do that, go to Crawler -&gt; Files -&gt; File Browser. Here query the documents you would like to delete from the file crawler (probably all, so leave the query empty). Then chose the “Delete Selection” command and click “Go”:</w:t>
+        <w:pStyle w:val="Beschriftung"/>
+        <w:jc w:val="center"/>
+        <w:rPr>
+          <w:lang w:val="en-US"/>
+        </w:rPr>
+      </w:pPr>
+      <w:r>
+        <w:rPr>
+          <w:lang w:val="en-US"/>
+        </w:rPr>
+        <w:t xml:space="preserve">Figure </w:t>
+      </w:r>
+      <w:r>
+        <w:rPr>
+          <w:lang w:val="en-US"/>
+        </w:rPr>
+        <w:fldChar w:fldCharType="begin"/>
+      </w:r>
+      <w:r>
+        <w:rPr>
+          <w:lang w:val="en-US"/>
+        </w:rPr>
+        <w:instrText xml:space="preserve"> SEQ Figure \* ARABIC </w:instrText>
+      </w:r>
+      <w:r>
+        <w:rPr>
+          <w:lang w:val="en-US"/>
+        </w:rPr>
+        <w:fldChar w:fldCharType="separate"/>
+      </w:r>
+      <w:r>
+        <w:rPr>
+          <w:noProof/>
+          <w:lang w:val="en-US"/>
+        </w:rPr>
+        <w:t>2</w:t>
+      </w:r>
+      <w:r>
+        <w:rPr>
+          <w:lang w:val="en-US"/>
+        </w:rPr>
+        <w:fldChar w:fldCharType="end"/>
+      </w:r>
+      <w:r>
+        <w:rPr>
+          <w:lang w:val="en-US"/>
+        </w:rPr>
+        <w:t xml:space="preserve">: </w:t>
+      </w:r>
+      <w:proofErr w:type="spellStart"/>
+      <w:r>
+        <w:rPr>
+          <w:lang w:val="en-US"/>
+        </w:rPr>
+        <w:t>Webinterface</w:t>
+      </w:r>
+      <w:proofErr w:type="spellEnd"/>
+      <w:r>
+        <w:rPr>
+          <w:lang w:val="en-US"/>
+        </w:rPr>
+        <w:t xml:space="preserve"> with created index</w:t>
       </w:r>
     </w:p>
     <w:p>
       <w:pPr>
+        <w:rPr>
+          <w:lang w:val="en-US"/>
+        </w:rPr>
+      </w:pPr>
+      <w:r>
+        <w:rPr>
+          <w:lang w:val="en-US"/>
+        </w:rPr>
+        <w:t xml:space="preserve">As first step of the </w:t>
+      </w:r>
+      <w:proofErr w:type="spellStart"/>
+      <w:r>
+        <w:rPr>
+          <w:lang w:val="en-US"/>
+        </w:rPr>
+        <w:t>reindexation</w:t>
+      </w:r>
+      <w:proofErr w:type="spellEnd"/>
+      <w:r>
+        <w:rPr>
+          <w:lang w:val="en-US"/>
+        </w:rPr>
+        <w:t xml:space="preserve"> process all files are deleted from the file crawler. In order to do that, go to Crawler -&gt; Files -&gt; File Browser. Here query the documents you would like to delete from the file crawler (probably all, so leave the query empty). Then chose the “Delete Selection” command and click “Go”:</w:t>
+      </w:r>
+    </w:p>
+    <w:p>
+      <w:pPr>
+        <w:keepNext/>
         <w:jc w:val="center"/>
         <w:rPr>
           <w:lang w:val="en-US"/>
@@ -3231,9 +3719,10 @@
       <w:r>
         <w:rPr>
           <w:noProof/>
+          <w:lang w:val="en-US"/>
         </w:rPr>
         <w:drawing>
-          <wp:inline distT="0" distB="0" distL="0" distR="0">
+          <wp:inline distT="0" distB="0" distL="0" distR="0" wp14:anchorId="3F887436" wp14:editId="70DF0CE9">
             <wp:extent cx="5724525" cy="3305175"/>
             <wp:effectExtent l="0" t="0" r="9525" b="9525"/>
             <wp:docPr id="8" name="Grafik 8"/>
@@ -3284,15 +3773,54 @@
     </w:p>
     <w:p>
       <w:pPr>
-        <w:rPr>
-          <w:lang w:val="en-US"/>
-        </w:rPr>
-      </w:pPr>
-      <w:r>
-        <w:rPr>
-          <w:lang w:val="en-US"/>
-        </w:rPr>
-        <w:br w:type="page"/>
+        <w:pStyle w:val="Beschriftung"/>
+        <w:jc w:val="center"/>
+        <w:rPr>
+          <w:lang w:val="en-US"/>
+        </w:rPr>
+      </w:pPr>
+      <w:r>
+        <w:rPr>
+          <w:lang w:val="en-US"/>
+        </w:rPr>
+        <w:t xml:space="preserve">Figure </w:t>
+      </w:r>
+      <w:r>
+        <w:rPr>
+          <w:lang w:val="en-US"/>
+        </w:rPr>
+        <w:fldChar w:fldCharType="begin"/>
+      </w:r>
+      <w:r>
+        <w:rPr>
+          <w:lang w:val="en-US"/>
+        </w:rPr>
+        <w:instrText xml:space="preserve"> SEQ Figure \* ARABIC </w:instrText>
+      </w:r>
+      <w:r>
+        <w:rPr>
+          <w:lang w:val="en-US"/>
+        </w:rPr>
+        <w:fldChar w:fldCharType="separate"/>
+      </w:r>
+      <w:r>
+        <w:rPr>
+          <w:noProof/>
+          <w:lang w:val="en-US"/>
+        </w:rPr>
+        <w:t>3</w:t>
+      </w:r>
+      <w:r>
+        <w:rPr>
+          <w:lang w:val="en-US"/>
+        </w:rPr>
+        <w:fldChar w:fldCharType="end"/>
+      </w:r>
+      <w:r>
+        <w:rPr>
+          <w:lang w:val="en-US"/>
+        </w:rPr>
+        <w:t>: Files included in selected index</w:t>
       </w:r>
     </w:p>
     <w:p>
@@ -3311,6 +3839,7 @@
     </w:p>
     <w:p>
       <w:pPr>
+        <w:keepNext/>
         <w:jc w:val="center"/>
         <w:rPr>
           <w:lang w:val="en-US"/>
@@ -3319,9 +3848,10 @@
       <w:r>
         <w:rPr>
           <w:noProof/>
+          <w:lang w:val="en-US"/>
         </w:rPr>
         <w:drawing>
-          <wp:inline distT="0" distB="0" distL="0" distR="0">
+          <wp:inline distT="0" distB="0" distL="0" distR="0" wp14:anchorId="4C5E3D73" wp14:editId="56685458">
             <wp:extent cx="5724525" cy="2571750"/>
             <wp:effectExtent l="0" t="0" r="9525" b="0"/>
             <wp:docPr id="6" name="Grafik 6"/>
@@ -3372,19 +3902,72 @@
     </w:p>
     <w:p>
       <w:pPr>
-        <w:rPr>
-          <w:lang w:val="en-US"/>
-        </w:rPr>
-      </w:pPr>
-      <w:r>
-        <w:rPr>
-          <w:lang w:val="en-US"/>
-        </w:rPr>
-        <w:t>The file crawler and index are now cleaned and can be filled again. For this purpose, the file crawler needs to be executed. Go to Crawler -&gt; Files -&gt; Crawl Process and run the file crawler once (make sure to not run it consecutively).</w:t>
+        <w:pStyle w:val="Beschriftung"/>
+        <w:jc w:val="center"/>
+        <w:rPr>
+          <w:lang w:val="en-US"/>
+        </w:rPr>
+      </w:pPr>
+      <w:r>
+        <w:rPr>
+          <w:lang w:val="en-US"/>
+        </w:rPr>
+        <w:t xml:space="preserve">Figure </w:t>
+      </w:r>
+      <w:r>
+        <w:rPr>
+          <w:lang w:val="en-US"/>
+        </w:rPr>
+        <w:fldChar w:fldCharType="begin"/>
+      </w:r>
+      <w:r>
+        <w:rPr>
+          <w:lang w:val="en-US"/>
+        </w:rPr>
+        <w:instrText xml:space="preserve"> SEQ Figure \* ARABIC </w:instrText>
+      </w:r>
+      <w:r>
+        <w:rPr>
+          <w:lang w:val="en-US"/>
+        </w:rPr>
+        <w:fldChar w:fldCharType="separate"/>
+      </w:r>
+      <w:r>
+        <w:rPr>
+          <w:noProof/>
+          <w:lang w:val="en-US"/>
+        </w:rPr>
+        <w:t>4</w:t>
+      </w:r>
+      <w:r>
+        <w:rPr>
+          <w:lang w:val="en-US"/>
+        </w:rPr>
+        <w:fldChar w:fldCharType="end"/>
+      </w:r>
+      <w:r>
+        <w:rPr>
+          <w:lang w:val="en-US"/>
+        </w:rPr>
+        <w:t>: Available commands on index</w:t>
       </w:r>
     </w:p>
     <w:p>
       <w:pPr>
+        <w:rPr>
+          <w:lang w:val="en-US"/>
+        </w:rPr>
+      </w:pPr>
+      <w:r>
+        <w:rPr>
+          <w:lang w:val="en-US"/>
+        </w:rPr>
+        <w:t>The file crawler and index are now cleaned and can be filled again. For this purpose, the file crawler needs to be executed. Go to Crawler -&gt; Files -&gt; Crawl Process and run the file crawler once (make sure to not run it consecutively).</w:t>
+      </w:r>
+    </w:p>
+    <w:p>
+      <w:pPr>
+        <w:keepNext/>
         <w:jc w:val="center"/>
         <w:rPr>
           <w:lang w:val="en-US"/>
@@ -3393,9 +3976,10 @@
       <w:r>
         <w:rPr>
           <w:noProof/>
+          <w:lang w:val="en-US"/>
         </w:rPr>
         <w:drawing>
-          <wp:inline distT="0" distB="0" distL="0" distR="0">
+          <wp:inline distT="0" distB="0" distL="0" distR="0" wp14:anchorId="0376C8FB" wp14:editId="7F08F18A">
             <wp:extent cx="5724525" cy="3619500"/>
             <wp:effectExtent l="0" t="0" r="9525" b="0"/>
             <wp:docPr id="4" name="Grafik 4"/>
@@ -3446,15 +4030,90 @@
     </w:p>
     <w:p>
       <w:pPr>
-        <w:rPr>
-          <w:lang w:val="en-US"/>
-        </w:rPr>
-      </w:pPr>
-      <w:r>
-        <w:rPr>
-          <w:lang w:val="en-US"/>
-        </w:rPr>
-        <w:t>Reindexation process has been completed, as soon as the file crawler terminates. All files in target directory have been added to the index at this point.</w:t>
+        <w:pStyle w:val="Beschriftung"/>
+        <w:jc w:val="center"/>
+        <w:rPr>
+          <w:lang w:val="en-US"/>
+        </w:rPr>
+      </w:pPr>
+      <w:r>
+        <w:rPr>
+          <w:lang w:val="en-US"/>
+        </w:rPr>
+        <w:t xml:space="preserve">Figure </w:t>
+      </w:r>
+      <w:r>
+        <w:rPr>
+          <w:lang w:val="en-US"/>
+        </w:rPr>
+        <w:fldChar w:fldCharType="begin"/>
+      </w:r>
+      <w:r>
+        <w:rPr>
+          <w:lang w:val="en-US"/>
+        </w:rPr>
+        <w:instrText xml:space="preserve"> SEQ Figure \* ARABIC </w:instrText>
+      </w:r>
+      <w:r>
+        <w:rPr>
+          <w:lang w:val="en-US"/>
+        </w:rPr>
+        <w:fldChar w:fldCharType="separate"/>
+      </w:r>
+      <w:r>
+        <w:rPr>
+          <w:noProof/>
+          <w:lang w:val="en-US"/>
+        </w:rPr>
+        <w:t>5</w:t>
+      </w:r>
+      <w:r>
+        <w:rPr>
+          <w:lang w:val="en-US"/>
+        </w:rPr>
+        <w:fldChar w:fldCharType="end"/>
+      </w:r>
+      <w:r>
+        <w:rPr>
+          <w:lang w:val="en-US"/>
+        </w:rPr>
+        <w:t xml:space="preserve">: </w:t>
+      </w:r>
+      <w:proofErr w:type="spellStart"/>
+      <w:r>
+        <w:rPr>
+          <w:lang w:val="en-US"/>
+        </w:rPr>
+        <w:t>Webinterface</w:t>
+      </w:r>
+      <w:proofErr w:type="spellEnd"/>
+      <w:r>
+        <w:rPr>
+          <w:lang w:val="en-US"/>
+        </w:rPr>
+        <w:t xml:space="preserve"> to start the file crawler</w:t>
+      </w:r>
+    </w:p>
+    <w:p>
+      <w:pPr>
+        <w:rPr>
+          <w:lang w:val="en-US"/>
+        </w:rPr>
+      </w:pPr>
+      <w:proofErr w:type="spellStart"/>
+      <w:r>
+        <w:rPr>
+          <w:lang w:val="en-US"/>
+        </w:rPr>
+        <w:lastRenderedPageBreak/>
+        <w:t>Reindexation</w:t>
+      </w:r>
+      <w:proofErr w:type="spellEnd"/>
+      <w:r>
+        <w:rPr>
+          <w:lang w:val="en-US"/>
+        </w:rPr>
+        <w:t xml:space="preserve"> process has been completed, as soon as the file crawler terminates. All files in target directory have been added to the index at this point.</w:t>
       </w:r>
     </w:p>
     <w:p>
@@ -3545,27 +4204,14 @@
     <w:r>
       <w:instrText xml:space="preserve"> IF  </w:instrText>
     </w:r>
-    <w:r>
-      <w:fldChar w:fldCharType="begin"/>
-    </w:r>
-    <w:r>
-      <w:instrText xml:space="preserve"> STYLEREF "Überschrift 1" \n \* MERGEFORMAT </w:instrText>
-    </w:r>
-    <w:r>
-      <w:fldChar w:fldCharType="separate"/>
-    </w:r>
-    <w:r>
-      <w:rPr>
-        <w:noProof/>
-      </w:rPr>
-      <w:instrText>3</w:instrText>
-    </w:r>
-    <w:r>
-      <w:rPr>
-        <w:noProof/>
-      </w:rPr>
-      <w:fldChar w:fldCharType="end"/>
-    </w:r>
+    <w:fldSimple w:instr=" STYLEREF &quot;Überschrift 1&quot; \n \* MERGEFORMAT ">
+      <w:r>
+        <w:rPr>
+          <w:noProof/>
+        </w:rPr>
+        <w:instrText>3</w:instrText>
+      </w:r>
+    </w:fldSimple>
     <w:r>
       <w:instrText xml:space="preserve">&lt;&gt;"0" </w:instrText>
     </w:r>
@@ -3575,27 +4221,14 @@
     <w:r>
       <w:instrText xml:space="preserve"> QUOTE </w:instrText>
     </w:r>
-    <w:r>
-      <w:fldChar w:fldCharType="begin"/>
-    </w:r>
-    <w:r>
-      <w:instrText xml:space="preserve"> STYLEREF "Überschrift 1" \n \* MERGEFORMAT </w:instrText>
-    </w:r>
-    <w:r>
-      <w:fldChar w:fldCharType="separate"/>
-    </w:r>
-    <w:r>
-      <w:rPr>
-        <w:noProof/>
-      </w:rPr>
-      <w:instrText>3</w:instrText>
-    </w:r>
-    <w:r>
-      <w:rPr>
-        <w:noProof/>
-      </w:rPr>
-      <w:fldChar w:fldCharType="end"/>
-    </w:r>
+    <w:fldSimple w:instr=" STYLEREF &quot;Überschrift 1&quot; \n \* MERGEFORMAT ">
+      <w:r>
+        <w:rPr>
+          <w:noProof/>
+        </w:rPr>
+        <w:instrText>3</w:instrText>
+      </w:r>
+    </w:fldSimple>
     <w:r>
       <w:instrText xml:space="preserve"> " " \* MERGEFORMAT </w:instrText>
     </w:r>
@@ -3629,27 +4262,14 @@
     <w:r>
       <w:fldChar w:fldCharType="end"/>
     </w:r>
-    <w:r>
-      <w:fldChar w:fldCharType="begin"/>
-    </w:r>
-    <w:r>
-      <w:instrText xml:space="preserve"> STYLEREF "Überschrift 1" \* MERGEFORMAT </w:instrText>
-    </w:r>
-    <w:r>
-      <w:fldChar w:fldCharType="separate"/>
-    </w:r>
-    <w:r>
-      <w:rPr>
-        <w:noProof/>
-      </w:rPr>
-      <w:t>Reindexation Process</w:t>
-    </w:r>
-    <w:r>
-      <w:rPr>
-        <w:noProof/>
-      </w:rPr>
-      <w:fldChar w:fldCharType="end"/>
-    </w:r>
+    <w:fldSimple w:instr=" STYLEREF &quot;Überschrift 1&quot; \* MERGEFORMAT ">
+      <w:r>
+        <w:rPr>
+          <w:noProof/>
+        </w:rPr>
+        <w:t>Reindexation Process</w:t>
+      </w:r>
+    </w:fldSimple>
     <w:r>
       <w:tab/>
     </w:r>
@@ -3666,7 +4286,7 @@
       <w:rPr>
         <w:noProof/>
       </w:rPr>
-      <w:t>9</w:t>
+      <w:t>10</w:t>
     </w:r>
     <w:r>
       <w:fldChar w:fldCharType="end"/>
@@ -6939,7 +7559,7 @@
 </file>
 
 <file path=customXml/itemProps1.xml><?xml version="1.0" encoding="utf-8"?>
-<ds:datastoreItem xmlns:ds="http://schemas.openxmlformats.org/officeDocument/2006/customXml" ds:itemID="{9DD003F9-032E-4D53-9ED3-3BF4340A855C}">
+<ds:datastoreItem xmlns:ds="http://schemas.openxmlformats.org/officeDocument/2006/customXml" ds:itemID="{999B8FB5-D050-4CE3-8B36-2D62D69C12CE}">
   <ds:schemaRefs>
     <ds:schemaRef ds:uri="http://schemas.openxmlformats.org/officeDocument/2006/bibliography"/>
   </ds:schemaRefs>

</xml_diff>

<commit_message>
refreshed list of figures, document final now!
</commit_message>
<xml_diff>
--- a/docs/documentation/deployment/installation_manual.docx
+++ b/docs/documentation/deployment/installation_manual.docx
@@ -1,13 +1,13 @@
 
 <file path=word/document.xml><?xml version="1.0" encoding="utf-8"?>
-<w:document xmlns:wpc="http://schemas.microsoft.com/office/word/2010/wordprocessingCanvas" xmlns:cx="http://schemas.microsoft.com/office/drawing/2014/chartex" xmlns:cx1="http://schemas.microsoft.com/office/drawing/2015/9/8/chartex" xmlns:cx2="http://schemas.microsoft.com/office/drawing/2015/10/21/chartex" xmlns:mc="http://schemas.openxmlformats.org/markup-compatibility/2006" xmlns:o="urn:schemas-microsoft-com:office:office" xmlns:r="http://schemas.openxmlformats.org/officeDocument/2006/relationships" xmlns:m="http://schemas.openxmlformats.org/officeDocument/2006/math" xmlns:v="urn:schemas-microsoft-com:vml" xmlns:wp14="http://schemas.microsoft.com/office/word/2010/wordprocessingDrawing" xmlns:wp="http://schemas.openxmlformats.org/drawingml/2006/wordprocessingDrawing" xmlns:w10="urn:schemas-microsoft-com:office:word" xmlns:w="http://schemas.openxmlformats.org/wordprocessingml/2006/main" xmlns:w14="http://schemas.microsoft.com/office/word/2010/wordml" xmlns:w15="http://schemas.microsoft.com/office/word/2012/wordml" xmlns:w16se="http://schemas.microsoft.com/office/word/2015/wordml/symex" xmlns:wpg="http://schemas.microsoft.com/office/word/2010/wordprocessingGroup" xmlns:wpi="http://schemas.microsoft.com/office/word/2010/wordprocessingInk" xmlns:wne="http://schemas.microsoft.com/office/word/2006/wordml" xmlns:wps="http://schemas.microsoft.com/office/word/2010/wordprocessingShape" mc:Ignorable="w14 w15 w16se wp14">
+<w:document xmlns:ve="http://schemas.openxmlformats.org/markup-compatibility/2006" xmlns:o="urn:schemas-microsoft-com:office:office" xmlns:r="http://schemas.openxmlformats.org/officeDocument/2006/relationships" xmlns:m="http://schemas.openxmlformats.org/officeDocument/2006/math" xmlns:v="urn:schemas-microsoft-com:vml" xmlns:wp="http://schemas.openxmlformats.org/drawingml/2006/wordprocessingDrawing" xmlns:w10="urn:schemas-microsoft-com:office:word" xmlns:w="http://schemas.openxmlformats.org/wordprocessingml/2006/main" xmlns:wne="http://schemas.microsoft.com/office/word/2006/wordml">
   <w:body>
     <w:tbl>
       <w:tblPr>
-        <w:tblStyle w:val="Tabellenraster"/>
+        <w:tblStyle w:val="Tabellengitternetz"/>
         <w:tblW w:w="8897" w:type="dxa"/>
         <w:tblLayout w:type="fixed"/>
-        <w:tblLook w:val="04A0" w:firstRow="1" w:lastRow="0" w:firstColumn="1" w:lastColumn="0" w:noHBand="0" w:noVBand="1"/>
+        <w:tblLook w:val="04A0"/>
       </w:tblPr>
       <w:tblGrid>
         <w:gridCol w:w="3373"/>
@@ -37,10 +37,9 @@
               <w:rPr>
                 <w:b/>
                 <w:noProof/>
-                <w:lang w:val="en-US"/>
               </w:rPr>
               <w:drawing>
-                <wp:anchor distT="0" distB="0" distL="114300" distR="114300" simplePos="0" relativeHeight="251658240" behindDoc="1" locked="0" layoutInCell="1" allowOverlap="1" wp14:anchorId="02D5B8FE" wp14:editId="5C26ACAE">
+                <wp:anchor distT="0" distB="0" distL="114300" distR="114300" simplePos="0" relativeHeight="251658240" behindDoc="1" locked="0" layoutInCell="1" allowOverlap="1">
                   <wp:simplePos x="0" y="0"/>
                   <wp:positionH relativeFrom="column">
                     <wp:posOffset>-1905</wp:posOffset>
@@ -74,7 +73,7 @@
                           <a:blip r:embed="rId8" cstate="print">
                             <a:extLst>
                               <a:ext uri="{28A0092B-C50C-407E-A947-70E740481C1C}">
-                                <a14:useLocalDpi xmlns:a14="http://schemas.microsoft.com/office/drawing/2010/main" val="0"/>
+                                <a14:useLocalDpi xmlns:a14="http://schemas.microsoft.com/office/drawing/2010/main" xmlns:wps="http://schemas.microsoft.com/office/word/2010/wordprocessingShape" xmlns:wpi="http://schemas.microsoft.com/office/word/2010/wordprocessingInk" xmlns:wpg="http://schemas.microsoft.com/office/word/2010/wordprocessingGroup" xmlns:w16se="http://schemas.microsoft.com/office/word/2015/wordml/symex" xmlns:w15="http://schemas.microsoft.com/office/word/2012/wordml" xmlns:w14="http://schemas.microsoft.com/office/word/2010/wordml" xmlns:w="http://schemas.openxmlformats.org/wordprocessingml/2006/main" xmlns:w10="urn:schemas-microsoft-com:office:word" xmlns:wp14="http://schemas.microsoft.com/office/word/2010/wordprocessingDrawing" xmlns:v="urn:schemas-microsoft-com:vml" xmlns:o="urn:schemas-microsoft-com:office:office" xmlns:mc="http://schemas.openxmlformats.org/markup-compatibility/2006" xmlns:cx2="http://schemas.microsoft.com/office/drawing/2015/10/21/chartex" xmlns:cx1="http://schemas.microsoft.com/office/drawing/2015/9/8/chartex" xmlns:cx="http://schemas.microsoft.com/office/drawing/2014/chartex" xmlns:wpc="http://schemas.microsoft.com/office/word/2010/wordprocessingCanvas" xmlns="" val="0"/>
                               </a:ext>
                             </a:extLst>
                           </a:blip>
@@ -94,12 +93,6 @@
                       </pic:pic>
                     </a:graphicData>
                   </a:graphic>
-                  <wp14:sizeRelH relativeFrom="page">
-                    <wp14:pctWidth>0</wp14:pctWidth>
-                  </wp14:sizeRelH>
-                  <wp14:sizeRelV relativeFrom="page">
-                    <wp14:pctHeight>0</wp14:pctHeight>
-                  </wp14:sizeRelV>
                 </wp:anchor>
               </w:drawing>
             </w:r>
@@ -128,7 +121,6 @@
               <w:rPr>
                 <w:b/>
                 <w:noProof/>
-                <w:lang w:val="en-US"/>
               </w:rPr>
               <w:drawing>
                 <wp:inline distT="0" distB="0" distL="0" distR="0">
@@ -146,10 +138,10 @@
                           <pic:cNvPicPr/>
                         </pic:nvPicPr>
                         <pic:blipFill>
-                          <a:blip r:embed="rId9">
+                          <a:blip r:embed="rId9" cstate="print">
                             <a:extLst>
                               <a:ext uri="{28A0092B-C50C-407E-A947-70E740481C1C}">
-                                <a14:useLocalDpi xmlns:a14="http://schemas.microsoft.com/office/drawing/2010/main" val="0"/>
+                                <a14:useLocalDpi xmlns:a14="http://schemas.microsoft.com/office/drawing/2010/main" xmlns:wps="http://schemas.microsoft.com/office/word/2010/wordprocessingShape" xmlns:wpi="http://schemas.microsoft.com/office/word/2010/wordprocessingInk" xmlns:wpg="http://schemas.microsoft.com/office/word/2010/wordprocessingGroup" xmlns:w16se="http://schemas.microsoft.com/office/word/2015/wordml/symex" xmlns:w15="http://schemas.microsoft.com/office/word/2012/wordml" xmlns:w14="http://schemas.microsoft.com/office/word/2010/wordml" xmlns:w="http://schemas.openxmlformats.org/wordprocessingml/2006/main" xmlns:w10="urn:schemas-microsoft-com:office:word" xmlns:wp14="http://schemas.microsoft.com/office/word/2010/wordprocessingDrawing" xmlns:v="urn:schemas-microsoft-com:vml" xmlns:o="urn:schemas-microsoft-com:office:office" xmlns:mc="http://schemas.openxmlformats.org/markup-compatibility/2006" xmlns:cx2="http://schemas.microsoft.com/office/drawing/2015/10/21/chartex" xmlns:cx1="http://schemas.microsoft.com/office/drawing/2015/9/8/chartex" xmlns:cx="http://schemas.microsoft.com/office/drawing/2014/chartex" xmlns:wpc="http://schemas.microsoft.com/office/word/2010/wordprocessingCanvas" xmlns="" val="0"/>
                               </a:ext>
                             </a:extLst>
                           </a:blip>
@@ -216,155 +208,48 @@
           <w:noProof/>
           <w:lang w:val="en-US"/>
         </w:rPr>
-        <mc:AlternateContent>
-          <mc:Choice Requires="wps">
-            <w:drawing>
-              <wp:anchor distT="0" distB="0" distL="114300" distR="114300" simplePos="0" relativeHeight="251652096" behindDoc="0" locked="0" layoutInCell="1" allowOverlap="1" wp14:anchorId="2D6425E5" wp14:editId="760E925D">
-                <wp:simplePos x="0" y="0"/>
-                <wp:positionH relativeFrom="column">
-                  <wp:posOffset>-107950</wp:posOffset>
-                </wp:positionH>
-                <wp:positionV relativeFrom="margin">
-                  <wp:posOffset>1894156</wp:posOffset>
-                </wp:positionV>
-                <wp:extent cx="5392420" cy="1661795"/>
-                <wp:effectExtent l="0" t="0" r="17780" b="14605"/>
-                <wp:wrapNone/>
-                <wp:docPr id="1" name="Textfeld 1"/>
-                <wp:cNvGraphicFramePr>
-                  <a:graphicFrameLocks xmlns:a="http://schemas.openxmlformats.org/drawingml/2006/main"/>
-                </wp:cNvGraphicFramePr>
-                <a:graphic xmlns:a="http://schemas.openxmlformats.org/drawingml/2006/main">
-                  <a:graphicData uri="http://schemas.microsoft.com/office/word/2010/wordprocessingShape">
-                    <wps:wsp>
-                      <wps:cNvSpPr txBox="1">
-                        <a:spLocks noChangeArrowheads="1"/>
-                      </wps:cNvSpPr>
-                      <wps:spPr bwMode="auto">
-                        <a:xfrm>
-                          <a:off x="0" y="0"/>
-                          <a:ext cx="5392420" cy="1661795"/>
-                        </a:xfrm>
-                        <a:prstGeom prst="rect">
-                          <a:avLst/>
-                        </a:prstGeom>
-                        <a:noFill/>
-                        <a:ln>
-                          <a:noFill/>
-                        </a:ln>
-                        <a:extLst>
-                          <a:ext uri="{909E8E84-426E-40DD-AFC4-6F175D3DCCD1}">
-                            <a14:hiddenFill xmlns:a14="http://schemas.microsoft.com/office/drawing/2010/main">
-                              <a:solidFill>
-                                <a:srgbClr val="FFFFFF"/>
-                              </a:solidFill>
-                            </a14:hiddenFill>
-                          </a:ext>
-                          <a:ext uri="{91240B29-F687-4F45-9708-019B960494DF}">
-                            <a14:hiddenLine xmlns:a14="http://schemas.microsoft.com/office/drawing/2010/main" w="9525">
-                              <a:solidFill>
-                                <a:srgbClr val="000000"/>
-                              </a:solidFill>
-                              <a:miter lim="800000"/>
-                              <a:headEnd/>
-                              <a:tailEnd/>
-                            </a14:hiddenLine>
-                          </a:ext>
-                        </a:extLst>
-                      </wps:spPr>
-                      <wps:txbx>
-                        <w:txbxContent>
-                          <w:p>
-                            <w:pPr>
-                              <w:pStyle w:val="Titel"/>
-                              <w:jc w:val="right"/>
-                              <w:rPr>
-                                <w:rStyle w:val="TitelZchn"/>
-                                <w:b/>
-                              </w:rPr>
-                            </w:pPr>
-                          </w:p>
-                          <w:p>
-                            <w:pPr>
-                              <w:pStyle w:val="Titel"/>
-                            </w:pPr>
-                            <w:r>
-                              <w:rPr>
-                                <w:rStyle w:val="TitelZchn"/>
-                                <w:b/>
-                              </w:rPr>
-                              <w:t xml:space="preserve">Installation </w:t>
-                            </w:r>
-                            <w:r>
-                              <w:rPr>
-                                <w:rStyle w:val="TitelZchn"/>
-                                <w:b/>
-                              </w:rPr>
-                              <w:t>Manual</w:t>
-                            </w:r>
-                          </w:p>
-                        </w:txbxContent>
-                      </wps:txbx>
-                      <wps:bodyPr rot="0" vert="horz" wrap="square" lIns="0" tIns="0" rIns="0" bIns="0" anchor="ctr" anchorCtr="0" upright="1">
-                        <a:noAutofit/>
-                      </wps:bodyPr>
-                    </wps:wsp>
-                  </a:graphicData>
-                </a:graphic>
-                <wp14:sizeRelH relativeFrom="margin">
-                  <wp14:pctWidth>0</wp14:pctWidth>
-                </wp14:sizeRelH>
-                <wp14:sizeRelV relativeFrom="margin">
-                  <wp14:pctHeight>0</wp14:pctHeight>
-                </wp14:sizeRelV>
-              </wp:anchor>
-            </w:drawing>
-          </mc:Choice>
-          <mc:Fallback>
-            <w:pict>
-              <v:shapetype w14:anchorId="2D6425E5" id="_x0000_t202" coordsize="21600,21600" o:spt="202" path="m,l,21600r21600,l21600,xe">
-                <v:stroke joinstyle="miter"/>
-                <v:path gradientshapeok="t" o:connecttype="rect"/>
-              </v:shapetype>
-              <v:shape id="Textfeld 1" o:spid="_x0000_s1026" type="#_x0000_t202" style="position:absolute;left:0;text-align:left;margin-left:-8.5pt;margin-top:149.15pt;width:424.6pt;height:130.85pt;z-index:251652096;visibility:visible;mso-wrap-style:square;mso-width-percent:0;mso-height-percent:0;mso-wrap-distance-left:9pt;mso-wrap-distance-top:0;mso-wrap-distance-right:9pt;mso-wrap-distance-bottom:0;mso-position-horizontal:absolute;mso-position-horizontal-relative:text;mso-position-vertical:absolute;mso-position-vertical-relative:margin;mso-width-percent:0;mso-height-percent:0;mso-width-relative:margin;mso-height-relative:margin;v-text-anchor:middle" o:gfxdata="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" filled="f" stroked="f">
-                <v:textbox inset="0,0,0,0">
-                  <w:txbxContent>
-                    <w:p>
-                      <w:pPr>
-                        <w:pStyle w:val="Titel"/>
-                        <w:jc w:val="right"/>
-                        <w:rPr>
-                          <w:rStyle w:val="TitelZchn"/>
-                          <w:b/>
-                        </w:rPr>
-                      </w:pPr>
-                    </w:p>
-                    <w:p>
-                      <w:pPr>
-                        <w:pStyle w:val="Titel"/>
-                      </w:pPr>
-                      <w:r>
-                        <w:rPr>
-                          <w:rStyle w:val="TitelZchn"/>
-                          <w:b/>
-                        </w:rPr>
-                        <w:t xml:space="preserve">Installation </w:t>
-                      </w:r>
-                      <w:r>
-                        <w:rPr>
-                          <w:rStyle w:val="TitelZchn"/>
-                          <w:b/>
-                        </w:rPr>
-                        <w:t>Manual</w:t>
-                      </w:r>
-                    </w:p>
-                  </w:txbxContent>
-                </v:textbox>
-                <w10:wrap anchory="margin"/>
-              </v:shape>
-            </w:pict>
-          </mc:Fallback>
-        </mc:AlternateContent>
+        <w:pict>
+          <v:shapetype id="_x0000_t202" coordsize="21600,21600" o:spt="202" path="m,l,21600r21600,l21600,xe">
+            <v:stroke joinstyle="miter"/>
+            <v:path gradientshapeok="t" o:connecttype="rect"/>
+          </v:shapetype>
+          <v:shape id="Textfeld 1" o:spid="_x0000_s1026" type="#_x0000_t202" style="position:absolute;left:0;text-align:left;margin-left:-8.5pt;margin-top:149.15pt;width:424.6pt;height:130.85pt;z-index:251652096;visibility:visible;mso-position-vertical-relative:margin;mso-width-relative:margin;mso-height-relative:margin;v-text-anchor:middle" o:gfxdata="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" filled="f" stroked="f">
+            <v:textbox inset="0,0,0,0">
+              <w:txbxContent>
+                <w:p>
+                  <w:pPr>
+                    <w:pStyle w:val="Titel"/>
+                    <w:jc w:val="right"/>
+                    <w:rPr>
+                      <w:rStyle w:val="TitelZchn"/>
+                      <w:b/>
+                    </w:rPr>
+                  </w:pPr>
+                </w:p>
+                <w:p>
+                  <w:pPr>
+                    <w:pStyle w:val="Titel"/>
+                  </w:pPr>
+                  <w:r>
+                    <w:rPr>
+                      <w:rStyle w:val="TitelZchn"/>
+                      <w:b/>
+                    </w:rPr>
+                    <w:t xml:space="preserve">Installation </w:t>
+                  </w:r>
+                  <w:r>
+                    <w:rPr>
+                      <w:rStyle w:val="TitelZchn"/>
+                      <w:b/>
+                    </w:rPr>
+                    <w:t>Manual</w:t>
+                  </w:r>
+                </w:p>
+              </w:txbxContent>
+            </v:textbox>
+            <w10:wrap anchory="margin"/>
+          </v:shape>
+        </w:pict>
       </w:r>
     </w:p>
     <w:p>
@@ -398,171 +283,58 @@
           <w:noProof/>
           <w:lang w:val="en-US"/>
         </w:rPr>
-        <mc:AlternateContent>
-          <mc:Choice Requires="wps">
-            <w:drawing>
-              <wp:anchor distT="0" distB="0" distL="114300" distR="114300" simplePos="0" relativeHeight="251655168" behindDoc="0" locked="0" layoutInCell="1" allowOverlap="1" wp14:anchorId="3B83DAC9" wp14:editId="4C6D23D1">
-                <wp:simplePos x="0" y="0"/>
-                <wp:positionH relativeFrom="column">
-                  <wp:posOffset>-104237</wp:posOffset>
-                </wp:positionH>
-                <wp:positionV relativeFrom="margin">
-                  <wp:posOffset>5583506</wp:posOffset>
-                </wp:positionV>
-                <wp:extent cx="5399405" cy="1715135"/>
-                <wp:effectExtent l="0" t="0" r="10795" b="18415"/>
-                <wp:wrapNone/>
-                <wp:docPr id="9" name="Textfeld 9"/>
-                <wp:cNvGraphicFramePr>
-                  <a:graphicFrameLocks xmlns:a="http://schemas.openxmlformats.org/drawingml/2006/main"/>
-                </wp:cNvGraphicFramePr>
-                <a:graphic xmlns:a="http://schemas.openxmlformats.org/drawingml/2006/main">
-                  <a:graphicData uri="http://schemas.microsoft.com/office/word/2010/wordprocessingShape">
-                    <wps:wsp>
-                      <wps:cNvSpPr txBox="1">
-                        <a:spLocks noChangeArrowheads="1"/>
-                      </wps:cNvSpPr>
-                      <wps:spPr bwMode="auto">
-                        <a:xfrm>
-                          <a:off x="0" y="0"/>
-                          <a:ext cx="5399405" cy="1715135"/>
-                        </a:xfrm>
-                        <a:prstGeom prst="rect">
-                          <a:avLst/>
-                        </a:prstGeom>
-                        <a:noFill/>
-                        <a:ln>
-                          <a:noFill/>
-                        </a:ln>
-                        <a:extLst>
-                          <a:ext uri="{909E8E84-426E-40DD-AFC4-6F175D3DCCD1}">
-                            <a14:hiddenFill xmlns:a14="http://schemas.microsoft.com/office/drawing/2010/main">
-                              <a:solidFill>
-                                <a:srgbClr val="FFFFFF"/>
-                              </a:solidFill>
-                            </a14:hiddenFill>
-                          </a:ext>
-                          <a:ext uri="{91240B29-F687-4F45-9708-019B960494DF}">
-                            <a14:hiddenLine xmlns:a14="http://schemas.microsoft.com/office/drawing/2010/main" w="9525">
-                              <a:solidFill>
-                                <a:srgbClr val="000000"/>
-                              </a:solidFill>
-                              <a:miter lim="800000"/>
-                              <a:headEnd/>
-                              <a:tailEnd/>
-                            </a14:hiddenLine>
-                          </a:ext>
-                        </a:extLst>
-                      </wps:spPr>
-                      <wps:txbx>
-                        <w:txbxContent>
-                          <w:p>
-                            <w:pPr>
-                              <w:pStyle w:val="Untertitel"/>
-                            </w:pPr>
-                            <w:r>
-                              <w:rPr>
-                                <w:b/>
-                                <w:lang w:val="en-US"/>
-                              </w:rPr>
-                              <w:t>Authors</w:t>
-                            </w:r>
-                            <w:r>
-                              <w:rPr>
-                                <w:b/>
-                              </w:rPr>
-                              <w:br/>
-                            </w:r>
-                            <w:r>
-                              <w:t xml:space="preserve">Robert </w:t>
-                            </w:r>
-                            <w:proofErr w:type="spellStart"/>
-                            <w:r>
-                              <w:t>Kettler</w:t>
-                            </w:r>
-                            <w:proofErr w:type="spellEnd"/>
-                            <w:r>
-                              <w:br/>
-                              <w:t>Daniel Weidle</w:t>
-                            </w:r>
-                          </w:p>
-                          <w:p>
-                            <w:pPr>
-                              <w:pStyle w:val="Untertitel"/>
-                              <w:rPr>
-                                <w:b/>
-                              </w:rPr>
-                            </w:pPr>
-                          </w:p>
-                        </w:txbxContent>
-                      </wps:txbx>
-                      <wps:bodyPr rot="0" vert="horz" wrap="square" lIns="0" tIns="0" rIns="0" bIns="0" anchor="b" anchorCtr="0" upright="1">
-                        <a:noAutofit/>
-                      </wps:bodyPr>
-                    </wps:wsp>
-                  </a:graphicData>
-                </a:graphic>
-                <wp14:sizeRelH relativeFrom="margin">
-                  <wp14:pctWidth>0</wp14:pctWidth>
-                </wp14:sizeRelH>
-                <wp14:sizeRelV relativeFrom="margin">
-                  <wp14:pctHeight>0</wp14:pctHeight>
-                </wp14:sizeRelV>
-              </wp:anchor>
-            </w:drawing>
-          </mc:Choice>
-          <mc:Fallback>
-            <w:pict>
-              <v:shape w14:anchorId="3B83DAC9" id="Textfeld 9" o:spid="_x0000_s1027" type="#_x0000_t202" style="position:absolute;left:0;text-align:left;margin-left:-8.2pt;margin-top:439.65pt;width:425.15pt;height:135.05pt;z-index:251655168;visibility:visible;mso-wrap-style:square;mso-width-percent:0;mso-height-percent:0;mso-wrap-distance-left:9pt;mso-wrap-distance-top:0;mso-wrap-distance-right:9pt;mso-wrap-distance-bottom:0;mso-position-horizontal:absolute;mso-position-horizontal-relative:text;mso-position-vertical:absolute;mso-position-vertical-relative:margin;mso-width-percent:0;mso-height-percent:0;mso-width-relative:margin;mso-height-relative:margin;v-text-anchor:bottom" o:gfxdata="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" filled="f" stroked="f">
-                <v:textbox inset="0,0,0,0">
-                  <w:txbxContent>
-                    <w:p>
-                      <w:pPr>
-                        <w:pStyle w:val="Untertitel"/>
-                      </w:pPr>
-                      <w:bookmarkStart w:id="1" w:name="_GoBack"/>
-                      <w:r>
-                        <w:rPr>
-                          <w:b/>
-                          <w:lang w:val="en-US"/>
-                        </w:rPr>
-                        <w:t>Authors</w:t>
-                      </w:r>
-                      <w:bookmarkEnd w:id="1"/>
-                      <w:r>
-                        <w:rPr>
-                          <w:b/>
-                        </w:rPr>
-                        <w:br/>
-                      </w:r>
-                      <w:r>
-                        <w:t xml:space="preserve">Robert </w:t>
-                      </w:r>
-                      <w:proofErr w:type="spellStart"/>
-                      <w:r>
-                        <w:t>Kettler</w:t>
-                      </w:r>
-                      <w:proofErr w:type="spellEnd"/>
-                      <w:r>
-                        <w:br/>
-                        <w:t>Daniel Weidle</w:t>
-                      </w:r>
-                    </w:p>
-                    <w:p>
-                      <w:pPr>
-                        <w:pStyle w:val="Untertitel"/>
-                        <w:rPr>
-                          <w:b/>
-                        </w:rPr>
-                      </w:pPr>
-                    </w:p>
-                  </w:txbxContent>
-                </v:textbox>
-                <w10:wrap anchory="margin"/>
-              </v:shape>
-            </w:pict>
-          </mc:Fallback>
-        </mc:AlternateContent>
+        <w:pict>
+          <v:shape id="Textfeld 9" o:spid="_x0000_s1027" type="#_x0000_t202" style="position:absolute;left:0;text-align:left;margin-left:-8.2pt;margin-top:439.65pt;width:425.15pt;height:135.05pt;z-index:251655168;visibility:visible;mso-position-vertical-relative:margin;mso-width-relative:margin;mso-height-relative:margin;v-text-anchor:bottom" o:gfxdata="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" filled="f" stroked="f">
+            <v:textbox inset="0,0,0,0">
+              <w:txbxContent>
+                <w:p>
+                  <w:pPr>
+                    <w:pStyle w:val="Untertitel"/>
+                  </w:pPr>
+                  <w:r>
+                    <w:rPr>
+                      <w:b/>
+                      <w:lang w:val="en-US"/>
+                    </w:rPr>
+                    <w:t>Authors</w:t>
+                  </w:r>
+                  <w:r>
+                    <w:rPr>
+                      <w:b/>
+                    </w:rPr>
+                    <w:br/>
+                  </w:r>
+                  <w:r>
+                    <w:t xml:space="preserve">Robert </w:t>
+                  </w:r>
+                  <w:proofErr w:type="spellStart"/>
+                  <w:r>
+                    <w:t>Kettler</w:t>
+                  </w:r>
+                  <w:proofErr w:type="spellEnd"/>
+                  <w:r>
+                    <w:br/>
+                    <w:t xml:space="preserve">Daniel </w:t>
+                  </w:r>
+                  <w:proofErr w:type="spellStart"/>
+                  <w:r>
+                    <w:t>Weidle</w:t>
+                  </w:r>
+                  <w:proofErr w:type="spellEnd"/>
+                </w:p>
+                <w:p>
+                  <w:pPr>
+                    <w:pStyle w:val="Untertitel"/>
+                    <w:rPr>
+                      <w:b/>
+                    </w:rPr>
+                  </w:pPr>
+                </w:p>
+              </w:txbxContent>
+            </v:textbox>
+            <w10:wrap anchory="margin"/>
+          </v:shape>
+        </w:pict>
       </w:r>
       <w:r>
         <w:rPr>
@@ -1405,7 +1177,6 @@
           <w:rFonts w:asciiTheme="minorHAnsi" w:eastAsiaTheme="minorEastAsia" w:hAnsiTheme="minorHAnsi" w:cstheme="minorBidi"/>
           <w:sz w:val="22"/>
           <w:szCs w:val="22"/>
-          <w:lang w:val="en-US"/>
         </w:rPr>
       </w:pPr>
       <w:r>
@@ -1433,44 +1204,157 @@
         <w:t>Figure 1: Check virtualization support</w:t>
       </w:r>
       <w:r>
-        <w:rPr>
-          <w:lang w:val="en-US"/>
-        </w:rPr>
         <w:tab/>
       </w:r>
       <w:r>
-        <w:rPr>
-          <w:lang w:val="en-US"/>
-        </w:rPr>
         <w:fldChar w:fldCharType="begin"/>
       </w:r>
       <w:r>
-        <w:rPr>
-          <w:lang w:val="en-US"/>
-        </w:rPr>
-        <w:instrText xml:space="preserve"> PAGEREF _Toc453705871 \h </w:instrText>
-      </w:r>
-      <w:r>
-        <w:rPr>
-          <w:lang w:val="en-US"/>
-        </w:rPr>
-      </w:r>
-      <w:r>
-        <w:rPr>
-          <w:lang w:val="en-US"/>
-        </w:rPr>
+        <w:instrText xml:space="preserve"> PAGEREF _Toc454020088 \h </w:instrText>
+      </w:r>
+      <w:r>
         <w:fldChar w:fldCharType="separate"/>
       </w:r>
       <w:r>
-        <w:rPr>
-          <w:lang w:val="en-US"/>
-        </w:rPr>
-        <w:t>8</w:t>
-      </w:r>
-      <w:r>
-        <w:rPr>
-          <w:lang w:val="en-US"/>
-        </w:rPr>
+        <w:t>7</w:t>
+      </w:r>
+      <w:r>
+        <w:fldChar w:fldCharType="end"/>
+      </w:r>
+    </w:p>
+    <w:p>
+      <w:pPr>
+        <w:pStyle w:val="Abbildungsverzeichnis"/>
+        <w:rPr>
+          <w:rFonts w:asciiTheme="minorHAnsi" w:eastAsiaTheme="minorEastAsia" w:hAnsiTheme="minorHAnsi" w:cstheme="minorBidi"/>
+          <w:sz w:val="22"/>
+          <w:szCs w:val="22"/>
+        </w:rPr>
+      </w:pPr>
+      <w:r>
+        <w:rPr>
+          <w:lang w:val="en-US"/>
+        </w:rPr>
+        <w:t>Figure 2: Webinterface with created index</w:t>
+      </w:r>
+      <w:r>
+        <w:tab/>
+      </w:r>
+      <w:r>
+        <w:fldChar w:fldCharType="begin"/>
+      </w:r>
+      <w:r>
+        <w:instrText xml:space="preserve"> PAGEREF _Toc454020089 \h </w:instrText>
+      </w:r>
+      <w:r>
+        <w:fldChar w:fldCharType="separate"/>
+      </w:r>
+      <w:r>
+        <w:t>9</w:t>
+      </w:r>
+      <w:r>
+        <w:fldChar w:fldCharType="end"/>
+      </w:r>
+    </w:p>
+    <w:p>
+      <w:pPr>
+        <w:pStyle w:val="Abbildungsverzeichnis"/>
+        <w:rPr>
+          <w:rFonts w:asciiTheme="minorHAnsi" w:eastAsiaTheme="minorEastAsia" w:hAnsiTheme="minorHAnsi" w:cstheme="minorBidi"/>
+          <w:sz w:val="22"/>
+          <w:szCs w:val="22"/>
+        </w:rPr>
+      </w:pPr>
+      <w:r>
+        <w:rPr>
+          <w:lang w:val="en-US"/>
+        </w:rPr>
+        <w:t>Figure 3: Files included in selected index</w:t>
+      </w:r>
+      <w:r>
+        <w:tab/>
+      </w:r>
+      <w:r>
+        <w:fldChar w:fldCharType="begin"/>
+      </w:r>
+      <w:r>
+        <w:instrText xml:space="preserve"> PAGEREF _Toc454020090 \h </w:instrText>
+      </w:r>
+      <w:r>
+        <w:fldChar w:fldCharType="separate"/>
+      </w:r>
+      <w:r>
+        <w:t>10</w:t>
+      </w:r>
+      <w:r>
+        <w:fldChar w:fldCharType="end"/>
+      </w:r>
+    </w:p>
+    <w:p>
+      <w:pPr>
+        <w:pStyle w:val="Abbildungsverzeichnis"/>
+        <w:rPr>
+          <w:rFonts w:asciiTheme="minorHAnsi" w:eastAsiaTheme="minorEastAsia" w:hAnsiTheme="minorHAnsi" w:cstheme="minorBidi"/>
+          <w:sz w:val="22"/>
+          <w:szCs w:val="22"/>
+        </w:rPr>
+      </w:pPr>
+      <w:r>
+        <w:rPr>
+          <w:lang w:val="en-US"/>
+        </w:rPr>
+        <w:t>Figure 4: Available commands on index</w:t>
+      </w:r>
+      <w:r>
+        <w:tab/>
+      </w:r>
+      <w:r>
+        <w:fldChar w:fldCharType="begin"/>
+      </w:r>
+      <w:r>
+        <w:instrText xml:space="preserve"> PAGEREF _Toc454020091 \h </w:instrText>
+      </w:r>
+      <w:r>
+        <w:fldChar w:fldCharType="separate"/>
+      </w:r>
+      <w:r>
+        <w:t>10</w:t>
+      </w:r>
+      <w:r>
+        <w:fldChar w:fldCharType="end"/>
+      </w:r>
+    </w:p>
+    <w:p>
+      <w:pPr>
+        <w:pStyle w:val="Abbildungsverzeichnis"/>
+        <w:rPr>
+          <w:rFonts w:asciiTheme="minorHAnsi" w:eastAsiaTheme="minorEastAsia" w:hAnsiTheme="minorHAnsi" w:cstheme="minorBidi"/>
+          <w:sz w:val="22"/>
+          <w:szCs w:val="22"/>
+        </w:rPr>
+      </w:pPr>
+      <w:r>
+        <w:rPr>
+          <w:lang w:val="en-US"/>
+        </w:rPr>
+        <w:t>Figure 5: Webinterface to start the file crawler</w:t>
+      </w:r>
+      <w:r>
+        <w:tab/>
+      </w:r>
+      <w:r>
+        <w:fldChar w:fldCharType="begin"/>
+      </w:r>
+      <w:r>
+        <w:instrText xml:space="preserve"> PAGEREF _Toc454020092 \h </w:instrText>
+      </w:r>
+      <w:r>
+        <w:fldChar w:fldCharType="separate"/>
+      </w:r>
+      <w:r>
+        <w:t>11</w:t>
+      </w:r>
+      <w:r>
         <w:fldChar w:fldCharType="end"/>
       </w:r>
     </w:p>
@@ -1655,7 +1539,7 @@
           <w:left w:w="70" w:type="dxa"/>
           <w:right w:w="70" w:type="dxa"/>
         </w:tblCellMar>
-        <w:tblLook w:val="0000" w:firstRow="0" w:lastRow="0" w:firstColumn="0" w:lastColumn="0" w:noHBand="0" w:noVBand="0"/>
+        <w:tblLook w:val="0000"/>
       </w:tblPr>
       <w:tblGrid>
         <w:gridCol w:w="1134"/>
@@ -2092,7 +1976,19 @@
         <w:rPr>
           <w:lang w:val="en-US"/>
         </w:rPr>
-        <w:t xml:space="preserve"> software your system must meet the following minimum requirements.</w:t>
+        <w:t xml:space="preserve"> software your system must meet the following minimum r</w:t>
+      </w:r>
+      <w:r>
+        <w:rPr>
+          <w:lang w:val="en-US"/>
+        </w:rPr>
+        <w:t>e</w:t>
+      </w:r>
+      <w:r>
+        <w:rPr>
+          <w:lang w:val="en-US"/>
+        </w:rPr>
+        <w:t>quirements.</w:t>
       </w:r>
     </w:p>
     <w:p>
@@ -2187,11 +2083,11 @@
           <w:left w:w="70" w:type="dxa"/>
           <w:right w:w="70" w:type="dxa"/>
         </w:tblCellMar>
-        <w:tblLook w:val="0000" w:firstRow="0" w:lastRow="0" w:firstColumn="0" w:lastColumn="0" w:noHBand="0" w:noVBand="0"/>
+        <w:tblLook w:val="0000"/>
       </w:tblPr>
       <w:tblGrid>
-        <w:gridCol w:w="2146"/>
-        <w:gridCol w:w="4912"/>
+        <w:gridCol w:w="2183"/>
+        <w:gridCol w:w="4999"/>
       </w:tblGrid>
       <w:tr>
         <w:trPr>
@@ -2672,72 +2568,16 @@
           <w:lang w:val="en-US"/>
         </w:rPr>
         <w:lastRenderedPageBreak/>
-        <mc:AlternateContent>
-          <mc:Choice Requires="wps">
-            <w:drawing>
-              <wp:anchor distT="0" distB="0" distL="114300" distR="114300" simplePos="0" relativeHeight="251664384" behindDoc="0" locked="0" layoutInCell="1" allowOverlap="1" wp14:anchorId="346B3CF9" wp14:editId="110EF001">
-                <wp:simplePos x="0" y="0"/>
-                <wp:positionH relativeFrom="column">
-                  <wp:posOffset>4273550</wp:posOffset>
-                </wp:positionH>
-                <wp:positionV relativeFrom="paragraph">
-                  <wp:posOffset>3328670</wp:posOffset>
-                </wp:positionV>
-                <wp:extent cx="381000" cy="342900"/>
-                <wp:effectExtent l="57150" t="38100" r="38100" b="95250"/>
-                <wp:wrapNone/>
-                <wp:docPr id="7" name="Gerade Verbindung mit Pfeil 7"/>
-                <wp:cNvGraphicFramePr/>
-                <a:graphic xmlns:a="http://schemas.openxmlformats.org/drawingml/2006/main">
-                  <a:graphicData uri="http://schemas.microsoft.com/office/word/2010/wordprocessingShape">
-                    <wps:wsp>
-                      <wps:cNvCnPr/>
-                      <wps:spPr>
-                        <a:xfrm>
-                          <a:off x="0" y="0"/>
-                          <a:ext cx="381000" cy="342900"/>
-                        </a:xfrm>
-                        <a:prstGeom prst="straightConnector1">
-                          <a:avLst/>
-                        </a:prstGeom>
-                        <a:ln>
-                          <a:tailEnd type="triangle"/>
-                        </a:ln>
-                      </wps:spPr>
-                      <wps:style>
-                        <a:lnRef idx="3">
-                          <a:schemeClr val="accent1"/>
-                        </a:lnRef>
-                        <a:fillRef idx="0">
-                          <a:schemeClr val="accent1"/>
-                        </a:fillRef>
-                        <a:effectRef idx="2">
-                          <a:schemeClr val="accent1"/>
-                        </a:effectRef>
-                        <a:fontRef idx="minor">
-                          <a:schemeClr val="tx1"/>
-                        </a:fontRef>
-                      </wps:style>
-                      <wps:bodyPr/>
-                    </wps:wsp>
-                  </a:graphicData>
-                </a:graphic>
-              </wp:anchor>
-            </w:drawing>
-          </mc:Choice>
-          <mc:Fallback>
-            <w:pict>
-              <v:shapetype w14:anchorId="3222D41D" id="_x0000_t32" coordsize="21600,21600" o:spt="32" o:oned="t" path="m,l21600,21600e" filled="f">
-                <v:path arrowok="t" fillok="f" o:connecttype="none"/>
-                <o:lock v:ext="edit" shapetype="t"/>
-              </v:shapetype>
-              <v:shape id="Gerade Verbindung mit Pfeil 7" o:spid="_x0000_s1026" type="#_x0000_t32" style="position:absolute;margin-left:336.5pt;margin-top:262.1pt;width:30pt;height:27pt;z-index:251664384;visibility:visible;mso-wrap-style:square;mso-wrap-distance-left:9pt;mso-wrap-distance-top:0;mso-wrap-distance-right:9pt;mso-wrap-distance-bottom:0;mso-position-horizontal:absolute;mso-position-horizontal-relative:text;mso-position-vertical:absolute;mso-position-vertical-relative:text" o:gfxdata="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" strokecolor="#4f81bd [3204]" strokeweight="3pt">
-                <v:stroke endarrow="block"/>
-                <v:shadow on="t" color="black" opacity="22937f" origin=",.5" offset="0,.63889mm"/>
-              </v:shape>
-            </w:pict>
-          </mc:Fallback>
-        </mc:AlternateContent>
+        <w:pict>
+          <v:shapetype id="_x0000_t32" coordsize="21600,21600" o:spt="32" o:oned="t" path="m,l21600,21600e" filled="f">
+            <v:path arrowok="t" fillok="f" o:connecttype="none"/>
+            <o:lock v:ext="edit" shapetype="t"/>
+          </v:shapetype>
+          <v:shape id="Gerade Verbindung mit Pfeil 7" o:spid="_x0000_s1028" type="#_x0000_t32" style="position:absolute;left:0;text-align:left;margin-left:336.5pt;margin-top:262.1pt;width:30pt;height:27pt;z-index:251664384;visibility:visible" o:gfxdata="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" strokecolor="#4f81bd [3204]" strokeweight="3pt">
+            <v:stroke endarrow="block"/>
+            <v:shadow on="t" color="black" opacity="22937f" origin=",.5" offset="0,.63889mm"/>
+          </v:shape>
+        </w:pict>
       </w:r>
       <w:r>
         <w:rPr>
@@ -2748,10 +2588,9 @@
       <w:r>
         <w:rPr>
           <w:noProof/>
-          <w:lang w:val="en-US"/>
         </w:rPr>
         <w:drawing>
-          <wp:inline distT="0" distB="0" distL="0" distR="0" wp14:anchorId="051A1E26" wp14:editId="56034BBB">
+          <wp:inline distT="0" distB="0" distL="0" distR="0">
             <wp:extent cx="5399405" cy="4567555"/>
             <wp:effectExtent l="0" t="0" r="0" b="4445"/>
             <wp:docPr id="2" name="Grafik 2"/>
@@ -2766,7 +2605,7 @@
                     <pic:cNvPicPr/>
                   </pic:nvPicPr>
                   <pic:blipFill>
-                    <a:blip r:embed="rId10"/>
+                    <a:blip r:embed="rId10" cstate="print"/>
                     <a:stretch>
                       <a:fillRect/>
                     </a:stretch>
@@ -2795,7 +2634,7 @@
           <w:lang w:val="en-US"/>
         </w:rPr>
       </w:pPr>
-      <w:bookmarkStart w:id="9" w:name="_Toc453705871"/>
+      <w:bookmarkStart w:id="9" w:name="_Toc454020088"/>
       <w:r>
         <w:rPr>
           <w:lang w:val="en-US"/>
@@ -3040,19 +2879,11 @@
         </w:rPr>
         <w:t xml:space="preserve"> special characters or symbols. Including special characters may </w:t>
       </w:r>
-      <w:proofErr w:type="gramStart"/>
-      <w:r>
-        <w:rPr>
-          <w:lang w:val="en-US"/>
-        </w:rPr>
-        <w:t>leads</w:t>
-      </w:r>
-      <w:proofErr w:type="gramEnd"/>
-      <w:r>
-        <w:rPr>
-          <w:lang w:val="en-US"/>
-        </w:rPr>
-        <w:t xml:space="preserve"> to an installation failure</w:t>
+      <w:r>
+        <w:rPr>
+          <w:lang w:val="en-US"/>
+        </w:rPr>
+        <w:t>leads to an installation failure</w:t>
       </w:r>
       <w:r>
         <w:rPr>
@@ -3108,7 +2939,21 @@
         <w:rPr>
           <w:lang w:val="en-US"/>
         </w:rPr>
-        <w:t xml:space="preserve"> GitHub repository (</w:t>
+        <w:t xml:space="preserve"> </w:t>
+      </w:r>
+      <w:proofErr w:type="spellStart"/>
+      <w:r>
+        <w:rPr>
+          <w:lang w:val="en-US"/>
+        </w:rPr>
+        <w:t>GitHub</w:t>
+      </w:r>
+      <w:proofErr w:type="spellEnd"/>
+      <w:r>
+        <w:rPr>
+          <w:lang w:val="en-US"/>
+        </w:rPr>
+        <w:t xml:space="preserve"> repository (</w:t>
       </w:r>
       <w:r>
         <w:rPr>
@@ -3349,7 +3194,19 @@
         <w:rPr>
           <w:lang w:val="en-US"/>
         </w:rPr>
-        <w:t>installation directory.</w:t>
+        <w:t>installation dire</w:t>
+      </w:r>
+      <w:r>
+        <w:rPr>
+          <w:lang w:val="en-US"/>
+        </w:rPr>
+        <w:t>c</w:t>
+      </w:r>
+      <w:r>
+        <w:rPr>
+          <w:lang w:val="en-US"/>
+        </w:rPr>
+        <w:t>tory.</w:t>
       </w:r>
     </w:p>
     <w:p>
@@ -3439,9 +3296,9 @@
           <w:lang w:val="en-US"/>
         </w:rPr>
       </w:pPr>
-      <w:bookmarkStart w:id="14" w:name="_Toc453921803"/>
-      <w:bookmarkStart w:id="15" w:name="_GoBack"/>
-      <w:bookmarkEnd w:id="15"/>
+      <w:bookmarkStart w:id="14" w:name="_GoBack"/>
+      <w:bookmarkStart w:id="15" w:name="_Toc453921803"/>
+      <w:bookmarkEnd w:id="14"/>
       <w:proofErr w:type="spellStart"/>
       <w:r>
         <w:rPr>
@@ -3457,7 +3314,7 @@
         </w:rPr>
         <w:t xml:space="preserve"> Process</w:t>
       </w:r>
-      <w:bookmarkEnd w:id="14"/>
+      <w:bookmarkEnd w:id="15"/>
     </w:p>
     <w:p>
       <w:pPr>
@@ -3563,10 +3420,9 @@
       <w:r>
         <w:rPr>
           <w:noProof/>
-          <w:lang w:val="en-US"/>
         </w:rPr>
         <w:drawing>
-          <wp:inline distT="0" distB="0" distL="0" distR="0" wp14:anchorId="4714FAEA" wp14:editId="0AEABC8D">
+          <wp:inline distT="0" distB="0" distL="0" distR="0">
             <wp:extent cx="5724525" cy="2381250"/>
             <wp:effectExtent l="0" t="0" r="9525" b="0"/>
             <wp:docPr id="10" name="Grafik 10"/>
@@ -3583,10 +3439,10 @@
                     </pic:cNvPicPr>
                   </pic:nvPicPr>
                   <pic:blipFill>
-                    <a:blip r:embed="rId11">
+                    <a:blip r:embed="rId11" cstate="print">
                       <a:extLst>
                         <a:ext uri="{28A0092B-C50C-407E-A947-70E740481C1C}">
-                          <a14:useLocalDpi xmlns:a14="http://schemas.microsoft.com/office/drawing/2010/main" val="0"/>
+                          <a14:useLocalDpi xmlns:a14="http://schemas.microsoft.com/office/drawing/2010/main" xmlns:wps="http://schemas.microsoft.com/office/word/2010/wordprocessingShape" xmlns:wpi="http://schemas.microsoft.com/office/word/2010/wordprocessingInk" xmlns:wpg="http://schemas.microsoft.com/office/word/2010/wordprocessingGroup" xmlns:w16se="http://schemas.microsoft.com/office/word/2015/wordml/symex" xmlns:w15="http://schemas.microsoft.com/office/word/2012/wordml" xmlns:w14="http://schemas.microsoft.com/office/word/2010/wordml" xmlns:w="http://schemas.openxmlformats.org/wordprocessingml/2006/main" xmlns:w10="urn:schemas-microsoft-com:office:word" xmlns:wp14="http://schemas.microsoft.com/office/word/2010/wordprocessingDrawing" xmlns:v="urn:schemas-microsoft-com:vml" xmlns:o="urn:schemas-microsoft-com:office:office" xmlns:mc="http://schemas.openxmlformats.org/markup-compatibility/2006" xmlns:cx2="http://schemas.microsoft.com/office/drawing/2015/10/21/chartex" xmlns:cx1="http://schemas.microsoft.com/office/drawing/2015/9/8/chartex" xmlns:cx="http://schemas.microsoft.com/office/drawing/2014/chartex" xmlns:wpc="http://schemas.microsoft.com/office/word/2010/wordprocessingCanvas" xmlns="" val="0"/>
                         </a:ext>
                       </a:extLst>
                     </a:blip>
@@ -3623,6 +3479,7 @@
           <w:lang w:val="en-US"/>
         </w:rPr>
       </w:pPr>
+      <w:bookmarkStart w:id="16" w:name="_Toc454020089"/>
       <w:r>
         <w:rPr>
           <w:lang w:val="en-US"/>
@@ -3680,6 +3537,7 @@
         </w:rPr>
         <w:t xml:space="preserve"> with created index</w:t>
       </w:r>
+      <w:bookmarkEnd w:id="16"/>
     </w:p>
     <w:p>
       <w:pPr>
@@ -3719,10 +3577,10 @@
       <w:r>
         <w:rPr>
           <w:noProof/>
-          <w:lang w:val="en-US"/>
-        </w:rPr>
+        </w:rPr>
+        <w:lastRenderedPageBreak/>
         <w:drawing>
-          <wp:inline distT="0" distB="0" distL="0" distR="0" wp14:anchorId="3F887436" wp14:editId="70DF0CE9">
+          <wp:inline distT="0" distB="0" distL="0" distR="0">
             <wp:extent cx="5724525" cy="3305175"/>
             <wp:effectExtent l="0" t="0" r="9525" b="9525"/>
             <wp:docPr id="8" name="Grafik 8"/>
@@ -3739,10 +3597,10 @@
                     </pic:cNvPicPr>
                   </pic:nvPicPr>
                   <pic:blipFill>
-                    <a:blip r:embed="rId12">
+                    <a:blip r:embed="rId12" cstate="print">
                       <a:extLst>
                         <a:ext uri="{28A0092B-C50C-407E-A947-70E740481C1C}">
-                          <a14:useLocalDpi xmlns:a14="http://schemas.microsoft.com/office/drawing/2010/main" val="0"/>
+                          <a14:useLocalDpi xmlns:a14="http://schemas.microsoft.com/office/drawing/2010/main" xmlns:wps="http://schemas.microsoft.com/office/word/2010/wordprocessingShape" xmlns:wpi="http://schemas.microsoft.com/office/word/2010/wordprocessingInk" xmlns:wpg="http://schemas.microsoft.com/office/word/2010/wordprocessingGroup" xmlns:w16se="http://schemas.microsoft.com/office/word/2015/wordml/symex" xmlns:w15="http://schemas.microsoft.com/office/word/2012/wordml" xmlns:w14="http://schemas.microsoft.com/office/word/2010/wordml" xmlns:w="http://schemas.openxmlformats.org/wordprocessingml/2006/main" xmlns:w10="urn:schemas-microsoft-com:office:word" xmlns:wp14="http://schemas.microsoft.com/office/word/2010/wordprocessingDrawing" xmlns:v="urn:schemas-microsoft-com:vml" xmlns:o="urn:schemas-microsoft-com:office:office" xmlns:mc="http://schemas.openxmlformats.org/markup-compatibility/2006" xmlns:cx2="http://schemas.microsoft.com/office/drawing/2015/10/21/chartex" xmlns:cx1="http://schemas.microsoft.com/office/drawing/2015/9/8/chartex" xmlns:cx="http://schemas.microsoft.com/office/drawing/2014/chartex" xmlns:wpc="http://schemas.microsoft.com/office/word/2010/wordprocessingCanvas" xmlns="" val="0"/>
                         </a:ext>
                       </a:extLst>
                     </a:blip>
@@ -3779,6 +3637,7 @@
           <w:lang w:val="en-US"/>
         </w:rPr>
       </w:pPr>
+      <w:bookmarkStart w:id="17" w:name="_Toc454020090"/>
       <w:r>
         <w:rPr>
           <w:lang w:val="en-US"/>
@@ -3822,18 +3681,18 @@
         </w:rPr>
         <w:t>: Files included in selected index</w:t>
       </w:r>
-    </w:p>
-    <w:p>
-      <w:pPr>
-        <w:rPr>
-          <w:lang w:val="en-US"/>
-        </w:rPr>
-      </w:pPr>
-      <w:r>
-        <w:rPr>
-          <w:lang w:val="en-US"/>
-        </w:rPr>
-        <w:lastRenderedPageBreak/>
+      <w:bookmarkEnd w:id="17"/>
+    </w:p>
+    <w:p>
+      <w:pPr>
+        <w:rPr>
+          <w:lang w:val="en-US"/>
+        </w:rPr>
+      </w:pPr>
+      <w:r>
+        <w:rPr>
+          <w:lang w:val="en-US"/>
+        </w:rPr>
         <w:t>After respective files are deleted from the file crawler, the index itself can be truncated. In order to do that, go to Runtime -&gt; Commands and click the Truncate option “Delete All”. Afterwards click “Reload” to make sure the index has successfully been truncated (status changes to “0 documents”).</w:t>
       </w:r>
     </w:p>
@@ -3848,10 +3707,9 @@
       <w:r>
         <w:rPr>
           <w:noProof/>
-          <w:lang w:val="en-US"/>
         </w:rPr>
         <w:drawing>
-          <wp:inline distT="0" distB="0" distL="0" distR="0" wp14:anchorId="4C5E3D73" wp14:editId="56685458">
+          <wp:inline distT="0" distB="0" distL="0" distR="0">
             <wp:extent cx="5724525" cy="2571750"/>
             <wp:effectExtent l="0" t="0" r="9525" b="0"/>
             <wp:docPr id="6" name="Grafik 6"/>
@@ -3868,10 +3726,10 @@
                     </pic:cNvPicPr>
                   </pic:nvPicPr>
                   <pic:blipFill>
-                    <a:blip r:embed="rId13">
+                    <a:blip r:embed="rId13" cstate="print">
                       <a:extLst>
                         <a:ext uri="{28A0092B-C50C-407E-A947-70E740481C1C}">
-                          <a14:useLocalDpi xmlns:a14="http://schemas.microsoft.com/office/drawing/2010/main" val="0"/>
+                          <a14:useLocalDpi xmlns:a14="http://schemas.microsoft.com/office/drawing/2010/main" xmlns:wps="http://schemas.microsoft.com/office/word/2010/wordprocessingShape" xmlns:wpi="http://schemas.microsoft.com/office/word/2010/wordprocessingInk" xmlns:wpg="http://schemas.microsoft.com/office/word/2010/wordprocessingGroup" xmlns:w16se="http://schemas.microsoft.com/office/word/2015/wordml/symex" xmlns:w15="http://schemas.microsoft.com/office/word/2012/wordml" xmlns:w14="http://schemas.microsoft.com/office/word/2010/wordml" xmlns:w="http://schemas.openxmlformats.org/wordprocessingml/2006/main" xmlns:w10="urn:schemas-microsoft-com:office:word" xmlns:wp14="http://schemas.microsoft.com/office/word/2010/wordprocessingDrawing" xmlns:v="urn:schemas-microsoft-com:vml" xmlns:o="urn:schemas-microsoft-com:office:office" xmlns:mc="http://schemas.openxmlformats.org/markup-compatibility/2006" xmlns:cx2="http://schemas.microsoft.com/office/drawing/2015/10/21/chartex" xmlns:cx1="http://schemas.microsoft.com/office/drawing/2015/9/8/chartex" xmlns:cx="http://schemas.microsoft.com/office/drawing/2014/chartex" xmlns:wpc="http://schemas.microsoft.com/office/word/2010/wordprocessingCanvas" xmlns="" val="0"/>
                         </a:ext>
                       </a:extLst>
                     </a:blip>
@@ -3908,6 +3766,7 @@
           <w:lang w:val="en-US"/>
         </w:rPr>
       </w:pPr>
+      <w:bookmarkStart w:id="18" w:name="_Toc454020091"/>
       <w:r>
         <w:rPr>
           <w:lang w:val="en-US"/>
@@ -3951,6 +3810,7 @@
         </w:rPr>
         <w:t>: Available commands on index</w:t>
       </w:r>
+      <w:bookmarkEnd w:id="18"/>
     </w:p>
     <w:p>
       <w:pPr>
@@ -3976,10 +3836,10 @@
       <w:r>
         <w:rPr>
           <w:noProof/>
-          <w:lang w:val="en-US"/>
-        </w:rPr>
+        </w:rPr>
+        <w:lastRenderedPageBreak/>
         <w:drawing>
-          <wp:inline distT="0" distB="0" distL="0" distR="0" wp14:anchorId="0376C8FB" wp14:editId="7F08F18A">
+          <wp:inline distT="0" distB="0" distL="0" distR="0">
             <wp:extent cx="5724525" cy="3619500"/>
             <wp:effectExtent l="0" t="0" r="9525" b="0"/>
             <wp:docPr id="4" name="Grafik 4"/>
@@ -3996,10 +3856,10 @@
                     </pic:cNvPicPr>
                   </pic:nvPicPr>
                   <pic:blipFill>
-                    <a:blip r:embed="rId14">
+                    <a:blip r:embed="rId14" cstate="print">
                       <a:extLst>
                         <a:ext uri="{28A0092B-C50C-407E-A947-70E740481C1C}">
-                          <a14:useLocalDpi xmlns:a14="http://schemas.microsoft.com/office/drawing/2010/main" val="0"/>
+                          <a14:useLocalDpi xmlns:a14="http://schemas.microsoft.com/office/drawing/2010/main" xmlns:wps="http://schemas.microsoft.com/office/word/2010/wordprocessingShape" xmlns:wpi="http://schemas.microsoft.com/office/word/2010/wordprocessingInk" xmlns:wpg="http://schemas.microsoft.com/office/word/2010/wordprocessingGroup" xmlns:w16se="http://schemas.microsoft.com/office/word/2015/wordml/symex" xmlns:w15="http://schemas.microsoft.com/office/word/2012/wordml" xmlns:w14="http://schemas.microsoft.com/office/word/2010/wordml" xmlns:w="http://schemas.openxmlformats.org/wordprocessingml/2006/main" xmlns:w10="urn:schemas-microsoft-com:office:word" xmlns:wp14="http://schemas.microsoft.com/office/word/2010/wordprocessingDrawing" xmlns:v="urn:schemas-microsoft-com:vml" xmlns:o="urn:schemas-microsoft-com:office:office" xmlns:mc="http://schemas.openxmlformats.org/markup-compatibility/2006" xmlns:cx2="http://schemas.microsoft.com/office/drawing/2015/10/21/chartex" xmlns:cx1="http://schemas.microsoft.com/office/drawing/2015/9/8/chartex" xmlns:cx="http://schemas.microsoft.com/office/drawing/2014/chartex" xmlns:wpc="http://schemas.microsoft.com/office/word/2010/wordprocessingCanvas" xmlns="" val="0"/>
                         </a:ext>
                       </a:extLst>
                     </a:blip>
@@ -4036,6 +3896,7 @@
           <w:lang w:val="en-US"/>
         </w:rPr>
       </w:pPr>
+      <w:bookmarkStart w:id="19" w:name="_Toc454020092"/>
       <w:r>
         <w:rPr>
           <w:lang w:val="en-US"/>
@@ -4093,6 +3954,7 @@
         </w:rPr>
         <w:t xml:space="preserve"> to start the file crawler</w:t>
       </w:r>
+      <w:bookmarkEnd w:id="19"/>
     </w:p>
     <w:p>
       <w:pPr>
@@ -4105,7 +3967,6 @@
         <w:rPr>
           <w:lang w:val="en-US"/>
         </w:rPr>
-        <w:lastRenderedPageBreak/>
         <w:t>Reindexation</w:t>
       </w:r>
       <w:proofErr w:type="spellEnd"/>
@@ -4139,7 +4000,7 @@
 </file>
 
 <file path=word/endnotes.xml><?xml version="1.0" encoding="utf-8"?>
-<w:endnotes xmlns:wpc="http://schemas.microsoft.com/office/word/2010/wordprocessingCanvas" xmlns:cx="http://schemas.microsoft.com/office/drawing/2014/chartex" xmlns:cx1="http://schemas.microsoft.com/office/drawing/2015/9/8/chartex" xmlns:cx2="http://schemas.microsoft.com/office/drawing/2015/10/21/chartex" xmlns:mc="http://schemas.openxmlformats.org/markup-compatibility/2006" xmlns:o="urn:schemas-microsoft-com:office:office" xmlns:r="http://schemas.openxmlformats.org/officeDocument/2006/relationships" xmlns:m="http://schemas.openxmlformats.org/officeDocument/2006/math" xmlns:v="urn:schemas-microsoft-com:vml" xmlns:wp14="http://schemas.microsoft.com/office/word/2010/wordprocessingDrawing" xmlns:wp="http://schemas.openxmlformats.org/drawingml/2006/wordprocessingDrawing" xmlns:w10="urn:schemas-microsoft-com:office:word" xmlns:w="http://schemas.openxmlformats.org/wordprocessingml/2006/main" xmlns:w14="http://schemas.microsoft.com/office/word/2010/wordml" xmlns:w15="http://schemas.microsoft.com/office/word/2012/wordml" xmlns:w16se="http://schemas.microsoft.com/office/word/2015/wordml/symex" xmlns:wpg="http://schemas.microsoft.com/office/word/2010/wordprocessingGroup" xmlns:wpi="http://schemas.microsoft.com/office/word/2010/wordprocessingInk" xmlns:wne="http://schemas.microsoft.com/office/word/2006/wordml" xmlns:wps="http://schemas.microsoft.com/office/word/2010/wordprocessingShape" mc:Ignorable="w14 w15 w16se wp14">
+<w:endnotes xmlns:ve="http://schemas.openxmlformats.org/markup-compatibility/2006" xmlns:o="urn:schemas-microsoft-com:office:office" xmlns:r="http://schemas.openxmlformats.org/officeDocument/2006/relationships" xmlns:m="http://schemas.openxmlformats.org/officeDocument/2006/math" xmlns:v="urn:schemas-microsoft-com:vml" xmlns:wp="http://schemas.openxmlformats.org/drawingml/2006/wordprocessingDrawing" xmlns:w10="urn:schemas-microsoft-com:office:word" xmlns:w="http://schemas.openxmlformats.org/wordprocessingml/2006/main" xmlns:wne="http://schemas.microsoft.com/office/word/2006/wordml">
   <w:endnote w:type="separator" w:id="-1">
     <w:p>
       <w:pPr>
@@ -4164,7 +4025,7 @@
 </file>
 
 <file path=word/footnotes.xml><?xml version="1.0" encoding="utf-8"?>
-<w:footnotes xmlns:wpc="http://schemas.microsoft.com/office/word/2010/wordprocessingCanvas" xmlns:cx="http://schemas.microsoft.com/office/drawing/2014/chartex" xmlns:cx1="http://schemas.microsoft.com/office/drawing/2015/9/8/chartex" xmlns:cx2="http://schemas.microsoft.com/office/drawing/2015/10/21/chartex" xmlns:mc="http://schemas.openxmlformats.org/markup-compatibility/2006" xmlns:o="urn:schemas-microsoft-com:office:office" xmlns:r="http://schemas.openxmlformats.org/officeDocument/2006/relationships" xmlns:m="http://schemas.openxmlformats.org/officeDocument/2006/math" xmlns:v="urn:schemas-microsoft-com:vml" xmlns:wp14="http://schemas.microsoft.com/office/word/2010/wordprocessingDrawing" xmlns:wp="http://schemas.openxmlformats.org/drawingml/2006/wordprocessingDrawing" xmlns:w10="urn:schemas-microsoft-com:office:word" xmlns:w="http://schemas.openxmlformats.org/wordprocessingml/2006/main" xmlns:w14="http://schemas.microsoft.com/office/word/2010/wordml" xmlns:w15="http://schemas.microsoft.com/office/word/2012/wordml" xmlns:w16se="http://schemas.microsoft.com/office/word/2015/wordml/symex" xmlns:wpg="http://schemas.microsoft.com/office/word/2010/wordprocessingGroup" xmlns:wpi="http://schemas.microsoft.com/office/word/2010/wordprocessingInk" xmlns:wne="http://schemas.microsoft.com/office/word/2006/wordml" xmlns:wps="http://schemas.microsoft.com/office/word/2010/wordprocessingShape" mc:Ignorable="w14 w15 w16se wp14">
+<w:footnotes xmlns:ve="http://schemas.openxmlformats.org/markup-compatibility/2006" xmlns:o="urn:schemas-microsoft-com:office:office" xmlns:r="http://schemas.openxmlformats.org/officeDocument/2006/relationships" xmlns:m="http://schemas.openxmlformats.org/officeDocument/2006/math" xmlns:v="urn:schemas-microsoft-com:vml" xmlns:wp="http://schemas.openxmlformats.org/drawingml/2006/wordprocessingDrawing" xmlns:w10="urn:schemas-microsoft-com:office:word" xmlns:w="http://schemas.openxmlformats.org/wordprocessingml/2006/main" xmlns:wne="http://schemas.microsoft.com/office/word/2006/wordml">
   <w:footnote w:type="separator" w:id="-1">
     <w:p>
       <w:pPr>
@@ -4189,7 +4050,7 @@
 </file>
 
 <file path=word/header1.xml><?xml version="1.0" encoding="utf-8"?>
-<w:hdr xmlns:wpc="http://schemas.microsoft.com/office/word/2010/wordprocessingCanvas" xmlns:cx="http://schemas.microsoft.com/office/drawing/2014/chartex" xmlns:cx1="http://schemas.microsoft.com/office/drawing/2015/9/8/chartex" xmlns:cx2="http://schemas.microsoft.com/office/drawing/2015/10/21/chartex" xmlns:mc="http://schemas.openxmlformats.org/markup-compatibility/2006" xmlns:o="urn:schemas-microsoft-com:office:office" xmlns:r="http://schemas.openxmlformats.org/officeDocument/2006/relationships" xmlns:m="http://schemas.openxmlformats.org/officeDocument/2006/math" xmlns:v="urn:schemas-microsoft-com:vml" xmlns:wp14="http://schemas.microsoft.com/office/word/2010/wordprocessingDrawing" xmlns:wp="http://schemas.openxmlformats.org/drawingml/2006/wordprocessingDrawing" xmlns:w10="urn:schemas-microsoft-com:office:word" xmlns:w="http://schemas.openxmlformats.org/wordprocessingml/2006/main" xmlns:w14="http://schemas.microsoft.com/office/word/2010/wordml" xmlns:w15="http://schemas.microsoft.com/office/word/2012/wordml" xmlns:w16se="http://schemas.microsoft.com/office/word/2015/wordml/symex" xmlns:wpg="http://schemas.microsoft.com/office/word/2010/wordprocessingGroup" xmlns:wpi="http://schemas.microsoft.com/office/word/2010/wordprocessingInk" xmlns:wne="http://schemas.microsoft.com/office/word/2006/wordml" xmlns:wps="http://schemas.microsoft.com/office/word/2010/wordprocessingShape" mc:Ignorable="w14 w15 w16se wp14">
+<w:hdr xmlns:ve="http://schemas.openxmlformats.org/markup-compatibility/2006" xmlns:o="urn:schemas-microsoft-com:office:office" xmlns:r="http://schemas.openxmlformats.org/officeDocument/2006/relationships" xmlns:m="http://schemas.openxmlformats.org/officeDocument/2006/math" xmlns:v="urn:schemas-microsoft-com:vml" xmlns:wp="http://schemas.openxmlformats.org/drawingml/2006/wordprocessingDrawing" xmlns:w10="urn:schemas-microsoft-com:office:word" xmlns:w="http://schemas.openxmlformats.org/wordprocessingml/2006/main" xmlns:wne="http://schemas.microsoft.com/office/word/2006/wordml">
   <w:p>
     <w:pPr>
       <w:pStyle w:val="Kopfzeile"/>
@@ -4209,7 +4070,7 @@
         <w:rPr>
           <w:noProof/>
         </w:rPr>
-        <w:instrText>3</w:instrText>
+        <w:instrText>0</w:instrText>
       </w:r>
     </w:fldSimple>
     <w:r>
@@ -4251,15 +4112,6 @@
       <w:instrText xml:space="preserve"> \* MERGEFORMAT </w:instrText>
     </w:r>
     <w:r>
-      <w:fldChar w:fldCharType="separate"/>
-    </w:r>
-    <w:r>
-      <w:rPr>
-        <w:noProof/>
-      </w:rPr>
-      <w:t xml:space="preserve">3 </w:t>
-    </w:r>
-    <w:r>
       <w:fldChar w:fldCharType="end"/>
     </w:r>
     <w:fldSimple w:instr=" STYLEREF &quot;Überschrift 1&quot; \* MERGEFORMAT ">
@@ -4267,7 +4119,7 @@
         <w:rPr>
           <w:noProof/>
         </w:rPr>
-        <w:t>Reindexation Process</w:t>
+        <w:t>List of Figures</w:t>
       </w:r>
     </w:fldSimple>
     <w:r>
@@ -4286,7 +4138,7 @@
       <w:rPr>
         <w:noProof/>
       </w:rPr>
-      <w:t>10</w:t>
+      <w:t>3</w:t>
     </w:r>
     <w:r>
       <w:fldChar w:fldCharType="end"/>
@@ -4296,8 +4148,8 @@
 </file>
 
 <file path=word/numbering.xml><?xml version="1.0" encoding="utf-8"?>
-<w:numbering xmlns:wpc="http://schemas.microsoft.com/office/word/2010/wordprocessingCanvas" xmlns:cx="http://schemas.microsoft.com/office/drawing/2014/chartex" xmlns:cx1="http://schemas.microsoft.com/office/drawing/2015/9/8/chartex" xmlns:cx2="http://schemas.microsoft.com/office/drawing/2015/10/21/chartex" xmlns:mc="http://schemas.openxmlformats.org/markup-compatibility/2006" xmlns:o="urn:schemas-microsoft-com:office:office" xmlns:r="http://schemas.openxmlformats.org/officeDocument/2006/relationships" xmlns:m="http://schemas.openxmlformats.org/officeDocument/2006/math" xmlns:v="urn:schemas-microsoft-com:vml" xmlns:wp14="http://schemas.microsoft.com/office/word/2010/wordprocessingDrawing" xmlns:wp="http://schemas.openxmlformats.org/drawingml/2006/wordprocessingDrawing" xmlns:w10="urn:schemas-microsoft-com:office:word" xmlns:w="http://schemas.openxmlformats.org/wordprocessingml/2006/main" xmlns:w14="http://schemas.microsoft.com/office/word/2010/wordml" xmlns:w15="http://schemas.microsoft.com/office/word/2012/wordml" xmlns:w16se="http://schemas.microsoft.com/office/word/2015/wordml/symex" xmlns:wpg="http://schemas.microsoft.com/office/word/2010/wordprocessingGroup" xmlns:wpi="http://schemas.microsoft.com/office/word/2010/wordprocessingInk" xmlns:wne="http://schemas.microsoft.com/office/word/2006/wordml" xmlns:wps="http://schemas.microsoft.com/office/word/2010/wordprocessingShape" mc:Ignorable="w14 w15 w16se wp14">
-  <w:abstractNum w:abstractNumId="0" w15:restartNumberingAfterBreak="0">
+<w:numbering xmlns:ve="http://schemas.openxmlformats.org/markup-compatibility/2006" xmlns:o="urn:schemas-microsoft-com:office:office" xmlns:r="http://schemas.openxmlformats.org/officeDocument/2006/relationships" xmlns:m="http://schemas.openxmlformats.org/officeDocument/2006/math" xmlns:v="urn:schemas-microsoft-com:vml" xmlns:wp="http://schemas.openxmlformats.org/drawingml/2006/wordprocessingDrawing" xmlns:w10="urn:schemas-microsoft-com:office:word" xmlns:w="http://schemas.openxmlformats.org/wordprocessingml/2006/main" xmlns:wne="http://schemas.microsoft.com/office/word/2006/wordml">
+  <w:abstractNum w:abstractNumId="0">
     <w:nsid w:val="FFFFFF7C"/>
     <w:multiLevelType w:val="singleLevel"/>
     <w:tmpl w:val="733C3F36"/>
@@ -4315,7 +4167,7 @@
       </w:pPr>
     </w:lvl>
   </w:abstractNum>
-  <w:abstractNum w:abstractNumId="1" w15:restartNumberingAfterBreak="0">
+  <w:abstractNum w:abstractNumId="1">
     <w:nsid w:val="FFFFFF7D"/>
     <w:multiLevelType w:val="singleLevel"/>
     <w:tmpl w:val="D6A6458C"/>
@@ -4333,7 +4185,7 @@
       </w:pPr>
     </w:lvl>
   </w:abstractNum>
-  <w:abstractNum w:abstractNumId="2" w15:restartNumberingAfterBreak="0">
+  <w:abstractNum w:abstractNumId="2">
     <w:nsid w:val="FFFFFF7E"/>
     <w:multiLevelType w:val="singleLevel"/>
     <w:tmpl w:val="F788D9E6"/>
@@ -4351,7 +4203,7 @@
       </w:pPr>
     </w:lvl>
   </w:abstractNum>
-  <w:abstractNum w:abstractNumId="3" w15:restartNumberingAfterBreak="0">
+  <w:abstractNum w:abstractNumId="3">
     <w:nsid w:val="FFFFFF7F"/>
     <w:multiLevelType w:val="singleLevel"/>
     <w:tmpl w:val="B7A2702E"/>
@@ -4369,7 +4221,7 @@
       </w:pPr>
     </w:lvl>
   </w:abstractNum>
-  <w:abstractNum w:abstractNumId="4" w15:restartNumberingAfterBreak="0">
+  <w:abstractNum w:abstractNumId="4">
     <w:nsid w:val="FFFFFF80"/>
     <w:multiLevelType w:val="singleLevel"/>
     <w:tmpl w:val="AF84E9B0"/>
@@ -4390,7 +4242,7 @@
       </w:rPr>
     </w:lvl>
   </w:abstractNum>
-  <w:abstractNum w:abstractNumId="5" w15:restartNumberingAfterBreak="0">
+  <w:abstractNum w:abstractNumId="5">
     <w:nsid w:val="FFFFFF81"/>
     <w:multiLevelType w:val="singleLevel"/>
     <w:tmpl w:val="BE36C46A"/>
@@ -4411,7 +4263,7 @@
       </w:rPr>
     </w:lvl>
   </w:abstractNum>
-  <w:abstractNum w:abstractNumId="6" w15:restartNumberingAfterBreak="0">
+  <w:abstractNum w:abstractNumId="6">
     <w:nsid w:val="FFFFFF82"/>
     <w:multiLevelType w:val="singleLevel"/>
     <w:tmpl w:val="A5ECC18E"/>
@@ -4432,7 +4284,7 @@
       </w:rPr>
     </w:lvl>
   </w:abstractNum>
-  <w:abstractNum w:abstractNumId="7" w15:restartNumberingAfterBreak="0">
+  <w:abstractNum w:abstractNumId="7">
     <w:nsid w:val="FFFFFF83"/>
     <w:multiLevelType w:val="singleLevel"/>
     <w:tmpl w:val="7E6A3204"/>
@@ -4453,7 +4305,7 @@
       </w:rPr>
     </w:lvl>
   </w:abstractNum>
-  <w:abstractNum w:abstractNumId="8" w15:restartNumberingAfterBreak="0">
+  <w:abstractNum w:abstractNumId="8">
     <w:nsid w:val="FFFFFF88"/>
     <w:multiLevelType w:val="singleLevel"/>
     <w:tmpl w:val="BE124A82"/>
@@ -4471,7 +4323,7 @@
       </w:pPr>
     </w:lvl>
   </w:abstractNum>
-  <w:abstractNum w:abstractNumId="9" w15:restartNumberingAfterBreak="0">
+  <w:abstractNum w:abstractNumId="9">
     <w:nsid w:val="FFFFFF89"/>
     <w:multiLevelType w:val="singleLevel"/>
     <w:tmpl w:val="C7E672EA"/>
@@ -4492,7 +4344,7 @@
       </w:rPr>
     </w:lvl>
   </w:abstractNum>
-  <w:abstractNum w:abstractNumId="10" w15:restartNumberingAfterBreak="0">
+  <w:abstractNum w:abstractNumId="10">
     <w:nsid w:val="035E68C1"/>
     <w:multiLevelType w:val="singleLevel"/>
     <w:tmpl w:val="1AB4F454"/>
@@ -4514,7 +4366,7 @@
       </w:rPr>
     </w:lvl>
   </w:abstractNum>
-  <w:abstractNum w:abstractNumId="11" w15:restartNumberingAfterBreak="0">
+  <w:abstractNum w:abstractNumId="11">
     <w:nsid w:val="0CC45E4E"/>
     <w:multiLevelType w:val="singleLevel"/>
     <w:tmpl w:val="1AB4F454"/>
@@ -4536,7 +4388,7 @@
       </w:rPr>
     </w:lvl>
   </w:abstractNum>
-  <w:abstractNum w:abstractNumId="12" w15:restartNumberingAfterBreak="0">
+  <w:abstractNum w:abstractNumId="12">
     <w:nsid w:val="0EEF1003"/>
     <w:multiLevelType w:val="hybridMultilevel"/>
     <w:tmpl w:val="DCD680D2"/>
@@ -4649,7 +4501,7 @@
       </w:rPr>
     </w:lvl>
   </w:abstractNum>
-  <w:abstractNum w:abstractNumId="13" w15:restartNumberingAfterBreak="0">
+  <w:abstractNum w:abstractNumId="13">
     <w:nsid w:val="16295D59"/>
     <w:multiLevelType w:val="singleLevel"/>
     <w:tmpl w:val="0407000F"/>
@@ -4666,7 +4518,7 @@
       </w:pPr>
     </w:lvl>
   </w:abstractNum>
-  <w:abstractNum w:abstractNumId="14" w15:restartNumberingAfterBreak="0">
+  <w:abstractNum w:abstractNumId="14">
     <w:nsid w:val="19354D5C"/>
     <w:multiLevelType w:val="multilevel"/>
     <w:tmpl w:val="0407001D"/>
@@ -4779,7 +4631,7 @@
       </w:pPr>
     </w:lvl>
   </w:abstractNum>
-  <w:abstractNum w:abstractNumId="15" w15:restartNumberingAfterBreak="0">
+  <w:abstractNum w:abstractNumId="15">
     <w:nsid w:val="1F0F3868"/>
     <w:multiLevelType w:val="singleLevel"/>
     <w:tmpl w:val="0407000F"/>
@@ -4796,7 +4648,7 @@
       </w:pPr>
     </w:lvl>
   </w:abstractNum>
-  <w:abstractNum w:abstractNumId="16" w15:restartNumberingAfterBreak="0">
+  <w:abstractNum w:abstractNumId="16">
     <w:nsid w:val="304B58F6"/>
     <w:multiLevelType w:val="singleLevel"/>
     <w:tmpl w:val="1AB4F454"/>
@@ -4818,7 +4670,7 @@
       </w:rPr>
     </w:lvl>
   </w:abstractNum>
-  <w:abstractNum w:abstractNumId="17" w15:restartNumberingAfterBreak="0">
+  <w:abstractNum w:abstractNumId="17">
     <w:nsid w:val="37770CE1"/>
     <w:multiLevelType w:val="hybridMultilevel"/>
     <w:tmpl w:val="A2F65834"/>
@@ -4931,7 +4783,7 @@
       </w:rPr>
     </w:lvl>
   </w:abstractNum>
-  <w:abstractNum w:abstractNumId="18" w15:restartNumberingAfterBreak="0">
+  <w:abstractNum w:abstractNumId="18">
     <w:nsid w:val="38CD4524"/>
     <w:multiLevelType w:val="singleLevel"/>
     <w:tmpl w:val="1AB4F454"/>
@@ -4953,7 +4805,7 @@
       </w:rPr>
     </w:lvl>
   </w:abstractNum>
-  <w:abstractNum w:abstractNumId="19" w15:restartNumberingAfterBreak="0">
+  <w:abstractNum w:abstractNumId="19">
     <w:nsid w:val="3F6F52A8"/>
     <w:multiLevelType w:val="singleLevel"/>
     <w:tmpl w:val="1AB4F454"/>
@@ -4975,7 +4827,7 @@
       </w:rPr>
     </w:lvl>
   </w:abstractNum>
-  <w:abstractNum w:abstractNumId="20" w15:restartNumberingAfterBreak="0">
+  <w:abstractNum w:abstractNumId="20">
     <w:nsid w:val="449A1693"/>
     <w:multiLevelType w:val="singleLevel"/>
     <w:tmpl w:val="0407000F"/>
@@ -4992,7 +4844,7 @@
       </w:pPr>
     </w:lvl>
   </w:abstractNum>
-  <w:abstractNum w:abstractNumId="21" w15:restartNumberingAfterBreak="0">
+  <w:abstractNum w:abstractNumId="21">
     <w:nsid w:val="4BA24A17"/>
     <w:multiLevelType w:val="singleLevel"/>
     <w:tmpl w:val="1AB4F454"/>
@@ -5014,7 +4866,7 @@
       </w:rPr>
     </w:lvl>
   </w:abstractNum>
-  <w:abstractNum w:abstractNumId="22" w15:restartNumberingAfterBreak="0">
+  <w:abstractNum w:abstractNumId="22">
     <w:nsid w:val="51D8138F"/>
     <w:multiLevelType w:val="singleLevel"/>
     <w:tmpl w:val="1AB4F454"/>
@@ -5036,7 +4888,7 @@
       </w:rPr>
     </w:lvl>
   </w:abstractNum>
-  <w:abstractNum w:abstractNumId="23" w15:restartNumberingAfterBreak="0">
+  <w:abstractNum w:abstractNumId="23">
     <w:nsid w:val="59945146"/>
     <w:multiLevelType w:val="singleLevel"/>
     <w:tmpl w:val="0407000F"/>
@@ -5053,7 +4905,7 @@
       </w:pPr>
     </w:lvl>
   </w:abstractNum>
-  <w:abstractNum w:abstractNumId="24" w15:restartNumberingAfterBreak="0">
+  <w:abstractNum w:abstractNumId="24">
     <w:nsid w:val="5B951FFE"/>
     <w:multiLevelType w:val="singleLevel"/>
     <w:tmpl w:val="1AB4F454"/>
@@ -5075,7 +4927,7 @@
       </w:rPr>
     </w:lvl>
   </w:abstractNum>
-  <w:abstractNum w:abstractNumId="25" w15:restartNumberingAfterBreak="0">
+  <w:abstractNum w:abstractNumId="25">
     <w:nsid w:val="5FE103FF"/>
     <w:multiLevelType w:val="hybridMultilevel"/>
     <w:tmpl w:val="14E641D8"/>
@@ -5188,7 +5040,7 @@
       </w:rPr>
     </w:lvl>
   </w:abstractNum>
-  <w:abstractNum w:abstractNumId="26" w15:restartNumberingAfterBreak="0">
+  <w:abstractNum w:abstractNumId="26">
     <w:nsid w:val="606F41D0"/>
     <w:multiLevelType w:val="hybridMultilevel"/>
     <w:tmpl w:val="FD987A6A"/>
@@ -5301,7 +5153,7 @@
       </w:rPr>
     </w:lvl>
   </w:abstractNum>
-  <w:abstractNum w:abstractNumId="27" w15:restartNumberingAfterBreak="0">
+  <w:abstractNum w:abstractNumId="27">
     <w:nsid w:val="62AE773C"/>
     <w:multiLevelType w:val="multilevel"/>
     <w:tmpl w:val="0407001D"/>
@@ -5414,7 +5266,7 @@
       </w:pPr>
     </w:lvl>
   </w:abstractNum>
-  <w:abstractNum w:abstractNumId="28" w15:restartNumberingAfterBreak="0">
+  <w:abstractNum w:abstractNumId="28">
     <w:nsid w:val="6AA57A17"/>
     <w:multiLevelType w:val="singleLevel"/>
     <w:tmpl w:val="1AB4F454"/>
@@ -5436,7 +5288,7 @@
       </w:rPr>
     </w:lvl>
   </w:abstractNum>
-  <w:abstractNum w:abstractNumId="29" w15:restartNumberingAfterBreak="0">
+  <w:abstractNum w:abstractNumId="29">
     <w:nsid w:val="6C362613"/>
     <w:multiLevelType w:val="singleLevel"/>
     <w:tmpl w:val="0407000F"/>
@@ -5453,7 +5305,7 @@
       </w:pPr>
     </w:lvl>
   </w:abstractNum>
-  <w:abstractNum w:abstractNumId="30" w15:restartNumberingAfterBreak="0">
+  <w:abstractNum w:abstractNumId="30">
     <w:nsid w:val="70DF772D"/>
     <w:multiLevelType w:val="singleLevel"/>
     <w:tmpl w:val="0407000F"/>
@@ -5470,7 +5322,7 @@
       </w:pPr>
     </w:lvl>
   </w:abstractNum>
-  <w:abstractNum w:abstractNumId="31" w15:restartNumberingAfterBreak="0">
+  <w:abstractNum w:abstractNumId="31">
     <w:nsid w:val="75411D43"/>
     <w:multiLevelType w:val="singleLevel"/>
     <w:tmpl w:val="1AB4F454"/>
@@ -5492,7 +5344,7 @@
       </w:rPr>
     </w:lvl>
   </w:abstractNum>
-  <w:abstractNum w:abstractNumId="32" w15:restartNumberingAfterBreak="0">
+  <w:abstractNum w:abstractNumId="32">
     <w:nsid w:val="78B33B6C"/>
     <w:multiLevelType w:val="singleLevel"/>
     <w:tmpl w:val="1AB4F454"/>
@@ -5514,7 +5366,7 @@
       </w:rPr>
     </w:lvl>
   </w:abstractNum>
-  <w:abstractNum w:abstractNumId="33" w15:restartNumberingAfterBreak="0">
+  <w:abstractNum w:abstractNumId="33">
     <w:nsid w:val="7D8A6FE6"/>
     <w:multiLevelType w:val="multilevel"/>
     <w:tmpl w:val="F5123CA6"/>
@@ -5743,7 +5595,7 @@
 </file>
 
 <file path=word/styles.xml><?xml version="1.0" encoding="utf-8"?>
-<w:styles xmlns:mc="http://schemas.openxmlformats.org/markup-compatibility/2006" xmlns:r="http://schemas.openxmlformats.org/officeDocument/2006/relationships" xmlns:w="http://schemas.openxmlformats.org/wordprocessingml/2006/main" xmlns:w14="http://schemas.microsoft.com/office/word/2010/wordml" xmlns:w15="http://schemas.microsoft.com/office/word/2012/wordml" xmlns:w16se="http://schemas.microsoft.com/office/word/2015/wordml/symex" mc:Ignorable="w14 w15 w16se">
+<w:styles xmlns:r="http://schemas.openxmlformats.org/officeDocument/2006/relationships" xmlns:w="http://schemas.openxmlformats.org/wordprocessingml/2006/main">
   <w:docDefaults>
     <w:rPrDefault>
       <w:rPr>
@@ -5753,379 +5605,144 @@
     </w:rPrDefault>
     <w:pPrDefault/>
   </w:docDefaults>
-  <w:latentStyles w:defLockedState="0" w:defUIPriority="99" w:defSemiHidden="0" w:defUnhideWhenUsed="0" w:defQFormat="0" w:count="372">
-    <w:lsdException w:name="Normal" w:uiPriority="0" w:qFormat="1"/>
-    <w:lsdException w:name="heading 1" w:uiPriority="9" w:qFormat="1"/>
-    <w:lsdException w:name="heading 2" w:uiPriority="9" w:qFormat="1"/>
-    <w:lsdException w:name="heading 3" w:uiPriority="9" w:qFormat="1"/>
-    <w:lsdException w:name="heading 4" w:uiPriority="9" w:qFormat="1"/>
-    <w:lsdException w:name="heading 5" w:uiPriority="9"/>
-    <w:lsdException w:name="heading 6" w:uiPriority="9"/>
-    <w:lsdException w:name="heading 7" w:uiPriority="9"/>
-    <w:lsdException w:name="heading 8" w:uiPriority="9"/>
-    <w:lsdException w:name="heading 9" w:uiPriority="9"/>
-    <w:lsdException w:name="index 1" w:semiHidden="1" w:unhideWhenUsed="1"/>
-    <w:lsdException w:name="index 2" w:semiHidden="1" w:unhideWhenUsed="1"/>
-    <w:lsdException w:name="index 3" w:semiHidden="1" w:unhideWhenUsed="1"/>
-    <w:lsdException w:name="index 4" w:semiHidden="1" w:unhideWhenUsed="1"/>
-    <w:lsdException w:name="index 5" w:semiHidden="1" w:unhideWhenUsed="1"/>
-    <w:lsdException w:name="index 6" w:semiHidden="1" w:unhideWhenUsed="1"/>
-    <w:lsdException w:name="index 7" w:semiHidden="1" w:unhideWhenUsed="1"/>
-    <w:lsdException w:name="index 8" w:semiHidden="1" w:unhideWhenUsed="1"/>
-    <w:lsdException w:name="index 9" w:semiHidden="1" w:unhideWhenUsed="1"/>
-    <w:lsdException w:name="toc 1" w:semiHidden="1" w:uiPriority="39" w:unhideWhenUsed="1"/>
-    <w:lsdException w:name="toc 2" w:semiHidden="1" w:uiPriority="39" w:unhideWhenUsed="1"/>
-    <w:lsdException w:name="toc 3" w:semiHidden="1" w:uiPriority="39" w:unhideWhenUsed="1"/>
-    <w:lsdException w:name="toc 4" w:semiHidden="1" w:uiPriority="39" w:unhideWhenUsed="1"/>
-    <w:lsdException w:name="toc 5" w:semiHidden="1" w:uiPriority="39" w:unhideWhenUsed="1"/>
-    <w:lsdException w:name="toc 6" w:semiHidden="1" w:uiPriority="39" w:unhideWhenUsed="1"/>
-    <w:lsdException w:name="toc 7" w:semiHidden="1" w:uiPriority="39" w:unhideWhenUsed="1"/>
-    <w:lsdException w:name="toc 8" w:semiHidden="1" w:uiPriority="39" w:unhideWhenUsed="1"/>
-    <w:lsdException w:name="toc 9" w:semiHidden="1" w:uiPriority="39" w:unhideWhenUsed="1"/>
-    <w:lsdException w:name="Normal Indent" w:semiHidden="1" w:unhideWhenUsed="1"/>
-    <w:lsdException w:name="footnote text" w:semiHidden="1" w:unhideWhenUsed="1"/>
-    <w:lsdException w:name="annotation text" w:semiHidden="1" w:unhideWhenUsed="1"/>
-    <w:lsdException w:name="header" w:semiHidden="1" w:unhideWhenUsed="1"/>
-    <w:lsdException w:name="footer" w:semiHidden="1" w:unhideWhenUsed="1"/>
-    <w:lsdException w:name="index heading" w:semiHidden="1" w:unhideWhenUsed="1"/>
-    <w:lsdException w:name="caption" w:uiPriority="35" w:qFormat="1"/>
-    <w:lsdException w:name="table of figures" w:semiHidden="1" w:unhideWhenUsed="1"/>
-    <w:lsdException w:name="envelope address" w:semiHidden="1" w:unhideWhenUsed="1"/>
-    <w:lsdException w:name="envelope return" w:semiHidden="1" w:unhideWhenUsed="1"/>
-    <w:lsdException w:name="footnote reference" w:semiHidden="1" w:unhideWhenUsed="1"/>
-    <w:lsdException w:name="annotation reference" w:semiHidden="1" w:unhideWhenUsed="1"/>
-    <w:lsdException w:name="line number" w:semiHidden="1" w:unhideWhenUsed="1"/>
-    <w:lsdException w:name="page number" w:semiHidden="1" w:unhideWhenUsed="1"/>
-    <w:lsdException w:name="endnote reference" w:semiHidden="1" w:unhideWhenUsed="1"/>
-    <w:lsdException w:name="endnote text" w:semiHidden="1" w:unhideWhenUsed="1"/>
-    <w:lsdException w:name="table of authorities" w:semiHidden="1" w:unhideWhenUsed="1"/>
-    <w:lsdException w:name="macro" w:semiHidden="1" w:unhideWhenUsed="1"/>
-    <w:lsdException w:name="toa heading" w:semiHidden="1" w:unhideWhenUsed="1"/>
-    <w:lsdException w:name="List" w:semiHidden="1" w:unhideWhenUsed="1"/>
-    <w:lsdException w:name="List Bullet" w:semiHidden="1" w:unhideWhenUsed="1"/>
-    <w:lsdException w:name="List Number" w:semiHidden="1" w:unhideWhenUsed="1"/>
-    <w:lsdException w:name="List 2" w:semiHidden="1" w:unhideWhenUsed="1"/>
-    <w:lsdException w:name="List 3" w:semiHidden="1" w:unhideWhenUsed="1"/>
-    <w:lsdException w:name="List 4" w:semiHidden="1" w:unhideWhenUsed="1"/>
-    <w:lsdException w:name="List 5" w:semiHidden="1" w:unhideWhenUsed="1"/>
-    <w:lsdException w:name="List Bullet 2" w:semiHidden="1" w:unhideWhenUsed="1"/>
-    <w:lsdException w:name="List Bullet 3" w:semiHidden="1" w:unhideWhenUsed="1"/>
-    <w:lsdException w:name="List Bullet 4" w:semiHidden="1" w:unhideWhenUsed="1"/>
-    <w:lsdException w:name="List Bullet 5" w:semiHidden="1" w:unhideWhenUsed="1"/>
-    <w:lsdException w:name="List Number 2" w:semiHidden="1" w:unhideWhenUsed="1"/>
-    <w:lsdException w:name="List Number 3" w:semiHidden="1" w:unhideWhenUsed="1"/>
-    <w:lsdException w:name="List Number 4" w:semiHidden="1" w:unhideWhenUsed="1"/>
-    <w:lsdException w:name="List Number 5" w:semiHidden="1" w:unhideWhenUsed="1"/>
-    <w:lsdException w:name="Title" w:uiPriority="0" w:qFormat="1"/>
-    <w:lsdException w:name="Closing" w:semiHidden="1" w:unhideWhenUsed="1"/>
-    <w:lsdException w:name="Signature" w:semiHidden="1" w:unhideWhenUsed="1"/>
-    <w:lsdException w:name="Default Paragraph Font" w:semiHidden="1" w:uiPriority="1" w:unhideWhenUsed="1"/>
-    <w:lsdException w:name="Body Text" w:semiHidden="1" w:unhideWhenUsed="1"/>
-    <w:lsdException w:name="Body Text Indent" w:semiHidden="1" w:unhideWhenUsed="1"/>
-    <w:lsdException w:name="List Continue" w:semiHidden="1" w:unhideWhenUsed="1"/>
-    <w:lsdException w:name="List Continue 2" w:semiHidden="1" w:unhideWhenUsed="1"/>
-    <w:lsdException w:name="List Continue 3" w:semiHidden="1" w:unhideWhenUsed="1"/>
-    <w:lsdException w:name="List Continue 4" w:semiHidden="1" w:unhideWhenUsed="1"/>
-    <w:lsdException w:name="List Continue 5" w:semiHidden="1" w:unhideWhenUsed="1"/>
-    <w:lsdException w:name="Message Header" w:semiHidden="1" w:unhideWhenUsed="1"/>
-    <w:lsdException w:name="Subtitle" w:uiPriority="0" w:qFormat="1"/>
-    <w:lsdException w:name="Salutation" w:semiHidden="1" w:unhideWhenUsed="1"/>
-    <w:lsdException w:name="Date" w:semiHidden="1" w:unhideWhenUsed="1"/>
-    <w:lsdException w:name="Body Text First Indent" w:semiHidden="1" w:unhideWhenUsed="1"/>
-    <w:lsdException w:name="Body Text First Indent 2" w:semiHidden="1" w:unhideWhenUsed="1"/>
-    <w:lsdException w:name="Note Heading" w:semiHidden="1" w:unhideWhenUsed="1"/>
-    <w:lsdException w:name="Body Text 2" w:semiHidden="1" w:unhideWhenUsed="1"/>
-    <w:lsdException w:name="Body Text 3" w:semiHidden="1" w:unhideWhenUsed="1"/>
-    <w:lsdException w:name="Body Text Indent 2" w:semiHidden="1" w:unhideWhenUsed="1"/>
-    <w:lsdException w:name="Body Text Indent 3" w:semiHidden="1" w:unhideWhenUsed="1"/>
-    <w:lsdException w:name="Block Text" w:semiHidden="1" w:unhideWhenUsed="1"/>
-    <w:lsdException w:name="Hyperlink" w:semiHidden="1" w:unhideWhenUsed="1"/>
-    <w:lsdException w:name="FollowedHyperlink" w:semiHidden="1" w:unhideWhenUsed="1"/>
-    <w:lsdException w:name="Strong" w:uiPriority="22"/>
-    <w:lsdException w:name="Emphasis" w:uiPriority="20"/>
-    <w:lsdException w:name="Document Map" w:semiHidden="1" w:unhideWhenUsed="1"/>
-    <w:lsdException w:name="Plain Text" w:semiHidden="1" w:unhideWhenUsed="1"/>
-    <w:lsdException w:name="E-mail Signature" w:semiHidden="1" w:unhideWhenUsed="1"/>
-    <w:lsdException w:name="HTML Top of Form" w:semiHidden="1" w:unhideWhenUsed="1"/>
-    <w:lsdException w:name="HTML Bottom of Form" w:semiHidden="1" w:unhideWhenUsed="1"/>
-    <w:lsdException w:name="Normal (Web)" w:semiHidden="1" w:unhideWhenUsed="1"/>
-    <w:lsdException w:name="HTML Acronym" w:semiHidden="1" w:unhideWhenUsed="1"/>
-    <w:lsdException w:name="HTML Address" w:semiHidden="1" w:unhideWhenUsed="1"/>
-    <w:lsdException w:name="HTML Cite" w:semiHidden="1" w:unhideWhenUsed="1"/>
-    <w:lsdException w:name="HTML Code" w:semiHidden="1" w:unhideWhenUsed="1"/>
-    <w:lsdException w:name="HTML Definition" w:semiHidden="1" w:unhideWhenUsed="1"/>
-    <w:lsdException w:name="HTML Keyboard" w:semiHidden="1" w:unhideWhenUsed="1"/>
-    <w:lsdException w:name="HTML Preformatted" w:semiHidden="1" w:unhideWhenUsed="1"/>
-    <w:lsdException w:name="HTML Sample" w:semiHidden="1" w:unhideWhenUsed="1"/>
-    <w:lsdException w:name="HTML Typewriter" w:semiHidden="1" w:unhideWhenUsed="1"/>
-    <w:lsdException w:name="HTML Variable" w:semiHidden="1" w:unhideWhenUsed="1"/>
-    <w:lsdException w:name="Normal Table" w:semiHidden="1" w:unhideWhenUsed="1"/>
-    <w:lsdException w:name="annotation subject" w:semiHidden="1" w:unhideWhenUsed="1"/>
-    <w:lsdException w:name="No List" w:semiHidden="1" w:unhideWhenUsed="1"/>
-    <w:lsdException w:name="Outline List 1" w:semiHidden="1" w:unhideWhenUsed="1"/>
-    <w:lsdException w:name="Outline List 2" w:semiHidden="1" w:unhideWhenUsed="1"/>
-    <w:lsdException w:name="Outline List 3" w:semiHidden="1" w:unhideWhenUsed="1"/>
-    <w:lsdException w:name="Table Simple 1" w:semiHidden="1" w:unhideWhenUsed="1"/>
-    <w:lsdException w:name="Table Simple 2" w:semiHidden="1" w:unhideWhenUsed="1"/>
-    <w:lsdException w:name="Table Simple 3" w:semiHidden="1" w:unhideWhenUsed="1"/>
-    <w:lsdException w:name="Table Classic 1" w:semiHidden="1" w:unhideWhenUsed="1"/>
-    <w:lsdException w:name="Table Classic 2" w:semiHidden="1" w:unhideWhenUsed="1"/>
-    <w:lsdException w:name="Table Classic 3" w:semiHidden="1" w:unhideWhenUsed="1"/>
-    <w:lsdException w:name="Table Classic 4" w:semiHidden="1" w:unhideWhenUsed="1"/>
-    <w:lsdException w:name="Table Colorful 1" w:semiHidden="1" w:unhideWhenUsed="1"/>
-    <w:lsdException w:name="Table Colorful 2" w:semiHidden="1" w:unhideWhenUsed="1"/>
-    <w:lsdException w:name="Table Colorful 3" w:semiHidden="1" w:unhideWhenUsed="1"/>
-    <w:lsdException w:name="Table Columns 1" w:semiHidden="1" w:unhideWhenUsed="1"/>
-    <w:lsdException w:name="Table Columns 2" w:semiHidden="1" w:unhideWhenUsed="1"/>
-    <w:lsdException w:name="Table Columns 3" w:semiHidden="1" w:unhideWhenUsed="1"/>
-    <w:lsdException w:name="Table Columns 4" w:semiHidden="1" w:unhideWhenUsed="1"/>
-    <w:lsdException w:name="Table Columns 5" w:semiHidden="1" w:unhideWhenUsed="1"/>
-    <w:lsdException w:name="Table Grid 1" w:semiHidden="1" w:unhideWhenUsed="1"/>
-    <w:lsdException w:name="Table Grid 2" w:semiHidden="1" w:unhideWhenUsed="1"/>
-    <w:lsdException w:name="Table Grid 3" w:semiHidden="1" w:unhideWhenUsed="1"/>
-    <w:lsdException w:name="Table Grid 4" w:semiHidden="1" w:unhideWhenUsed="1"/>
-    <w:lsdException w:name="Table Grid 5" w:semiHidden="1" w:unhideWhenUsed="1"/>
-    <w:lsdException w:name="Table Grid 6" w:semiHidden="1" w:unhideWhenUsed="1"/>
-    <w:lsdException w:name="Table Grid 7" w:semiHidden="1" w:unhideWhenUsed="1"/>
-    <w:lsdException w:name="Table Grid 8" w:semiHidden="1" w:unhideWhenUsed="1"/>
-    <w:lsdException w:name="Table List 1" w:semiHidden="1" w:unhideWhenUsed="1"/>
-    <w:lsdException w:name="Table List 2" w:semiHidden="1" w:unhideWhenUsed="1"/>
-    <w:lsdException w:name="Table List 3" w:semiHidden="1" w:unhideWhenUsed="1"/>
-    <w:lsdException w:name="Table List 4" w:semiHidden="1" w:unhideWhenUsed="1"/>
-    <w:lsdException w:name="Table List 5" w:semiHidden="1" w:unhideWhenUsed="1"/>
-    <w:lsdException w:name="Table List 6" w:semiHidden="1" w:unhideWhenUsed="1"/>
-    <w:lsdException w:name="Table List 7" w:semiHidden="1" w:unhideWhenUsed="1"/>
-    <w:lsdException w:name="Table List 8" w:semiHidden="1" w:unhideWhenUsed="1"/>
-    <w:lsdException w:name="Table 3D effects 1" w:semiHidden="1" w:unhideWhenUsed="1"/>
-    <w:lsdException w:name="Table 3D effects 2" w:semiHidden="1" w:unhideWhenUsed="1"/>
-    <w:lsdException w:name="Table 3D effects 3" w:semiHidden="1" w:unhideWhenUsed="1"/>
-    <w:lsdException w:name="Table Contemporary" w:semiHidden="1" w:unhideWhenUsed="1"/>
-    <w:lsdException w:name="Table Elegant" w:semiHidden="1" w:unhideWhenUsed="1"/>
-    <w:lsdException w:name="Table Professional" w:semiHidden="1" w:unhideWhenUsed="1"/>
-    <w:lsdException w:name="Table Subtle 1" w:semiHidden="1" w:unhideWhenUsed="1"/>
-    <w:lsdException w:name="Table Subtle 2" w:semiHidden="1" w:unhideWhenUsed="1"/>
-    <w:lsdException w:name="Table Web 1" w:semiHidden="1" w:unhideWhenUsed="1"/>
-    <w:lsdException w:name="Table Web 2" w:semiHidden="1" w:unhideWhenUsed="1"/>
-    <w:lsdException w:name="Table Web 3" w:semiHidden="1" w:unhideWhenUsed="1"/>
-    <w:lsdException w:name="Balloon Text" w:semiHidden="1" w:unhideWhenUsed="1"/>
-    <w:lsdException w:name="Table Grid" w:uiPriority="59"/>
-    <w:lsdException w:name="Table Theme" w:semiHidden="1" w:unhideWhenUsed="1"/>
-    <w:lsdException w:name="Placeholder Text" w:semiHidden="1"/>
-    <w:lsdException w:name="No Spacing" w:uiPriority="1"/>
-    <w:lsdException w:name="Light Shading" w:uiPriority="60"/>
-    <w:lsdException w:name="Light List" w:uiPriority="61"/>
-    <w:lsdException w:name="Light Grid" w:uiPriority="62"/>
-    <w:lsdException w:name="Medium Shading 1" w:uiPriority="63"/>
-    <w:lsdException w:name="Medium Shading 2" w:uiPriority="64"/>
-    <w:lsdException w:name="Medium List 1" w:uiPriority="65"/>
-    <w:lsdException w:name="Medium List 2" w:uiPriority="66"/>
-    <w:lsdException w:name="Medium Grid 1" w:uiPriority="67"/>
-    <w:lsdException w:name="Medium Grid 2" w:uiPriority="68"/>
-    <w:lsdException w:name="Medium Grid 3" w:uiPriority="69"/>
-    <w:lsdException w:name="Dark List" w:uiPriority="70"/>
-    <w:lsdException w:name="Colorful Shading" w:uiPriority="71"/>
-    <w:lsdException w:name="Colorful List" w:uiPriority="72"/>
-    <w:lsdException w:name="Colorful Grid" w:uiPriority="73"/>
-    <w:lsdException w:name="Light Shading Accent 1" w:uiPriority="60"/>
-    <w:lsdException w:name="Light List Accent 1" w:uiPriority="61"/>
-    <w:lsdException w:name="Light Grid Accent 1" w:uiPriority="62"/>
-    <w:lsdException w:name="Medium Shading 1 Accent 1" w:uiPriority="63"/>
-    <w:lsdException w:name="Medium Shading 2 Accent 1" w:uiPriority="64"/>
-    <w:lsdException w:name="Medium List 1 Accent 1" w:uiPriority="65"/>
-    <w:lsdException w:name="Revision" w:semiHidden="1"/>
-    <w:lsdException w:name="List Paragraph" w:uiPriority="34"/>
-    <w:lsdException w:name="Quote" w:uiPriority="29" w:qFormat="1"/>
-    <w:lsdException w:name="Intense Quote" w:uiPriority="30"/>
-    <w:lsdException w:name="Medium List 2 Accent 1" w:uiPriority="66"/>
-    <w:lsdException w:name="Medium Grid 1 Accent 1" w:uiPriority="67"/>
-    <w:lsdException w:name="Medium Grid 2 Accent 1" w:uiPriority="68"/>
-    <w:lsdException w:name="Medium Grid 3 Accent 1" w:uiPriority="69"/>
-    <w:lsdException w:name="Dark List Accent 1" w:uiPriority="70"/>
-    <w:lsdException w:name="Colorful Shading Accent 1" w:uiPriority="71"/>
-    <w:lsdException w:name="Colorful List Accent 1" w:uiPriority="72"/>
-    <w:lsdException w:name="Colorful Grid Accent 1" w:uiPriority="73"/>
-    <w:lsdException w:name="Light Shading Accent 2" w:uiPriority="60"/>
-    <w:lsdException w:name="Light List Accent 2" w:uiPriority="61"/>
-    <w:lsdException w:name="Light Grid Accent 2" w:uiPriority="62"/>
-    <w:lsdException w:name="Medium Shading 1 Accent 2" w:uiPriority="63"/>
-    <w:lsdException w:name="Medium Shading 2 Accent 2" w:uiPriority="64"/>
-    <w:lsdException w:name="Medium List 1 Accent 2" w:uiPriority="65"/>
-    <w:lsdException w:name="Medium List 2 Accent 2" w:uiPriority="66"/>
-    <w:lsdException w:name="Medium Grid 1 Accent 2" w:uiPriority="67"/>
-    <w:lsdException w:name="Medium Grid 2 Accent 2" w:uiPriority="68"/>
-    <w:lsdException w:name="Medium Grid 3 Accent 2" w:uiPriority="69"/>
-    <w:lsdException w:name="Dark List Accent 2" w:uiPriority="70"/>
-    <w:lsdException w:name="Colorful Shading Accent 2" w:uiPriority="71"/>
-    <w:lsdException w:name="Colorful List Accent 2" w:uiPriority="72"/>
-    <w:lsdException w:name="Colorful Grid Accent 2" w:uiPriority="73"/>
-    <w:lsdException w:name="Light Shading Accent 3" w:uiPriority="60"/>
-    <w:lsdException w:name="Light List Accent 3" w:uiPriority="61"/>
-    <w:lsdException w:name="Light Grid Accent 3" w:uiPriority="62"/>
-    <w:lsdException w:name="Medium Shading 1 Accent 3" w:uiPriority="63"/>
-    <w:lsdException w:name="Medium Shading 2 Accent 3" w:uiPriority="64"/>
-    <w:lsdException w:name="Medium List 1 Accent 3" w:uiPriority="65"/>
-    <w:lsdException w:name="Medium List 2 Accent 3" w:uiPriority="66"/>
-    <w:lsdException w:name="Medium Grid 1 Accent 3" w:uiPriority="67"/>
-    <w:lsdException w:name="Medium Grid 2 Accent 3" w:uiPriority="68"/>
-    <w:lsdException w:name="Medium Grid 3 Accent 3" w:uiPriority="69"/>
-    <w:lsdException w:name="Dark List Accent 3" w:uiPriority="70"/>
-    <w:lsdException w:name="Colorful Shading Accent 3" w:uiPriority="71"/>
-    <w:lsdException w:name="Colorful List Accent 3" w:uiPriority="72"/>
-    <w:lsdException w:name="Colorful Grid Accent 3" w:uiPriority="73"/>
-    <w:lsdException w:name="Light Shading Accent 4" w:uiPriority="60"/>
-    <w:lsdException w:name="Light List Accent 4" w:uiPriority="61"/>
-    <w:lsdException w:name="Light Grid Accent 4" w:uiPriority="62"/>
-    <w:lsdException w:name="Medium Shading 1 Accent 4" w:uiPriority="63"/>
-    <w:lsdException w:name="Medium Shading 2 Accent 4" w:uiPriority="64"/>
-    <w:lsdException w:name="Medium List 1 Accent 4" w:uiPriority="65"/>
-    <w:lsdException w:name="Medium List 2 Accent 4" w:uiPriority="66"/>
-    <w:lsdException w:name="Medium Grid 1 Accent 4" w:uiPriority="67"/>
-    <w:lsdException w:name="Medium Grid 2 Accent 4" w:uiPriority="68"/>
-    <w:lsdException w:name="Medium Grid 3 Accent 4" w:uiPriority="69"/>
-    <w:lsdException w:name="Dark List Accent 4" w:uiPriority="70"/>
-    <w:lsdException w:name="Colorful Shading Accent 4" w:uiPriority="71"/>
-    <w:lsdException w:name="Colorful List Accent 4" w:uiPriority="72"/>
-    <w:lsdException w:name="Colorful Grid Accent 4" w:uiPriority="73"/>
-    <w:lsdException w:name="Light Shading Accent 5" w:uiPriority="60"/>
-    <w:lsdException w:name="Light List Accent 5" w:uiPriority="61"/>
-    <w:lsdException w:name="Light Grid Accent 5" w:uiPriority="62"/>
-    <w:lsdException w:name="Medium Shading 1 Accent 5" w:uiPriority="63"/>
-    <w:lsdException w:name="Medium Shading 2 Accent 5" w:uiPriority="64"/>
-    <w:lsdException w:name="Medium List 1 Accent 5" w:uiPriority="65"/>
-    <w:lsdException w:name="Medium List 2 Accent 5" w:uiPriority="66"/>
-    <w:lsdException w:name="Medium Grid 1 Accent 5" w:uiPriority="67"/>
-    <w:lsdException w:name="Medium Grid 2 Accent 5" w:uiPriority="68"/>
-    <w:lsdException w:name="Medium Grid 3 Accent 5" w:uiPriority="69"/>
-    <w:lsdException w:name="Dark List Accent 5" w:uiPriority="70"/>
-    <w:lsdException w:name="Colorful Shading Accent 5" w:uiPriority="71"/>
-    <w:lsdException w:name="Colorful List Accent 5" w:uiPriority="72"/>
-    <w:lsdException w:name="Colorful Grid Accent 5" w:uiPriority="73"/>
-    <w:lsdException w:name="Light Shading Accent 6" w:uiPriority="60"/>
-    <w:lsdException w:name="Light List Accent 6" w:uiPriority="61"/>
-    <w:lsdException w:name="Light Grid Accent 6" w:uiPriority="62"/>
-    <w:lsdException w:name="Medium Shading 1 Accent 6" w:uiPriority="63"/>
-    <w:lsdException w:name="Medium Shading 2 Accent 6" w:uiPriority="64"/>
-    <w:lsdException w:name="Medium List 1 Accent 6" w:uiPriority="65"/>
-    <w:lsdException w:name="Medium List 2 Accent 6" w:uiPriority="66"/>
-    <w:lsdException w:name="Medium Grid 1 Accent 6" w:uiPriority="67"/>
-    <w:lsdException w:name="Medium Grid 2 Accent 6" w:uiPriority="68"/>
-    <w:lsdException w:name="Medium Grid 3 Accent 6" w:uiPriority="69"/>
-    <w:lsdException w:name="Dark List Accent 6" w:uiPriority="70"/>
-    <w:lsdException w:name="Colorful Shading Accent 6" w:uiPriority="71"/>
-    <w:lsdException w:name="Colorful List Accent 6" w:uiPriority="72"/>
-    <w:lsdException w:name="Colorful Grid Accent 6" w:uiPriority="73"/>
-    <w:lsdException w:name="Subtle Emphasis" w:uiPriority="19"/>
-    <w:lsdException w:name="Intense Emphasis" w:uiPriority="21"/>
-    <w:lsdException w:name="Subtle Reference" w:uiPriority="31"/>
-    <w:lsdException w:name="Intense Reference" w:uiPriority="32"/>
-    <w:lsdException w:name="Book Title" w:uiPriority="33"/>
-    <w:lsdException w:name="Bibliography" w:semiHidden="1" w:uiPriority="37" w:unhideWhenUsed="1" w:qFormat="1"/>
-    <w:lsdException w:name="TOC Heading" w:semiHidden="1" w:uiPriority="39" w:unhideWhenUsed="1" w:qFormat="1"/>
-    <w:lsdException w:name="Plain Table 1" w:uiPriority="41"/>
-    <w:lsdException w:name="Plain Table 2" w:uiPriority="42"/>
-    <w:lsdException w:name="Plain Table 3" w:uiPriority="43"/>
-    <w:lsdException w:name="Plain Table 4" w:uiPriority="44"/>
-    <w:lsdException w:name="Plain Table 5" w:uiPriority="45"/>
-    <w:lsdException w:name="Grid Table Light" w:uiPriority="40"/>
-    <w:lsdException w:name="Grid Table 1 Light" w:uiPriority="46"/>
-    <w:lsdException w:name="Grid Table 2" w:uiPriority="47"/>
-    <w:lsdException w:name="Grid Table 3" w:uiPriority="48"/>
-    <w:lsdException w:name="Grid Table 4" w:uiPriority="49"/>
-    <w:lsdException w:name="Grid Table 5 Dark" w:uiPriority="50"/>
-    <w:lsdException w:name="Grid Table 6 Colorful" w:uiPriority="51"/>
-    <w:lsdException w:name="Grid Table 7 Colorful" w:uiPriority="52"/>
-    <w:lsdException w:name="Grid Table 1 Light Accent 1" w:uiPriority="46"/>
-    <w:lsdException w:name="Grid Table 2 Accent 1" w:uiPriority="47"/>
-    <w:lsdException w:name="Grid Table 3 Accent 1" w:uiPriority="48"/>
-    <w:lsdException w:name="Grid Table 4 Accent 1" w:uiPriority="49"/>
-    <w:lsdException w:name="Grid Table 5 Dark Accent 1" w:uiPriority="50"/>
-    <w:lsdException w:name="Grid Table 6 Colorful Accent 1" w:uiPriority="51"/>
-    <w:lsdException w:name="Grid Table 7 Colorful Accent 1" w:uiPriority="52"/>
-    <w:lsdException w:name="Grid Table 1 Light Accent 2" w:uiPriority="46"/>
-    <w:lsdException w:name="Grid Table 2 Accent 2" w:uiPriority="47"/>
-    <w:lsdException w:name="Grid Table 3 Accent 2" w:uiPriority="48"/>
-    <w:lsdException w:name="Grid Table 4 Accent 2" w:uiPriority="49"/>
-    <w:lsdException w:name="Grid Table 5 Dark Accent 2" w:uiPriority="50"/>
-    <w:lsdException w:name="Grid Table 6 Colorful Accent 2" w:uiPriority="51"/>
-    <w:lsdException w:name="Grid Table 7 Colorful Accent 2" w:uiPriority="52"/>
-    <w:lsdException w:name="Grid Table 1 Light Accent 3" w:uiPriority="46"/>
-    <w:lsdException w:name="Grid Table 2 Accent 3" w:uiPriority="47"/>
-    <w:lsdException w:name="Grid Table 3 Accent 3" w:uiPriority="48"/>
-    <w:lsdException w:name="Grid Table 4 Accent 3" w:uiPriority="49"/>
-    <w:lsdException w:name="Grid Table 5 Dark Accent 3" w:uiPriority="50"/>
-    <w:lsdException w:name="Grid Table 6 Colorful Accent 3" w:uiPriority="51"/>
-    <w:lsdException w:name="Grid Table 7 Colorful Accent 3" w:uiPriority="52"/>
-    <w:lsdException w:name="Grid Table 1 Light Accent 4" w:uiPriority="46"/>
-    <w:lsdException w:name="Grid Table 2 Accent 4" w:uiPriority="47"/>
-    <w:lsdException w:name="Grid Table 3 Accent 4" w:uiPriority="48"/>
-    <w:lsdException w:name="Grid Table 4 Accent 4" w:uiPriority="49"/>
-    <w:lsdException w:name="Grid Table 5 Dark Accent 4" w:uiPriority="50"/>
-    <w:lsdException w:name="Grid Table 6 Colorful Accent 4" w:uiPriority="51"/>
-    <w:lsdException w:name="Grid Table 7 Colorful Accent 4" w:uiPriority="52"/>
-    <w:lsdException w:name="Grid Table 1 Light Accent 5" w:uiPriority="46"/>
-    <w:lsdException w:name="Grid Table 2 Accent 5" w:uiPriority="47"/>
-    <w:lsdException w:name="Grid Table 3 Accent 5" w:uiPriority="48"/>
-    <w:lsdException w:name="Grid Table 4 Accent 5" w:uiPriority="49"/>
-    <w:lsdException w:name="Grid Table 5 Dark Accent 5" w:uiPriority="50"/>
-    <w:lsdException w:name="Grid Table 6 Colorful Accent 5" w:uiPriority="51"/>
-    <w:lsdException w:name="Grid Table 7 Colorful Accent 5" w:uiPriority="52"/>
-    <w:lsdException w:name="Grid Table 1 Light Accent 6" w:uiPriority="46"/>
-    <w:lsdException w:name="Grid Table 2 Accent 6" w:uiPriority="47"/>
-    <w:lsdException w:name="Grid Table 3 Accent 6" w:uiPriority="48"/>
-    <w:lsdException w:name="Grid Table 4 Accent 6" w:uiPriority="49"/>
-    <w:lsdException w:name="Grid Table 5 Dark Accent 6" w:uiPriority="50"/>
-    <w:lsdException w:name="Grid Table 6 Colorful Accent 6" w:uiPriority="51"/>
-    <w:lsdException w:name="Grid Table 7 Colorful Accent 6" w:uiPriority="52"/>
-    <w:lsdException w:name="List Table 1 Light" w:uiPriority="46"/>
-    <w:lsdException w:name="List Table 2" w:uiPriority="47"/>
-    <w:lsdException w:name="List Table 3" w:uiPriority="48"/>
-    <w:lsdException w:name="List Table 4" w:uiPriority="49"/>
-    <w:lsdException w:name="List Table 5 Dark" w:uiPriority="50"/>
-    <w:lsdException w:name="List Table 6 Colorful" w:uiPriority="51"/>
-    <w:lsdException w:name="List Table 7 Colorful" w:uiPriority="52"/>
-    <w:lsdException w:name="List Table 1 Light Accent 1" w:uiPriority="46"/>
-    <w:lsdException w:name="List Table 2 Accent 1" w:uiPriority="47"/>
-    <w:lsdException w:name="List Table 3 Accent 1" w:uiPriority="48"/>
-    <w:lsdException w:name="List Table 4 Accent 1" w:uiPriority="49"/>
-    <w:lsdException w:name="List Table 5 Dark Accent 1" w:uiPriority="50"/>
-    <w:lsdException w:name="List Table 6 Colorful Accent 1" w:uiPriority="51"/>
-    <w:lsdException w:name="List Table 7 Colorful Accent 1" w:uiPriority="52"/>
-    <w:lsdException w:name="List Table 1 Light Accent 2" w:uiPriority="46"/>
-    <w:lsdException w:name="List Table 2 Accent 2" w:uiPriority="47"/>
-    <w:lsdException w:name="List Table 3 Accent 2" w:uiPriority="48"/>
-    <w:lsdException w:name="List Table 4 Accent 2" w:uiPriority="49"/>
-    <w:lsdException w:name="List Table 5 Dark Accent 2" w:uiPriority="50"/>
-    <w:lsdException w:name="List Table 6 Colorful Accent 2" w:uiPriority="51"/>
-    <w:lsdException w:name="List Table 7 Colorful Accent 2" w:uiPriority="52"/>
-    <w:lsdException w:name="List Table 1 Light Accent 3" w:uiPriority="46"/>
-    <w:lsdException w:name="List Table 2 Accent 3" w:uiPriority="47"/>
-    <w:lsdException w:name="List Table 3 Accent 3" w:uiPriority="48"/>
-    <w:lsdException w:name="List Table 4 Accent 3" w:uiPriority="49"/>
-    <w:lsdException w:name="List Table 5 Dark Accent 3" w:uiPriority="50"/>
-    <w:lsdException w:name="List Table 6 Colorful Accent 3" w:uiPriority="51"/>
-    <w:lsdException w:name="List Table 7 Colorful Accent 3" w:uiPriority="52"/>
-    <w:lsdException w:name="List Table 1 Light Accent 4" w:uiPriority="46"/>
-    <w:lsdException w:name="List Table 2 Accent 4" w:uiPriority="47"/>
-    <w:lsdException w:name="List Table 3 Accent 4" w:uiPriority="48"/>
-    <w:lsdException w:name="List Table 4 Accent 4" w:uiPriority="49"/>
-    <w:lsdException w:name="List Table 5 Dark Accent 4" w:uiPriority="50"/>
-    <w:lsdException w:name="List Table 6 Colorful Accent 4" w:uiPriority="51"/>
-    <w:lsdException w:name="List Table 7 Colorful Accent 4" w:uiPriority="52"/>
-    <w:lsdException w:name="List Table 1 Light Accent 5" w:uiPriority="46"/>
-    <w:lsdException w:name="List Table 2 Accent 5" w:uiPriority="47"/>
-    <w:lsdException w:name="List Table 3 Accent 5" w:uiPriority="48"/>
-    <w:lsdException w:name="List Table 4 Accent 5" w:uiPriority="49"/>
-    <w:lsdException w:name="List Table 5 Dark Accent 5" w:uiPriority="50"/>
-    <w:lsdException w:name="List Table 6 Colorful Accent 5" w:uiPriority="51"/>
-    <w:lsdException w:name="List Table 7 Colorful Accent 5" w:uiPriority="52"/>
-    <w:lsdException w:name="List Table 1 Light Accent 6" w:uiPriority="46"/>
-    <w:lsdException w:name="List Table 2 Accent 6" w:uiPriority="47"/>
-    <w:lsdException w:name="List Table 3 Accent 6" w:uiPriority="48"/>
-    <w:lsdException w:name="List Table 4 Accent 6" w:uiPriority="49"/>
-    <w:lsdException w:name="List Table 5 Dark Accent 6" w:uiPriority="50"/>
-    <w:lsdException w:name="List Table 6 Colorful Accent 6" w:uiPriority="51"/>
-    <w:lsdException w:name="List Table 7 Colorful Accent 6" w:uiPriority="52"/>
-    <w:lsdException w:name="Mention" w:semiHidden="1" w:unhideWhenUsed="1"/>
+  <w:latentStyles w:defLockedState="0" w:defUIPriority="99" w:defSemiHidden="1" w:defUnhideWhenUsed="1" w:defQFormat="0" w:count="267">
+    <w:lsdException w:name="Normal" w:semiHidden="0" w:uiPriority="0" w:unhideWhenUsed="0" w:qFormat="1"/>
+    <w:lsdException w:name="heading 1" w:semiHidden="0" w:uiPriority="9" w:unhideWhenUsed="0" w:qFormat="1"/>
+    <w:lsdException w:name="heading 2" w:semiHidden="0" w:uiPriority="9" w:unhideWhenUsed="0" w:qFormat="1"/>
+    <w:lsdException w:name="heading 3" w:semiHidden="0" w:uiPriority="9" w:unhideWhenUsed="0" w:qFormat="1"/>
+    <w:lsdException w:name="heading 4" w:semiHidden="0" w:uiPriority="9" w:unhideWhenUsed="0" w:qFormat="1"/>
+    <w:lsdException w:name="heading 5" w:semiHidden="0" w:uiPriority="9" w:unhideWhenUsed="0"/>
+    <w:lsdException w:name="heading 6" w:semiHidden="0" w:uiPriority="9" w:unhideWhenUsed="0"/>
+    <w:lsdException w:name="heading 7" w:semiHidden="0" w:uiPriority="9" w:unhideWhenUsed="0"/>
+    <w:lsdException w:name="heading 8" w:semiHidden="0" w:uiPriority="9" w:unhideWhenUsed="0"/>
+    <w:lsdException w:name="heading 9" w:semiHidden="0" w:uiPriority="9" w:unhideWhenUsed="0"/>
+    <w:lsdException w:name="toc 1" w:uiPriority="39"/>
+    <w:lsdException w:name="toc 2" w:uiPriority="39"/>
+    <w:lsdException w:name="toc 3" w:uiPriority="39"/>
+    <w:lsdException w:name="toc 4" w:uiPriority="39"/>
+    <w:lsdException w:name="toc 5" w:uiPriority="39"/>
+    <w:lsdException w:name="toc 6" w:uiPriority="39"/>
+    <w:lsdException w:name="toc 7" w:uiPriority="39"/>
+    <w:lsdException w:name="toc 8" w:uiPriority="39"/>
+    <w:lsdException w:name="toc 9" w:uiPriority="39"/>
+    <w:lsdException w:name="caption" w:semiHidden="0" w:uiPriority="35" w:unhideWhenUsed="0" w:qFormat="1"/>
+    <w:lsdException w:name="Title" w:semiHidden="0" w:uiPriority="0" w:unhideWhenUsed="0" w:qFormat="1"/>
+    <w:lsdException w:name="Default Paragraph Font" w:uiPriority="1"/>
+    <w:lsdException w:name="Subtitle" w:semiHidden="0" w:uiPriority="0" w:unhideWhenUsed="0" w:qFormat="1"/>
+    <w:lsdException w:name="Strong" w:semiHidden="0" w:uiPriority="22" w:unhideWhenUsed="0"/>
+    <w:lsdException w:name="Emphasis" w:semiHidden="0" w:uiPriority="20" w:unhideWhenUsed="0"/>
+    <w:lsdException w:name="Table Grid" w:semiHidden="0" w:uiPriority="59" w:unhideWhenUsed="0"/>
+    <w:lsdException w:name="Placeholder Text" w:unhideWhenUsed="0"/>
+    <w:lsdException w:name="No Spacing" w:semiHidden="0" w:uiPriority="1" w:unhideWhenUsed="0"/>
+    <w:lsdException w:name="Light Shading" w:semiHidden="0" w:uiPriority="60" w:unhideWhenUsed="0"/>
+    <w:lsdException w:name="Light List" w:semiHidden="0" w:uiPriority="61" w:unhideWhenUsed="0"/>
+    <w:lsdException w:name="Light Grid" w:semiHidden="0" w:uiPriority="62" w:unhideWhenUsed="0"/>
+    <w:lsdException w:name="Medium Shading 1" w:semiHidden="0" w:uiPriority="63" w:unhideWhenUsed="0"/>
+    <w:lsdException w:name="Medium Shading 2" w:semiHidden="0" w:uiPriority="64" w:unhideWhenUsed="0"/>
+    <w:lsdException w:name="Medium List 1" w:semiHidden="0" w:uiPriority="65" w:unhideWhenUsed="0"/>
+    <w:lsdException w:name="Medium List 2" w:semiHidden="0" w:uiPriority="66" w:unhideWhenUsed="0"/>
+    <w:lsdException w:name="Medium Grid 1" w:semiHidden="0" w:uiPriority="67" w:unhideWhenUsed="0"/>
+    <w:lsdException w:name="Medium Grid 2" w:semiHidden="0" w:uiPriority="68" w:unhideWhenUsed="0"/>
+    <w:lsdException w:name="Medium Grid 3" w:semiHidden="0" w:uiPriority="69" w:unhideWhenUsed="0"/>
+    <w:lsdException w:name="Dark List" w:semiHidden="0" w:uiPriority="70" w:unhideWhenUsed="0"/>
+    <w:lsdException w:name="Colorful Shading" w:semiHidden="0" w:uiPriority="71" w:unhideWhenUsed="0"/>
+    <w:lsdException w:name="Colorful List" w:semiHidden="0" w:uiPriority="72" w:unhideWhenUsed="0"/>
+    <w:lsdException w:name="Colorful Grid" w:semiHidden="0" w:uiPriority="73" w:unhideWhenUsed="0"/>
+    <w:lsdException w:name="Light Shading Accent 1" w:semiHidden="0" w:uiPriority="60" w:unhideWhenUsed="0"/>
+    <w:lsdException w:name="Light List Accent 1" w:semiHidden="0" w:uiPriority="61" w:unhideWhenUsed="0"/>
+    <w:lsdException w:name="Light Grid Accent 1" w:semiHidden="0" w:uiPriority="62" w:unhideWhenUsed="0"/>
+    <w:lsdException w:name="Medium Shading 1 Accent 1" w:semiHidden="0" w:uiPriority="63" w:unhideWhenUsed="0"/>
+    <w:lsdException w:name="Medium Shading 2 Accent 1" w:semiHidden="0" w:uiPriority="64" w:unhideWhenUsed="0"/>
+    <w:lsdException w:name="Medium List 1 Accent 1" w:semiHidden="0" w:uiPriority="65" w:unhideWhenUsed="0"/>
+    <w:lsdException w:name="Revision" w:unhideWhenUsed="0"/>
+    <w:lsdException w:name="List Paragraph" w:semiHidden="0" w:uiPriority="34" w:unhideWhenUsed="0"/>
+    <w:lsdException w:name="Quote" w:semiHidden="0" w:uiPriority="29" w:unhideWhenUsed="0" w:qFormat="1"/>
+    <w:lsdException w:name="Intense Quote" w:semiHidden="0" w:uiPriority="30" w:unhideWhenUsed="0"/>
+    <w:lsdException w:name="Medium List 2 Accent 1" w:semiHidden="0" w:uiPriority="66" w:unhideWhenUsed="0"/>
+    <w:lsdException w:name="Medium Grid 1 Accent 1" w:semiHidden="0" w:uiPriority="67" w:unhideWhenUsed="0"/>
+    <w:lsdException w:name="Medium Grid 2 Accent 1" w:semiHidden="0" w:uiPriority="68" w:unhideWhenUsed="0"/>
+    <w:lsdException w:name="Medium Grid 3 Accent 1" w:semiHidden="0" w:uiPriority="69" w:unhideWhenUsed="0"/>
+    <w:lsdException w:name="Dark List Accent 1" w:semiHidden="0" w:uiPriority="70" w:unhideWhenUsed="0"/>
+    <w:lsdException w:name="Colorful Shading Accent 1" w:semiHidden="0" w:uiPriority="71" w:unhideWhenUsed="0"/>
+    <w:lsdException w:name="Colorful List Accent 1" w:semiHidden="0" w:uiPriority="72" w:unhideWhenUsed="0"/>
+    <w:lsdException w:name="Colorful Grid Accent 1" w:semiHidden="0" w:uiPriority="73" w:unhideWhenUsed="0"/>
+    <w:lsdException w:name="Light Shading Accent 2" w:semiHidden="0" w:uiPriority="60" w:unhideWhenUsed="0"/>
+    <w:lsdException w:name="Light List Accent 2" w:semiHidden="0" w:uiPriority="61" w:unhideWhenUsed="0"/>
+    <w:lsdException w:name="Light Grid Accent 2" w:semiHidden="0" w:uiPriority="62" w:unhideWhenUsed="0"/>
+    <w:lsdException w:name="Medium Shading 1 Accent 2" w:semiHidden="0" w:uiPriority="63" w:unhideWhenUsed="0"/>
+    <w:lsdException w:name="Medium Shading 2 Accent 2" w:semiHidden="0" w:uiPriority="64" w:unhideWhenUsed="0"/>
+    <w:lsdException w:name="Medium List 1 Accent 2" w:semiHidden="0" w:uiPriority="65" w:unhideWhenUsed="0"/>
+    <w:lsdException w:name="Medium List 2 Accent 2" w:semiHidden="0" w:uiPriority="66" w:unhideWhenUsed="0"/>
+    <w:lsdException w:name="Medium Grid 1 Accent 2" w:semiHidden="0" w:uiPriority="67" w:unhideWhenUsed="0"/>
+    <w:lsdException w:name="Medium Grid 2 Accent 2" w:semiHidden="0" w:uiPriority="68" w:unhideWhenUsed="0"/>
+    <w:lsdException w:name="Medium Grid 3 Accent 2" w:semiHidden="0" w:uiPriority="69" w:unhideWhenUsed="0"/>
+    <w:lsdException w:name="Dark List Accent 2" w:semiHidden="0" w:uiPriority="70" w:unhideWhenUsed="0"/>
+    <w:lsdException w:name="Colorful Shading Accent 2" w:semiHidden="0" w:uiPriority="71" w:unhideWhenUsed="0"/>
+    <w:lsdException w:name="Colorful List Accent 2" w:semiHidden="0" w:uiPriority="72" w:unhideWhenUsed="0"/>
+    <w:lsdException w:name="Colorful Grid Accent 2" w:semiHidden="0" w:uiPriority="73" w:unhideWhenUsed="0"/>
+    <w:lsdException w:name="Light Shading Accent 3" w:semiHidden="0" w:uiPriority="60" w:unhideWhenUsed="0"/>
+    <w:lsdException w:name="Light List Accent 3" w:semiHidden="0" w:uiPriority="61" w:unhideWhenUsed="0"/>
+    <w:lsdException w:name="Light Grid Accent 3" w:semiHidden="0" w:uiPriority="62" w:unhideWhenUsed="0"/>
+    <w:lsdException w:name="Medium Shading 1 Accent 3" w:semiHidden="0" w:uiPriority="63" w:unhideWhenUsed="0"/>
+    <w:lsdException w:name="Medium Shading 2 Accent 3" w:semiHidden="0" w:uiPriority="64" w:unhideWhenUsed="0"/>
+    <w:lsdException w:name="Medium List 1 Accent 3" w:semiHidden="0" w:uiPriority="65" w:unhideWhenUsed="0"/>
+    <w:lsdException w:name="Medium List 2 Accent 3" w:semiHidden="0" w:uiPriority="66" w:unhideWhenUsed="0"/>
+    <w:lsdException w:name="Medium Grid 1 Accent 3" w:semiHidden="0" w:uiPriority="67" w:unhideWhenUsed="0"/>
+    <w:lsdException w:name="Medium Grid 2 Accent 3" w:semiHidden="0" w:uiPriority="68" w:unhideWhenUsed="0"/>
+    <w:lsdException w:name="Medium Grid 3 Accent 3" w:semiHidden="0" w:uiPriority="69" w:unhideWhenUsed="0"/>
+    <w:lsdException w:name="Dark List Accent 3" w:semiHidden="0" w:uiPriority="70" w:unhideWhenUsed="0"/>
+    <w:lsdException w:name="Colorful Shading Accent 3" w:semiHidden="0" w:uiPriority="71" w:unhideWhenUsed="0"/>
+    <w:lsdException w:name="Colorful List Accent 3" w:semiHidden="0" w:uiPriority="72" w:unhideWhenUsed="0"/>
+    <w:lsdException w:name="Colorful Grid Accent 3" w:semiHidden="0" w:uiPriority="73" w:unhideWhenUsed="0"/>
+    <w:lsdException w:name="Light Shading Accent 4" w:semiHidden="0" w:uiPriority="60" w:unhideWhenUsed="0"/>
+    <w:lsdException w:name="Light List Accent 4" w:semiHidden="0" w:uiPriority="61" w:unhideWhenUsed="0"/>
+    <w:lsdException w:name="Light Grid Accent 4" w:semiHidden="0" w:uiPriority="62" w:unhideWhenUsed="0"/>
+    <w:lsdException w:name="Medium Shading 1 Accent 4" w:semiHidden="0" w:uiPriority="63" w:unhideWhenUsed="0"/>
+    <w:lsdException w:name="Medium Shading 2 Accent 4" w:semiHidden="0" w:uiPriority="64" w:unhideWhenUsed="0"/>
+    <w:lsdException w:name="Medium List 1 Accent 4" w:semiHidden="0" w:uiPriority="65" w:unhideWhenUsed="0"/>
+    <w:lsdException w:name="Medium List 2 Accent 4" w:semiHidden="0" w:uiPriority="66" w:unhideWhenUsed="0"/>
+    <w:lsdException w:name="Medium Grid 1 Accent 4" w:semiHidden="0" w:uiPriority="67" w:unhideWhenUsed="0"/>
+    <w:lsdException w:name="Medium Grid 2 Accent 4" w:semiHidden="0" w:uiPriority="68" w:unhideWhenUsed="0"/>
+    <w:lsdException w:name="Medium Grid 3 Accent 4" w:semiHidden="0" w:uiPriority="69" w:unhideWhenUsed="0"/>
+    <w:lsdException w:name="Dark List Accent 4" w:semiHidden="0" w:uiPriority="70" w:unhideWhenUsed="0"/>
+    <w:lsdException w:name="Colorful Shading Accent 4" w:semiHidden="0" w:uiPriority="71" w:unhideWhenUsed="0"/>
+    <w:lsdException w:name="Colorful List Accent 4" w:semiHidden="0" w:uiPriority="72" w:unhideWhenUsed="0"/>
+    <w:lsdException w:name="Colorful Grid Accent 4" w:semiHidden="0" w:uiPriority="73" w:unhideWhenUsed="0"/>
+    <w:lsdException w:name="Light Shading Accent 5" w:semiHidden="0" w:uiPriority="60" w:unhideWhenUsed="0"/>
+    <w:lsdException w:name="Light List Accent 5" w:semiHidden="0" w:uiPriority="61" w:unhideWhenUsed="0"/>
+    <w:lsdException w:name="Light Grid Accent 5" w:semiHidden="0" w:uiPriority="62" w:unhideWhenUsed="0"/>
+    <w:lsdException w:name="Medium Shading 1 Accent 5" w:semiHidden="0" w:uiPriority="63" w:unhideWhenUsed="0"/>
+    <w:lsdException w:name="Medium Shading 2 Accent 5" w:semiHidden="0" w:uiPriority="64" w:unhideWhenUsed="0"/>
+    <w:lsdException w:name="Medium List 1 Accent 5" w:semiHidden="0" w:uiPriority="65" w:unhideWhenUsed="0"/>
+    <w:lsdException w:name="Medium List 2 Accent 5" w:semiHidden="0" w:uiPriority="66" w:unhideWhenUsed="0"/>
+    <w:lsdException w:name="Medium Grid 1 Accent 5" w:semiHidden="0" w:uiPriority="67" w:unhideWhenUsed="0"/>
+    <w:lsdException w:name="Medium Grid 2 Accent 5" w:semiHidden="0" w:uiPriority="68" w:unhideWhenUsed="0"/>
+    <w:lsdException w:name="Medium Grid 3 Accent 5" w:semiHidden="0" w:uiPriority="69" w:unhideWhenUsed="0"/>
+    <w:lsdException w:name="Dark List Accent 5" w:semiHidden="0" w:uiPriority="70" w:unhideWhenUsed="0"/>
+    <w:lsdException w:name="Colorful Shading Accent 5" w:semiHidden="0" w:uiPriority="71" w:unhideWhenUsed="0"/>
+    <w:lsdException w:name="Colorful List Accent 5" w:semiHidden="0" w:uiPriority="72" w:unhideWhenUsed="0"/>
+    <w:lsdException w:name="Colorful Grid Accent 5" w:semiHidden="0" w:uiPriority="73" w:unhideWhenUsed="0"/>
+    <w:lsdException w:name="Light Shading Accent 6" w:semiHidden="0" w:uiPriority="60" w:unhideWhenUsed="0"/>
+    <w:lsdException w:name="Light List Accent 6" w:semiHidden="0" w:uiPriority="61" w:unhideWhenUsed="0"/>
+    <w:lsdException w:name="Light Grid Accent 6" w:semiHidden="0" w:uiPriority="62" w:unhideWhenUsed="0"/>
+    <w:lsdException w:name="Medium Shading 1 Accent 6" w:semiHidden="0" w:uiPriority="63" w:unhideWhenUsed="0"/>
+    <w:lsdException w:name="Medium Shading 2 Accent 6" w:semiHidden="0" w:uiPriority="64" w:unhideWhenUsed="0"/>
+    <w:lsdException w:name="Medium List 1 Accent 6" w:semiHidden="0" w:uiPriority="65" w:unhideWhenUsed="0"/>
+    <w:lsdException w:name="Medium List 2 Accent 6" w:semiHidden="0" w:uiPriority="66" w:unhideWhenUsed="0"/>
+    <w:lsdException w:name="Medium Grid 1 Accent 6" w:semiHidden="0" w:uiPriority="67" w:unhideWhenUsed="0"/>
+    <w:lsdException w:name="Medium Grid 2 Accent 6" w:semiHidden="0" w:uiPriority="68" w:unhideWhenUsed="0"/>
+    <w:lsdException w:name="Medium Grid 3 Accent 6" w:semiHidden="0" w:uiPriority="69" w:unhideWhenUsed="0"/>
+    <w:lsdException w:name="Dark List Accent 6" w:semiHidden="0" w:uiPriority="70" w:unhideWhenUsed="0"/>
+    <w:lsdException w:name="Colorful Shading Accent 6" w:semiHidden="0" w:uiPriority="71" w:unhideWhenUsed="0"/>
+    <w:lsdException w:name="Colorful List Accent 6" w:semiHidden="0" w:uiPriority="72" w:unhideWhenUsed="0"/>
+    <w:lsdException w:name="Colorful Grid Accent 6" w:semiHidden="0" w:uiPriority="73" w:unhideWhenUsed="0"/>
+    <w:lsdException w:name="Subtle Emphasis" w:semiHidden="0" w:uiPriority="19" w:unhideWhenUsed="0"/>
+    <w:lsdException w:name="Intense Emphasis" w:semiHidden="0" w:uiPriority="21" w:unhideWhenUsed="0"/>
+    <w:lsdException w:name="Subtle Reference" w:semiHidden="0" w:uiPriority="31" w:unhideWhenUsed="0"/>
+    <w:lsdException w:name="Intense Reference" w:semiHidden="0" w:uiPriority="32" w:unhideWhenUsed="0"/>
+    <w:lsdException w:name="Book Title" w:semiHidden="0" w:uiPriority="33" w:unhideWhenUsed="0"/>
+    <w:lsdException w:name="Bibliography" w:uiPriority="37" w:qFormat="1"/>
+    <w:lsdException w:name="TOC Heading" w:uiPriority="39" w:qFormat="1"/>
   </w:latentStyles>
   <w:style w:type="paragraph" w:default="1" w:styleId="Standard">
     <w:name w:val="Normal"/>
@@ -6144,6 +5761,7 @@
     <w:basedOn w:val="Standard"/>
     <w:next w:val="Standard"/>
     <w:qFormat/>
+    <w:rsid w:val="00631E36"/>
     <w:pPr>
       <w:keepNext/>
       <w:pageBreakBefore/>
@@ -6172,6 +5790,7 @@
     <w:basedOn w:val="berschrift1"/>
     <w:next w:val="Standard"/>
     <w:qFormat/>
+    <w:rsid w:val="00631E36"/>
     <w:pPr>
       <w:pageBreakBefore w:val="0"/>
       <w:numPr>
@@ -6194,6 +5813,7 @@
     <w:basedOn w:val="berschrift2"/>
     <w:next w:val="Standard"/>
     <w:qFormat/>
+    <w:rsid w:val="00631E36"/>
     <w:pPr>
       <w:numPr>
         <w:ilvl w:val="2"/>
@@ -6214,6 +5834,7 @@
     <w:basedOn w:val="berschrift3"/>
     <w:next w:val="Standard"/>
     <w:qFormat/>
+    <w:rsid w:val="00631E36"/>
     <w:pPr>
       <w:numPr>
         <w:ilvl w:val="3"/>
@@ -6233,6 +5854,7 @@
     <w:name w:val="heading 5"/>
     <w:basedOn w:val="berschrift4"/>
     <w:next w:val="Standard"/>
+    <w:rsid w:val="00631E36"/>
     <w:pPr>
       <w:numPr>
         <w:ilvl w:val="4"/>
@@ -6248,6 +5870,7 @@
     <w:name w:val="heading 6"/>
     <w:basedOn w:val="berschrift5"/>
     <w:next w:val="Standard"/>
+    <w:rsid w:val="00631E36"/>
     <w:pPr>
       <w:numPr>
         <w:ilvl w:val="5"/>
@@ -6263,6 +5886,7 @@
     <w:name w:val="heading 7"/>
     <w:basedOn w:val="berschrift6"/>
     <w:next w:val="Standard"/>
+    <w:rsid w:val="00631E36"/>
     <w:pPr>
       <w:numPr>
         <w:ilvl w:val="6"/>
@@ -6278,6 +5902,7 @@
     <w:name w:val="heading 8"/>
     <w:basedOn w:val="berschrift7"/>
     <w:next w:val="Standard"/>
+    <w:rsid w:val="00631E36"/>
     <w:pPr>
       <w:numPr>
         <w:ilvl w:val="7"/>
@@ -6293,6 +5918,7 @@
     <w:name w:val="heading 9"/>
     <w:basedOn w:val="berschrift8"/>
     <w:next w:val="Standard"/>
+    <w:rsid w:val="00631E36"/>
     <w:pPr>
       <w:numPr>
         <w:ilvl w:val="8"/>
@@ -6315,6 +5941,7 @@
     <w:uiPriority w:val="99"/>
     <w:semiHidden/>
     <w:unhideWhenUsed/>
+    <w:qFormat/>
     <w:tblPr>
       <w:tblInd w:w="0" w:type="dxa"/>
       <w:tblCellMar>
@@ -6334,6 +5961,7 @@
   <w:style w:type="character" w:styleId="Kommentarzeichen">
     <w:name w:val="annotation reference"/>
     <w:semiHidden/>
+    <w:rsid w:val="00631E36"/>
     <w:rPr>
       <w:sz w:val="16"/>
     </w:rPr>
@@ -6341,6 +5969,7 @@
   <w:style w:type="character" w:styleId="Hyperlink">
     <w:name w:val="Hyperlink"/>
     <w:semiHidden/>
+    <w:rsid w:val="00631E36"/>
     <w:rPr>
       <w:color w:val="0000FF"/>
       <w:u w:val="single"/>
@@ -6350,6 +5979,7 @@
     <w:name w:val="page number"/>
     <w:basedOn w:val="Absatz-Standardschriftart"/>
     <w:semiHidden/>
+    <w:rsid w:val="00631E36"/>
   </w:style>
   <w:style w:type="paragraph" w:styleId="Verzeichnis1">
     <w:name w:val="toc 1"/>
@@ -6357,6 +5987,7 @@
     <w:next w:val="Standard"/>
     <w:autoRedefine/>
     <w:uiPriority w:val="39"/>
+    <w:rsid w:val="00631E36"/>
     <w:pPr>
       <w:tabs>
         <w:tab w:val="right" w:leader="dot" w:pos="8505"/>
@@ -6376,6 +6007,7 @@
     <w:next w:val="Standard"/>
     <w:autoRedefine/>
     <w:uiPriority w:val="39"/>
+    <w:rsid w:val="00631E36"/>
     <w:pPr>
       <w:tabs>
         <w:tab w:val="left" w:pos="680"/>
@@ -6392,6 +6024,7 @@
     <w:next w:val="Standard"/>
     <w:autoRedefine/>
     <w:uiPriority w:val="39"/>
+    <w:rsid w:val="00631E36"/>
     <w:pPr>
       <w:tabs>
         <w:tab w:val="left" w:pos="1004"/>
@@ -6403,12 +6036,14 @@
     <w:name w:val="envelope return"/>
     <w:basedOn w:val="Standard"/>
     <w:semiHidden/>
+    <w:rsid w:val="00631E36"/>
   </w:style>
   <w:style w:type="paragraph" w:styleId="Beschriftung">
     <w:name w:val="caption"/>
     <w:basedOn w:val="Standard"/>
     <w:next w:val="Standard"/>
     <w:qFormat/>
+    <w:rsid w:val="00631E36"/>
     <w:pPr>
       <w:spacing w:after="360"/>
     </w:pPr>
@@ -6416,6 +6051,7 @@
   <w:style w:type="character" w:styleId="Funotenzeichen">
     <w:name w:val="footnote reference"/>
     <w:semiHidden/>
+    <w:rsid w:val="00631E36"/>
     <w:rPr>
       <w:sz w:val="20"/>
       <w:vertAlign w:val="superscript"/>
@@ -6493,6 +6129,7 @@
     <w:basedOn w:val="Standard"/>
     <w:autoRedefine/>
     <w:qFormat/>
+    <w:rsid w:val="00631E36"/>
     <w:pPr>
       <w:jc w:val="left"/>
     </w:pPr>
@@ -6501,6 +6138,7 @@
     <w:name w:val="footnote text"/>
     <w:basedOn w:val="Standard"/>
     <w:semiHidden/>
+    <w:rsid w:val="00631E36"/>
     <w:pPr>
       <w:tabs>
         <w:tab w:val="left" w:pos="284"/>
@@ -6516,6 +6154,7 @@
     <w:name w:val="header"/>
     <w:basedOn w:val="Standard"/>
     <w:semiHidden/>
+    <w:rsid w:val="00631E36"/>
     <w:pPr>
       <w:pBdr>
         <w:bottom w:val="single" w:sz="4" w:space="1" w:color="auto"/>
@@ -6535,6 +6174,7 @@
     <w:next w:val="Standard"/>
     <w:autoRedefine/>
     <w:uiPriority w:val="99"/>
+    <w:rsid w:val="00631E36"/>
     <w:pPr>
       <w:tabs>
         <w:tab w:val="clear" w:pos="680"/>
@@ -6547,6 +6187,7 @@
     <w:name w:val="List Bullet 2"/>
     <w:basedOn w:val="Standard"/>
     <w:semiHidden/>
+    <w:rsid w:val="00631E36"/>
     <w:pPr>
       <w:numPr>
         <w:numId w:val="4"/>
@@ -6563,6 +6204,7 @@
     <w:basedOn w:val="Standard"/>
     <w:next w:val="Beschriftung"/>
     <w:qFormat/>
+    <w:rsid w:val="00631E36"/>
     <w:pPr>
       <w:keepNext/>
       <w:spacing w:before="480"/>
@@ -6573,6 +6215,7 @@
     <w:name w:val="footer"/>
     <w:basedOn w:val="Standard"/>
     <w:semiHidden/>
+    <w:rsid w:val="00631E36"/>
     <w:pPr>
       <w:tabs>
         <w:tab w:val="center" w:pos="4536"/>
@@ -6584,16 +6227,18 @@
     <w:name w:val="List Bullet"/>
     <w:basedOn w:val="Standard"/>
     <w:semiHidden/>
+    <w:rsid w:val="00631E36"/>
     <w:pPr>
       <w:numPr>
         <w:numId w:val="3"/>
       </w:numPr>
     </w:pPr>
   </w:style>
-  <w:style w:type="paragraph" w:styleId="Zitat">
+  <w:style w:type="paragraph" w:styleId="Anfhrungszeichen">
     <w:name w:val="Quote"/>
     <w:basedOn w:val="Standard"/>
     <w:qFormat/>
+    <w:rsid w:val="00631E36"/>
     <w:pPr>
       <w:ind w:left="680" w:right="680"/>
     </w:pPr>
@@ -6606,11 +6251,13 @@
     <w:basedOn w:val="Standard"/>
     <w:next w:val="Standard"/>
     <w:semiHidden/>
+    <w:rsid w:val="00631E36"/>
   </w:style>
   <w:style w:type="paragraph" w:styleId="Blocktext">
     <w:name w:val="Block Text"/>
     <w:basedOn w:val="Standard"/>
     <w:semiHidden/>
+    <w:rsid w:val="00631E36"/>
     <w:pPr>
       <w:ind w:left="1440" w:right="1440"/>
     </w:pPr>
@@ -6620,11 +6267,13 @@
     <w:basedOn w:val="Standard"/>
     <w:next w:val="Standard"/>
     <w:semiHidden/>
+    <w:rsid w:val="00631E36"/>
   </w:style>
   <w:style w:type="paragraph" w:styleId="Dokumentstruktur">
     <w:name w:val="Document Map"/>
     <w:basedOn w:val="Standard"/>
     <w:semiHidden/>
+    <w:rsid w:val="00631E36"/>
     <w:pPr>
       <w:shd w:val="clear" w:color="auto" w:fill="000080"/>
     </w:pPr>
@@ -6636,17 +6285,20 @@
     <w:name w:val="endnote text"/>
     <w:basedOn w:val="Standard"/>
     <w:semiHidden/>
+    <w:rsid w:val="00631E36"/>
   </w:style>
   <w:style w:type="paragraph" w:styleId="Fu-Endnotenberschrift">
     <w:name w:val="Note Heading"/>
     <w:basedOn w:val="Standard"/>
     <w:next w:val="Standard"/>
     <w:semiHidden/>
+    <w:rsid w:val="00631E36"/>
   </w:style>
   <w:style w:type="paragraph" w:styleId="Gruformel">
     <w:name w:val="Closing"/>
     <w:basedOn w:val="Standard"/>
     <w:semiHidden/>
+    <w:rsid w:val="00631E36"/>
     <w:pPr>
       <w:ind w:left="4252"/>
     </w:pPr>
@@ -6658,6 +6310,7 @@
     <w:autoRedefine/>
     <w:uiPriority w:val="99"/>
     <w:semiHidden/>
+    <w:rsid w:val="00631E36"/>
     <w:pPr>
       <w:tabs>
         <w:tab w:val="right" w:leader="dot" w:pos="3598"/>
@@ -6675,6 +6328,7 @@
     <w:next w:val="Standard"/>
     <w:autoRedefine/>
     <w:semiHidden/>
+    <w:rsid w:val="00631E36"/>
     <w:pPr>
       <w:spacing w:line="240" w:lineRule="auto"/>
       <w:ind w:left="396" w:hanging="198"/>
@@ -6686,6 +6340,7 @@
     <w:next w:val="Standard"/>
     <w:autoRedefine/>
     <w:semiHidden/>
+    <w:rsid w:val="00631E36"/>
     <w:pPr>
       <w:spacing w:line="240" w:lineRule="auto"/>
       <w:ind w:left="601" w:hanging="198"/>
@@ -6697,6 +6352,7 @@
     <w:next w:val="Standard"/>
     <w:autoRedefine/>
     <w:semiHidden/>
+    <w:rsid w:val="00631E36"/>
     <w:pPr>
       <w:spacing w:line="240" w:lineRule="auto"/>
       <w:ind w:left="799" w:hanging="198"/>
@@ -6708,6 +6364,7 @@
     <w:next w:val="Standard"/>
     <w:autoRedefine/>
     <w:semiHidden/>
+    <w:rsid w:val="00631E36"/>
     <w:pPr>
       <w:spacing w:line="240" w:lineRule="auto"/>
       <w:ind w:left="997" w:hanging="198"/>
@@ -6719,6 +6376,7 @@
     <w:next w:val="Standard"/>
     <w:autoRedefine/>
     <w:semiHidden/>
+    <w:rsid w:val="00631E36"/>
     <w:pPr>
       <w:spacing w:line="240" w:lineRule="auto"/>
       <w:ind w:left="1196" w:hanging="198"/>
@@ -6730,6 +6388,7 @@
     <w:next w:val="Standard"/>
     <w:autoRedefine/>
     <w:semiHidden/>
+    <w:rsid w:val="00631E36"/>
     <w:pPr>
       <w:spacing w:line="240" w:lineRule="auto"/>
       <w:ind w:left="1400" w:hanging="198"/>
@@ -6741,6 +6400,7 @@
     <w:next w:val="Standard"/>
     <w:autoRedefine/>
     <w:semiHidden/>
+    <w:rsid w:val="00631E36"/>
     <w:pPr>
       <w:spacing w:line="240" w:lineRule="auto"/>
       <w:ind w:left="1598" w:hanging="198"/>
@@ -6752,6 +6412,7 @@
     <w:next w:val="Standard"/>
     <w:autoRedefine/>
     <w:semiHidden/>
+    <w:rsid w:val="00631E36"/>
     <w:pPr>
       <w:spacing w:line="240" w:lineRule="auto"/>
       <w:ind w:left="1797" w:hanging="198"/>
@@ -6762,6 +6423,7 @@
     <w:basedOn w:val="Standard"/>
     <w:next w:val="Index1"/>
     <w:semiHidden/>
+    <w:rsid w:val="00631E36"/>
     <w:rPr>
       <w:b/>
     </w:rPr>
@@ -6770,11 +6432,13 @@
     <w:name w:val="annotation text"/>
     <w:basedOn w:val="Standard"/>
     <w:semiHidden/>
+    <w:rsid w:val="00631E36"/>
   </w:style>
   <w:style w:type="paragraph" w:styleId="Liste">
     <w:name w:val="List"/>
     <w:basedOn w:val="Standard"/>
     <w:semiHidden/>
+    <w:rsid w:val="00631E36"/>
     <w:pPr>
       <w:ind w:left="357" w:hanging="357"/>
     </w:pPr>
@@ -6783,6 +6447,7 @@
     <w:name w:val="List 2"/>
     <w:basedOn w:val="Standard"/>
     <w:semiHidden/>
+    <w:rsid w:val="00631E36"/>
     <w:pPr>
       <w:ind w:left="714" w:hanging="357"/>
     </w:pPr>
@@ -6791,6 +6456,7 @@
     <w:name w:val="List 3"/>
     <w:basedOn w:val="Standard"/>
     <w:semiHidden/>
+    <w:rsid w:val="00631E36"/>
     <w:pPr>
       <w:ind w:left="1077" w:hanging="357"/>
     </w:pPr>
@@ -6799,6 +6465,7 @@
     <w:name w:val="List 4"/>
     <w:basedOn w:val="Standard"/>
     <w:semiHidden/>
+    <w:rsid w:val="00631E36"/>
     <w:pPr>
       <w:ind w:left="1434" w:hanging="357"/>
     </w:pPr>
@@ -6807,6 +6474,7 @@
     <w:name w:val="List 5"/>
     <w:basedOn w:val="Standard"/>
     <w:semiHidden/>
+    <w:rsid w:val="00631E36"/>
     <w:pPr>
       <w:ind w:left="1797" w:hanging="357"/>
     </w:pPr>
@@ -6815,6 +6483,7 @@
     <w:name w:val="List Continue"/>
     <w:basedOn w:val="Standard"/>
     <w:semiHidden/>
+    <w:rsid w:val="00631E36"/>
     <w:pPr>
       <w:ind w:left="357"/>
     </w:pPr>
@@ -6823,6 +6492,7 @@
     <w:name w:val="List Continue 2"/>
     <w:basedOn w:val="Standard"/>
     <w:semiHidden/>
+    <w:rsid w:val="00631E36"/>
     <w:pPr>
       <w:ind w:left="720"/>
     </w:pPr>
@@ -6831,6 +6501,7 @@
     <w:name w:val="List Continue 3"/>
     <w:basedOn w:val="Standard"/>
     <w:semiHidden/>
+    <w:rsid w:val="00631E36"/>
     <w:pPr>
       <w:ind w:left="1077"/>
     </w:pPr>
@@ -6839,6 +6510,7 @@
     <w:name w:val="List Continue 4"/>
     <w:basedOn w:val="Standard"/>
     <w:semiHidden/>
+    <w:rsid w:val="00631E36"/>
     <w:pPr>
       <w:ind w:left="1440"/>
     </w:pPr>
@@ -6847,6 +6519,7 @@
     <w:name w:val="List Continue 5"/>
     <w:basedOn w:val="Standard"/>
     <w:semiHidden/>
+    <w:rsid w:val="00631E36"/>
     <w:pPr>
       <w:ind w:left="1797"/>
     </w:pPr>
@@ -6855,6 +6528,7 @@
     <w:name w:val="List Number"/>
     <w:basedOn w:val="Standard"/>
     <w:semiHidden/>
+    <w:rsid w:val="00631E36"/>
     <w:pPr>
       <w:numPr>
         <w:numId w:val="7"/>
@@ -6870,6 +6544,7 @@
     <w:name w:val="List Number 2"/>
     <w:basedOn w:val="Standard"/>
     <w:semiHidden/>
+    <w:rsid w:val="00631E36"/>
     <w:pPr>
       <w:numPr>
         <w:numId w:val="8"/>
@@ -6885,6 +6560,7 @@
     <w:name w:val="List Number 3"/>
     <w:basedOn w:val="Standard"/>
     <w:semiHidden/>
+    <w:rsid w:val="00631E36"/>
     <w:pPr>
       <w:numPr>
         <w:numId w:val="9"/>
@@ -6900,6 +6576,7 @@
     <w:name w:val="List Number 4"/>
     <w:basedOn w:val="Standard"/>
     <w:semiHidden/>
+    <w:rsid w:val="00631E36"/>
     <w:pPr>
       <w:numPr>
         <w:numId w:val="10"/>
@@ -6915,6 +6592,7 @@
     <w:name w:val="List Number 5"/>
     <w:basedOn w:val="Standard"/>
     <w:semiHidden/>
+    <w:rsid w:val="00631E36"/>
     <w:pPr>
       <w:numPr>
         <w:numId w:val="11"/>
@@ -6929,6 +6607,7 @@
   <w:style w:type="paragraph" w:styleId="Makrotext">
     <w:name w:val="macro"/>
     <w:semiHidden/>
+    <w:rsid w:val="00631E36"/>
     <w:pPr>
       <w:tabs>
         <w:tab w:val="left" w:pos="480"/>
@@ -6950,6 +6629,7 @@
     <w:name w:val="Message Header"/>
     <w:basedOn w:val="Standard"/>
     <w:semiHidden/>
+    <w:rsid w:val="00631E36"/>
     <w:pPr>
       <w:pBdr>
         <w:top w:val="single" w:sz="6" w:space="1" w:color="auto"/>
@@ -6965,6 +6645,7 @@
     <w:name w:val="Plain Text"/>
     <w:basedOn w:val="Standard"/>
     <w:semiHidden/>
+    <w:rsid w:val="00631E36"/>
     <w:rPr>
       <w:rFonts w:ascii="Courier New" w:hAnsi="Courier New"/>
     </w:rPr>
@@ -6973,6 +6654,7 @@
     <w:name w:val="Normal Indent"/>
     <w:basedOn w:val="Standard"/>
     <w:semiHidden/>
+    <w:rsid w:val="00631E36"/>
     <w:pPr>
       <w:ind w:left="708"/>
     </w:pPr>
@@ -6981,6 +6663,7 @@
     <w:name w:val="Body Text"/>
     <w:basedOn w:val="Standard"/>
     <w:semiHidden/>
+    <w:rsid w:val="00631E36"/>
     <w:pPr>
       <w:spacing w:after="120"/>
     </w:pPr>
@@ -6989,6 +6672,7 @@
     <w:name w:val="Body Text 2"/>
     <w:basedOn w:val="Standard"/>
     <w:semiHidden/>
+    <w:rsid w:val="00631E36"/>
     <w:pPr>
       <w:spacing w:after="120" w:line="480" w:lineRule="auto"/>
     </w:pPr>
@@ -6997,6 +6681,7 @@
     <w:name w:val="Body Text 3"/>
     <w:basedOn w:val="Standard"/>
     <w:semiHidden/>
+    <w:rsid w:val="00631E36"/>
     <w:pPr>
       <w:spacing w:after="120"/>
     </w:pPr>
@@ -7008,6 +6693,7 @@
     <w:name w:val="Body Text Indent"/>
     <w:basedOn w:val="Standard"/>
     <w:semiHidden/>
+    <w:rsid w:val="00631E36"/>
     <w:pPr>
       <w:spacing w:after="120"/>
       <w:ind w:left="283"/>
@@ -7017,6 +6703,7 @@
     <w:name w:val="Body Text Indent 2"/>
     <w:basedOn w:val="Standard"/>
     <w:semiHidden/>
+    <w:rsid w:val="00631E36"/>
     <w:pPr>
       <w:spacing w:after="120" w:line="480" w:lineRule="auto"/>
       <w:ind w:left="283"/>
@@ -7026,6 +6713,7 @@
     <w:name w:val="Body Text Indent 3"/>
     <w:basedOn w:val="Standard"/>
     <w:semiHidden/>
+    <w:rsid w:val="00631E36"/>
     <w:pPr>
       <w:spacing w:after="120"/>
       <w:ind w:left="283"/>
@@ -7038,6 +6726,7 @@
     <w:name w:val="Body Text First Indent"/>
     <w:basedOn w:val="Textkrper"/>
     <w:semiHidden/>
+    <w:rsid w:val="00631E36"/>
     <w:pPr>
       <w:ind w:firstLine="210"/>
     </w:pPr>
@@ -7046,6 +6735,7 @@
     <w:name w:val="Body Text First Indent 2"/>
     <w:basedOn w:val="Textkrper-Zeileneinzug"/>
     <w:semiHidden/>
+    <w:rsid w:val="00631E36"/>
     <w:pPr>
       <w:ind w:firstLine="210"/>
     </w:pPr>
@@ -7073,6 +6763,7 @@
     <w:name w:val="envelope address"/>
     <w:basedOn w:val="Standard"/>
     <w:semiHidden/>
+    <w:rsid w:val="00631E36"/>
     <w:pPr>
       <w:framePr w:w="4320" w:h="2160" w:hRule="exact" w:hSpace="141" w:wrap="auto" w:hAnchor="page" w:xAlign="center" w:yAlign="bottom"/>
       <w:ind w:left="1"/>
@@ -7082,6 +6773,7 @@
     <w:name w:val="Signature"/>
     <w:basedOn w:val="Standard"/>
     <w:semiHidden/>
+    <w:rsid w:val="00631E36"/>
     <w:pPr>
       <w:ind w:left="4252"/>
     </w:pPr>
@@ -7108,6 +6800,7 @@
     <w:next w:val="Standard"/>
     <w:autoRedefine/>
     <w:semiHidden/>
+    <w:rsid w:val="00631E36"/>
   </w:style>
   <w:style w:type="paragraph" w:styleId="Verzeichnis5">
     <w:name w:val="toc 5"/>
@@ -7115,6 +6808,7 @@
     <w:next w:val="Standard"/>
     <w:autoRedefine/>
     <w:semiHidden/>
+    <w:rsid w:val="00631E36"/>
   </w:style>
   <w:style w:type="paragraph" w:styleId="Verzeichnis6">
     <w:name w:val="toc 6"/>
@@ -7122,6 +6816,7 @@
     <w:next w:val="Standard"/>
     <w:autoRedefine/>
     <w:semiHidden/>
+    <w:rsid w:val="00631E36"/>
   </w:style>
   <w:style w:type="paragraph" w:styleId="Verzeichnis7">
     <w:name w:val="toc 7"/>
@@ -7129,6 +6824,7 @@
     <w:next w:val="Standard"/>
     <w:autoRedefine/>
     <w:semiHidden/>
+    <w:rsid w:val="00631E36"/>
   </w:style>
   <w:style w:type="paragraph" w:styleId="Verzeichnis8">
     <w:name w:val="toc 8"/>
@@ -7136,6 +6832,7 @@
     <w:next w:val="Standard"/>
     <w:autoRedefine/>
     <w:semiHidden/>
+    <w:rsid w:val="00631E36"/>
   </w:style>
   <w:style w:type="paragraph" w:styleId="Verzeichnis9">
     <w:name w:val="toc 9"/>
@@ -7143,6 +6840,7 @@
     <w:next w:val="Standard"/>
     <w:autoRedefine/>
     <w:semiHidden/>
+    <w:rsid w:val="00631E36"/>
     <w:pPr>
       <w:outlineLvl w:val="8"/>
     </w:pPr>
@@ -7152,6 +6850,7 @@
     <w:basedOn w:val="Standard"/>
     <w:next w:val="Standard"/>
     <w:semiHidden/>
+    <w:rsid w:val="00631E36"/>
     <w:rPr>
       <w:b/>
     </w:rPr>
@@ -7161,6 +6860,7 @@
     <w:basedOn w:val="Standard"/>
     <w:next w:val="Standard"/>
     <w:semiHidden/>
+    <w:rsid w:val="00631E36"/>
     <w:pPr>
       <w:ind w:left="200" w:hanging="200"/>
     </w:pPr>
@@ -7169,6 +6869,7 @@
     <w:name w:val="List Bullet 4"/>
     <w:basedOn w:val="Standard"/>
     <w:semiHidden/>
+    <w:rsid w:val="00631E36"/>
     <w:pPr>
       <w:numPr>
         <w:numId w:val="5"/>
@@ -7184,6 +6885,7 @@
     <w:name w:val="List Bullet 5"/>
     <w:basedOn w:val="Standard"/>
     <w:semiHidden/>
+    <w:rsid w:val="00631E36"/>
     <w:pPr>
       <w:numPr>
         <w:numId w:val="6"/>
@@ -7199,6 +6901,7 @@
     <w:name w:val="List Bullet 3"/>
     <w:basedOn w:val="Standard"/>
     <w:semiHidden/>
+    <w:rsid w:val="00631E36"/>
     <w:pPr>
       <w:numPr>
         <w:numId w:val="2"/>
@@ -7214,6 +6917,7 @@
     <w:name w:val="Tabellenüberschrift"/>
     <w:basedOn w:val="Beschriftung"/>
     <w:qFormat/>
+    <w:rsid w:val="00631E36"/>
     <w:pPr>
       <w:keepNext/>
       <w:spacing w:before="480" w:after="0"/>
@@ -7240,12 +6944,13 @@
       <w:sz w:val="44"/>
     </w:rPr>
   </w:style>
-  <w:style w:type="table" w:styleId="Tabellenraster">
+  <w:style w:type="table" w:styleId="Tabellengitternetz">
     <w:name w:val="Table Grid"/>
     <w:basedOn w:val="NormaleTabelle"/>
     <w:uiPriority w:val="59"/>
     <w:rsid w:val="00F71676"/>
     <w:tblPr>
+      <w:tblInd w:w="0" w:type="dxa"/>
       <w:tblBorders>
         <w:top w:val="single" w:sz="4" w:space="0" w:color="auto"/>
         <w:left w:val="single" w:sz="4" w:space="0" w:color="auto"/>
@@ -7254,6 +6959,12 @@
         <w:insideH w:val="single" w:sz="4" w:space="0" w:color="auto"/>
         <w:insideV w:val="single" w:sz="4" w:space="0" w:color="auto"/>
       </w:tblBorders>
+      <w:tblCellMar>
+        <w:top w:w="0" w:type="dxa"/>
+        <w:left w:w="108" w:type="dxa"/>
+        <w:bottom w:w="0" w:type="dxa"/>
+        <w:right w:w="108" w:type="dxa"/>
+      </w:tblCellMar>
     </w:tblPr>
   </w:style>
   <w:style w:type="paragraph" w:styleId="Listenabsatz">
@@ -7559,7 +7270,7 @@
 </file>
 
 <file path=customXml/itemProps1.xml><?xml version="1.0" encoding="utf-8"?>
-<ds:datastoreItem xmlns:ds="http://schemas.openxmlformats.org/officeDocument/2006/customXml" ds:itemID="{999B8FB5-D050-4CE3-8B36-2D62D69C12CE}">
+<ds:datastoreItem xmlns:ds="http://schemas.openxmlformats.org/officeDocument/2006/customXml" ds:itemID="{134012C0-7909-4958-936C-872C6C3A4372}">
   <ds:schemaRefs>
     <ds:schemaRef ds:uri="http://schemas.openxmlformats.org/officeDocument/2006/bibliography"/>
   </ds:schemaRefs>

</xml_diff>

<commit_message>
added port forwarding to installation manual
</commit_message>
<xml_diff>
--- a/docs/documentation/deployment/installation_manual.docx
+++ b/docs/documentation/deployment/installation_manual.docx
@@ -1,13 +1,13 @@
 
 <file path=word/document.xml><?xml version="1.0" encoding="utf-8"?>
-<w:document xmlns:ve="http://schemas.openxmlformats.org/markup-compatibility/2006" xmlns:o="urn:schemas-microsoft-com:office:office" xmlns:r="http://schemas.openxmlformats.org/officeDocument/2006/relationships" xmlns:m="http://schemas.openxmlformats.org/officeDocument/2006/math" xmlns:v="urn:schemas-microsoft-com:vml" xmlns:wp="http://schemas.openxmlformats.org/drawingml/2006/wordprocessingDrawing" xmlns:w10="urn:schemas-microsoft-com:office:word" xmlns:w="http://schemas.openxmlformats.org/wordprocessingml/2006/main" xmlns:wne="http://schemas.microsoft.com/office/word/2006/wordml">
+<w:document xmlns:wpc="http://schemas.microsoft.com/office/word/2010/wordprocessingCanvas" xmlns:mc="http://schemas.openxmlformats.org/markup-compatibility/2006" xmlns:o="urn:schemas-microsoft-com:office:office" xmlns:r="http://schemas.openxmlformats.org/officeDocument/2006/relationships" xmlns:m="http://schemas.openxmlformats.org/officeDocument/2006/math" xmlns:v="urn:schemas-microsoft-com:vml" xmlns:wp14="http://schemas.microsoft.com/office/word/2010/wordprocessingDrawing" xmlns:wp="http://schemas.openxmlformats.org/drawingml/2006/wordprocessingDrawing" xmlns:w10="urn:schemas-microsoft-com:office:word" xmlns:w="http://schemas.openxmlformats.org/wordprocessingml/2006/main" xmlns:w14="http://schemas.microsoft.com/office/word/2010/wordml" xmlns:w15="http://schemas.microsoft.com/office/word/2012/wordml" xmlns:wpg="http://schemas.microsoft.com/office/word/2010/wordprocessingGroup" xmlns:wpi="http://schemas.microsoft.com/office/word/2010/wordprocessingInk" xmlns:wne="http://schemas.microsoft.com/office/word/2006/wordml" xmlns:wps="http://schemas.microsoft.com/office/word/2010/wordprocessingShape" mc:Ignorable="w14 w15 wp14">
   <w:body>
     <w:tbl>
       <w:tblPr>
-        <w:tblStyle w:val="Tabellengitternetz"/>
+        <w:tblStyle w:val="Tabellenraster"/>
         <w:tblW w:w="8897" w:type="dxa"/>
         <w:tblLayout w:type="fixed"/>
-        <w:tblLook w:val="04A0"/>
+        <w:tblLook w:val="04A0" w:firstRow="1" w:lastRow="0" w:firstColumn="1" w:lastColumn="0" w:noHBand="0" w:noVBand="1"/>
       </w:tblPr>
       <w:tblGrid>
         <w:gridCol w:w="3373"/>
@@ -73,7 +73,7 @@
                           <a:blip r:embed="rId8" cstate="print">
                             <a:extLst>
                               <a:ext uri="{28A0092B-C50C-407E-A947-70E740481C1C}">
-                                <a14:useLocalDpi xmlns:a14="http://schemas.microsoft.com/office/drawing/2010/main" xmlns:wps="http://schemas.microsoft.com/office/word/2010/wordprocessingShape" xmlns:wpi="http://schemas.microsoft.com/office/word/2010/wordprocessingInk" xmlns:wpg="http://schemas.microsoft.com/office/word/2010/wordprocessingGroup" xmlns:w16se="http://schemas.microsoft.com/office/word/2015/wordml/symex" xmlns:w15="http://schemas.microsoft.com/office/word/2012/wordml" xmlns:w14="http://schemas.microsoft.com/office/word/2010/wordml" xmlns:w="http://schemas.openxmlformats.org/wordprocessingml/2006/main" xmlns:w10="urn:schemas-microsoft-com:office:word" xmlns:wp14="http://schemas.microsoft.com/office/word/2010/wordprocessingDrawing" xmlns:v="urn:schemas-microsoft-com:vml" xmlns:o="urn:schemas-microsoft-com:office:office" xmlns:mc="http://schemas.openxmlformats.org/markup-compatibility/2006" xmlns:cx2="http://schemas.microsoft.com/office/drawing/2015/10/21/chartex" xmlns:cx1="http://schemas.microsoft.com/office/drawing/2015/9/8/chartex" xmlns:cx="http://schemas.microsoft.com/office/drawing/2014/chartex" xmlns:wpc="http://schemas.microsoft.com/office/word/2010/wordprocessingCanvas" xmlns="" val="0"/>
+                                <a14:useLocalDpi xmlns:a14="http://schemas.microsoft.com/office/drawing/2010/main" val="0"/>
                               </a:ext>
                             </a:extLst>
                           </a:blip>
@@ -141,7 +141,7 @@
                           <a:blip r:embed="rId9" cstate="print">
                             <a:extLst>
                               <a:ext uri="{28A0092B-C50C-407E-A947-70E740481C1C}">
-                                <a14:useLocalDpi xmlns:a14="http://schemas.microsoft.com/office/drawing/2010/main" xmlns:wps="http://schemas.microsoft.com/office/word/2010/wordprocessingShape" xmlns:wpi="http://schemas.microsoft.com/office/word/2010/wordprocessingInk" xmlns:wpg="http://schemas.microsoft.com/office/word/2010/wordprocessingGroup" xmlns:w16se="http://schemas.microsoft.com/office/word/2015/wordml/symex" xmlns:w15="http://schemas.microsoft.com/office/word/2012/wordml" xmlns:w14="http://schemas.microsoft.com/office/word/2010/wordml" xmlns:w="http://schemas.openxmlformats.org/wordprocessingml/2006/main" xmlns:w10="urn:schemas-microsoft-com:office:word" xmlns:wp14="http://schemas.microsoft.com/office/word/2010/wordprocessingDrawing" xmlns:v="urn:schemas-microsoft-com:vml" xmlns:o="urn:schemas-microsoft-com:office:office" xmlns:mc="http://schemas.openxmlformats.org/markup-compatibility/2006" xmlns:cx2="http://schemas.microsoft.com/office/drawing/2015/10/21/chartex" xmlns:cx1="http://schemas.microsoft.com/office/drawing/2015/9/8/chartex" xmlns:cx="http://schemas.microsoft.com/office/drawing/2014/chartex" xmlns:wpc="http://schemas.microsoft.com/office/word/2010/wordprocessingCanvas" xmlns="" val="0"/>
+                                <a14:useLocalDpi xmlns:a14="http://schemas.microsoft.com/office/drawing/2010/main" val="0"/>
                               </a:ext>
                             </a:extLst>
                           </a:blip>
@@ -206,50 +206,160 @@
       <w:r>
         <w:rPr>
           <w:noProof/>
-          <w:lang w:val="en-US"/>
-        </w:rPr>
-        <w:pict>
-          <v:shapetype id="_x0000_t202" coordsize="21600,21600" o:spt="202" path="m,l,21600r21600,l21600,xe">
-            <v:stroke joinstyle="miter"/>
-            <v:path gradientshapeok="t" o:connecttype="rect"/>
-          </v:shapetype>
-          <v:shape id="Textfeld 1" o:spid="_x0000_s1026" type="#_x0000_t202" style="position:absolute;left:0;text-align:left;margin-left:-8.5pt;margin-top:149.15pt;width:424.6pt;height:130.85pt;z-index:251652096;visibility:visible;mso-position-vertical-relative:margin;mso-width-relative:margin;mso-height-relative:margin;v-text-anchor:middle" o:gfxdata="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" filled="f" stroked="f">
-            <v:textbox inset="0,0,0,0">
-              <w:txbxContent>
-                <w:p>
-                  <w:pPr>
-                    <w:pStyle w:val="Titel"/>
-                    <w:jc w:val="right"/>
-                    <w:rPr>
-                      <w:rStyle w:val="TitelZchn"/>
-                      <w:b/>
-                    </w:rPr>
-                  </w:pPr>
-                </w:p>
-                <w:p>
-                  <w:pPr>
-                    <w:pStyle w:val="Titel"/>
-                  </w:pPr>
-                  <w:r>
-                    <w:rPr>
-                      <w:rStyle w:val="TitelZchn"/>
-                      <w:b/>
-                    </w:rPr>
-                    <w:t xml:space="preserve">Installation </w:t>
-                  </w:r>
-                  <w:r>
-                    <w:rPr>
-                      <w:rStyle w:val="TitelZchn"/>
-                      <w:b/>
-                    </w:rPr>
-                    <w:t>Manual</w:t>
-                  </w:r>
-                </w:p>
-              </w:txbxContent>
-            </v:textbox>
-            <w10:wrap anchory="margin"/>
-          </v:shape>
-        </w:pict>
+        </w:rPr>
+        <mc:AlternateContent>
+          <mc:Choice Requires="wps">
+            <w:drawing>
+              <wp:anchor distT="0" distB="0" distL="114300" distR="114300" simplePos="0" relativeHeight="251652096" behindDoc="0" locked="0" layoutInCell="1" allowOverlap="1">
+                <wp:simplePos x="0" y="0"/>
+                <wp:positionH relativeFrom="column">
+                  <wp:posOffset>-107950</wp:posOffset>
+                </wp:positionH>
+                <wp:positionV relativeFrom="margin">
+                  <wp:posOffset>1894205</wp:posOffset>
+                </wp:positionV>
+                <wp:extent cx="5392420" cy="1661795"/>
+                <wp:effectExtent l="0" t="0" r="0" b="0"/>
+                <wp:wrapNone/>
+                <wp:docPr id="1" name="Textfeld 1"/>
+                <wp:cNvGraphicFramePr>
+                  <a:graphicFrameLocks xmlns:a="http://schemas.openxmlformats.org/drawingml/2006/main"/>
+                </wp:cNvGraphicFramePr>
+                <a:graphic xmlns:a="http://schemas.openxmlformats.org/drawingml/2006/main">
+                  <a:graphicData uri="http://schemas.microsoft.com/office/word/2010/wordprocessingShape">
+                    <wps:wsp>
+                      <wps:cNvSpPr txBox="1">
+                        <a:spLocks noChangeArrowheads="1"/>
+                      </wps:cNvSpPr>
+                      <wps:spPr bwMode="auto">
+                        <a:xfrm>
+                          <a:off x="0" y="0"/>
+                          <a:ext cx="5392420" cy="1661795"/>
+                        </a:xfrm>
+                        <a:prstGeom prst="rect">
+                          <a:avLst/>
+                        </a:prstGeom>
+                        <a:noFill/>
+                        <a:ln>
+                          <a:noFill/>
+                        </a:ln>
+                        <a:extLst>
+                          <a:ext uri="{909E8E84-426E-40DD-AFC4-6F175D3DCCD1}">
+                            <a14:hiddenFill xmlns:a14="http://schemas.microsoft.com/office/drawing/2010/main">
+                              <a:solidFill>
+                                <a:srgbClr val="FFFFFF"/>
+                              </a:solidFill>
+                            </a14:hiddenFill>
+                          </a:ext>
+                          <a:ext uri="{91240B29-F687-4F45-9708-019B960494DF}">
+                            <a14:hiddenLine xmlns:a14="http://schemas.microsoft.com/office/drawing/2010/main" w="9525">
+                              <a:solidFill>
+                                <a:srgbClr val="000000"/>
+                              </a:solidFill>
+                              <a:miter lim="800000"/>
+                              <a:headEnd/>
+                              <a:tailEnd/>
+                            </a14:hiddenLine>
+                          </a:ext>
+                        </a:extLst>
+                      </wps:spPr>
+                      <wps:txbx>
+                        <w:txbxContent>
+                          <w:p>
+                            <w:pPr>
+                              <w:pStyle w:val="Titel"/>
+                              <w:jc w:val="right"/>
+                              <w:rPr>
+                                <w:rStyle w:val="TitelZchn"/>
+                                <w:b/>
+                              </w:rPr>
+                            </w:pPr>
+                            <w:bookmarkStart w:id="0" w:name="_GoBack"/>
+                          </w:p>
+                          <w:bookmarkEnd w:id="0"/>
+                          <w:p>
+                            <w:pPr>
+                              <w:pStyle w:val="Titel"/>
+                            </w:pPr>
+                            <w:r>
+                              <w:rPr>
+                                <w:rStyle w:val="TitelZchn"/>
+                                <w:b/>
+                              </w:rPr>
+                              <w:t xml:space="preserve">Installation </w:t>
+                            </w:r>
+                            <w:r>
+                              <w:rPr>
+                                <w:rStyle w:val="TitelZchn"/>
+                                <w:b/>
+                              </w:rPr>
+                              <w:t>Manual</w:t>
+                            </w:r>
+                          </w:p>
+                        </w:txbxContent>
+                      </wps:txbx>
+                      <wps:bodyPr rot="0" vert="horz" wrap="square" lIns="0" tIns="0" rIns="0" bIns="0" anchor="ctr" anchorCtr="0" upright="1">
+                        <a:noAutofit/>
+                      </wps:bodyPr>
+                    </wps:wsp>
+                  </a:graphicData>
+                </a:graphic>
+                <wp14:sizeRelH relativeFrom="margin">
+                  <wp14:pctWidth>0</wp14:pctWidth>
+                </wp14:sizeRelH>
+                <wp14:sizeRelV relativeFrom="margin">
+                  <wp14:pctHeight>0</wp14:pctHeight>
+                </wp14:sizeRelV>
+              </wp:anchor>
+            </w:drawing>
+          </mc:Choice>
+          <mc:Fallback>
+            <w:pict>
+              <v:shapetype id="_x0000_t202" coordsize="21600,21600" o:spt="202" path="m,l,21600r21600,l21600,xe">
+                <v:stroke joinstyle="miter"/>
+                <v:path gradientshapeok="t" o:connecttype="rect"/>
+              </v:shapetype>
+              <v:shape id="Textfeld 1" o:spid="_x0000_s1026" type="#_x0000_t202" style="position:absolute;left:0;text-align:left;margin-left:-8.5pt;margin-top:149.15pt;width:424.6pt;height:130.85pt;z-index:251652096;visibility:visible;mso-wrap-style:square;mso-width-percent:0;mso-height-percent:0;mso-wrap-distance-left:9pt;mso-wrap-distance-top:0;mso-wrap-distance-right:9pt;mso-wrap-distance-bottom:0;mso-position-horizontal:absolute;mso-position-horizontal-relative:text;mso-position-vertical:absolute;mso-position-vertical-relative:margin;mso-width-percent:0;mso-height-percent:0;mso-width-relative:margin;mso-height-relative:margin;v-text-anchor:middle" o:gfxdata="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" filled="f" stroked="f">
+                <v:textbox inset="0,0,0,0">
+                  <w:txbxContent>
+                    <w:p>
+                      <w:pPr>
+                        <w:pStyle w:val="Titel"/>
+                        <w:jc w:val="right"/>
+                        <w:rPr>
+                          <w:rStyle w:val="TitelZchn"/>
+                          <w:b/>
+                        </w:rPr>
+                      </w:pPr>
+                      <w:bookmarkStart w:id="1" w:name="_GoBack"/>
+                    </w:p>
+                    <w:bookmarkEnd w:id="1"/>
+                    <w:p>
+                      <w:pPr>
+                        <w:pStyle w:val="Titel"/>
+                      </w:pPr>
+                      <w:r>
+                        <w:rPr>
+                          <w:rStyle w:val="TitelZchn"/>
+                          <w:b/>
+                        </w:rPr>
+                        <w:t xml:space="preserve">Installation </w:t>
+                      </w:r>
+                      <w:r>
+                        <w:rPr>
+                          <w:rStyle w:val="TitelZchn"/>
+                          <w:b/>
+                        </w:rPr>
+                        <w:t>Manual</w:t>
+                      </w:r>
+                    </w:p>
+                  </w:txbxContent>
+                </v:textbox>
+                <w10:wrap anchory="margin"/>
+              </v:shape>
+            </w:pict>
+          </mc:Fallback>
+        </mc:AlternateContent>
       </w:r>
     </w:p>
     <w:p>
@@ -281,60 +391,180 @@
       <w:r>
         <w:rPr>
           <w:noProof/>
-          <w:lang w:val="en-US"/>
-        </w:rPr>
-        <w:pict>
-          <v:shape id="Textfeld 9" o:spid="_x0000_s1027" type="#_x0000_t202" style="position:absolute;left:0;text-align:left;margin-left:-8.2pt;margin-top:439.65pt;width:425.15pt;height:135.05pt;z-index:251655168;visibility:visible;mso-position-vertical-relative:margin;mso-width-relative:margin;mso-height-relative:margin;v-text-anchor:bottom" o:gfxdata="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" filled="f" stroked="f">
-            <v:textbox inset="0,0,0,0">
-              <w:txbxContent>
-                <w:p>
-                  <w:pPr>
-                    <w:pStyle w:val="Untertitel"/>
-                  </w:pPr>
-                  <w:r>
-                    <w:rPr>
-                      <w:b/>
-                      <w:lang w:val="en-US"/>
-                    </w:rPr>
-                    <w:t>Authors</w:t>
-                  </w:r>
-                  <w:r>
-                    <w:rPr>
-                      <w:b/>
-                    </w:rPr>
-                    <w:br/>
-                  </w:r>
-                  <w:r>
-                    <w:t xml:space="preserve">Robert </w:t>
-                  </w:r>
-                  <w:proofErr w:type="spellStart"/>
-                  <w:r>
-                    <w:t>Kettler</w:t>
-                  </w:r>
-                  <w:proofErr w:type="spellEnd"/>
-                  <w:r>
-                    <w:br/>
-                    <w:t xml:space="preserve">Daniel </w:t>
-                  </w:r>
-                  <w:proofErr w:type="spellStart"/>
-                  <w:r>
-                    <w:t>Weidle</w:t>
-                  </w:r>
-                  <w:proofErr w:type="spellEnd"/>
-                </w:p>
-                <w:p>
-                  <w:pPr>
-                    <w:pStyle w:val="Untertitel"/>
-                    <w:rPr>
-                      <w:b/>
-                    </w:rPr>
-                  </w:pPr>
-                </w:p>
-              </w:txbxContent>
-            </v:textbox>
-            <w10:wrap anchory="margin"/>
-          </v:shape>
-        </w:pict>
+        </w:rPr>
+        <mc:AlternateContent>
+          <mc:Choice Requires="wps">
+            <w:drawing>
+              <wp:anchor distT="0" distB="0" distL="114300" distR="114300" simplePos="0" relativeHeight="251655168" behindDoc="0" locked="0" layoutInCell="1" allowOverlap="1">
+                <wp:simplePos x="0" y="0"/>
+                <wp:positionH relativeFrom="column">
+                  <wp:posOffset>-104140</wp:posOffset>
+                </wp:positionH>
+                <wp:positionV relativeFrom="margin">
+                  <wp:posOffset>5583555</wp:posOffset>
+                </wp:positionV>
+                <wp:extent cx="5399405" cy="1715135"/>
+                <wp:effectExtent l="0" t="0" r="0" b="0"/>
+                <wp:wrapNone/>
+                <wp:docPr id="9" name="Textfeld 9"/>
+                <wp:cNvGraphicFramePr>
+                  <a:graphicFrameLocks xmlns:a="http://schemas.openxmlformats.org/drawingml/2006/main"/>
+                </wp:cNvGraphicFramePr>
+                <a:graphic xmlns:a="http://schemas.openxmlformats.org/drawingml/2006/main">
+                  <a:graphicData uri="http://schemas.microsoft.com/office/word/2010/wordprocessingShape">
+                    <wps:wsp>
+                      <wps:cNvSpPr txBox="1">
+                        <a:spLocks noChangeArrowheads="1"/>
+                      </wps:cNvSpPr>
+                      <wps:spPr bwMode="auto">
+                        <a:xfrm>
+                          <a:off x="0" y="0"/>
+                          <a:ext cx="5399405" cy="1715135"/>
+                        </a:xfrm>
+                        <a:prstGeom prst="rect">
+                          <a:avLst/>
+                        </a:prstGeom>
+                        <a:noFill/>
+                        <a:ln>
+                          <a:noFill/>
+                        </a:ln>
+                        <a:extLst>
+                          <a:ext uri="{909E8E84-426E-40DD-AFC4-6F175D3DCCD1}">
+                            <a14:hiddenFill xmlns:a14="http://schemas.microsoft.com/office/drawing/2010/main">
+                              <a:solidFill>
+                                <a:srgbClr val="FFFFFF"/>
+                              </a:solidFill>
+                            </a14:hiddenFill>
+                          </a:ext>
+                          <a:ext uri="{91240B29-F687-4F45-9708-019B960494DF}">
+                            <a14:hiddenLine xmlns:a14="http://schemas.microsoft.com/office/drawing/2010/main" w="9525">
+                              <a:solidFill>
+                                <a:srgbClr val="000000"/>
+                              </a:solidFill>
+                              <a:miter lim="800000"/>
+                              <a:headEnd/>
+                              <a:tailEnd/>
+                            </a14:hiddenLine>
+                          </a:ext>
+                        </a:extLst>
+                      </wps:spPr>
+                      <wps:txbx>
+                        <w:txbxContent>
+                          <w:p>
+                            <w:pPr>
+                              <w:pStyle w:val="Untertitel"/>
+                            </w:pPr>
+                            <w:r>
+                              <w:rPr>
+                                <w:b/>
+                                <w:lang w:val="en-US"/>
+                              </w:rPr>
+                              <w:t>Authors</w:t>
+                            </w:r>
+                            <w:r>
+                              <w:rPr>
+                                <w:b/>
+                              </w:rPr>
+                              <w:br/>
+                            </w:r>
+                            <w:r>
+                              <w:t xml:space="preserve">Robert </w:t>
+                            </w:r>
+                            <w:proofErr w:type="spellStart"/>
+                            <w:r>
+                              <w:t>Kettler</w:t>
+                            </w:r>
+                            <w:proofErr w:type="spellEnd"/>
+                            <w:r>
+                              <w:br/>
+                              <w:t xml:space="preserve">Daniel </w:t>
+                            </w:r>
+                            <w:proofErr w:type="spellStart"/>
+                            <w:r>
+                              <w:t>Weidle</w:t>
+                            </w:r>
+                            <w:proofErr w:type="spellEnd"/>
+                          </w:p>
+                          <w:p>
+                            <w:pPr>
+                              <w:pStyle w:val="Untertitel"/>
+                              <w:rPr>
+                                <w:b/>
+                              </w:rPr>
+                            </w:pPr>
+                          </w:p>
+                        </w:txbxContent>
+                      </wps:txbx>
+                      <wps:bodyPr rot="0" vert="horz" wrap="square" lIns="0" tIns="0" rIns="0" bIns="0" anchor="b" anchorCtr="0" upright="1">
+                        <a:noAutofit/>
+                      </wps:bodyPr>
+                    </wps:wsp>
+                  </a:graphicData>
+                </a:graphic>
+                <wp14:sizeRelH relativeFrom="margin">
+                  <wp14:pctWidth>0</wp14:pctWidth>
+                </wp14:sizeRelH>
+                <wp14:sizeRelV relativeFrom="margin">
+                  <wp14:pctHeight>0</wp14:pctHeight>
+                </wp14:sizeRelV>
+              </wp:anchor>
+            </w:drawing>
+          </mc:Choice>
+          <mc:Fallback>
+            <w:pict>
+              <v:shape id="Textfeld 9" o:spid="_x0000_s1027" type="#_x0000_t202" style="position:absolute;left:0;text-align:left;margin-left:-8.2pt;margin-top:439.65pt;width:425.15pt;height:135.05pt;z-index:251655168;visibility:visible;mso-wrap-style:square;mso-width-percent:0;mso-height-percent:0;mso-wrap-distance-left:9pt;mso-wrap-distance-top:0;mso-wrap-distance-right:9pt;mso-wrap-distance-bottom:0;mso-position-horizontal:absolute;mso-position-horizontal-relative:text;mso-position-vertical:absolute;mso-position-vertical-relative:margin;mso-width-percent:0;mso-height-percent:0;mso-width-relative:margin;mso-height-relative:margin;v-text-anchor:bottom" o:gfxdata="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" filled="f" stroked="f">
+                <v:textbox inset="0,0,0,0">
+                  <w:txbxContent>
+                    <w:p>
+                      <w:pPr>
+                        <w:pStyle w:val="Untertitel"/>
+                      </w:pPr>
+                      <w:r>
+                        <w:rPr>
+                          <w:b/>
+                          <w:lang w:val="en-US"/>
+                        </w:rPr>
+                        <w:t>Authors</w:t>
+                      </w:r>
+                      <w:r>
+                        <w:rPr>
+                          <w:b/>
+                        </w:rPr>
+                        <w:br/>
+                      </w:r>
+                      <w:r>
+                        <w:t xml:space="preserve">Robert </w:t>
+                      </w:r>
+                      <w:proofErr w:type="spellStart"/>
+                      <w:r>
+                        <w:t>Kettler</w:t>
+                      </w:r>
+                      <w:proofErr w:type="spellEnd"/>
+                      <w:r>
+                        <w:br/>
+                        <w:t xml:space="preserve">Daniel </w:t>
+                      </w:r>
+                      <w:proofErr w:type="spellStart"/>
+                      <w:r>
+                        <w:t>Weidle</w:t>
+                      </w:r>
+                      <w:proofErr w:type="spellEnd"/>
+                    </w:p>
+                    <w:p>
+                      <w:pPr>
+                        <w:pStyle w:val="Untertitel"/>
+                        <w:rPr>
+                          <w:b/>
+                        </w:rPr>
+                      </w:pPr>
+                    </w:p>
+                  </w:txbxContent>
+                </v:textbox>
+                <w10:wrap anchory="margin"/>
+              </v:shape>
+            </w:pict>
+          </mc:Fallback>
+        </mc:AlternateContent>
       </w:r>
       <w:r>
         <w:rPr>
@@ -362,7 +592,7 @@
           <w:lang w:val="en-US"/>
         </w:rPr>
       </w:pPr>
-      <w:bookmarkStart w:id="0" w:name="_Toc453921793"/>
+      <w:bookmarkStart w:id="2" w:name="_Toc454189901"/>
       <w:r>
         <w:rPr>
           <w:lang w:val="en-US"/>
@@ -370,7 +600,7 @@
         <w:lastRenderedPageBreak/>
         <w:t>Table of contents</w:t>
       </w:r>
-      <w:bookmarkEnd w:id="0"/>
+      <w:bookmarkEnd w:id="2"/>
     </w:p>
     <w:p>
       <w:pPr>
@@ -380,7 +610,6 @@
           <w:b w:val="0"/>
           <w:sz w:val="22"/>
           <w:szCs w:val="22"/>
-          <w:lang w:val="en-US"/>
         </w:rPr>
       </w:pPr>
       <w:r>
@@ -408,44 +637,21 @@
         <w:t>Table of contents</w:t>
       </w:r>
       <w:r>
-        <w:rPr>
-          <w:lang w:val="en-US"/>
-        </w:rPr>
         <w:tab/>
       </w:r>
       <w:r>
-        <w:rPr>
-          <w:lang w:val="en-US"/>
-        </w:rPr>
         <w:fldChar w:fldCharType="begin"/>
       </w:r>
       <w:r>
-        <w:rPr>
-          <w:lang w:val="en-US"/>
-        </w:rPr>
-        <w:instrText xml:space="preserve"> PAGEREF _Toc453921793 \h </w:instrText>
-      </w:r>
-      <w:r>
-        <w:rPr>
-          <w:lang w:val="en-US"/>
-        </w:rPr>
-      </w:r>
-      <w:r>
-        <w:rPr>
-          <w:lang w:val="en-US"/>
-        </w:rPr>
+        <w:instrText xml:space="preserve"> PAGEREF _Toc454189901 \h </w:instrText>
+      </w:r>
+      <w:r>
         <w:fldChar w:fldCharType="separate"/>
       </w:r>
       <w:r>
-        <w:rPr>
-          <w:lang w:val="en-US"/>
-        </w:rPr>
         <w:t>2</w:t>
       </w:r>
       <w:r>
-        <w:rPr>
-          <w:lang w:val="en-US"/>
-        </w:rPr>
         <w:fldChar w:fldCharType="end"/>
       </w:r>
     </w:p>
@@ -457,7 +663,6 @@
           <w:b w:val="0"/>
           <w:sz w:val="22"/>
           <w:szCs w:val="22"/>
-          <w:lang w:val="en-US"/>
         </w:rPr>
       </w:pPr>
       <w:r>
@@ -467,44 +672,21 @@
         <w:t>List of Figures</w:t>
       </w:r>
       <w:r>
-        <w:rPr>
-          <w:lang w:val="en-US"/>
-        </w:rPr>
         <w:tab/>
       </w:r>
       <w:r>
-        <w:rPr>
-          <w:lang w:val="en-US"/>
-        </w:rPr>
         <w:fldChar w:fldCharType="begin"/>
       </w:r>
       <w:r>
-        <w:rPr>
-          <w:lang w:val="en-US"/>
-        </w:rPr>
-        <w:instrText xml:space="preserve"> PAGEREF _Toc453921794 \h </w:instrText>
-      </w:r>
-      <w:r>
-        <w:rPr>
-          <w:lang w:val="en-US"/>
-        </w:rPr>
-      </w:r>
-      <w:r>
-        <w:rPr>
-          <w:lang w:val="en-US"/>
-        </w:rPr>
+        <w:instrText xml:space="preserve"> PAGEREF _Toc454189902 \h </w:instrText>
+      </w:r>
+      <w:r>
         <w:fldChar w:fldCharType="separate"/>
       </w:r>
       <w:r>
-        <w:rPr>
-          <w:lang w:val="en-US"/>
-        </w:rPr>
         <w:t>3</w:t>
       </w:r>
       <w:r>
-        <w:rPr>
-          <w:lang w:val="en-US"/>
-        </w:rPr>
         <w:fldChar w:fldCharType="end"/>
       </w:r>
     </w:p>
@@ -516,7 +698,6 @@
           <w:b w:val="0"/>
           <w:sz w:val="22"/>
           <w:szCs w:val="22"/>
-          <w:lang w:val="en-US"/>
         </w:rPr>
       </w:pPr>
       <w:r>
@@ -526,44 +707,21 @@
         <w:t>List of Tables</w:t>
       </w:r>
       <w:r>
-        <w:rPr>
-          <w:lang w:val="en-US"/>
-        </w:rPr>
         <w:tab/>
       </w:r>
       <w:r>
-        <w:rPr>
-          <w:lang w:val="en-US"/>
-        </w:rPr>
         <w:fldChar w:fldCharType="begin"/>
       </w:r>
       <w:r>
-        <w:rPr>
-          <w:lang w:val="en-US"/>
-        </w:rPr>
-        <w:instrText xml:space="preserve"> PAGEREF _Toc453921795 \h </w:instrText>
-      </w:r>
-      <w:r>
-        <w:rPr>
-          <w:lang w:val="en-US"/>
-        </w:rPr>
-      </w:r>
-      <w:r>
-        <w:rPr>
-          <w:lang w:val="en-US"/>
-        </w:rPr>
+        <w:instrText xml:space="preserve"> PAGEREF _Toc454189903 \h </w:instrText>
+      </w:r>
+      <w:r>
         <w:fldChar w:fldCharType="separate"/>
       </w:r>
       <w:r>
-        <w:rPr>
-          <w:lang w:val="en-US"/>
-        </w:rPr>
         <w:t>3</w:t>
       </w:r>
       <w:r>
-        <w:rPr>
-          <w:lang w:val="en-US"/>
-        </w:rPr>
         <w:fldChar w:fldCharType="end"/>
       </w:r>
     </w:p>
@@ -575,7 +733,6 @@
           <w:b w:val="0"/>
           <w:sz w:val="22"/>
           <w:szCs w:val="22"/>
-          <w:lang w:val="en-US"/>
         </w:rPr>
       </w:pPr>
       <w:r>
@@ -585,44 +742,21 @@
         <w:t>Version History</w:t>
       </w:r>
       <w:r>
-        <w:rPr>
-          <w:lang w:val="en-US"/>
-        </w:rPr>
         <w:tab/>
       </w:r>
       <w:r>
-        <w:rPr>
-          <w:lang w:val="en-US"/>
-        </w:rPr>
         <w:fldChar w:fldCharType="begin"/>
       </w:r>
       <w:r>
-        <w:rPr>
-          <w:lang w:val="en-US"/>
-        </w:rPr>
-        <w:instrText xml:space="preserve"> PAGEREF _Toc453921796 \h </w:instrText>
-      </w:r>
-      <w:r>
-        <w:rPr>
-          <w:lang w:val="en-US"/>
-        </w:rPr>
-      </w:r>
-      <w:r>
-        <w:rPr>
-          <w:lang w:val="en-US"/>
-        </w:rPr>
+        <w:instrText xml:space="preserve"> PAGEREF _Toc454189904 \h </w:instrText>
+      </w:r>
+      <w:r>
         <w:fldChar w:fldCharType="separate"/>
       </w:r>
       <w:r>
-        <w:rPr>
-          <w:lang w:val="en-US"/>
-        </w:rPr>
-        <w:t>5</w:t>
-      </w:r>
-      <w:r>
-        <w:rPr>
-          <w:lang w:val="en-US"/>
-        </w:rPr>
+        <w:t>4</w:t>
+      </w:r>
+      <w:r>
         <w:fldChar w:fldCharType="end"/>
       </w:r>
     </w:p>
@@ -634,7 +768,6 @@
           <w:b w:val="0"/>
           <w:sz w:val="22"/>
           <w:szCs w:val="22"/>
-          <w:lang w:val="en-US"/>
         </w:rPr>
       </w:pPr>
       <w:r>
@@ -644,44 +777,21 @@
         <w:t>Introduction</w:t>
       </w:r>
       <w:r>
-        <w:rPr>
-          <w:lang w:val="en-US"/>
-        </w:rPr>
         <w:tab/>
       </w:r>
       <w:r>
-        <w:rPr>
-          <w:lang w:val="en-US"/>
-        </w:rPr>
         <w:fldChar w:fldCharType="begin"/>
       </w:r>
       <w:r>
-        <w:rPr>
-          <w:lang w:val="en-US"/>
-        </w:rPr>
-        <w:instrText xml:space="preserve"> PAGEREF _Toc453921797 \h </w:instrText>
-      </w:r>
-      <w:r>
-        <w:rPr>
-          <w:lang w:val="en-US"/>
-        </w:rPr>
-      </w:r>
-      <w:r>
-        <w:rPr>
-          <w:lang w:val="en-US"/>
-        </w:rPr>
+        <w:instrText xml:space="preserve"> PAGEREF _Toc454189905 \h </w:instrText>
+      </w:r>
+      <w:r>
         <w:fldChar w:fldCharType="separate"/>
       </w:r>
       <w:r>
-        <w:rPr>
-          <w:lang w:val="en-US"/>
-        </w:rPr>
-        <w:t>6</w:t>
-      </w:r>
-      <w:r>
-        <w:rPr>
-          <w:lang w:val="en-US"/>
-        </w:rPr>
+        <w:t>5</w:t>
+      </w:r>
+      <w:r>
         <w:fldChar w:fldCharType="end"/>
       </w:r>
     </w:p>
@@ -693,7 +803,6 @@
           <w:b w:val="0"/>
           <w:sz w:val="22"/>
           <w:szCs w:val="22"/>
-          <w:lang w:val="en-US"/>
         </w:rPr>
       </w:pPr>
       <w:r>
@@ -708,7 +817,6 @@
           <w:b w:val="0"/>
           <w:sz w:val="22"/>
           <w:szCs w:val="22"/>
-          <w:lang w:val="en-US"/>
         </w:rPr>
         <w:tab/>
       </w:r>
@@ -719,44 +827,21 @@
         <w:t>System requirements</w:t>
       </w:r>
       <w:r>
-        <w:rPr>
-          <w:lang w:val="en-US"/>
-        </w:rPr>
         <w:tab/>
       </w:r>
       <w:r>
-        <w:rPr>
-          <w:lang w:val="en-US"/>
-        </w:rPr>
         <w:fldChar w:fldCharType="begin"/>
       </w:r>
       <w:r>
-        <w:rPr>
-          <w:lang w:val="en-US"/>
-        </w:rPr>
-        <w:instrText xml:space="preserve"> PAGEREF _Toc453921798 \h </w:instrText>
-      </w:r>
-      <w:r>
-        <w:rPr>
-          <w:lang w:val="en-US"/>
-        </w:rPr>
-      </w:r>
-      <w:r>
-        <w:rPr>
-          <w:lang w:val="en-US"/>
-        </w:rPr>
+        <w:instrText xml:space="preserve"> PAGEREF _Toc454189906 \h </w:instrText>
+      </w:r>
+      <w:r>
         <w:fldChar w:fldCharType="separate"/>
       </w:r>
       <w:r>
-        <w:rPr>
-          <w:lang w:val="en-US"/>
-        </w:rPr>
-        <w:t>7</w:t>
-      </w:r>
-      <w:r>
-        <w:rPr>
-          <w:lang w:val="en-US"/>
-        </w:rPr>
+        <w:t>6</w:t>
+      </w:r>
+      <w:r>
         <w:fldChar w:fldCharType="end"/>
       </w:r>
     </w:p>
@@ -767,7 +852,6 @@
           <w:rFonts w:asciiTheme="minorHAnsi" w:eastAsiaTheme="minorEastAsia" w:hAnsiTheme="minorHAnsi" w:cstheme="minorBidi"/>
           <w:sz w:val="22"/>
           <w:szCs w:val="22"/>
-          <w:lang w:val="en-US"/>
         </w:rPr>
       </w:pPr>
       <w:r>
@@ -781,7 +865,6 @@
           <w:rFonts w:asciiTheme="minorHAnsi" w:eastAsiaTheme="minorEastAsia" w:hAnsiTheme="minorHAnsi" w:cstheme="minorBidi"/>
           <w:sz w:val="22"/>
           <w:szCs w:val="22"/>
-          <w:lang w:val="en-US"/>
         </w:rPr>
         <w:tab/>
       </w:r>
@@ -792,44 +875,21 @@
         <w:t>Recommended hardware requirements</w:t>
       </w:r>
       <w:r>
-        <w:rPr>
-          <w:lang w:val="en-US"/>
-        </w:rPr>
         <w:tab/>
       </w:r>
       <w:r>
-        <w:rPr>
-          <w:lang w:val="en-US"/>
-        </w:rPr>
         <w:fldChar w:fldCharType="begin"/>
       </w:r>
       <w:r>
-        <w:rPr>
-          <w:lang w:val="en-US"/>
-        </w:rPr>
-        <w:instrText xml:space="preserve"> PAGEREF _Toc453921799 \h </w:instrText>
-      </w:r>
-      <w:r>
-        <w:rPr>
-          <w:lang w:val="en-US"/>
-        </w:rPr>
-      </w:r>
-      <w:r>
-        <w:rPr>
-          <w:lang w:val="en-US"/>
-        </w:rPr>
+        <w:instrText xml:space="preserve"> PAGEREF _Toc454189907 \h </w:instrText>
+      </w:r>
+      <w:r>
         <w:fldChar w:fldCharType="separate"/>
       </w:r>
       <w:r>
-        <w:rPr>
-          <w:lang w:val="en-US"/>
-        </w:rPr>
-        <w:t>7</w:t>
-      </w:r>
-      <w:r>
-        <w:rPr>
-          <w:lang w:val="en-US"/>
-        </w:rPr>
+        <w:t>6</w:t>
+      </w:r>
+      <w:r>
         <w:fldChar w:fldCharType="end"/>
       </w:r>
     </w:p>
@@ -840,7 +900,6 @@
           <w:rFonts w:asciiTheme="minorHAnsi" w:eastAsiaTheme="minorEastAsia" w:hAnsiTheme="minorHAnsi" w:cstheme="minorBidi"/>
           <w:sz w:val="22"/>
           <w:szCs w:val="22"/>
-          <w:lang w:val="en-US"/>
         </w:rPr>
       </w:pPr>
       <w:r>
@@ -854,7 +913,6 @@
           <w:rFonts w:asciiTheme="minorHAnsi" w:eastAsiaTheme="minorEastAsia" w:hAnsiTheme="minorHAnsi" w:cstheme="minorBidi"/>
           <w:sz w:val="22"/>
           <w:szCs w:val="22"/>
-          <w:lang w:val="en-US"/>
         </w:rPr>
         <w:tab/>
       </w:r>
@@ -865,44 +923,21 @@
         <w:t>Software requirements</w:t>
       </w:r>
       <w:r>
-        <w:rPr>
-          <w:lang w:val="en-US"/>
-        </w:rPr>
         <w:tab/>
       </w:r>
       <w:r>
-        <w:rPr>
-          <w:lang w:val="en-US"/>
-        </w:rPr>
         <w:fldChar w:fldCharType="begin"/>
       </w:r>
       <w:r>
-        <w:rPr>
-          <w:lang w:val="en-US"/>
-        </w:rPr>
-        <w:instrText xml:space="preserve"> PAGEREF _Toc453921800 \h </w:instrText>
-      </w:r>
-      <w:r>
-        <w:rPr>
-          <w:lang w:val="en-US"/>
-        </w:rPr>
-      </w:r>
-      <w:r>
-        <w:rPr>
-          <w:lang w:val="en-US"/>
-        </w:rPr>
+        <w:instrText xml:space="preserve"> PAGEREF _Toc454189908 \h </w:instrText>
+      </w:r>
+      <w:r>
         <w:fldChar w:fldCharType="separate"/>
       </w:r>
       <w:r>
-        <w:rPr>
-          <w:lang w:val="en-US"/>
-        </w:rPr>
-        <w:t>7</w:t>
-      </w:r>
-      <w:r>
-        <w:rPr>
-          <w:lang w:val="en-US"/>
-        </w:rPr>
+        <w:t>6</w:t>
+      </w:r>
+      <w:r>
         <w:fldChar w:fldCharType="end"/>
       </w:r>
     </w:p>
@@ -913,7 +948,6 @@
           <w:rFonts w:asciiTheme="minorHAnsi" w:eastAsiaTheme="minorEastAsia" w:hAnsiTheme="minorHAnsi" w:cstheme="minorBidi"/>
           <w:sz w:val="22"/>
           <w:szCs w:val="22"/>
-          <w:lang w:val="en-US"/>
         </w:rPr>
       </w:pPr>
       <w:r>
@@ -927,7 +961,6 @@
           <w:rFonts w:asciiTheme="minorHAnsi" w:eastAsiaTheme="minorEastAsia" w:hAnsiTheme="minorHAnsi" w:cstheme="minorBidi"/>
           <w:sz w:val="22"/>
           <w:szCs w:val="22"/>
-          <w:lang w:val="en-US"/>
         </w:rPr>
         <w:tab/>
       </w:r>
@@ -938,44 +971,69 @@
         <w:t>Windows / Mac prerequisites</w:t>
       </w:r>
       <w:r>
-        <w:rPr>
-          <w:lang w:val="en-US"/>
-        </w:rPr>
         <w:tab/>
       </w:r>
       <w:r>
-        <w:rPr>
-          <w:lang w:val="en-US"/>
-        </w:rPr>
         <w:fldChar w:fldCharType="begin"/>
       </w:r>
       <w:r>
-        <w:rPr>
-          <w:lang w:val="en-US"/>
-        </w:rPr>
-        <w:instrText xml:space="preserve"> PAGEREF _Toc453921801 \h </w:instrText>
-      </w:r>
-      <w:r>
-        <w:rPr>
-          <w:lang w:val="en-US"/>
-        </w:rPr>
-      </w:r>
-      <w:r>
-        <w:rPr>
-          <w:lang w:val="en-US"/>
-        </w:rPr>
+        <w:instrText xml:space="preserve"> PAGEREF _Toc454189909 \h </w:instrText>
+      </w:r>
+      <w:r>
         <w:fldChar w:fldCharType="separate"/>
       </w:r>
       <w:r>
-        <w:rPr>
-          <w:lang w:val="en-US"/>
-        </w:rPr>
-        <w:t>8</w:t>
-      </w:r>
-      <w:r>
-        <w:rPr>
-          <w:lang w:val="en-US"/>
-        </w:rPr>
+        <w:t>7</w:t>
+      </w:r>
+      <w:r>
+        <w:fldChar w:fldCharType="end"/>
+      </w:r>
+    </w:p>
+    <w:p>
+      <w:pPr>
+        <w:pStyle w:val="Verzeichnis3"/>
+        <w:rPr>
+          <w:rFonts w:asciiTheme="minorHAnsi" w:eastAsiaTheme="minorEastAsia" w:hAnsiTheme="minorHAnsi" w:cstheme="minorBidi"/>
+          <w:sz w:val="22"/>
+          <w:szCs w:val="22"/>
+        </w:rPr>
+      </w:pPr>
+      <w:r>
+        <w:rPr>
+          <w:lang w:val="en-US"/>
+        </w:rPr>
+        <w:t>1.2.2</w:t>
+      </w:r>
+      <w:r>
+        <w:rPr>
+          <w:rFonts w:asciiTheme="minorHAnsi" w:eastAsiaTheme="minorEastAsia" w:hAnsiTheme="minorHAnsi" w:cstheme="minorBidi"/>
+          <w:sz w:val="22"/>
+          <w:szCs w:val="22"/>
+        </w:rPr>
+        <w:tab/>
+      </w:r>
+      <w:r>
+        <w:rPr>
+          <w:lang w:val="en-US"/>
+        </w:rPr>
+        <w:t>VirtualBox port forwarding</w:t>
+      </w:r>
+      <w:r>
+        <w:tab/>
+      </w:r>
+      <w:r>
+        <w:fldChar w:fldCharType="begin"/>
+      </w:r>
+      <w:r>
+        <w:instrText xml:space="preserve"> PAGEREF _Toc454189910 \h </w:instrText>
+      </w:r>
+      <w:r>
+        <w:fldChar w:fldCharType="separate"/>
+      </w:r>
+      <w:r>
+        <w:t>7</w:t>
+      </w:r>
+      <w:r>
         <w:fldChar w:fldCharType="end"/>
       </w:r>
     </w:p>
@@ -987,7 +1045,6 @@
           <w:b w:val="0"/>
           <w:sz w:val="22"/>
           <w:szCs w:val="22"/>
-          <w:lang w:val="en-US"/>
         </w:rPr>
       </w:pPr>
       <w:r>
@@ -1002,7 +1059,6 @@
           <w:b w:val="0"/>
           <w:sz w:val="22"/>
           <w:szCs w:val="22"/>
-          <w:lang w:val="en-US"/>
         </w:rPr>
         <w:tab/>
       </w:r>
@@ -1013,44 +1069,21 @@
         <w:t>Download and install</w:t>
       </w:r>
       <w:r>
-        <w:rPr>
-          <w:lang w:val="en-US"/>
-        </w:rPr>
         <w:tab/>
       </w:r>
       <w:r>
-        <w:rPr>
-          <w:lang w:val="en-US"/>
-        </w:rPr>
         <w:fldChar w:fldCharType="begin"/>
       </w:r>
       <w:r>
-        <w:rPr>
-          <w:lang w:val="en-US"/>
-        </w:rPr>
-        <w:instrText xml:space="preserve"> PAGEREF _Toc453921802 \h </w:instrText>
-      </w:r>
-      <w:r>
-        <w:rPr>
-          <w:lang w:val="en-US"/>
-        </w:rPr>
-      </w:r>
-      <w:r>
-        <w:rPr>
-          <w:lang w:val="en-US"/>
-        </w:rPr>
+        <w:instrText xml:space="preserve"> PAGEREF _Toc454189911 \h </w:instrText>
+      </w:r>
+      <w:r>
         <w:fldChar w:fldCharType="separate"/>
       </w:r>
       <w:r>
-        <w:rPr>
-          <w:lang w:val="en-US"/>
-        </w:rPr>
-        <w:t>9</w:t>
-      </w:r>
-      <w:r>
-        <w:rPr>
-          <w:lang w:val="en-US"/>
-        </w:rPr>
+        <w:t>10</w:t>
+      </w:r>
+      <w:r>
         <w:fldChar w:fldCharType="end"/>
       </w:r>
     </w:p>
@@ -1062,7 +1095,6 @@
           <w:b w:val="0"/>
           <w:sz w:val="22"/>
           <w:szCs w:val="22"/>
-          <w:lang w:val="en-US"/>
         </w:rPr>
       </w:pPr>
       <w:r>
@@ -1077,7 +1109,6 @@
           <w:b w:val="0"/>
           <w:sz w:val="22"/>
           <w:szCs w:val="22"/>
-          <w:lang w:val="en-US"/>
         </w:rPr>
         <w:tab/>
       </w:r>
@@ -1088,44 +1119,21 @@
         <w:t>Reindexation Process</w:t>
       </w:r>
       <w:r>
-        <w:rPr>
-          <w:lang w:val="en-US"/>
-        </w:rPr>
         <w:tab/>
       </w:r>
       <w:r>
-        <w:rPr>
-          <w:lang w:val="en-US"/>
-        </w:rPr>
         <w:fldChar w:fldCharType="begin"/>
       </w:r>
       <w:r>
-        <w:rPr>
-          <w:lang w:val="en-US"/>
-        </w:rPr>
-        <w:instrText xml:space="preserve"> PAGEREF _Toc453921803 \h </w:instrText>
-      </w:r>
-      <w:r>
-        <w:rPr>
-          <w:lang w:val="en-US"/>
-        </w:rPr>
-      </w:r>
-      <w:r>
-        <w:rPr>
-          <w:lang w:val="en-US"/>
-        </w:rPr>
+        <w:instrText xml:space="preserve"> PAGEREF _Toc454189912 \h </w:instrText>
+      </w:r>
+      <w:r>
         <w:fldChar w:fldCharType="separate"/>
       </w:r>
       <w:r>
-        <w:rPr>
-          <w:lang w:val="en-US"/>
-        </w:rPr>
-        <w:t>10</w:t>
-      </w:r>
-      <w:r>
-        <w:rPr>
-          <w:lang w:val="en-US"/>
-        </w:rPr>
+        <w:t>11</w:t>
+      </w:r>
+      <w:r>
         <w:fldChar w:fldCharType="end"/>
       </w:r>
     </w:p>
@@ -1149,7 +1157,7 @@
         <w:lastRenderedPageBreak/>
         <w:fldChar w:fldCharType="end"/>
       </w:r>
-      <w:bookmarkStart w:id="1" w:name="_Toc453921794"/>
+      <w:bookmarkStart w:id="3" w:name="_Toc454189902"/>
       <w:r>
         <w:rPr>
           <w:lang w:val="en-US"/>
@@ -1168,7 +1176,7 @@
         </w:rPr>
         <w:t>igures</w:t>
       </w:r>
-      <w:bookmarkEnd w:id="1"/>
+      <w:bookmarkEnd w:id="3"/>
     </w:p>
     <w:p>
       <w:pPr>
@@ -1210,7 +1218,7 @@
         <w:fldChar w:fldCharType="begin"/>
       </w:r>
       <w:r>
-        <w:instrText xml:space="preserve"> PAGEREF _Toc454020088 \h </w:instrText>
+        <w:instrText xml:space="preserve"> PAGEREF _Toc454189913 \h </w:instrText>
       </w:r>
       <w:r>
         <w:fldChar w:fldCharType="separate"/>
@@ -1232,10 +1240,7 @@
         </w:rPr>
       </w:pPr>
       <w:r>
-        <w:rPr>
-          <w:lang w:val="en-US"/>
-        </w:rPr>
-        <w:t>Figure 2: Webinterface with created index</w:t>
+        <w:t>Figure 2: VirtualBox main dialogue</w:t>
       </w:r>
       <w:r>
         <w:tab/>
@@ -1244,13 +1249,13 @@
         <w:fldChar w:fldCharType="begin"/>
       </w:r>
       <w:r>
-        <w:instrText xml:space="preserve"> PAGEREF _Toc454020089 \h </w:instrText>
+        <w:instrText xml:space="preserve"> PAGEREF _Toc454189914 \h </w:instrText>
       </w:r>
       <w:r>
         <w:fldChar w:fldCharType="separate"/>
       </w:r>
       <w:r>
-        <w:t>9</w:t>
+        <w:t>8</w:t>
       </w:r>
       <w:r>
         <w:fldChar w:fldCharType="end"/>
@@ -1266,10 +1271,7 @@
         </w:rPr>
       </w:pPr>
       <w:r>
-        <w:rPr>
-          <w:lang w:val="en-US"/>
-        </w:rPr>
-        <w:t>Figure 3: Files included in selected index</w:t>
+        <w:t>Figure 3: Settings dialogue</w:t>
       </w:r>
       <w:r>
         <w:tab/>
@@ -1278,13 +1280,13 @@
         <w:fldChar w:fldCharType="begin"/>
       </w:r>
       <w:r>
-        <w:instrText xml:space="preserve"> PAGEREF _Toc454020090 \h </w:instrText>
+        <w:instrText xml:space="preserve"> PAGEREF _Toc454189915 \h </w:instrText>
       </w:r>
       <w:r>
         <w:fldChar w:fldCharType="separate"/>
       </w:r>
       <w:r>
-        <w:t>10</w:t>
+        <w:t>8</w:t>
       </w:r>
       <w:r>
         <w:fldChar w:fldCharType="end"/>
@@ -1300,10 +1302,7 @@
         </w:rPr>
       </w:pPr>
       <w:r>
-        <w:rPr>
-          <w:lang w:val="en-US"/>
-        </w:rPr>
-        <w:t>Figure 4: Available commands on index</w:t>
+        <w:t>Figure 4: Port forwarding settings dialogue</w:t>
       </w:r>
       <w:r>
         <w:tab/>
@@ -1312,13 +1311,13 @@
         <w:fldChar w:fldCharType="begin"/>
       </w:r>
       <w:r>
-        <w:instrText xml:space="preserve"> PAGEREF _Toc454020091 \h </w:instrText>
+        <w:instrText xml:space="preserve"> PAGEREF _Toc454189916 \h </w:instrText>
       </w:r>
       <w:r>
         <w:fldChar w:fldCharType="separate"/>
       </w:r>
       <w:r>
-        <w:t>10</w:t>
+        <w:t>9</w:t>
       </w:r>
       <w:r>
         <w:fldChar w:fldCharType="end"/>
@@ -1337,7 +1336,7 @@
         <w:rPr>
           <w:lang w:val="en-US"/>
         </w:rPr>
-        <w:t>Figure 5: Webinterface to start the file crawler</w:t>
+        <w:t>Figure 5: Webinterface with created index</w:t>
       </w:r>
       <w:r>
         <w:tab/>
@@ -1346,13 +1345,115 @@
         <w:fldChar w:fldCharType="begin"/>
       </w:r>
       <w:r>
-        <w:instrText xml:space="preserve"> PAGEREF _Toc454020092 \h </w:instrText>
+        <w:instrText xml:space="preserve"> PAGEREF _Toc454189917 \h </w:instrText>
       </w:r>
       <w:r>
         <w:fldChar w:fldCharType="separate"/>
       </w:r>
       <w:r>
         <w:t>11</w:t>
+      </w:r>
+      <w:r>
+        <w:fldChar w:fldCharType="end"/>
+      </w:r>
+    </w:p>
+    <w:p>
+      <w:pPr>
+        <w:pStyle w:val="Abbildungsverzeichnis"/>
+        <w:rPr>
+          <w:rFonts w:asciiTheme="minorHAnsi" w:eastAsiaTheme="minorEastAsia" w:hAnsiTheme="minorHAnsi" w:cstheme="minorBidi"/>
+          <w:sz w:val="22"/>
+          <w:szCs w:val="22"/>
+        </w:rPr>
+      </w:pPr>
+      <w:r>
+        <w:rPr>
+          <w:lang w:val="en-US"/>
+        </w:rPr>
+        <w:t>Figure 6: Files included in selected index</w:t>
+      </w:r>
+      <w:r>
+        <w:tab/>
+      </w:r>
+      <w:r>
+        <w:fldChar w:fldCharType="begin"/>
+      </w:r>
+      <w:r>
+        <w:instrText xml:space="preserve"> PAGEREF _Toc454189918 \h </w:instrText>
+      </w:r>
+      <w:r>
+        <w:fldChar w:fldCharType="separate"/>
+      </w:r>
+      <w:r>
+        <w:t>11</w:t>
+      </w:r>
+      <w:r>
+        <w:fldChar w:fldCharType="end"/>
+      </w:r>
+    </w:p>
+    <w:p>
+      <w:pPr>
+        <w:pStyle w:val="Abbildungsverzeichnis"/>
+        <w:rPr>
+          <w:rFonts w:asciiTheme="minorHAnsi" w:eastAsiaTheme="minorEastAsia" w:hAnsiTheme="minorHAnsi" w:cstheme="minorBidi"/>
+          <w:sz w:val="22"/>
+          <w:szCs w:val="22"/>
+        </w:rPr>
+      </w:pPr>
+      <w:r>
+        <w:rPr>
+          <w:lang w:val="en-US"/>
+        </w:rPr>
+        <w:t>Figure 7: Available commands on index</w:t>
+      </w:r>
+      <w:r>
+        <w:tab/>
+      </w:r>
+      <w:r>
+        <w:fldChar w:fldCharType="begin"/>
+      </w:r>
+      <w:r>
+        <w:instrText xml:space="preserve"> PAGEREF _Toc454189919 \h </w:instrText>
+      </w:r>
+      <w:r>
+        <w:fldChar w:fldCharType="separate"/>
+      </w:r>
+      <w:r>
+        <w:t>12</w:t>
+      </w:r>
+      <w:r>
+        <w:fldChar w:fldCharType="end"/>
+      </w:r>
+    </w:p>
+    <w:p>
+      <w:pPr>
+        <w:pStyle w:val="Abbildungsverzeichnis"/>
+        <w:rPr>
+          <w:rFonts w:asciiTheme="minorHAnsi" w:eastAsiaTheme="minorEastAsia" w:hAnsiTheme="minorHAnsi" w:cstheme="minorBidi"/>
+          <w:sz w:val="22"/>
+          <w:szCs w:val="22"/>
+        </w:rPr>
+      </w:pPr>
+      <w:r>
+        <w:rPr>
+          <w:lang w:val="en-US"/>
+        </w:rPr>
+        <w:t>Figure 8: Webinterface to start the file crawler</w:t>
+      </w:r>
+      <w:r>
+        <w:tab/>
+      </w:r>
+      <w:r>
+        <w:fldChar w:fldCharType="begin"/>
+      </w:r>
+      <w:r>
+        <w:instrText xml:space="preserve"> PAGEREF _Toc454189920 \h </w:instrText>
+      </w:r>
+      <w:r>
+        <w:fldChar w:fldCharType="separate"/>
+      </w:r>
+      <w:r>
+        <w:t>12</w:t>
       </w:r>
       <w:r>
         <w:fldChar w:fldCharType="end"/>
@@ -1384,7 +1485,7 @@
           <w:lang w:val="en-US"/>
         </w:rPr>
       </w:pPr>
-      <w:bookmarkStart w:id="2" w:name="_Toc453921795"/>
+      <w:bookmarkStart w:id="4" w:name="_Toc454189903"/>
       <w:r>
         <w:rPr>
           <w:lang w:val="en-US"/>
@@ -1397,7 +1498,7 @@
         </w:rPr>
         <w:t>ables</w:t>
       </w:r>
-      <w:bookmarkEnd w:id="2"/>
+      <w:bookmarkEnd w:id="4"/>
     </w:p>
     <w:p>
       <w:pPr>
@@ -1406,7 +1507,6 @@
           <w:rFonts w:asciiTheme="minorHAnsi" w:eastAsiaTheme="minorEastAsia" w:hAnsiTheme="minorHAnsi" w:cstheme="minorBidi"/>
           <w:sz w:val="22"/>
           <w:szCs w:val="22"/>
-          <w:lang w:val="en-US"/>
         </w:rPr>
       </w:pPr>
       <w:r>
@@ -1437,44 +1537,21 @@
         <w:t>Table 1: Recommended system requirements</w:t>
       </w:r>
       <w:r>
-        <w:rPr>
-          <w:lang w:val="en-US"/>
-        </w:rPr>
         <w:tab/>
       </w:r>
       <w:r>
-        <w:rPr>
-          <w:lang w:val="en-US"/>
-        </w:rPr>
         <w:fldChar w:fldCharType="begin"/>
       </w:r>
       <w:r>
-        <w:rPr>
-          <w:lang w:val="en-US"/>
-        </w:rPr>
-        <w:instrText xml:space="preserve"> PAGEREF _Toc453705883 \h </w:instrText>
-      </w:r>
-      <w:r>
-        <w:rPr>
-          <w:lang w:val="en-US"/>
-        </w:rPr>
-      </w:r>
-      <w:r>
-        <w:rPr>
-          <w:lang w:val="en-US"/>
-        </w:rPr>
+        <w:instrText xml:space="preserve"> PAGEREF _Toc454189921 \h </w:instrText>
+      </w:r>
+      <w:r>
         <w:fldChar w:fldCharType="separate"/>
       </w:r>
       <w:r>
-        <w:rPr>
-          <w:lang w:val="en-US"/>
-        </w:rPr>
-        <w:t>7</w:t>
-      </w:r>
-      <w:r>
-        <w:rPr>
-          <w:lang w:val="en-US"/>
-        </w:rPr>
+        <w:t>6</w:t>
+      </w:r>
+      <w:r>
         <w:fldChar w:fldCharType="end"/>
       </w:r>
     </w:p>
@@ -1501,7 +1578,7 @@
         <w:lastRenderedPageBreak/>
         <w:fldChar w:fldCharType="end"/>
       </w:r>
-      <w:bookmarkStart w:id="3" w:name="_Toc453921796"/>
+      <w:bookmarkStart w:id="5" w:name="_Toc454189904"/>
       <w:r>
         <w:rPr>
           <w:lang w:val="en-US"/>
@@ -1520,7 +1597,7 @@
         </w:rPr>
         <w:t>n History</w:t>
       </w:r>
-      <w:bookmarkEnd w:id="3"/>
+      <w:bookmarkEnd w:id="5"/>
     </w:p>
     <w:tbl>
       <w:tblPr>
@@ -1539,7 +1616,7 @@
           <w:left w:w="70" w:type="dxa"/>
           <w:right w:w="70" w:type="dxa"/>
         </w:tblCellMar>
-        <w:tblLook w:val="0000"/>
+        <w:tblLook w:val="0000" w:firstRow="0" w:lastRow="0" w:firstColumn="0" w:lastColumn="0" w:noHBand="0" w:noVBand="0"/>
       </w:tblPr>
       <w:tblGrid>
         <w:gridCol w:w="1134"/>
@@ -1821,7 +1898,7 @@
           <w:lang w:val="en-US"/>
         </w:rPr>
       </w:pPr>
-      <w:bookmarkStart w:id="4" w:name="_Toc453921797"/>
+      <w:bookmarkStart w:id="6" w:name="_Toc454189905"/>
       <w:r>
         <w:rPr>
           <w:lang w:val="en-US"/>
@@ -1840,182 +1917,170 @@
           <w:lang w:val="en-US"/>
         </w:rPr>
         <w:t>oduction</w:t>
-      </w:r>
-      <w:bookmarkEnd w:id="4"/>
-    </w:p>
-    <w:p>
-      <w:pPr>
-        <w:rPr>
-          <w:lang w:val="en-US"/>
-        </w:rPr>
-      </w:pPr>
-      <w:r>
-        <w:rPr>
-          <w:lang w:val="en-US"/>
-        </w:rPr>
-        <w:t xml:space="preserve">This document includes software installation and maintenance instruction for </w:t>
-      </w:r>
-      <w:r>
-        <w:rPr>
-          <w:lang w:val="en-US"/>
-        </w:rPr>
-        <w:t>Metis</w:t>
-      </w:r>
-      <w:r>
-        <w:rPr>
-          <w:lang w:val="en-US"/>
-        </w:rPr>
-        <w:t xml:space="preserve"> to enable system administrators installing and maintaining the software.</w:t>
-      </w:r>
-    </w:p>
-    <w:p>
-      <w:pPr>
-        <w:rPr>
-          <w:lang w:val="en-US"/>
-        </w:rPr>
-      </w:pPr>
-      <w:r>
-        <w:rPr>
-          <w:lang w:val="en-US"/>
-        </w:rPr>
-        <w:t>Software Installation and Maintenance depends on the destinations operating system. This is caused by the usage of Docker. While Linux includes native Docker support, Windows and Mac</w:t>
-      </w:r>
-      <w:r>
-        <w:rPr>
-          <w:lang w:val="en-US"/>
-        </w:rPr>
-        <w:t xml:space="preserve"> need</w:t>
-      </w:r>
-      <w:r>
-        <w:rPr>
-          <w:lang w:val="en-US"/>
-        </w:rPr>
-        <w:t xml:space="preserve"> tools like Docker Toolbox or Boot2Docker</w:t>
-      </w:r>
-      <w:r>
-        <w:rPr>
-          <w:lang w:val="en-US"/>
-        </w:rPr>
-        <w:t xml:space="preserve"> (Deprecated)</w:t>
-      </w:r>
-      <w:r>
-        <w:rPr>
-          <w:lang w:val="en-US"/>
-        </w:rPr>
-        <w:t>.</w:t>
-      </w:r>
-    </w:p>
-    <w:p>
-      <w:pPr>
-        <w:rPr>
-          <w:lang w:val="en-US"/>
-        </w:rPr>
-      </w:pPr>
-      <w:r>
-        <w:rPr>
-          <w:lang w:val="en-US"/>
-        </w:rPr>
-        <w:t xml:space="preserve">Administrators who are responsible for Software Installation and Maintenance should be familiar with the Docker ecosystem. </w:t>
-      </w:r>
-    </w:p>
-    <w:p>
-      <w:pPr>
-        <w:rPr>
-          <w:lang w:val="en-US"/>
-        </w:rPr>
-      </w:pPr>
-      <w:r>
-        <w:rPr>
-          <w:lang w:val="en-US"/>
-        </w:rPr>
-        <w:t xml:space="preserve"> </w:t>
-      </w:r>
-    </w:p>
-    <w:p>
-      <w:pPr>
-        <w:pStyle w:val="berschrift1"/>
-        <w:rPr>
-          <w:lang w:val="en-US"/>
-        </w:rPr>
-      </w:pPr>
-      <w:bookmarkStart w:id="5" w:name="_Toc453921798"/>
-      <w:r>
-        <w:rPr>
-          <w:lang w:val="en-US"/>
-        </w:rPr>
-        <w:lastRenderedPageBreak/>
-        <w:t>S</w:t>
-      </w:r>
-      <w:r>
-        <w:rPr>
-          <w:lang w:val="en-US"/>
-        </w:rPr>
-        <w:t>ystem requirements</w:t>
-      </w:r>
-      <w:bookmarkEnd w:id="5"/>
-    </w:p>
-    <w:p>
-      <w:pPr>
-        <w:rPr>
-          <w:lang w:val="en-US"/>
-        </w:rPr>
-      </w:pPr>
-      <w:r>
-        <w:rPr>
-          <w:lang w:val="en-US"/>
-        </w:rPr>
-        <w:t xml:space="preserve">To install and run </w:t>
-      </w:r>
-      <w:r>
-        <w:rPr>
-          <w:lang w:val="en-US"/>
-        </w:rPr>
-        <w:t>Metis</w:t>
-      </w:r>
-      <w:r>
-        <w:rPr>
-          <w:lang w:val="en-US"/>
-        </w:rPr>
-        <w:t xml:space="preserve"> software your system must meet the following minimum r</w:t>
-      </w:r>
-      <w:r>
-        <w:rPr>
-          <w:lang w:val="en-US"/>
-        </w:rPr>
-        <w:t>e</w:t>
-      </w:r>
-      <w:r>
-        <w:rPr>
-          <w:lang w:val="en-US"/>
-        </w:rPr>
-        <w:t>quirements.</w:t>
-      </w:r>
-    </w:p>
-    <w:p>
-      <w:pPr>
-        <w:pStyle w:val="berschrift2"/>
-        <w:rPr>
-          <w:lang w:val="en-US"/>
-        </w:rPr>
-      </w:pPr>
-      <w:bookmarkStart w:id="6" w:name="_Toc453921799"/>
-      <w:r>
-        <w:rPr>
-          <w:lang w:val="en-US"/>
-        </w:rPr>
-        <w:t>Recommended hardware requirements</w:t>
       </w:r>
       <w:bookmarkEnd w:id="6"/>
     </w:p>
     <w:p>
       <w:pPr>
+        <w:rPr>
+          <w:lang w:val="en-US"/>
+        </w:rPr>
+      </w:pPr>
+      <w:r>
+        <w:rPr>
+          <w:lang w:val="en-US"/>
+        </w:rPr>
+        <w:t xml:space="preserve">This document includes software installation and maintenance instruction for </w:t>
+      </w:r>
+      <w:r>
+        <w:rPr>
+          <w:lang w:val="en-US"/>
+        </w:rPr>
+        <w:t>Metis</w:t>
+      </w:r>
+      <w:r>
+        <w:rPr>
+          <w:lang w:val="en-US"/>
+        </w:rPr>
+        <w:t xml:space="preserve"> to enable system administrators installing and maintaining the software.</w:t>
+      </w:r>
+    </w:p>
+    <w:p>
+      <w:pPr>
+        <w:rPr>
+          <w:lang w:val="en-US"/>
+        </w:rPr>
+      </w:pPr>
+      <w:r>
+        <w:rPr>
+          <w:lang w:val="en-US"/>
+        </w:rPr>
+        <w:t>Software Installation and Maintenance depends on the destinations operating system. This is caused by the usage of Docker. While Linux includes native Docker support, Windows and Mac</w:t>
+      </w:r>
+      <w:r>
+        <w:rPr>
+          <w:lang w:val="en-US"/>
+        </w:rPr>
+        <w:t xml:space="preserve"> need</w:t>
+      </w:r>
+      <w:r>
+        <w:rPr>
+          <w:lang w:val="en-US"/>
+        </w:rPr>
+        <w:t xml:space="preserve"> tools like Docker Toolbox or Boot2Docker</w:t>
+      </w:r>
+      <w:r>
+        <w:rPr>
+          <w:lang w:val="en-US"/>
+        </w:rPr>
+        <w:t xml:space="preserve"> (Deprecated)</w:t>
+      </w:r>
+      <w:r>
+        <w:rPr>
+          <w:lang w:val="en-US"/>
+        </w:rPr>
+        <w:t>.</w:t>
+      </w:r>
+    </w:p>
+    <w:p>
+      <w:pPr>
+        <w:rPr>
+          <w:lang w:val="en-US"/>
+        </w:rPr>
+      </w:pPr>
+      <w:r>
+        <w:rPr>
+          <w:lang w:val="en-US"/>
+        </w:rPr>
+        <w:t xml:space="preserve">Administrators who are responsible for Software Installation and Maintenance should be familiar with the Docker ecosystem. </w:t>
+      </w:r>
+    </w:p>
+    <w:p>
+      <w:pPr>
+        <w:rPr>
+          <w:lang w:val="en-US"/>
+        </w:rPr>
+      </w:pPr>
+      <w:r>
+        <w:rPr>
+          <w:lang w:val="en-US"/>
+        </w:rPr>
+        <w:t xml:space="preserve"> </w:t>
+      </w:r>
+    </w:p>
+    <w:p>
+      <w:pPr>
+        <w:pStyle w:val="berschrift1"/>
+        <w:rPr>
+          <w:lang w:val="en-US"/>
+        </w:rPr>
+      </w:pPr>
+      <w:bookmarkStart w:id="7" w:name="_Toc454189906"/>
+      <w:r>
+        <w:rPr>
+          <w:lang w:val="en-US"/>
+        </w:rPr>
+        <w:lastRenderedPageBreak/>
+        <w:t>S</w:t>
+      </w:r>
+      <w:r>
+        <w:rPr>
+          <w:lang w:val="en-US"/>
+        </w:rPr>
+        <w:t>ystem requirements</w:t>
+      </w:r>
+      <w:bookmarkEnd w:id="7"/>
+    </w:p>
+    <w:p>
+      <w:pPr>
+        <w:rPr>
+          <w:lang w:val="en-US"/>
+        </w:rPr>
+      </w:pPr>
+      <w:r>
+        <w:rPr>
+          <w:lang w:val="en-US"/>
+        </w:rPr>
+        <w:t xml:space="preserve">To install and run </w:t>
+      </w:r>
+      <w:r>
+        <w:rPr>
+          <w:lang w:val="en-US"/>
+        </w:rPr>
+        <w:t>Metis</w:t>
+      </w:r>
+      <w:r>
+        <w:rPr>
+          <w:lang w:val="en-US"/>
+        </w:rPr>
+        <w:t xml:space="preserve"> software your system must meet the following minimum requirements.</w:t>
+      </w:r>
+    </w:p>
+    <w:p>
+      <w:pPr>
+        <w:pStyle w:val="berschrift2"/>
+        <w:rPr>
+          <w:lang w:val="en-US"/>
+        </w:rPr>
+      </w:pPr>
+      <w:bookmarkStart w:id="8" w:name="_Toc454189907"/>
+      <w:r>
+        <w:rPr>
+          <w:lang w:val="en-US"/>
+        </w:rPr>
+        <w:t>Recommended hardware requirements</w:t>
+      </w:r>
+      <w:bookmarkEnd w:id="8"/>
+    </w:p>
+    <w:p>
+      <w:pPr>
         <w:pStyle w:val="Tabellenberschrift"/>
         <w:jc w:val="center"/>
         <w:rPr>
           <w:lang w:val="en-US"/>
         </w:rPr>
       </w:pPr>
-      <w:bookmarkStart w:id="7" w:name="_Toc453705883"/>
+      <w:bookmarkStart w:id="9" w:name="_Toc454189921"/>
       <w:r>
         <w:rPr>
           <w:lang w:val="en-US"/>
@@ -2065,7 +2130,7 @@
         </w:rPr>
         <w:t>ystem requirements</w:t>
       </w:r>
-      <w:bookmarkEnd w:id="7"/>
+      <w:bookmarkEnd w:id="9"/>
     </w:p>
     <w:tbl>
       <w:tblPr>
@@ -2083,11 +2148,11 @@
           <w:left w:w="70" w:type="dxa"/>
           <w:right w:w="70" w:type="dxa"/>
         </w:tblCellMar>
-        <w:tblLook w:val="0000"/>
+        <w:tblLook w:val="0000" w:firstRow="0" w:lastRow="0" w:firstColumn="0" w:lastColumn="0" w:noHBand="0" w:noVBand="0"/>
       </w:tblPr>
       <w:tblGrid>
-        <w:gridCol w:w="2183"/>
-        <w:gridCol w:w="4999"/>
+        <w:gridCol w:w="2146"/>
+        <w:gridCol w:w="4912"/>
       </w:tblGrid>
       <w:tr>
         <w:trPr>
@@ -2473,14 +2538,14 @@
           <w:lang w:val="en-US"/>
         </w:rPr>
       </w:pPr>
-      <w:bookmarkStart w:id="8" w:name="_Toc453921800"/>
+      <w:bookmarkStart w:id="10" w:name="_Toc454189908"/>
       <w:r>
         <w:rPr>
           <w:lang w:val="en-US"/>
         </w:rPr>
         <w:t>Software requirements</w:t>
       </w:r>
-      <w:bookmarkEnd w:id="8"/>
+      <w:bookmarkEnd w:id="10"/>
     </w:p>
     <w:p>
       <w:pPr>
@@ -2565,19 +2630,85 @@
       <w:r>
         <w:rPr>
           <w:noProof/>
-          <w:lang w:val="en-US"/>
         </w:rPr>
         <w:lastRenderedPageBreak/>
-        <w:pict>
-          <v:shapetype id="_x0000_t32" coordsize="21600,21600" o:spt="32" o:oned="t" path="m,l21600,21600e" filled="f">
-            <v:path arrowok="t" fillok="f" o:connecttype="none"/>
-            <o:lock v:ext="edit" shapetype="t"/>
-          </v:shapetype>
-          <v:shape id="Gerade Verbindung mit Pfeil 7" o:spid="_x0000_s1028" type="#_x0000_t32" style="position:absolute;left:0;text-align:left;margin-left:336.5pt;margin-top:262.1pt;width:30pt;height:27pt;z-index:251664384;visibility:visible" o:gfxdata="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" strokecolor="#4f81bd [3204]" strokeweight="3pt">
-            <v:stroke endarrow="block"/>
-            <v:shadow on="t" color="black" opacity="22937f" origin=",.5" offset="0,.63889mm"/>
-          </v:shape>
-        </w:pict>
+        <mc:AlternateContent>
+          <mc:Choice Requires="wps">
+            <w:drawing>
+              <wp:anchor distT="0" distB="0" distL="114300" distR="114300" simplePos="0" relativeHeight="251664384" behindDoc="0" locked="0" layoutInCell="1" allowOverlap="1">
+                <wp:simplePos x="0" y="0"/>
+                <wp:positionH relativeFrom="column">
+                  <wp:posOffset>4273550</wp:posOffset>
+                </wp:positionH>
+                <wp:positionV relativeFrom="paragraph">
+                  <wp:posOffset>3328670</wp:posOffset>
+                </wp:positionV>
+                <wp:extent cx="381000" cy="342900"/>
+                <wp:effectExtent l="57150" t="38100" r="19050" b="76200"/>
+                <wp:wrapNone/>
+                <wp:docPr id="7" name="Gerade Verbindung mit Pfeil 7"/>
+                <wp:cNvGraphicFramePr>
+                  <a:graphicFrameLocks xmlns:a="http://schemas.openxmlformats.org/drawingml/2006/main"/>
+                </wp:cNvGraphicFramePr>
+                <a:graphic xmlns:a="http://schemas.openxmlformats.org/drawingml/2006/main">
+                  <a:graphicData uri="http://schemas.microsoft.com/office/word/2010/wordprocessingShape">
+                    <wps:wsp>
+                      <wps:cNvCnPr>
+                        <a:cxnSpLocks/>
+                      </wps:cNvCnPr>
+                      <wps:spPr>
+                        <a:xfrm>
+                          <a:off x="0" y="0"/>
+                          <a:ext cx="381000" cy="342900"/>
+                        </a:xfrm>
+                        <a:prstGeom prst="straightConnector1">
+                          <a:avLst/>
+                        </a:prstGeom>
+                        <a:ln>
+                          <a:tailEnd type="triangle"/>
+                        </a:ln>
+                      </wps:spPr>
+                      <wps:style>
+                        <a:lnRef idx="3">
+                          <a:schemeClr val="accent1"/>
+                        </a:lnRef>
+                        <a:fillRef idx="0">
+                          <a:schemeClr val="accent1"/>
+                        </a:fillRef>
+                        <a:effectRef idx="2">
+                          <a:schemeClr val="accent1"/>
+                        </a:effectRef>
+                        <a:fontRef idx="minor">
+                          <a:schemeClr val="tx1"/>
+                        </a:fontRef>
+                      </wps:style>
+                      <wps:bodyPr/>
+                    </wps:wsp>
+                  </a:graphicData>
+                </a:graphic>
+                <wp14:sizeRelH relativeFrom="page">
+                  <wp14:pctWidth>0</wp14:pctWidth>
+                </wp14:sizeRelH>
+                <wp14:sizeRelV relativeFrom="page">
+                  <wp14:pctHeight>0</wp14:pctHeight>
+                </wp14:sizeRelV>
+              </wp:anchor>
+            </w:drawing>
+          </mc:Choice>
+          <mc:Fallback>
+            <w:pict>
+              <v:shapetype w14:anchorId="5202ED7F" id="_x0000_t32" coordsize="21600,21600" o:spt="32" o:oned="t" path="m,l21600,21600e" filled="f">
+                <v:path arrowok="t" fillok="f" o:connecttype="none"/>
+                <o:lock v:ext="edit" shapetype="t"/>
+              </v:shapetype>
+              <v:shape id="Gerade Verbindung mit Pfeil 7" o:spid="_x0000_s1026" type="#_x0000_t32" style="position:absolute;margin-left:336.5pt;margin-top:262.1pt;width:30pt;height:27pt;z-index:251664384;visibility:visible;mso-wrap-style:square;mso-width-percent:0;mso-height-percent:0;mso-wrap-distance-left:9pt;mso-wrap-distance-top:0;mso-wrap-distance-right:9pt;mso-wrap-distance-bottom:0;mso-position-horizontal:absolute;mso-position-horizontal-relative:text;mso-position-vertical:absolute;mso-position-vertical-relative:text;mso-width-percent:0;mso-height-percent:0;mso-width-relative:page;mso-height-relative:page" o:gfxdata="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" strokecolor="#4f81bd [3204]" strokeweight="3pt">
+                <v:stroke endarrow="block"/>
+                <v:shadow on="t" color="black" opacity="22937f" origin=",.5" offset="0,.63889mm"/>
+                <o:lock v:ext="edit" shapetype="f"/>
+              </v:shape>
+            </w:pict>
+          </mc:Fallback>
+        </mc:AlternateContent>
       </w:r>
       <w:r>
         <w:rPr>
@@ -2634,7 +2765,7 @@
           <w:lang w:val="en-US"/>
         </w:rPr>
       </w:pPr>
-      <w:bookmarkStart w:id="9" w:name="_Toc454020088"/>
+      <w:bookmarkStart w:id="11" w:name="_Toc454189913"/>
       <w:r>
         <w:rPr>
           <w:lang w:val="en-US"/>
@@ -2678,7 +2809,7 @@
         </w:rPr>
         <w:t>: Check virtualization support</w:t>
       </w:r>
-      <w:bookmarkEnd w:id="9"/>
+      <w:bookmarkEnd w:id="11"/>
     </w:p>
     <w:p>
       <w:pPr>
@@ -2687,14 +2818,14 @@
           <w:lang w:val="en-US"/>
         </w:rPr>
       </w:pPr>
-      <w:bookmarkStart w:id="10" w:name="_Toc453921801"/>
+      <w:bookmarkStart w:id="12" w:name="_Toc454189909"/>
       <w:r>
         <w:rPr>
           <w:lang w:val="en-US"/>
         </w:rPr>
         <w:t>Windows / Mac prerequisites</w:t>
       </w:r>
-      <w:bookmarkEnd w:id="10"/>
+      <w:bookmarkEnd w:id="12"/>
     </w:p>
     <w:p>
       <w:pPr>
@@ -2741,10 +2872,33 @@
     </w:p>
     <w:p>
       <w:pPr>
-        <w:rPr>
-          <w:lang w:val="en-US"/>
-        </w:rPr>
-      </w:pPr>
+        <w:pStyle w:val="berschrift3"/>
+        <w:rPr>
+          <w:lang w:val="en-US"/>
+        </w:rPr>
+      </w:pPr>
+      <w:bookmarkStart w:id="13" w:name="_Toc454189910"/>
+      <w:proofErr w:type="spellStart"/>
+      <w:r>
+        <w:rPr>
+          <w:lang w:val="en-US"/>
+        </w:rPr>
+        <w:t>VirtualB</w:t>
+      </w:r>
+      <w:r>
+        <w:rPr>
+          <w:lang w:val="en-US"/>
+        </w:rPr>
+        <w:t>ox</w:t>
+      </w:r>
+      <w:proofErr w:type="spellEnd"/>
+      <w:r>
+        <w:rPr>
+          <w:lang w:val="en-US"/>
+        </w:rPr>
+        <w:t xml:space="preserve"> port forwarding</w:t>
+      </w:r>
+      <w:bookmarkEnd w:id="13"/>
     </w:p>
     <w:p>
       <w:pPr>
@@ -2752,6 +2906,12 @@
           <w:lang w:val="en-US"/>
         </w:rPr>
       </w:pPr>
+      <w:r>
+        <w:rPr>
+          <w:lang w:val="en-US"/>
+        </w:rPr>
+        <w:t>In some cases there can be a problem with the Docker port forwarding script. In this case you need to set them manually. To do so follow these instructions.</w:t>
+      </w:r>
     </w:p>
     <w:p>
       <w:pPr>
@@ -2759,15 +2919,1193 @@
           <w:lang w:val="en-US"/>
         </w:rPr>
       </w:pPr>
+      <w:r>
+        <w:rPr>
+          <w:lang w:val="en-US"/>
+        </w:rPr>
+        <w:t xml:space="preserve">Open </w:t>
+      </w:r>
+      <w:proofErr w:type="spellStart"/>
+      <w:r>
+        <w:rPr>
+          <w:lang w:val="en-US"/>
+        </w:rPr>
+        <w:t>VirtualBox</w:t>
+      </w:r>
+      <w:proofErr w:type="spellEnd"/>
+      <w:r>
+        <w:rPr>
+          <w:lang w:val="en-US"/>
+        </w:rPr>
+        <w:t xml:space="preserve"> and select the virtual machine used for </w:t>
+      </w:r>
+      <w:proofErr w:type="spellStart"/>
+      <w:r>
+        <w:rPr>
+          <w:lang w:val="en-US"/>
+        </w:rPr>
+        <w:t>docker</w:t>
+      </w:r>
+      <w:proofErr w:type="spellEnd"/>
+      <w:r>
+        <w:rPr>
+          <w:lang w:val="en-US"/>
+        </w:rPr>
+        <w:t xml:space="preserve"> </w:t>
+      </w:r>
+      <w:r>
+        <w:rPr>
+          <w:lang w:val="en-US"/>
+        </w:rPr>
+        <w:t>(called “default” in most cases) by clicking with you left mouse button on it. Afterwards click on “</w:t>
+      </w:r>
+      <w:proofErr w:type="spellStart"/>
+      <w:r>
+        <w:rPr>
+          <w:lang w:val="en-US"/>
+        </w:rPr>
+        <w:t>Ändern</w:t>
+      </w:r>
+      <w:proofErr w:type="spellEnd"/>
+      <w:r>
+        <w:rPr>
+          <w:lang w:val="en-US"/>
+        </w:rPr>
+        <w:t>”.</w:t>
+      </w:r>
+      <w:r>
+        <w:rPr>
+          <w:lang w:val="en-US"/>
+        </w:rPr>
+        <w:t xml:space="preserve"> This process is shown in </w:t>
+      </w:r>
+      <w:r>
+        <w:rPr>
+          <w:lang w:val="en-US"/>
+        </w:rPr>
+        <w:fldChar w:fldCharType="begin"/>
+      </w:r>
+      <w:r>
+        <w:rPr>
+          <w:lang w:val="en-US"/>
+        </w:rPr>
+        <w:instrText xml:space="preserve"> REF _Ref454189414 \h </w:instrText>
+      </w:r>
+      <w:r>
+        <w:rPr>
+          <w:lang w:val="en-US"/>
+        </w:rPr>
+      </w:r>
+      <w:r>
+        <w:rPr>
+          <w:lang w:val="en-US"/>
+        </w:rPr>
+        <w:fldChar w:fldCharType="separate"/>
+      </w:r>
+      <w:proofErr w:type="spellStart"/>
+      <w:r>
+        <w:t>Figure</w:t>
+      </w:r>
+      <w:proofErr w:type="spellEnd"/>
+      <w:r>
+        <w:t xml:space="preserve"> </w:t>
+      </w:r>
+      <w:r>
+        <w:rPr>
+          <w:noProof/>
+        </w:rPr>
+        <w:t>2</w:t>
+      </w:r>
+      <w:r>
+        <w:t xml:space="preserve">: </w:t>
+      </w:r>
+      <w:proofErr w:type="spellStart"/>
+      <w:r>
+        <w:t>VirtualBox</w:t>
+      </w:r>
+      <w:proofErr w:type="spellEnd"/>
+      <w:r>
+        <w:t xml:space="preserve"> </w:t>
+      </w:r>
+      <w:proofErr w:type="spellStart"/>
+      <w:r>
+        <w:t>main</w:t>
+      </w:r>
+      <w:proofErr w:type="spellEnd"/>
+      <w:r>
+        <w:t xml:space="preserve"> </w:t>
+      </w:r>
+      <w:proofErr w:type="spellStart"/>
+      <w:r>
+        <w:t>dialogue</w:t>
+      </w:r>
+      <w:proofErr w:type="spellEnd"/>
+      <w:r>
+        <w:rPr>
+          <w:lang w:val="en-US"/>
+        </w:rPr>
+        <w:fldChar w:fldCharType="end"/>
+      </w:r>
+      <w:r>
+        <w:rPr>
+          <w:lang w:val="en-US"/>
+        </w:rPr>
+        <w:t>.</w:t>
+      </w:r>
     </w:p>
     <w:p>
       <w:pPr>
+        <w:keepNext/>
+      </w:pPr>
+      <w:r>
+        <w:rPr>
+          <w:noProof/>
+        </w:rPr>
+        <w:lastRenderedPageBreak/>
+        <mc:AlternateContent>
+          <mc:Choice Requires="wps">
+            <w:drawing>
+              <wp:anchor distT="0" distB="0" distL="114300" distR="114300" simplePos="0" relativeHeight="251670528" behindDoc="0" locked="0" layoutInCell="1" allowOverlap="1" wp14:anchorId="677C5AA6" wp14:editId="28AE81BA">
+                <wp:simplePos x="0" y="0"/>
+                <wp:positionH relativeFrom="margin">
+                  <wp:posOffset>492125</wp:posOffset>
+                </wp:positionH>
+                <wp:positionV relativeFrom="paragraph">
+                  <wp:posOffset>575945</wp:posOffset>
+                </wp:positionV>
+                <wp:extent cx="628650" cy="285750"/>
+                <wp:effectExtent l="57150" t="38100" r="57150" b="95250"/>
+                <wp:wrapNone/>
+                <wp:docPr id="17" name="Gerade Verbindung mit Pfeil 17"/>
+                <wp:cNvGraphicFramePr>
+                  <a:graphicFrameLocks xmlns:a="http://schemas.openxmlformats.org/drawingml/2006/main"/>
+                </wp:cNvGraphicFramePr>
+                <a:graphic xmlns:a="http://schemas.openxmlformats.org/drawingml/2006/main">
+                  <a:graphicData uri="http://schemas.microsoft.com/office/word/2010/wordprocessingShape">
+                    <wps:wsp>
+                      <wps:cNvCnPr>
+                        <a:cxnSpLocks/>
+                      </wps:cNvCnPr>
+                      <wps:spPr>
+                        <a:xfrm flipH="1" flipV="1">
+                          <a:off x="0" y="0"/>
+                          <a:ext cx="628650" cy="285750"/>
+                        </a:xfrm>
+                        <a:prstGeom prst="straightConnector1">
+                          <a:avLst/>
+                        </a:prstGeom>
+                        <a:ln>
+                          <a:tailEnd type="triangle"/>
+                        </a:ln>
+                      </wps:spPr>
+                      <wps:style>
+                        <a:lnRef idx="3">
+                          <a:schemeClr val="accent1"/>
+                        </a:lnRef>
+                        <a:fillRef idx="0">
+                          <a:schemeClr val="accent1"/>
+                        </a:fillRef>
+                        <a:effectRef idx="2">
+                          <a:schemeClr val="accent1"/>
+                        </a:effectRef>
+                        <a:fontRef idx="minor">
+                          <a:schemeClr val="tx1"/>
+                        </a:fontRef>
+                      </wps:style>
+                      <wps:bodyPr/>
+                    </wps:wsp>
+                  </a:graphicData>
+                </a:graphic>
+                <wp14:sizeRelH relativeFrom="page">
+                  <wp14:pctWidth>0</wp14:pctWidth>
+                </wp14:sizeRelH>
+                <wp14:sizeRelV relativeFrom="page">
+                  <wp14:pctHeight>0</wp14:pctHeight>
+                </wp14:sizeRelV>
+              </wp:anchor>
+            </w:drawing>
+          </mc:Choice>
+          <mc:Fallback>
+            <w:pict>
+              <v:shape w14:anchorId="46004EC2" id="Gerade Verbindung mit Pfeil 17" o:spid="_x0000_s1026" type="#_x0000_t32" style="position:absolute;margin-left:38.75pt;margin-top:45.35pt;width:49.5pt;height:22.5pt;flip:x y;z-index:251670528;visibility:visible;mso-wrap-style:square;mso-width-percent:0;mso-height-percent:0;mso-wrap-distance-left:9pt;mso-wrap-distance-top:0;mso-wrap-distance-right:9pt;mso-wrap-distance-bottom:0;mso-position-horizontal:absolute;mso-position-horizontal-relative:margin;mso-position-vertical:absolute;mso-position-vertical-relative:text;mso-width-percent:0;mso-height-percent:0;mso-width-relative:page;mso-height-relative:page" o:gfxdata="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" strokecolor="#4f81bd [3204]" strokeweight="3pt">
+                <v:stroke endarrow="block"/>
+                <v:shadow on="t" color="black" opacity="22937f" origin=",.5" offset="0,.63889mm"/>
+                <o:lock v:ext="edit" shapetype="f"/>
+                <w10:wrap anchorx="margin"/>
+              </v:shape>
+            </w:pict>
+          </mc:Fallback>
+        </mc:AlternateContent>
+      </w:r>
+      <w:r>
+        <w:rPr>
+          <w:noProof/>
+        </w:rPr>
+        <mc:AlternateContent>
+          <mc:Choice Requires="wps">
+            <w:drawing>
+              <wp:anchor distT="0" distB="0" distL="114300" distR="114300" simplePos="0" relativeHeight="251668480" behindDoc="0" locked="0" layoutInCell="1" allowOverlap="1" wp14:anchorId="4D1D3E99" wp14:editId="75F757D5">
+                <wp:simplePos x="0" y="0"/>
+                <wp:positionH relativeFrom="column">
+                  <wp:posOffset>1435100</wp:posOffset>
+                </wp:positionH>
+                <wp:positionV relativeFrom="paragraph">
+                  <wp:posOffset>1235075</wp:posOffset>
+                </wp:positionV>
+                <wp:extent cx="670560" cy="45719"/>
+                <wp:effectExtent l="57150" t="57150" r="53340" b="126365"/>
+                <wp:wrapNone/>
+                <wp:docPr id="16" name="Gerade Verbindung mit Pfeil 16"/>
+                <wp:cNvGraphicFramePr>
+                  <a:graphicFrameLocks xmlns:a="http://schemas.openxmlformats.org/drawingml/2006/main"/>
+                </wp:cNvGraphicFramePr>
+                <a:graphic xmlns:a="http://schemas.openxmlformats.org/drawingml/2006/main">
+                  <a:graphicData uri="http://schemas.microsoft.com/office/word/2010/wordprocessingShape">
+                    <wps:wsp>
+                      <wps:cNvCnPr>
+                        <a:cxnSpLocks/>
+                      </wps:cNvCnPr>
+                      <wps:spPr>
+                        <a:xfrm flipH="1">
+                          <a:off x="0" y="0"/>
+                          <a:ext cx="670560" cy="45719"/>
+                        </a:xfrm>
+                        <a:prstGeom prst="straightConnector1">
+                          <a:avLst/>
+                        </a:prstGeom>
+                        <a:ln>
+                          <a:tailEnd type="triangle"/>
+                        </a:ln>
+                      </wps:spPr>
+                      <wps:style>
+                        <a:lnRef idx="3">
+                          <a:schemeClr val="accent1"/>
+                        </a:lnRef>
+                        <a:fillRef idx="0">
+                          <a:schemeClr val="accent1"/>
+                        </a:fillRef>
+                        <a:effectRef idx="2">
+                          <a:schemeClr val="accent1"/>
+                        </a:effectRef>
+                        <a:fontRef idx="minor">
+                          <a:schemeClr val="tx1"/>
+                        </a:fontRef>
+                      </wps:style>
+                      <wps:bodyPr/>
+                    </wps:wsp>
+                  </a:graphicData>
+                </a:graphic>
+                <wp14:sizeRelH relativeFrom="page">
+                  <wp14:pctWidth>0</wp14:pctWidth>
+                </wp14:sizeRelH>
+                <wp14:sizeRelV relativeFrom="page">
+                  <wp14:pctHeight>0</wp14:pctHeight>
+                </wp14:sizeRelV>
+              </wp:anchor>
+            </w:drawing>
+          </mc:Choice>
+          <mc:Fallback>
+            <w:pict>
+              <v:shape w14:anchorId="21E06608" id="Gerade Verbindung mit Pfeil 16" o:spid="_x0000_s1026" type="#_x0000_t32" style="position:absolute;margin-left:113pt;margin-top:97.25pt;width:52.8pt;height:3.6pt;flip:x;z-index:251668480;visibility:visible;mso-wrap-style:square;mso-width-percent:0;mso-height-percent:0;mso-wrap-distance-left:9pt;mso-wrap-distance-top:0;mso-wrap-distance-right:9pt;mso-wrap-distance-bottom:0;mso-position-horizontal:absolute;mso-position-horizontal-relative:text;mso-position-vertical:absolute;mso-position-vertical-relative:text;mso-width-percent:0;mso-height-percent:0;mso-width-relative:page;mso-height-relative:page" o:gfxdata="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" strokecolor="#4f81bd [3204]" strokeweight="3pt">
+                <v:stroke endarrow="block"/>
+                <v:shadow on="t" color="black" opacity="22937f" origin=",.5" offset="0,.63889mm"/>
+                <o:lock v:ext="edit" shapetype="f"/>
+              </v:shape>
+            </w:pict>
+          </mc:Fallback>
+        </mc:AlternateContent>
+      </w:r>
+      <w:r>
+        <w:rPr>
+          <w:noProof/>
+        </w:rPr>
+        <w:drawing>
+          <wp:inline distT="0" distB="0" distL="0" distR="0" wp14:anchorId="2CF187EE" wp14:editId="48F8918C">
+            <wp:extent cx="5399405" cy="4070536"/>
+            <wp:effectExtent l="0" t="0" r="0" b="6350"/>
+            <wp:docPr id="15" name="Grafik 15" descr="C:\Users\Pioneer\Downloads\openVbox2.jpg"/>
+            <wp:cNvGraphicFramePr>
+              <a:graphicFrameLocks xmlns:a="http://schemas.openxmlformats.org/drawingml/2006/main" noChangeAspect="1"/>
+            </wp:cNvGraphicFramePr>
+            <a:graphic xmlns:a="http://schemas.openxmlformats.org/drawingml/2006/main">
+              <a:graphicData uri="http://schemas.openxmlformats.org/drawingml/2006/picture">
+                <pic:pic xmlns:pic="http://schemas.openxmlformats.org/drawingml/2006/picture">
+                  <pic:nvPicPr>
+                    <pic:cNvPr id="0" name="Picture 15" descr="C:\Users\Pioneer\Downloads\openVbox2.jpg"/>
+                    <pic:cNvPicPr>
+                      <a:picLocks noChangeAspect="1" noChangeArrowheads="1"/>
+                    </pic:cNvPicPr>
+                  </pic:nvPicPr>
+                  <pic:blipFill>
+                    <a:blip r:embed="rId11">
+                      <a:extLst>
+                        <a:ext uri="{28A0092B-C50C-407E-A947-70E740481C1C}">
+                          <a14:useLocalDpi xmlns:a14="http://schemas.microsoft.com/office/drawing/2010/main" val="0"/>
+                        </a:ext>
+                      </a:extLst>
+                    </a:blip>
+                    <a:srcRect/>
+                    <a:stretch>
+                      <a:fillRect/>
+                    </a:stretch>
+                  </pic:blipFill>
+                  <pic:spPr bwMode="auto">
+                    <a:xfrm>
+                      <a:off x="0" y="0"/>
+                      <a:ext cx="5399405" cy="4070536"/>
+                    </a:xfrm>
+                    <a:prstGeom prst="rect">
+                      <a:avLst/>
+                    </a:prstGeom>
+                    <a:noFill/>
+                    <a:ln>
+                      <a:noFill/>
+                    </a:ln>
+                  </pic:spPr>
+                </pic:pic>
+              </a:graphicData>
+            </a:graphic>
+          </wp:inline>
+        </w:drawing>
+      </w:r>
+    </w:p>
+    <w:p>
+      <w:pPr>
+        <w:pStyle w:val="Beschriftung"/>
+        <w:jc w:val="center"/>
+        <w:rPr>
+          <w:lang w:val="en-US"/>
+        </w:rPr>
+      </w:pPr>
+      <w:bookmarkStart w:id="14" w:name="_Ref454189414"/>
+      <w:bookmarkStart w:id="15" w:name="_Toc454189914"/>
+      <w:proofErr w:type="spellStart"/>
+      <w:r>
+        <w:t>Figure</w:t>
+      </w:r>
+      <w:proofErr w:type="spellEnd"/>
+      <w:r>
+        <w:t xml:space="preserve"> </w:t>
+      </w:r>
+      <w:r>
+        <w:fldChar w:fldCharType="begin"/>
+      </w:r>
+      <w:r>
+        <w:instrText xml:space="preserve"> SEQ Figure \* ARABIC </w:instrText>
+      </w:r>
+      <w:r>
+        <w:fldChar w:fldCharType="separate"/>
+      </w:r>
+      <w:r>
+        <w:rPr>
+          <w:noProof/>
+        </w:rPr>
+        <w:t>2</w:t>
+      </w:r>
+      <w:r>
+        <w:fldChar w:fldCharType="end"/>
+      </w:r>
+      <w:r>
+        <w:t xml:space="preserve">: </w:t>
+      </w:r>
+      <w:proofErr w:type="spellStart"/>
+      <w:r>
+        <w:t>VirtualBox</w:t>
+      </w:r>
+      <w:proofErr w:type="spellEnd"/>
+      <w:r>
+        <w:t xml:space="preserve"> </w:t>
+      </w:r>
+      <w:proofErr w:type="spellStart"/>
+      <w:r>
+        <w:t>main</w:t>
+      </w:r>
+      <w:proofErr w:type="spellEnd"/>
+      <w:r>
+        <w:t xml:space="preserve"> </w:t>
+      </w:r>
+      <w:proofErr w:type="spellStart"/>
+      <w:r>
+        <w:t>dialogue</w:t>
+      </w:r>
+      <w:bookmarkEnd w:id="14"/>
+      <w:bookmarkEnd w:id="15"/>
+      <w:proofErr w:type="spellEnd"/>
+    </w:p>
+    <w:p>
+      <w:pPr>
+        <w:rPr>
+          <w:lang w:val="en-US"/>
+        </w:rPr>
+      </w:pPr>
+      <w:r>
+        <w:rPr>
+          <w:lang w:val="en-US"/>
+        </w:rPr>
+        <w:t>If done so select “</w:t>
+      </w:r>
+      <w:proofErr w:type="spellStart"/>
+      <w:r>
+        <w:rPr>
+          <w:lang w:val="en-US"/>
+        </w:rPr>
+        <w:t>Netzwerk</w:t>
+      </w:r>
+      <w:proofErr w:type="spellEnd"/>
+      <w:r>
+        <w:rPr>
+          <w:lang w:val="en-US"/>
+        </w:rPr>
+        <w:t>” and c</w:t>
+      </w:r>
+      <w:r>
+        <w:rPr>
+          <w:lang w:val="en-US"/>
+        </w:rPr>
+        <w:t>lick on “Port-</w:t>
+      </w:r>
+      <w:proofErr w:type="spellStart"/>
+      <w:r>
+        <w:rPr>
+          <w:lang w:val="en-US"/>
+        </w:rPr>
+        <w:t>Weiterleitung</w:t>
+      </w:r>
+      <w:proofErr w:type="spellEnd"/>
+      <w:r>
+        <w:rPr>
+          <w:lang w:val="en-US"/>
+        </w:rPr>
+        <w:t>” to open the port forwarding settings.</w:t>
+      </w:r>
+    </w:p>
+    <w:p>
+      <w:pPr>
+        <w:keepNext/>
+      </w:pPr>
+      <w:r>
+        <w:rPr>
+          <w:noProof/>
+        </w:rPr>
+        <mc:AlternateContent>
+          <mc:Choice Requires="wps">
+            <w:drawing>
+              <wp:anchor distT="0" distB="0" distL="114300" distR="114300" simplePos="0" relativeHeight="251666432" behindDoc="0" locked="0" layoutInCell="1" allowOverlap="1" wp14:anchorId="7FC3B79A" wp14:editId="12677E25">
+                <wp:simplePos x="0" y="0"/>
+                <wp:positionH relativeFrom="column">
+                  <wp:posOffset>2178050</wp:posOffset>
+                </wp:positionH>
+                <wp:positionV relativeFrom="paragraph">
+                  <wp:posOffset>2202179</wp:posOffset>
+                </wp:positionV>
+                <wp:extent cx="419100" cy="390525"/>
+                <wp:effectExtent l="57150" t="38100" r="57150" b="85725"/>
+                <wp:wrapNone/>
+                <wp:docPr id="13" name="Gerade Verbindung mit Pfeil 13"/>
+                <wp:cNvGraphicFramePr>
+                  <a:graphicFrameLocks xmlns:a="http://schemas.openxmlformats.org/drawingml/2006/main"/>
+                </wp:cNvGraphicFramePr>
+                <a:graphic xmlns:a="http://schemas.openxmlformats.org/drawingml/2006/main">
+                  <a:graphicData uri="http://schemas.microsoft.com/office/word/2010/wordprocessingShape">
+                    <wps:wsp>
+                      <wps:cNvCnPr>
+                        <a:cxnSpLocks/>
+                      </wps:cNvCnPr>
+                      <wps:spPr>
+                        <a:xfrm>
+                          <a:off x="0" y="0"/>
+                          <a:ext cx="419100" cy="390525"/>
+                        </a:xfrm>
+                        <a:prstGeom prst="straightConnector1">
+                          <a:avLst/>
+                        </a:prstGeom>
+                        <a:ln>
+                          <a:tailEnd type="triangle"/>
+                        </a:ln>
+                      </wps:spPr>
+                      <wps:style>
+                        <a:lnRef idx="3">
+                          <a:schemeClr val="accent1"/>
+                        </a:lnRef>
+                        <a:fillRef idx="0">
+                          <a:schemeClr val="accent1"/>
+                        </a:fillRef>
+                        <a:effectRef idx="2">
+                          <a:schemeClr val="accent1"/>
+                        </a:effectRef>
+                        <a:fontRef idx="minor">
+                          <a:schemeClr val="tx1"/>
+                        </a:fontRef>
+                      </wps:style>
+                      <wps:bodyPr/>
+                    </wps:wsp>
+                  </a:graphicData>
+                </a:graphic>
+                <wp14:sizeRelH relativeFrom="page">
+                  <wp14:pctWidth>0</wp14:pctWidth>
+                </wp14:sizeRelH>
+                <wp14:sizeRelV relativeFrom="page">
+                  <wp14:pctHeight>0</wp14:pctHeight>
+                </wp14:sizeRelV>
+              </wp:anchor>
+            </w:drawing>
+          </mc:Choice>
+          <mc:Fallback>
+            <w:pict>
+              <v:shape w14:anchorId="3241D90D" id="Gerade Verbindung mit Pfeil 13" o:spid="_x0000_s1026" type="#_x0000_t32" style="position:absolute;margin-left:171.5pt;margin-top:173.4pt;width:33pt;height:30.75pt;z-index:251666432;visibility:visible;mso-wrap-style:square;mso-width-percent:0;mso-height-percent:0;mso-wrap-distance-left:9pt;mso-wrap-distance-top:0;mso-wrap-distance-right:9pt;mso-wrap-distance-bottom:0;mso-position-horizontal:absolute;mso-position-horizontal-relative:text;mso-position-vertical:absolute;mso-position-vertical-relative:text;mso-width-percent:0;mso-height-percent:0;mso-width-relative:page;mso-height-relative:page" o:gfxdata="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" strokecolor="#4f81bd [3204]" strokeweight="3pt">
+                <v:stroke endarrow="block"/>
+                <v:shadow on="t" color="black" opacity="22937f" origin=",.5" offset="0,.63889mm"/>
+                <o:lock v:ext="edit" shapetype="f"/>
+              </v:shape>
+            </w:pict>
+          </mc:Fallback>
+        </mc:AlternateContent>
+      </w:r>
+      <w:r>
+        <w:rPr>
+          <w:noProof/>
+        </w:rPr>
+        <mc:AlternateContent>
+          <mc:Choice Requires="wps">
+            <w:drawing>
+              <wp:anchor distT="0" distB="0" distL="114300" distR="114300" simplePos="0" relativeHeight="251672576" behindDoc="0" locked="0" layoutInCell="1" allowOverlap="1" wp14:anchorId="043431C3" wp14:editId="6165C946">
+                <wp:simplePos x="0" y="0"/>
+                <wp:positionH relativeFrom="column">
+                  <wp:posOffset>1149349</wp:posOffset>
+                </wp:positionH>
+                <wp:positionV relativeFrom="paragraph">
+                  <wp:posOffset>1783079</wp:posOffset>
+                </wp:positionV>
+                <wp:extent cx="600075" cy="45719"/>
+                <wp:effectExtent l="57150" t="95250" r="47625" b="107315"/>
+                <wp:wrapNone/>
+                <wp:docPr id="18" name="Gerade Verbindung mit Pfeil 18"/>
+                <wp:cNvGraphicFramePr>
+                  <a:graphicFrameLocks xmlns:a="http://schemas.openxmlformats.org/drawingml/2006/main"/>
+                </wp:cNvGraphicFramePr>
+                <a:graphic xmlns:a="http://schemas.openxmlformats.org/drawingml/2006/main">
+                  <a:graphicData uri="http://schemas.microsoft.com/office/word/2010/wordprocessingShape">
+                    <wps:wsp>
+                      <wps:cNvCnPr>
+                        <a:cxnSpLocks/>
+                      </wps:cNvCnPr>
+                      <wps:spPr>
+                        <a:xfrm flipH="1" flipV="1">
+                          <a:off x="0" y="0"/>
+                          <a:ext cx="600075" cy="45719"/>
+                        </a:xfrm>
+                        <a:prstGeom prst="straightConnector1">
+                          <a:avLst/>
+                        </a:prstGeom>
+                        <a:ln>
+                          <a:tailEnd type="triangle"/>
+                        </a:ln>
+                      </wps:spPr>
+                      <wps:style>
+                        <a:lnRef idx="3">
+                          <a:schemeClr val="accent1"/>
+                        </a:lnRef>
+                        <a:fillRef idx="0">
+                          <a:schemeClr val="accent1"/>
+                        </a:fillRef>
+                        <a:effectRef idx="2">
+                          <a:schemeClr val="accent1"/>
+                        </a:effectRef>
+                        <a:fontRef idx="minor">
+                          <a:schemeClr val="tx1"/>
+                        </a:fontRef>
+                      </wps:style>
+                      <wps:bodyPr/>
+                    </wps:wsp>
+                  </a:graphicData>
+                </a:graphic>
+                <wp14:sizeRelH relativeFrom="page">
+                  <wp14:pctWidth>0</wp14:pctWidth>
+                </wp14:sizeRelH>
+                <wp14:sizeRelV relativeFrom="page">
+                  <wp14:pctHeight>0</wp14:pctHeight>
+                </wp14:sizeRelV>
+              </wp:anchor>
+            </w:drawing>
+          </mc:Choice>
+          <mc:Fallback>
+            <w:pict>
+              <v:shape w14:anchorId="069FE81A" id="Gerade Verbindung mit Pfeil 18" o:spid="_x0000_s1026" type="#_x0000_t32" style="position:absolute;margin-left:90.5pt;margin-top:140.4pt;width:47.25pt;height:3.6pt;flip:x y;z-index:251672576;visibility:visible;mso-wrap-style:square;mso-width-percent:0;mso-height-percent:0;mso-wrap-distance-left:9pt;mso-wrap-distance-top:0;mso-wrap-distance-right:9pt;mso-wrap-distance-bottom:0;mso-position-horizontal:absolute;mso-position-horizontal-relative:text;mso-position-vertical:absolute;mso-position-vertical-relative:text;mso-width-percent:0;mso-height-percent:0;mso-width-relative:page;mso-height-relative:page" o:gfxdata="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" strokecolor="#4f81bd [3204]" strokeweight="3pt">
+                <v:stroke endarrow="block"/>
+                <v:shadow on="t" color="black" opacity="22937f" origin=",.5" offset="0,.63889mm"/>
+                <o:lock v:ext="edit" shapetype="f"/>
+              </v:shape>
+            </w:pict>
+          </mc:Fallback>
+        </mc:AlternateContent>
+      </w:r>
+      <w:r>
+        <w:rPr>
+          <w:lang w:val="en-US"/>
+        </w:rPr>
+        <w:pict>
+          <v:shapetype id="_x0000_t75" coordsize="21600,21600" o:spt="75" o:preferrelative="t" path="m@4@5l@4@11@9@11@9@5xe" filled="f" stroked="f">
+            <v:stroke joinstyle="miter"/>
+            <v:formulas>
+              <v:f eqn="if lineDrawn pixelLineWidth 0"/>
+              <v:f eqn="sum @0 1 0"/>
+              <v:f eqn="sum 0 0 @1"/>
+              <v:f eqn="prod @2 1 2"/>
+              <v:f eqn="prod @3 21600 pixelWidth"/>
+              <v:f eqn="prod @3 21600 pixelHeight"/>
+              <v:f eqn="sum @0 0 1"/>
+              <v:f eqn="prod @6 1 2"/>
+              <v:f eqn="prod @7 21600 pixelWidth"/>
+              <v:f eqn="sum @8 21600 0"/>
+              <v:f eqn="prod @7 21600 pixelHeight"/>
+              <v:f eqn="sum @10 21600 0"/>
+            </v:formulas>
+            <v:path o:extrusionok="f" gradientshapeok="t" o:connecttype="rect"/>
+            <o:lock v:ext="edit" aspectratio="t"/>
+          </v:shapetype>
+          <v:shape id="_x0000_i1025" type="#_x0000_t75" style="width:425.25pt;height:266.25pt">
+            <v:imagedata r:id="rId12" o:title="open_network"/>
+          </v:shape>
+        </w:pict>
+      </w:r>
+    </w:p>
+    <w:p>
+      <w:pPr>
+        <w:pStyle w:val="Beschriftung"/>
+        <w:jc w:val="center"/>
+        <w:rPr>
+          <w:lang w:val="en-US"/>
+        </w:rPr>
+      </w:pPr>
+      <w:bookmarkStart w:id="16" w:name="_Toc454189915"/>
+      <w:proofErr w:type="spellStart"/>
+      <w:r>
+        <w:t>Figure</w:t>
+      </w:r>
+      <w:proofErr w:type="spellEnd"/>
+      <w:r>
+        <w:t xml:space="preserve"> </w:t>
+      </w:r>
+      <w:r>
+        <w:fldChar w:fldCharType="begin"/>
+      </w:r>
+      <w:r>
+        <w:instrText xml:space="preserve"> SEQ Figure \* ARABIC </w:instrText>
+      </w:r>
+      <w:r>
+        <w:fldChar w:fldCharType="separate"/>
+      </w:r>
+      <w:r>
+        <w:rPr>
+          <w:noProof/>
+        </w:rPr>
+        <w:t>3</w:t>
+      </w:r>
+      <w:r>
+        <w:fldChar w:fldCharType="end"/>
+      </w:r>
+      <w:r>
+        <w:t xml:space="preserve">: Settings </w:t>
+      </w:r>
+      <w:proofErr w:type="spellStart"/>
+      <w:r>
+        <w:t>dialogue</w:t>
+      </w:r>
+      <w:bookmarkEnd w:id="16"/>
+      <w:proofErr w:type="spellEnd"/>
+    </w:p>
+    <w:p>
+      <w:pPr>
+        <w:rPr>
+          <w:lang w:val="en-US"/>
+        </w:rPr>
+      </w:pPr>
+      <w:r>
+        <w:rPr>
+          <w:lang w:val="en-US"/>
+        </w:rPr>
+        <w:lastRenderedPageBreak/>
+        <w:t xml:space="preserve">In </w:t>
+      </w:r>
+      <w:r>
+        <w:rPr>
+          <w:lang w:val="en-US"/>
+        </w:rPr>
+        <w:fldChar w:fldCharType="begin"/>
+      </w:r>
+      <w:r>
+        <w:rPr>
+          <w:lang w:val="en-US"/>
+        </w:rPr>
+        <w:instrText xml:space="preserve"> REF _Ref454189609 \h </w:instrText>
+      </w:r>
+      <w:r>
+        <w:rPr>
+          <w:lang w:val="en-US"/>
+        </w:rPr>
+      </w:r>
+      <w:r>
+        <w:rPr>
+          <w:lang w:val="en-US"/>
+        </w:rPr>
+        <w:fldChar w:fldCharType="separate"/>
+      </w:r>
+      <w:proofErr w:type="spellStart"/>
+      <w:r>
+        <w:t>Figure</w:t>
+      </w:r>
+      <w:proofErr w:type="spellEnd"/>
+      <w:r>
+        <w:t xml:space="preserve"> </w:t>
+      </w:r>
+      <w:r>
+        <w:rPr>
+          <w:noProof/>
+        </w:rPr>
+        <w:t>4</w:t>
+      </w:r>
+      <w:r>
+        <w:t xml:space="preserve">: Port </w:t>
+      </w:r>
+      <w:proofErr w:type="spellStart"/>
+      <w:r>
+        <w:t>forwarding</w:t>
+      </w:r>
+      <w:proofErr w:type="spellEnd"/>
+      <w:r>
+        <w:t xml:space="preserve"> </w:t>
+      </w:r>
+      <w:proofErr w:type="spellStart"/>
+      <w:r>
+        <w:t>settings</w:t>
+      </w:r>
+      <w:proofErr w:type="spellEnd"/>
+      <w:r>
+        <w:t xml:space="preserve"> </w:t>
+      </w:r>
+      <w:proofErr w:type="spellStart"/>
+      <w:r>
+        <w:t>dialogue</w:t>
+      </w:r>
+      <w:proofErr w:type="spellEnd"/>
+      <w:r>
+        <w:rPr>
+          <w:lang w:val="en-US"/>
+        </w:rPr>
+        <w:fldChar w:fldCharType="end"/>
+      </w:r>
+      <w:r>
+        <w:rPr>
+          <w:lang w:val="en-US"/>
+        </w:rPr>
+        <w:t xml:space="preserve"> you need to add a new forwarding rule. This is done by clicking on the “add rule” button. A new row appears. In this row you need to enter the “Name” (Metis in our case), the “Host-</w:t>
+      </w:r>
+      <w:proofErr w:type="spellStart"/>
+      <w:r>
+        <w:rPr>
+          <w:lang w:val="en-US"/>
+        </w:rPr>
+        <w:t>Ip</w:t>
+      </w:r>
+      <w:proofErr w:type="spellEnd"/>
+      <w:r>
+        <w:rPr>
+          <w:lang w:val="en-US"/>
+        </w:rPr>
+        <w:t>” and “Host-Port” as well as the “</w:t>
+      </w:r>
+      <w:proofErr w:type="spellStart"/>
+      <w:r>
+        <w:rPr>
+          <w:lang w:val="en-US"/>
+        </w:rPr>
+        <w:t>Gast</w:t>
+      </w:r>
+      <w:proofErr w:type="spellEnd"/>
+      <w:r>
+        <w:rPr>
+          <w:lang w:val="en-US"/>
+        </w:rPr>
+        <w:t>-Port”. The application runs on port “8080”, this is the “</w:t>
+      </w:r>
+      <w:proofErr w:type="spellStart"/>
+      <w:r>
+        <w:rPr>
+          <w:lang w:val="en-US"/>
+        </w:rPr>
+        <w:t>Gast</w:t>
+      </w:r>
+      <w:proofErr w:type="spellEnd"/>
+      <w:r>
+        <w:rPr>
+          <w:lang w:val="en-US"/>
+        </w:rPr>
+        <w:t>-Port” needed. The “Host-Port” can be any port you want.</w:t>
+      </w:r>
+    </w:p>
+    <w:p>
+      <w:pPr>
+        <w:keepNext/>
+      </w:pPr>
+      <w:r>
+        <w:rPr>
+          <w:noProof/>
+        </w:rPr>
+        <mc:AlternateContent>
+          <mc:Choice Requires="wps">
+            <w:drawing>
+              <wp:anchor distT="0" distB="0" distL="114300" distR="114300" simplePos="0" relativeHeight="251678720" behindDoc="0" locked="0" layoutInCell="1" allowOverlap="1" wp14:anchorId="351588A4" wp14:editId="1627BFC4">
+                <wp:simplePos x="0" y="0"/>
+                <wp:positionH relativeFrom="column">
+                  <wp:posOffset>3921125</wp:posOffset>
+                </wp:positionH>
+                <wp:positionV relativeFrom="paragraph">
+                  <wp:posOffset>897890</wp:posOffset>
+                </wp:positionV>
+                <wp:extent cx="533400" cy="488315"/>
+                <wp:effectExtent l="57150" t="38100" r="57150" b="83185"/>
+                <wp:wrapNone/>
+                <wp:docPr id="21" name="Gerade Verbindung mit Pfeil 21"/>
+                <wp:cNvGraphicFramePr>
+                  <a:graphicFrameLocks xmlns:a="http://schemas.openxmlformats.org/drawingml/2006/main"/>
+                </wp:cNvGraphicFramePr>
+                <a:graphic xmlns:a="http://schemas.openxmlformats.org/drawingml/2006/main">
+                  <a:graphicData uri="http://schemas.microsoft.com/office/word/2010/wordprocessingShape">
+                    <wps:wsp>
+                      <wps:cNvCnPr>
+                        <a:cxnSpLocks/>
+                      </wps:cNvCnPr>
+                      <wps:spPr>
+                        <a:xfrm flipV="1">
+                          <a:off x="0" y="0"/>
+                          <a:ext cx="533400" cy="488315"/>
+                        </a:xfrm>
+                        <a:prstGeom prst="straightConnector1">
+                          <a:avLst/>
+                        </a:prstGeom>
+                        <a:ln>
+                          <a:tailEnd type="triangle"/>
+                        </a:ln>
+                      </wps:spPr>
+                      <wps:style>
+                        <a:lnRef idx="3">
+                          <a:schemeClr val="accent1"/>
+                        </a:lnRef>
+                        <a:fillRef idx="0">
+                          <a:schemeClr val="accent1"/>
+                        </a:fillRef>
+                        <a:effectRef idx="2">
+                          <a:schemeClr val="accent1"/>
+                        </a:effectRef>
+                        <a:fontRef idx="minor">
+                          <a:schemeClr val="tx1"/>
+                        </a:fontRef>
+                      </wps:style>
+                      <wps:bodyPr/>
+                    </wps:wsp>
+                  </a:graphicData>
+                </a:graphic>
+                <wp14:sizeRelH relativeFrom="page">
+                  <wp14:pctWidth>0</wp14:pctWidth>
+                </wp14:sizeRelH>
+                <wp14:sizeRelV relativeFrom="page">
+                  <wp14:pctHeight>0</wp14:pctHeight>
+                </wp14:sizeRelV>
+              </wp:anchor>
+            </w:drawing>
+          </mc:Choice>
+          <mc:Fallback>
+            <w:pict>
+              <v:shape w14:anchorId="0F1D9AF1" id="Gerade Verbindung mit Pfeil 21" o:spid="_x0000_s1026" type="#_x0000_t32" style="position:absolute;margin-left:308.75pt;margin-top:70.7pt;width:42pt;height:38.45pt;flip:y;z-index:251678720;visibility:visible;mso-wrap-style:square;mso-width-percent:0;mso-height-percent:0;mso-wrap-distance-left:9pt;mso-wrap-distance-top:0;mso-wrap-distance-right:9pt;mso-wrap-distance-bottom:0;mso-position-horizontal:absolute;mso-position-horizontal-relative:text;mso-position-vertical:absolute;mso-position-vertical-relative:text;mso-width-percent:0;mso-height-percent:0;mso-width-relative:page;mso-height-relative:page" o:gfxdata="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" strokecolor="#4f81bd [3204]" strokeweight="3pt">
+                <v:stroke endarrow="block"/>
+                <v:shadow on="t" color="black" opacity="22937f" origin=",.5" offset="0,.63889mm"/>
+                <o:lock v:ext="edit" shapetype="f"/>
+              </v:shape>
+            </w:pict>
+          </mc:Fallback>
+        </mc:AlternateContent>
+      </w:r>
+      <w:r>
+        <w:rPr>
+          <w:noProof/>
+        </w:rPr>
+        <mc:AlternateContent>
+          <mc:Choice Requires="wps">
+            <w:drawing>
+              <wp:anchor distT="0" distB="0" distL="114300" distR="114300" simplePos="0" relativeHeight="251674624" behindDoc="0" locked="0" layoutInCell="1" allowOverlap="1" wp14:anchorId="0DF480EC" wp14:editId="7802927B">
+                <wp:simplePos x="0" y="0"/>
+                <wp:positionH relativeFrom="column">
+                  <wp:posOffset>4473575</wp:posOffset>
+                </wp:positionH>
+                <wp:positionV relativeFrom="paragraph">
+                  <wp:posOffset>328930</wp:posOffset>
+                </wp:positionV>
+                <wp:extent cx="600075" cy="292735"/>
+                <wp:effectExtent l="57150" t="38100" r="66675" b="88265"/>
+                <wp:wrapNone/>
+                <wp:docPr id="19" name="Gerade Verbindung mit Pfeil 19"/>
+                <wp:cNvGraphicFramePr>
+                  <a:graphicFrameLocks xmlns:a="http://schemas.openxmlformats.org/drawingml/2006/main"/>
+                </wp:cNvGraphicFramePr>
+                <a:graphic xmlns:a="http://schemas.openxmlformats.org/drawingml/2006/main">
+                  <a:graphicData uri="http://schemas.microsoft.com/office/word/2010/wordprocessingShape">
+                    <wps:wsp>
+                      <wps:cNvCnPr>
+                        <a:cxnSpLocks/>
+                      </wps:cNvCnPr>
+                      <wps:spPr>
+                        <a:xfrm>
+                          <a:off x="0" y="0"/>
+                          <a:ext cx="600075" cy="292735"/>
+                        </a:xfrm>
+                        <a:prstGeom prst="straightConnector1">
+                          <a:avLst/>
+                        </a:prstGeom>
+                        <a:ln>
+                          <a:tailEnd type="triangle"/>
+                        </a:ln>
+                      </wps:spPr>
+                      <wps:style>
+                        <a:lnRef idx="3">
+                          <a:schemeClr val="accent1"/>
+                        </a:lnRef>
+                        <a:fillRef idx="0">
+                          <a:schemeClr val="accent1"/>
+                        </a:fillRef>
+                        <a:effectRef idx="2">
+                          <a:schemeClr val="accent1"/>
+                        </a:effectRef>
+                        <a:fontRef idx="minor">
+                          <a:schemeClr val="tx1"/>
+                        </a:fontRef>
+                      </wps:style>
+                      <wps:bodyPr/>
+                    </wps:wsp>
+                  </a:graphicData>
+                </a:graphic>
+                <wp14:sizeRelH relativeFrom="page">
+                  <wp14:pctWidth>0</wp14:pctWidth>
+                </wp14:sizeRelH>
+                <wp14:sizeRelV relativeFrom="page">
+                  <wp14:pctHeight>0</wp14:pctHeight>
+                </wp14:sizeRelV>
+              </wp:anchor>
+            </w:drawing>
+          </mc:Choice>
+          <mc:Fallback>
+            <w:pict>
+              <v:shape w14:anchorId="07A5F238" id="Gerade Verbindung mit Pfeil 19" o:spid="_x0000_s1026" type="#_x0000_t32" style="position:absolute;margin-left:352.25pt;margin-top:25.9pt;width:47.25pt;height:23.05pt;z-index:251674624;visibility:visible;mso-wrap-style:square;mso-width-percent:0;mso-height-percent:0;mso-wrap-distance-left:9pt;mso-wrap-distance-top:0;mso-wrap-distance-right:9pt;mso-wrap-distance-bottom:0;mso-position-horizontal:absolute;mso-position-horizontal-relative:text;mso-position-vertical:absolute;mso-position-vertical-relative:text;mso-width-percent:0;mso-height-percent:0;mso-width-relative:page;mso-height-relative:page" o:gfxdata="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" strokecolor="#4f81bd [3204]" strokeweight="3pt">
+                <v:stroke endarrow="block"/>
+                <v:shadow on="t" color="black" opacity="22937f" origin=",.5" offset="0,.63889mm"/>
+                <o:lock v:ext="edit" shapetype="f"/>
+              </v:shape>
+            </w:pict>
+          </mc:Fallback>
+        </mc:AlternateContent>
+      </w:r>
+      <w:r>
+        <w:rPr>
+          <w:noProof/>
+        </w:rPr>
+        <mc:AlternateContent>
+          <mc:Choice Requires="wps">
+            <w:drawing>
+              <wp:anchor distT="0" distB="0" distL="114300" distR="114300" simplePos="0" relativeHeight="251676672" behindDoc="0" locked="0" layoutInCell="1" allowOverlap="1" wp14:anchorId="15BA7418" wp14:editId="2D04767D">
+                <wp:simplePos x="0" y="0"/>
+                <wp:positionH relativeFrom="column">
+                  <wp:posOffset>2616200</wp:posOffset>
+                </wp:positionH>
+                <wp:positionV relativeFrom="paragraph">
+                  <wp:posOffset>919481</wp:posOffset>
+                </wp:positionV>
+                <wp:extent cx="542925" cy="419100"/>
+                <wp:effectExtent l="57150" t="38100" r="47625" b="95250"/>
+                <wp:wrapNone/>
+                <wp:docPr id="20" name="Gerade Verbindung mit Pfeil 20"/>
+                <wp:cNvGraphicFramePr>
+                  <a:graphicFrameLocks xmlns:a="http://schemas.openxmlformats.org/drawingml/2006/main"/>
+                </wp:cNvGraphicFramePr>
+                <a:graphic xmlns:a="http://schemas.openxmlformats.org/drawingml/2006/main">
+                  <a:graphicData uri="http://schemas.microsoft.com/office/word/2010/wordprocessingShape">
+                    <wps:wsp>
+                      <wps:cNvCnPr>
+                        <a:cxnSpLocks/>
+                      </wps:cNvCnPr>
+                      <wps:spPr>
+                        <a:xfrm flipV="1">
+                          <a:off x="0" y="0"/>
+                          <a:ext cx="542925" cy="419100"/>
+                        </a:xfrm>
+                        <a:prstGeom prst="straightConnector1">
+                          <a:avLst/>
+                        </a:prstGeom>
+                        <a:ln>
+                          <a:tailEnd type="triangle"/>
+                        </a:ln>
+                      </wps:spPr>
+                      <wps:style>
+                        <a:lnRef idx="3">
+                          <a:schemeClr val="accent1"/>
+                        </a:lnRef>
+                        <a:fillRef idx="0">
+                          <a:schemeClr val="accent1"/>
+                        </a:fillRef>
+                        <a:effectRef idx="2">
+                          <a:schemeClr val="accent1"/>
+                        </a:effectRef>
+                        <a:fontRef idx="minor">
+                          <a:schemeClr val="tx1"/>
+                        </a:fontRef>
+                      </wps:style>
+                      <wps:bodyPr/>
+                    </wps:wsp>
+                  </a:graphicData>
+                </a:graphic>
+                <wp14:sizeRelH relativeFrom="page">
+                  <wp14:pctWidth>0</wp14:pctWidth>
+                </wp14:sizeRelH>
+                <wp14:sizeRelV relativeFrom="page">
+                  <wp14:pctHeight>0</wp14:pctHeight>
+                </wp14:sizeRelV>
+              </wp:anchor>
+            </w:drawing>
+          </mc:Choice>
+          <mc:Fallback>
+            <w:pict>
+              <v:shape w14:anchorId="6E35480C" id="Gerade Verbindung mit Pfeil 20" o:spid="_x0000_s1026" type="#_x0000_t32" style="position:absolute;margin-left:206pt;margin-top:72.4pt;width:42.75pt;height:33pt;flip:y;z-index:251676672;visibility:visible;mso-wrap-style:square;mso-width-percent:0;mso-height-percent:0;mso-wrap-distance-left:9pt;mso-wrap-distance-top:0;mso-wrap-distance-right:9pt;mso-wrap-distance-bottom:0;mso-position-horizontal:absolute;mso-position-horizontal-relative:text;mso-position-vertical:absolute;mso-position-vertical-relative:text;mso-width-percent:0;mso-height-percent:0;mso-width-relative:page;mso-height-relative:page" o:gfxdata="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" strokecolor="#4f81bd [3204]" strokeweight="3pt">
+                <v:stroke endarrow="block"/>
+                <v:shadow on="t" color="black" opacity="22937f" origin=",.5" offset="0,.63889mm"/>
+                <o:lock v:ext="edit" shapetype="f"/>
+              </v:shape>
+            </w:pict>
+          </mc:Fallback>
+        </mc:AlternateContent>
+      </w:r>
+      <w:r>
+        <w:rPr>
+          <w:noProof/>
+        </w:rPr>
+        <w:drawing>
+          <wp:inline distT="0" distB="0" distL="0" distR="0" wp14:anchorId="1F4274FA" wp14:editId="538E4CF2">
+            <wp:extent cx="5399405" cy="2885442"/>
+            <wp:effectExtent l="0" t="0" r="0" b="0"/>
+            <wp:docPr id="14" name="Grafik 14" descr="C:\Users\Pioneer\Downloads\forward8080.JPG"/>
+            <wp:cNvGraphicFramePr>
+              <a:graphicFrameLocks xmlns:a="http://schemas.openxmlformats.org/drawingml/2006/main" noChangeAspect="1"/>
+            </wp:cNvGraphicFramePr>
+            <a:graphic xmlns:a="http://schemas.openxmlformats.org/drawingml/2006/main">
+              <a:graphicData uri="http://schemas.openxmlformats.org/drawingml/2006/picture">
+                <pic:pic xmlns:pic="http://schemas.openxmlformats.org/drawingml/2006/picture">
+                  <pic:nvPicPr>
+                    <pic:cNvPr id="0" name="Picture 13" descr="C:\Users\Pioneer\Downloads\forward8080.JPG"/>
+                    <pic:cNvPicPr>
+                      <a:picLocks noChangeAspect="1" noChangeArrowheads="1"/>
+                    </pic:cNvPicPr>
+                  </pic:nvPicPr>
+                  <pic:blipFill>
+                    <a:blip r:embed="rId13">
+                      <a:extLst>
+                        <a:ext uri="{28A0092B-C50C-407E-A947-70E740481C1C}">
+                          <a14:useLocalDpi xmlns:a14="http://schemas.microsoft.com/office/drawing/2010/main" val="0"/>
+                        </a:ext>
+                      </a:extLst>
+                    </a:blip>
+                    <a:srcRect/>
+                    <a:stretch>
+                      <a:fillRect/>
+                    </a:stretch>
+                  </pic:blipFill>
+                  <pic:spPr bwMode="auto">
+                    <a:xfrm>
+                      <a:off x="0" y="0"/>
+                      <a:ext cx="5399405" cy="2885442"/>
+                    </a:xfrm>
+                    <a:prstGeom prst="rect">
+                      <a:avLst/>
+                    </a:prstGeom>
+                    <a:noFill/>
+                    <a:ln>
+                      <a:noFill/>
+                    </a:ln>
+                  </pic:spPr>
+                </pic:pic>
+              </a:graphicData>
+            </a:graphic>
+          </wp:inline>
+        </w:drawing>
+      </w:r>
+    </w:p>
+    <w:p>
+      <w:pPr>
+        <w:pStyle w:val="Beschriftung"/>
+        <w:jc w:val="center"/>
+        <w:rPr>
+          <w:lang w:val="en-US"/>
+        </w:rPr>
+      </w:pPr>
+      <w:bookmarkStart w:id="17" w:name="_Ref454189609"/>
+      <w:bookmarkStart w:id="18" w:name="_Toc454189916"/>
+      <w:proofErr w:type="spellStart"/>
+      <w:r>
+        <w:t>Figure</w:t>
+      </w:r>
+      <w:proofErr w:type="spellEnd"/>
+      <w:r>
+        <w:t xml:space="preserve"> </w:t>
+      </w:r>
+      <w:r>
+        <w:fldChar w:fldCharType="begin"/>
+      </w:r>
+      <w:r>
+        <w:instrText xml:space="preserve"> SEQ Figure \* ARABIC </w:instrText>
+      </w:r>
+      <w:r>
+        <w:fldChar w:fldCharType="separate"/>
+      </w:r>
+      <w:r>
+        <w:rPr>
+          <w:noProof/>
+        </w:rPr>
+        <w:t>4</w:t>
+      </w:r>
+      <w:r>
+        <w:fldChar w:fldCharType="end"/>
+      </w:r>
+      <w:r>
+        <w:t xml:space="preserve">: Port </w:t>
+      </w:r>
+      <w:proofErr w:type="spellStart"/>
+      <w:r>
+        <w:t>forwarding</w:t>
+      </w:r>
+      <w:proofErr w:type="spellEnd"/>
+      <w:r>
+        <w:t xml:space="preserve"> </w:t>
+      </w:r>
+      <w:proofErr w:type="spellStart"/>
+      <w:r>
+        <w:t>settings</w:t>
+      </w:r>
+      <w:proofErr w:type="spellEnd"/>
+      <w:r>
+        <w:t xml:space="preserve"> </w:t>
+      </w:r>
+      <w:proofErr w:type="spellStart"/>
+      <w:r>
+        <w:t>dialogue</w:t>
+      </w:r>
+      <w:bookmarkEnd w:id="17"/>
+      <w:bookmarkEnd w:id="18"/>
+      <w:proofErr w:type="spellEnd"/>
+    </w:p>
+    <w:p>
+      <w:pPr>
         <w:pStyle w:val="berschrift1"/>
         <w:rPr>
           <w:lang w:val="en-US"/>
         </w:rPr>
       </w:pPr>
-      <w:bookmarkStart w:id="11" w:name="_Toc453921802"/>
+      <w:bookmarkStart w:id="19" w:name="_Toc454189911"/>
       <w:r>
         <w:rPr>
           <w:lang w:val="en-US"/>
@@ -2781,7 +4119,7 @@
         </w:rPr>
         <w:t>nstall</w:t>
       </w:r>
-      <w:bookmarkEnd w:id="11"/>
+      <w:bookmarkEnd w:id="19"/>
       <w:r>
         <w:rPr>
           <w:lang w:val="en-US"/>
@@ -2939,21 +4277,7 @@
         <w:rPr>
           <w:lang w:val="en-US"/>
         </w:rPr>
-        <w:t xml:space="preserve"> </w:t>
-      </w:r>
-      <w:proofErr w:type="spellStart"/>
-      <w:r>
-        <w:rPr>
-          <w:lang w:val="en-US"/>
-        </w:rPr>
-        <w:t>GitHub</w:t>
-      </w:r>
-      <w:proofErr w:type="spellEnd"/>
-      <w:r>
-        <w:rPr>
-          <w:lang w:val="en-US"/>
-        </w:rPr>
-        <w:t xml:space="preserve"> repository (</w:t>
+        <w:t xml:space="preserve"> GitHub repository (</w:t>
       </w:r>
       <w:r>
         <w:rPr>
@@ -3194,19 +4518,7 @@
         <w:rPr>
           <w:lang w:val="en-US"/>
         </w:rPr>
-        <w:t>installation dire</w:t>
-      </w:r>
-      <w:r>
-        <w:rPr>
-          <w:lang w:val="en-US"/>
-        </w:rPr>
-        <w:t>c</w:t>
-      </w:r>
-      <w:r>
-        <w:rPr>
-          <w:lang w:val="en-US"/>
-        </w:rPr>
-        <w:t>tory.</w:t>
+        <w:t>installation directory.</w:t>
       </w:r>
     </w:p>
     <w:p>
@@ -3222,8 +4534,8 @@
           <w:lang w:val="en-US"/>
         </w:rPr>
       </w:pPr>
-      <w:bookmarkStart w:id="12" w:name="_Ref491749133"/>
-      <w:bookmarkStart w:id="13" w:name="_Ref491749190"/>
+      <w:bookmarkStart w:id="20" w:name="_Ref491749133"/>
+      <w:bookmarkStart w:id="21" w:name="_Ref491749190"/>
       <w:r>
         <w:rPr>
           <w:lang w:val="en-US"/>
@@ -3274,8 +4586,8 @@
         </w:rPr>
         <w:t xml:space="preserve"> script will download the needed images, provision them and start the application. </w:t>
       </w:r>
-      <w:bookmarkEnd w:id="12"/>
-      <w:bookmarkEnd w:id="13"/>
+      <w:bookmarkEnd w:id="20"/>
+      <w:bookmarkEnd w:id="21"/>
       <w:r>
         <w:rPr>
           <w:lang w:val="en-US"/>
@@ -3296,9 +4608,7 @@
           <w:lang w:val="en-US"/>
         </w:rPr>
       </w:pPr>
-      <w:bookmarkStart w:id="14" w:name="_GoBack"/>
-      <w:bookmarkStart w:id="15" w:name="_Toc453921803"/>
-      <w:bookmarkEnd w:id="14"/>
+      <w:bookmarkStart w:id="22" w:name="_Toc454189912"/>
       <w:proofErr w:type="spellStart"/>
       <w:r>
         <w:rPr>
@@ -3314,7 +4624,7 @@
         </w:rPr>
         <w:t xml:space="preserve"> Process</w:t>
       </w:r>
-      <w:bookmarkEnd w:id="15"/>
+      <w:bookmarkEnd w:id="22"/>
     </w:p>
     <w:p>
       <w:pPr>
@@ -3422,7 +4732,7 @@
           <w:noProof/>
         </w:rPr>
         <w:drawing>
-          <wp:inline distT="0" distB="0" distL="0" distR="0">
+          <wp:inline distT="0" distB="0" distL="0" distR="0" wp14:anchorId="16FDBBA3" wp14:editId="1F142BCB">
             <wp:extent cx="5724525" cy="2381250"/>
             <wp:effectExtent l="0" t="0" r="9525" b="0"/>
             <wp:docPr id="10" name="Grafik 10"/>
@@ -3439,10 +4749,10 @@
                     </pic:cNvPicPr>
                   </pic:nvPicPr>
                   <pic:blipFill>
-                    <a:blip r:embed="rId11" cstate="print">
+                    <a:blip r:embed="rId14" cstate="print">
                       <a:extLst>
                         <a:ext uri="{28A0092B-C50C-407E-A947-70E740481C1C}">
-                          <a14:useLocalDpi xmlns:a14="http://schemas.microsoft.com/office/drawing/2010/main" xmlns:wps="http://schemas.microsoft.com/office/word/2010/wordprocessingShape" xmlns:wpi="http://schemas.microsoft.com/office/word/2010/wordprocessingInk" xmlns:wpg="http://schemas.microsoft.com/office/word/2010/wordprocessingGroup" xmlns:w16se="http://schemas.microsoft.com/office/word/2015/wordml/symex" xmlns:w15="http://schemas.microsoft.com/office/word/2012/wordml" xmlns:w14="http://schemas.microsoft.com/office/word/2010/wordml" xmlns:w="http://schemas.openxmlformats.org/wordprocessingml/2006/main" xmlns:w10="urn:schemas-microsoft-com:office:word" xmlns:wp14="http://schemas.microsoft.com/office/word/2010/wordprocessingDrawing" xmlns:v="urn:schemas-microsoft-com:vml" xmlns:o="urn:schemas-microsoft-com:office:office" xmlns:mc="http://schemas.openxmlformats.org/markup-compatibility/2006" xmlns:cx2="http://schemas.microsoft.com/office/drawing/2015/10/21/chartex" xmlns:cx1="http://schemas.microsoft.com/office/drawing/2015/9/8/chartex" xmlns:cx="http://schemas.microsoft.com/office/drawing/2014/chartex" xmlns:wpc="http://schemas.microsoft.com/office/word/2010/wordprocessingCanvas" xmlns="" val="0"/>
+                          <a14:useLocalDpi xmlns:a14="http://schemas.microsoft.com/office/drawing/2010/main" val="0"/>
                         </a:ext>
                       </a:extLst>
                     </a:blip>
@@ -3479,7 +4789,7 @@
           <w:lang w:val="en-US"/>
         </w:rPr>
       </w:pPr>
-      <w:bookmarkStart w:id="16" w:name="_Toc454020089"/>
+      <w:bookmarkStart w:id="23" w:name="_Toc454189917"/>
       <w:r>
         <w:rPr>
           <w:lang w:val="en-US"/>
@@ -3509,7 +4819,7 @@
           <w:noProof/>
           <w:lang w:val="en-US"/>
         </w:rPr>
-        <w:t>2</w:t>
+        <w:t>5</w:t>
       </w:r>
       <w:r>
         <w:rPr>
@@ -3537,7 +4847,7 @@
         </w:rPr>
         <w:t xml:space="preserve"> with created index</w:t>
       </w:r>
-      <w:bookmarkEnd w:id="16"/>
+      <w:bookmarkEnd w:id="23"/>
     </w:p>
     <w:p>
       <w:pPr>
@@ -3578,9 +4888,8 @@
         <w:rPr>
           <w:noProof/>
         </w:rPr>
-        <w:lastRenderedPageBreak/>
         <w:drawing>
-          <wp:inline distT="0" distB="0" distL="0" distR="0">
+          <wp:inline distT="0" distB="0" distL="0" distR="0" wp14:anchorId="63E0BA79" wp14:editId="3F5EA8D8">
             <wp:extent cx="5724525" cy="3305175"/>
             <wp:effectExtent l="0" t="0" r="9525" b="9525"/>
             <wp:docPr id="8" name="Grafik 8"/>
@@ -3597,10 +4906,10 @@
                     </pic:cNvPicPr>
                   </pic:nvPicPr>
                   <pic:blipFill>
-                    <a:blip r:embed="rId12" cstate="print">
+                    <a:blip r:embed="rId15" cstate="print">
                       <a:extLst>
                         <a:ext uri="{28A0092B-C50C-407E-A947-70E740481C1C}">
-                          <a14:useLocalDpi xmlns:a14="http://schemas.microsoft.com/office/drawing/2010/main" xmlns:wps="http://schemas.microsoft.com/office/word/2010/wordprocessingShape" xmlns:wpi="http://schemas.microsoft.com/office/word/2010/wordprocessingInk" xmlns:wpg="http://schemas.microsoft.com/office/word/2010/wordprocessingGroup" xmlns:w16se="http://schemas.microsoft.com/office/word/2015/wordml/symex" xmlns:w15="http://schemas.microsoft.com/office/word/2012/wordml" xmlns:w14="http://schemas.microsoft.com/office/word/2010/wordml" xmlns:w="http://schemas.openxmlformats.org/wordprocessingml/2006/main" xmlns:w10="urn:schemas-microsoft-com:office:word" xmlns:wp14="http://schemas.microsoft.com/office/word/2010/wordprocessingDrawing" xmlns:v="urn:schemas-microsoft-com:vml" xmlns:o="urn:schemas-microsoft-com:office:office" xmlns:mc="http://schemas.openxmlformats.org/markup-compatibility/2006" xmlns:cx2="http://schemas.microsoft.com/office/drawing/2015/10/21/chartex" xmlns:cx1="http://schemas.microsoft.com/office/drawing/2015/9/8/chartex" xmlns:cx="http://schemas.microsoft.com/office/drawing/2014/chartex" xmlns:wpc="http://schemas.microsoft.com/office/word/2010/wordprocessingCanvas" xmlns="" val="0"/>
+                          <a14:useLocalDpi xmlns:a14="http://schemas.microsoft.com/office/drawing/2010/main" val="0"/>
                         </a:ext>
                       </a:extLst>
                     </a:blip>
@@ -3637,7 +4946,7 @@
           <w:lang w:val="en-US"/>
         </w:rPr>
       </w:pPr>
-      <w:bookmarkStart w:id="17" w:name="_Toc454020090"/>
+      <w:bookmarkStart w:id="24" w:name="_Toc454189918"/>
       <w:r>
         <w:rPr>
           <w:lang w:val="en-US"/>
@@ -3667,7 +4976,7 @@
           <w:noProof/>
           <w:lang w:val="en-US"/>
         </w:rPr>
-        <w:t>3</w:t>
+        <w:t>6</w:t>
       </w:r>
       <w:r>
         <w:rPr>
@@ -3681,7 +4990,7 @@
         </w:rPr>
         <w:t>: Files included in selected index</w:t>
       </w:r>
-      <w:bookmarkEnd w:id="17"/>
+      <w:bookmarkEnd w:id="24"/>
     </w:p>
     <w:p>
       <w:pPr>
@@ -3693,6 +5002,7 @@
         <w:rPr>
           <w:lang w:val="en-US"/>
         </w:rPr>
+        <w:lastRenderedPageBreak/>
         <w:t>After respective files are deleted from the file crawler, the index itself can be truncated. In order to do that, go to Runtime -&gt; Commands and click the Truncate option “Delete All”. Afterwards click “Reload” to make sure the index has successfully been truncated (status changes to “0 documents”).</w:t>
       </w:r>
     </w:p>
@@ -3709,7 +5019,7 @@
           <w:noProof/>
         </w:rPr>
         <w:drawing>
-          <wp:inline distT="0" distB="0" distL="0" distR="0">
+          <wp:inline distT="0" distB="0" distL="0" distR="0" wp14:anchorId="2D804E19" wp14:editId="2E40D094">
             <wp:extent cx="5724525" cy="2571750"/>
             <wp:effectExtent l="0" t="0" r="9525" b="0"/>
             <wp:docPr id="6" name="Grafik 6"/>
@@ -3726,10 +5036,10 @@
                     </pic:cNvPicPr>
                   </pic:nvPicPr>
                   <pic:blipFill>
-                    <a:blip r:embed="rId13" cstate="print">
+                    <a:blip r:embed="rId16" cstate="print">
                       <a:extLst>
                         <a:ext uri="{28A0092B-C50C-407E-A947-70E740481C1C}">
-                          <a14:useLocalDpi xmlns:a14="http://schemas.microsoft.com/office/drawing/2010/main" xmlns:wps="http://schemas.microsoft.com/office/word/2010/wordprocessingShape" xmlns:wpi="http://schemas.microsoft.com/office/word/2010/wordprocessingInk" xmlns:wpg="http://schemas.microsoft.com/office/word/2010/wordprocessingGroup" xmlns:w16se="http://schemas.microsoft.com/office/word/2015/wordml/symex" xmlns:w15="http://schemas.microsoft.com/office/word/2012/wordml" xmlns:w14="http://schemas.microsoft.com/office/word/2010/wordml" xmlns:w="http://schemas.openxmlformats.org/wordprocessingml/2006/main" xmlns:w10="urn:schemas-microsoft-com:office:word" xmlns:wp14="http://schemas.microsoft.com/office/word/2010/wordprocessingDrawing" xmlns:v="urn:schemas-microsoft-com:vml" xmlns:o="urn:schemas-microsoft-com:office:office" xmlns:mc="http://schemas.openxmlformats.org/markup-compatibility/2006" xmlns:cx2="http://schemas.microsoft.com/office/drawing/2015/10/21/chartex" xmlns:cx1="http://schemas.microsoft.com/office/drawing/2015/9/8/chartex" xmlns:cx="http://schemas.microsoft.com/office/drawing/2014/chartex" xmlns:wpc="http://schemas.microsoft.com/office/word/2010/wordprocessingCanvas" xmlns="" val="0"/>
+                          <a14:useLocalDpi xmlns:a14="http://schemas.microsoft.com/office/drawing/2010/main" val="0"/>
                         </a:ext>
                       </a:extLst>
                     </a:blip>
@@ -3766,7 +5076,7 @@
           <w:lang w:val="en-US"/>
         </w:rPr>
       </w:pPr>
-      <w:bookmarkStart w:id="18" w:name="_Toc454020091"/>
+      <w:bookmarkStart w:id="25" w:name="_Toc454189919"/>
       <w:r>
         <w:rPr>
           <w:lang w:val="en-US"/>
@@ -3796,7 +5106,7 @@
           <w:noProof/>
           <w:lang w:val="en-US"/>
         </w:rPr>
-        <w:t>4</w:t>
+        <w:t>7</w:t>
       </w:r>
       <w:r>
         <w:rPr>
@@ -3810,7 +5120,7 @@
         </w:rPr>
         <w:t>: Available commands on index</w:t>
       </w:r>
-      <w:bookmarkEnd w:id="18"/>
+      <w:bookmarkEnd w:id="25"/>
     </w:p>
     <w:p>
       <w:pPr>
@@ -3837,9 +5147,8 @@
         <w:rPr>
           <w:noProof/>
         </w:rPr>
-        <w:lastRenderedPageBreak/>
         <w:drawing>
-          <wp:inline distT="0" distB="0" distL="0" distR="0">
+          <wp:inline distT="0" distB="0" distL="0" distR="0" wp14:anchorId="078E79C9" wp14:editId="7FE2DA73">
             <wp:extent cx="5724525" cy="3619500"/>
             <wp:effectExtent l="0" t="0" r="9525" b="0"/>
             <wp:docPr id="4" name="Grafik 4"/>
@@ -3856,10 +5165,10 @@
                     </pic:cNvPicPr>
                   </pic:nvPicPr>
                   <pic:blipFill>
-                    <a:blip r:embed="rId14" cstate="print">
+                    <a:blip r:embed="rId17" cstate="print">
                       <a:extLst>
                         <a:ext uri="{28A0092B-C50C-407E-A947-70E740481C1C}">
-                          <a14:useLocalDpi xmlns:a14="http://schemas.microsoft.com/office/drawing/2010/main" xmlns:wps="http://schemas.microsoft.com/office/word/2010/wordprocessingShape" xmlns:wpi="http://schemas.microsoft.com/office/word/2010/wordprocessingInk" xmlns:wpg="http://schemas.microsoft.com/office/word/2010/wordprocessingGroup" xmlns:w16se="http://schemas.microsoft.com/office/word/2015/wordml/symex" xmlns:w15="http://schemas.microsoft.com/office/word/2012/wordml" xmlns:w14="http://schemas.microsoft.com/office/word/2010/wordml" xmlns:w="http://schemas.openxmlformats.org/wordprocessingml/2006/main" xmlns:w10="urn:schemas-microsoft-com:office:word" xmlns:wp14="http://schemas.microsoft.com/office/word/2010/wordprocessingDrawing" xmlns:v="urn:schemas-microsoft-com:vml" xmlns:o="urn:schemas-microsoft-com:office:office" xmlns:mc="http://schemas.openxmlformats.org/markup-compatibility/2006" xmlns:cx2="http://schemas.microsoft.com/office/drawing/2015/10/21/chartex" xmlns:cx1="http://schemas.microsoft.com/office/drawing/2015/9/8/chartex" xmlns:cx="http://schemas.microsoft.com/office/drawing/2014/chartex" xmlns:wpc="http://schemas.microsoft.com/office/word/2010/wordprocessingCanvas" xmlns="" val="0"/>
+                          <a14:useLocalDpi xmlns:a14="http://schemas.microsoft.com/office/drawing/2010/main" val="0"/>
                         </a:ext>
                       </a:extLst>
                     </a:blip>
@@ -3896,7 +5205,7 @@
           <w:lang w:val="en-US"/>
         </w:rPr>
       </w:pPr>
-      <w:bookmarkStart w:id="19" w:name="_Toc454020092"/>
+      <w:bookmarkStart w:id="26" w:name="_Toc454189920"/>
       <w:r>
         <w:rPr>
           <w:lang w:val="en-US"/>
@@ -3926,7 +5235,7 @@
           <w:noProof/>
           <w:lang w:val="en-US"/>
         </w:rPr>
-        <w:t>5</w:t>
+        <w:t>8</w:t>
       </w:r>
       <w:r>
         <w:rPr>
@@ -3954,7 +5263,7 @@
         </w:rPr>
         <w:t xml:space="preserve"> to start the file crawler</w:t>
       </w:r>
-      <w:bookmarkEnd w:id="19"/>
+      <w:bookmarkEnd w:id="26"/>
     </w:p>
     <w:p>
       <w:pPr>
@@ -3967,6 +5276,7 @@
         <w:rPr>
           <w:lang w:val="en-US"/>
         </w:rPr>
+        <w:lastRenderedPageBreak/>
         <w:t>Reindexation</w:t>
       </w:r>
       <w:proofErr w:type="spellEnd"/>
@@ -3987,7 +5297,7 @@
       </w:pPr>
     </w:p>
     <w:sectPr>
-      <w:headerReference w:type="default" r:id="rId15"/>
+      <w:headerReference w:type="default" r:id="rId18"/>
       <w:type w:val="continuous"/>
       <w:pgSz w:w="11906" w:h="16838" w:code="9"/>
       <w:pgMar w:top="1418" w:right="1418" w:bottom="1134" w:left="1985" w:header="720" w:footer="720" w:gutter="0"/>
@@ -4000,7 +5310,7 @@
 </file>
 
 <file path=word/endnotes.xml><?xml version="1.0" encoding="utf-8"?>
-<w:endnotes xmlns:ve="http://schemas.openxmlformats.org/markup-compatibility/2006" xmlns:o="urn:schemas-microsoft-com:office:office" xmlns:r="http://schemas.openxmlformats.org/officeDocument/2006/relationships" xmlns:m="http://schemas.openxmlformats.org/officeDocument/2006/math" xmlns:v="urn:schemas-microsoft-com:vml" xmlns:wp="http://schemas.openxmlformats.org/drawingml/2006/wordprocessingDrawing" xmlns:w10="urn:schemas-microsoft-com:office:word" xmlns:w="http://schemas.openxmlformats.org/wordprocessingml/2006/main" xmlns:wne="http://schemas.microsoft.com/office/word/2006/wordml">
+<w:endnotes xmlns:wpc="http://schemas.microsoft.com/office/word/2010/wordprocessingCanvas" xmlns:mc="http://schemas.openxmlformats.org/markup-compatibility/2006" xmlns:o="urn:schemas-microsoft-com:office:office" xmlns:r="http://schemas.openxmlformats.org/officeDocument/2006/relationships" xmlns:m="http://schemas.openxmlformats.org/officeDocument/2006/math" xmlns:v="urn:schemas-microsoft-com:vml" xmlns:wp14="http://schemas.microsoft.com/office/word/2010/wordprocessingDrawing" xmlns:wp="http://schemas.openxmlformats.org/drawingml/2006/wordprocessingDrawing" xmlns:w10="urn:schemas-microsoft-com:office:word" xmlns:w="http://schemas.openxmlformats.org/wordprocessingml/2006/main" xmlns:w14="http://schemas.microsoft.com/office/word/2010/wordml" xmlns:w15="http://schemas.microsoft.com/office/word/2012/wordml" xmlns:wpg="http://schemas.microsoft.com/office/word/2010/wordprocessingGroup" xmlns:wpi="http://schemas.microsoft.com/office/word/2010/wordprocessingInk" xmlns:wne="http://schemas.microsoft.com/office/word/2006/wordml" xmlns:wps="http://schemas.microsoft.com/office/word/2010/wordprocessingShape" mc:Ignorable="w14 w15 wp14">
   <w:endnote w:type="separator" w:id="-1">
     <w:p>
       <w:pPr>
@@ -4025,7 +5335,7 @@
 </file>
 
 <file path=word/footnotes.xml><?xml version="1.0" encoding="utf-8"?>
-<w:footnotes xmlns:ve="http://schemas.openxmlformats.org/markup-compatibility/2006" xmlns:o="urn:schemas-microsoft-com:office:office" xmlns:r="http://schemas.openxmlformats.org/officeDocument/2006/relationships" xmlns:m="http://schemas.openxmlformats.org/officeDocument/2006/math" xmlns:v="urn:schemas-microsoft-com:vml" xmlns:wp="http://schemas.openxmlformats.org/drawingml/2006/wordprocessingDrawing" xmlns:w10="urn:schemas-microsoft-com:office:word" xmlns:w="http://schemas.openxmlformats.org/wordprocessingml/2006/main" xmlns:wne="http://schemas.microsoft.com/office/word/2006/wordml">
+<w:footnotes xmlns:wpc="http://schemas.microsoft.com/office/word/2010/wordprocessingCanvas" xmlns:mc="http://schemas.openxmlformats.org/markup-compatibility/2006" xmlns:o="urn:schemas-microsoft-com:office:office" xmlns:r="http://schemas.openxmlformats.org/officeDocument/2006/relationships" xmlns:m="http://schemas.openxmlformats.org/officeDocument/2006/math" xmlns:v="urn:schemas-microsoft-com:vml" xmlns:wp14="http://schemas.microsoft.com/office/word/2010/wordprocessingDrawing" xmlns:wp="http://schemas.openxmlformats.org/drawingml/2006/wordprocessingDrawing" xmlns:w10="urn:schemas-microsoft-com:office:word" xmlns:w="http://schemas.openxmlformats.org/wordprocessingml/2006/main" xmlns:w14="http://schemas.microsoft.com/office/word/2010/wordml" xmlns:w15="http://schemas.microsoft.com/office/word/2012/wordml" xmlns:wpg="http://schemas.microsoft.com/office/word/2010/wordprocessingGroup" xmlns:wpi="http://schemas.microsoft.com/office/word/2010/wordprocessingInk" xmlns:wne="http://schemas.microsoft.com/office/word/2006/wordml" xmlns:wps="http://schemas.microsoft.com/office/word/2010/wordprocessingShape" mc:Ignorable="w14 w15 wp14">
   <w:footnote w:type="separator" w:id="-1">
     <w:p>
       <w:pPr>
@@ -4050,7 +5360,7 @@
 </file>
 
 <file path=word/header1.xml><?xml version="1.0" encoding="utf-8"?>
-<w:hdr xmlns:ve="http://schemas.openxmlformats.org/markup-compatibility/2006" xmlns:o="urn:schemas-microsoft-com:office:office" xmlns:r="http://schemas.openxmlformats.org/officeDocument/2006/relationships" xmlns:m="http://schemas.openxmlformats.org/officeDocument/2006/math" xmlns:v="urn:schemas-microsoft-com:vml" xmlns:wp="http://schemas.openxmlformats.org/drawingml/2006/wordprocessingDrawing" xmlns:w10="urn:schemas-microsoft-com:office:word" xmlns:w="http://schemas.openxmlformats.org/wordprocessingml/2006/main" xmlns:wne="http://schemas.microsoft.com/office/word/2006/wordml">
+<w:hdr xmlns:wpc="http://schemas.microsoft.com/office/word/2010/wordprocessingCanvas" xmlns:mc="http://schemas.openxmlformats.org/markup-compatibility/2006" xmlns:o="urn:schemas-microsoft-com:office:office" xmlns:r="http://schemas.openxmlformats.org/officeDocument/2006/relationships" xmlns:m="http://schemas.openxmlformats.org/officeDocument/2006/math" xmlns:v="urn:schemas-microsoft-com:vml" xmlns:wp14="http://schemas.microsoft.com/office/word/2010/wordprocessingDrawing" xmlns:wp="http://schemas.openxmlformats.org/drawingml/2006/wordprocessingDrawing" xmlns:w10="urn:schemas-microsoft-com:office:word" xmlns:w="http://schemas.openxmlformats.org/wordprocessingml/2006/main" xmlns:w14="http://schemas.microsoft.com/office/word/2010/wordml" xmlns:w15="http://schemas.microsoft.com/office/word/2012/wordml" xmlns:wpg="http://schemas.microsoft.com/office/word/2010/wordprocessingGroup" xmlns:wpi="http://schemas.microsoft.com/office/word/2010/wordprocessingInk" xmlns:wne="http://schemas.microsoft.com/office/word/2006/wordml" xmlns:wps="http://schemas.microsoft.com/office/word/2010/wordprocessingShape" mc:Ignorable="w14 w15 wp14">
   <w:p>
     <w:pPr>
       <w:pStyle w:val="Kopfzeile"/>
@@ -4065,14 +5375,27 @@
     <w:r>
       <w:instrText xml:space="preserve"> IF  </w:instrText>
     </w:r>
-    <w:fldSimple w:instr=" STYLEREF &quot;Überschrift 1&quot; \n \* MERGEFORMAT ">
-      <w:r>
-        <w:rPr>
-          <w:noProof/>
-        </w:rPr>
-        <w:instrText>0</w:instrText>
-      </w:r>
-    </w:fldSimple>
+    <w:r>
+      <w:fldChar w:fldCharType="begin"/>
+    </w:r>
+    <w:r>
+      <w:instrText xml:space="preserve"> STYLEREF "Überschrift 1" \n \* MERGEFORMAT </w:instrText>
+    </w:r>
+    <w:r>
+      <w:fldChar w:fldCharType="separate"/>
+    </w:r>
+    <w:r>
+      <w:rPr>
+        <w:noProof/>
+      </w:rPr>
+      <w:instrText>3</w:instrText>
+    </w:r>
+    <w:r>
+      <w:rPr>
+        <w:noProof/>
+      </w:rPr>
+      <w:fldChar w:fldCharType="end"/>
+    </w:r>
     <w:r>
       <w:instrText xml:space="preserve">&lt;&gt;"0" </w:instrText>
     </w:r>
@@ -4082,14 +5405,27 @@
     <w:r>
       <w:instrText xml:space="preserve"> QUOTE </w:instrText>
     </w:r>
-    <w:fldSimple w:instr=" STYLEREF &quot;Überschrift 1&quot; \n \* MERGEFORMAT ">
-      <w:r>
-        <w:rPr>
-          <w:noProof/>
-        </w:rPr>
-        <w:instrText>3</w:instrText>
-      </w:r>
-    </w:fldSimple>
+    <w:r>
+      <w:fldChar w:fldCharType="begin"/>
+    </w:r>
+    <w:r>
+      <w:instrText xml:space="preserve"> STYLEREF "Überschrift 1" \n \* MERGEFORMAT </w:instrText>
+    </w:r>
+    <w:r>
+      <w:fldChar w:fldCharType="separate"/>
+    </w:r>
+    <w:r>
+      <w:rPr>
+        <w:noProof/>
+      </w:rPr>
+      <w:instrText>3</w:instrText>
+    </w:r>
+    <w:r>
+      <w:rPr>
+        <w:noProof/>
+      </w:rPr>
+      <w:fldChar w:fldCharType="end"/>
+    </w:r>
     <w:r>
       <w:instrText xml:space="preserve"> " " \* MERGEFORMAT </w:instrText>
     </w:r>
@@ -4112,16 +5448,38 @@
       <w:instrText xml:space="preserve"> \* MERGEFORMAT </w:instrText>
     </w:r>
     <w:r>
+      <w:fldChar w:fldCharType="separate"/>
+    </w:r>
+    <w:r>
+      <w:rPr>
+        <w:noProof/>
+      </w:rPr>
+      <w:t xml:space="preserve">3 </w:t>
+    </w:r>
+    <w:r>
       <w:fldChar w:fldCharType="end"/>
     </w:r>
-    <w:fldSimple w:instr=" STYLEREF &quot;Überschrift 1&quot; \* MERGEFORMAT ">
-      <w:r>
-        <w:rPr>
-          <w:noProof/>
-        </w:rPr>
-        <w:t>List of Figures</w:t>
-      </w:r>
-    </w:fldSimple>
+    <w:r>
+      <w:fldChar w:fldCharType="begin"/>
+    </w:r>
+    <w:r>
+      <w:instrText xml:space="preserve"> STYLEREF "Überschrift 1" \* MERGEFORMAT </w:instrText>
+    </w:r>
+    <w:r>
+      <w:fldChar w:fldCharType="separate"/>
+    </w:r>
+    <w:r>
+      <w:rPr>
+        <w:noProof/>
+      </w:rPr>
+      <w:t>Reindexation Process</w:t>
+    </w:r>
+    <w:r>
+      <w:rPr>
+        <w:noProof/>
+      </w:rPr>
+      <w:fldChar w:fldCharType="end"/>
+    </w:r>
     <w:r>
       <w:tab/>
     </w:r>
@@ -4138,7 +5496,7 @@
       <w:rPr>
         <w:noProof/>
       </w:rPr>
-      <w:t>3</w:t>
+      <w:t>12</w:t>
     </w:r>
     <w:r>
       <w:fldChar w:fldCharType="end"/>
@@ -4148,8 +5506,8 @@
 </file>
 
 <file path=word/numbering.xml><?xml version="1.0" encoding="utf-8"?>
-<w:numbering xmlns:ve="http://schemas.openxmlformats.org/markup-compatibility/2006" xmlns:o="urn:schemas-microsoft-com:office:office" xmlns:r="http://schemas.openxmlformats.org/officeDocument/2006/relationships" xmlns:m="http://schemas.openxmlformats.org/officeDocument/2006/math" xmlns:v="urn:schemas-microsoft-com:vml" xmlns:wp="http://schemas.openxmlformats.org/drawingml/2006/wordprocessingDrawing" xmlns:w10="urn:schemas-microsoft-com:office:word" xmlns:w="http://schemas.openxmlformats.org/wordprocessingml/2006/main" xmlns:wne="http://schemas.microsoft.com/office/word/2006/wordml">
-  <w:abstractNum w:abstractNumId="0">
+<w:numbering xmlns:wpc="http://schemas.microsoft.com/office/word/2010/wordprocessingCanvas" xmlns:mc="http://schemas.openxmlformats.org/markup-compatibility/2006" xmlns:o="urn:schemas-microsoft-com:office:office" xmlns:r="http://schemas.openxmlformats.org/officeDocument/2006/relationships" xmlns:m="http://schemas.openxmlformats.org/officeDocument/2006/math" xmlns:v="urn:schemas-microsoft-com:vml" xmlns:wp14="http://schemas.microsoft.com/office/word/2010/wordprocessingDrawing" xmlns:wp="http://schemas.openxmlformats.org/drawingml/2006/wordprocessingDrawing" xmlns:w10="urn:schemas-microsoft-com:office:word" xmlns:w="http://schemas.openxmlformats.org/wordprocessingml/2006/main" xmlns:w14="http://schemas.microsoft.com/office/word/2010/wordml" xmlns:w15="http://schemas.microsoft.com/office/word/2012/wordml" xmlns:wpg="http://schemas.microsoft.com/office/word/2010/wordprocessingGroup" xmlns:wpi="http://schemas.microsoft.com/office/word/2010/wordprocessingInk" xmlns:wne="http://schemas.microsoft.com/office/word/2006/wordml" xmlns:wps="http://schemas.microsoft.com/office/word/2010/wordprocessingShape" mc:Ignorable="w14 w15 wp14">
+  <w:abstractNum w:abstractNumId="0" w15:restartNumberingAfterBreak="0">
     <w:nsid w:val="FFFFFF7C"/>
     <w:multiLevelType w:val="singleLevel"/>
     <w:tmpl w:val="733C3F36"/>
@@ -4167,7 +5525,7 @@
       </w:pPr>
     </w:lvl>
   </w:abstractNum>
-  <w:abstractNum w:abstractNumId="1">
+  <w:abstractNum w:abstractNumId="1" w15:restartNumberingAfterBreak="0">
     <w:nsid w:val="FFFFFF7D"/>
     <w:multiLevelType w:val="singleLevel"/>
     <w:tmpl w:val="D6A6458C"/>
@@ -4185,7 +5543,7 @@
       </w:pPr>
     </w:lvl>
   </w:abstractNum>
-  <w:abstractNum w:abstractNumId="2">
+  <w:abstractNum w:abstractNumId="2" w15:restartNumberingAfterBreak="0">
     <w:nsid w:val="FFFFFF7E"/>
     <w:multiLevelType w:val="singleLevel"/>
     <w:tmpl w:val="F788D9E6"/>
@@ -4203,7 +5561,7 @@
       </w:pPr>
     </w:lvl>
   </w:abstractNum>
-  <w:abstractNum w:abstractNumId="3">
+  <w:abstractNum w:abstractNumId="3" w15:restartNumberingAfterBreak="0">
     <w:nsid w:val="FFFFFF7F"/>
     <w:multiLevelType w:val="singleLevel"/>
     <w:tmpl w:val="B7A2702E"/>
@@ -4221,7 +5579,7 @@
       </w:pPr>
     </w:lvl>
   </w:abstractNum>
-  <w:abstractNum w:abstractNumId="4">
+  <w:abstractNum w:abstractNumId="4" w15:restartNumberingAfterBreak="0">
     <w:nsid w:val="FFFFFF80"/>
     <w:multiLevelType w:val="singleLevel"/>
     <w:tmpl w:val="AF84E9B0"/>
@@ -4242,7 +5600,7 @@
       </w:rPr>
     </w:lvl>
   </w:abstractNum>
-  <w:abstractNum w:abstractNumId="5">
+  <w:abstractNum w:abstractNumId="5" w15:restartNumberingAfterBreak="0">
     <w:nsid w:val="FFFFFF81"/>
     <w:multiLevelType w:val="singleLevel"/>
     <w:tmpl w:val="BE36C46A"/>
@@ -4263,7 +5621,7 @@
       </w:rPr>
     </w:lvl>
   </w:abstractNum>
-  <w:abstractNum w:abstractNumId="6">
+  <w:abstractNum w:abstractNumId="6" w15:restartNumberingAfterBreak="0">
     <w:nsid w:val="FFFFFF82"/>
     <w:multiLevelType w:val="singleLevel"/>
     <w:tmpl w:val="A5ECC18E"/>
@@ -4284,7 +5642,7 @@
       </w:rPr>
     </w:lvl>
   </w:abstractNum>
-  <w:abstractNum w:abstractNumId="7">
+  <w:abstractNum w:abstractNumId="7" w15:restartNumberingAfterBreak="0">
     <w:nsid w:val="FFFFFF83"/>
     <w:multiLevelType w:val="singleLevel"/>
     <w:tmpl w:val="7E6A3204"/>
@@ -4305,7 +5663,7 @@
       </w:rPr>
     </w:lvl>
   </w:abstractNum>
-  <w:abstractNum w:abstractNumId="8">
+  <w:abstractNum w:abstractNumId="8" w15:restartNumberingAfterBreak="0">
     <w:nsid w:val="FFFFFF88"/>
     <w:multiLevelType w:val="singleLevel"/>
     <w:tmpl w:val="BE124A82"/>
@@ -4323,7 +5681,7 @@
       </w:pPr>
     </w:lvl>
   </w:abstractNum>
-  <w:abstractNum w:abstractNumId="9">
+  <w:abstractNum w:abstractNumId="9" w15:restartNumberingAfterBreak="0">
     <w:nsid w:val="FFFFFF89"/>
     <w:multiLevelType w:val="singleLevel"/>
     <w:tmpl w:val="C7E672EA"/>
@@ -4344,7 +5702,7 @@
       </w:rPr>
     </w:lvl>
   </w:abstractNum>
-  <w:abstractNum w:abstractNumId="10">
+  <w:abstractNum w:abstractNumId="10" w15:restartNumberingAfterBreak="0">
     <w:nsid w:val="035E68C1"/>
     <w:multiLevelType w:val="singleLevel"/>
     <w:tmpl w:val="1AB4F454"/>
@@ -4366,7 +5724,7 @@
       </w:rPr>
     </w:lvl>
   </w:abstractNum>
-  <w:abstractNum w:abstractNumId="11">
+  <w:abstractNum w:abstractNumId="11" w15:restartNumberingAfterBreak="0">
     <w:nsid w:val="0CC45E4E"/>
     <w:multiLevelType w:val="singleLevel"/>
     <w:tmpl w:val="1AB4F454"/>
@@ -4388,7 +5746,7 @@
       </w:rPr>
     </w:lvl>
   </w:abstractNum>
-  <w:abstractNum w:abstractNumId="12">
+  <w:abstractNum w:abstractNumId="12" w15:restartNumberingAfterBreak="0">
     <w:nsid w:val="0EEF1003"/>
     <w:multiLevelType w:val="hybridMultilevel"/>
     <w:tmpl w:val="DCD680D2"/>
@@ -4501,7 +5859,7 @@
       </w:rPr>
     </w:lvl>
   </w:abstractNum>
-  <w:abstractNum w:abstractNumId="13">
+  <w:abstractNum w:abstractNumId="13" w15:restartNumberingAfterBreak="0">
     <w:nsid w:val="16295D59"/>
     <w:multiLevelType w:val="singleLevel"/>
     <w:tmpl w:val="0407000F"/>
@@ -4518,7 +5876,7 @@
       </w:pPr>
     </w:lvl>
   </w:abstractNum>
-  <w:abstractNum w:abstractNumId="14">
+  <w:abstractNum w:abstractNumId="14" w15:restartNumberingAfterBreak="0">
     <w:nsid w:val="19354D5C"/>
     <w:multiLevelType w:val="multilevel"/>
     <w:tmpl w:val="0407001D"/>
@@ -4631,7 +5989,7 @@
       </w:pPr>
     </w:lvl>
   </w:abstractNum>
-  <w:abstractNum w:abstractNumId="15">
+  <w:abstractNum w:abstractNumId="15" w15:restartNumberingAfterBreak="0">
     <w:nsid w:val="1F0F3868"/>
     <w:multiLevelType w:val="singleLevel"/>
     <w:tmpl w:val="0407000F"/>
@@ -4648,7 +6006,7 @@
       </w:pPr>
     </w:lvl>
   </w:abstractNum>
-  <w:abstractNum w:abstractNumId="16">
+  <w:abstractNum w:abstractNumId="16" w15:restartNumberingAfterBreak="0">
     <w:nsid w:val="304B58F6"/>
     <w:multiLevelType w:val="singleLevel"/>
     <w:tmpl w:val="1AB4F454"/>
@@ -4670,7 +6028,7 @@
       </w:rPr>
     </w:lvl>
   </w:abstractNum>
-  <w:abstractNum w:abstractNumId="17">
+  <w:abstractNum w:abstractNumId="17" w15:restartNumberingAfterBreak="0">
     <w:nsid w:val="37770CE1"/>
     <w:multiLevelType w:val="hybridMultilevel"/>
     <w:tmpl w:val="A2F65834"/>
@@ -4783,7 +6141,7 @@
       </w:rPr>
     </w:lvl>
   </w:abstractNum>
-  <w:abstractNum w:abstractNumId="18">
+  <w:abstractNum w:abstractNumId="18" w15:restartNumberingAfterBreak="0">
     <w:nsid w:val="38CD4524"/>
     <w:multiLevelType w:val="singleLevel"/>
     <w:tmpl w:val="1AB4F454"/>
@@ -4805,7 +6163,7 @@
       </w:rPr>
     </w:lvl>
   </w:abstractNum>
-  <w:abstractNum w:abstractNumId="19">
+  <w:abstractNum w:abstractNumId="19" w15:restartNumberingAfterBreak="0">
     <w:nsid w:val="3F6F52A8"/>
     <w:multiLevelType w:val="singleLevel"/>
     <w:tmpl w:val="1AB4F454"/>
@@ -4827,7 +6185,7 @@
       </w:rPr>
     </w:lvl>
   </w:abstractNum>
-  <w:abstractNum w:abstractNumId="20">
+  <w:abstractNum w:abstractNumId="20" w15:restartNumberingAfterBreak="0">
     <w:nsid w:val="449A1693"/>
     <w:multiLevelType w:val="singleLevel"/>
     <w:tmpl w:val="0407000F"/>
@@ -4844,7 +6202,7 @@
       </w:pPr>
     </w:lvl>
   </w:abstractNum>
-  <w:abstractNum w:abstractNumId="21">
+  <w:abstractNum w:abstractNumId="21" w15:restartNumberingAfterBreak="0">
     <w:nsid w:val="4BA24A17"/>
     <w:multiLevelType w:val="singleLevel"/>
     <w:tmpl w:val="1AB4F454"/>
@@ -4866,7 +6224,7 @@
       </w:rPr>
     </w:lvl>
   </w:abstractNum>
-  <w:abstractNum w:abstractNumId="22">
+  <w:abstractNum w:abstractNumId="22" w15:restartNumberingAfterBreak="0">
     <w:nsid w:val="51D8138F"/>
     <w:multiLevelType w:val="singleLevel"/>
     <w:tmpl w:val="1AB4F454"/>
@@ -4888,7 +6246,7 @@
       </w:rPr>
     </w:lvl>
   </w:abstractNum>
-  <w:abstractNum w:abstractNumId="23">
+  <w:abstractNum w:abstractNumId="23" w15:restartNumberingAfterBreak="0">
     <w:nsid w:val="59945146"/>
     <w:multiLevelType w:val="singleLevel"/>
     <w:tmpl w:val="0407000F"/>
@@ -4905,7 +6263,7 @@
       </w:pPr>
     </w:lvl>
   </w:abstractNum>
-  <w:abstractNum w:abstractNumId="24">
+  <w:abstractNum w:abstractNumId="24" w15:restartNumberingAfterBreak="0">
     <w:nsid w:val="5B951FFE"/>
     <w:multiLevelType w:val="singleLevel"/>
     <w:tmpl w:val="1AB4F454"/>
@@ -4927,7 +6285,7 @@
       </w:rPr>
     </w:lvl>
   </w:abstractNum>
-  <w:abstractNum w:abstractNumId="25">
+  <w:abstractNum w:abstractNumId="25" w15:restartNumberingAfterBreak="0">
     <w:nsid w:val="5FE103FF"/>
     <w:multiLevelType w:val="hybridMultilevel"/>
     <w:tmpl w:val="14E641D8"/>
@@ -5040,7 +6398,7 @@
       </w:rPr>
     </w:lvl>
   </w:abstractNum>
-  <w:abstractNum w:abstractNumId="26">
+  <w:abstractNum w:abstractNumId="26" w15:restartNumberingAfterBreak="0">
     <w:nsid w:val="606F41D0"/>
     <w:multiLevelType w:val="hybridMultilevel"/>
     <w:tmpl w:val="FD987A6A"/>
@@ -5153,7 +6511,7 @@
       </w:rPr>
     </w:lvl>
   </w:abstractNum>
-  <w:abstractNum w:abstractNumId="27">
+  <w:abstractNum w:abstractNumId="27" w15:restartNumberingAfterBreak="0">
     <w:nsid w:val="62AE773C"/>
     <w:multiLevelType w:val="multilevel"/>
     <w:tmpl w:val="0407001D"/>
@@ -5266,7 +6624,7 @@
       </w:pPr>
     </w:lvl>
   </w:abstractNum>
-  <w:abstractNum w:abstractNumId="28">
+  <w:abstractNum w:abstractNumId="28" w15:restartNumberingAfterBreak="0">
     <w:nsid w:val="6AA57A17"/>
     <w:multiLevelType w:val="singleLevel"/>
     <w:tmpl w:val="1AB4F454"/>
@@ -5288,7 +6646,7 @@
       </w:rPr>
     </w:lvl>
   </w:abstractNum>
-  <w:abstractNum w:abstractNumId="29">
+  <w:abstractNum w:abstractNumId="29" w15:restartNumberingAfterBreak="0">
     <w:nsid w:val="6C362613"/>
     <w:multiLevelType w:val="singleLevel"/>
     <w:tmpl w:val="0407000F"/>
@@ -5305,7 +6663,7 @@
       </w:pPr>
     </w:lvl>
   </w:abstractNum>
-  <w:abstractNum w:abstractNumId="30">
+  <w:abstractNum w:abstractNumId="30" w15:restartNumberingAfterBreak="0">
     <w:nsid w:val="70DF772D"/>
     <w:multiLevelType w:val="singleLevel"/>
     <w:tmpl w:val="0407000F"/>
@@ -5322,7 +6680,7 @@
       </w:pPr>
     </w:lvl>
   </w:abstractNum>
-  <w:abstractNum w:abstractNumId="31">
+  <w:abstractNum w:abstractNumId="31" w15:restartNumberingAfterBreak="0">
     <w:nsid w:val="75411D43"/>
     <w:multiLevelType w:val="singleLevel"/>
     <w:tmpl w:val="1AB4F454"/>
@@ -5344,7 +6702,7 @@
       </w:rPr>
     </w:lvl>
   </w:abstractNum>
-  <w:abstractNum w:abstractNumId="32">
+  <w:abstractNum w:abstractNumId="32" w15:restartNumberingAfterBreak="0">
     <w:nsid w:val="78B33B6C"/>
     <w:multiLevelType w:val="singleLevel"/>
     <w:tmpl w:val="1AB4F454"/>
@@ -5366,7 +6724,7 @@
       </w:rPr>
     </w:lvl>
   </w:abstractNum>
-  <w:abstractNum w:abstractNumId="33">
+  <w:abstractNum w:abstractNumId="33" w15:restartNumberingAfterBreak="0">
     <w:nsid w:val="7D8A6FE6"/>
     <w:multiLevelType w:val="multilevel"/>
     <w:tmpl w:val="F5123CA6"/>
@@ -5595,7 +6953,7 @@
 </file>
 
 <file path=word/styles.xml><?xml version="1.0" encoding="utf-8"?>
-<w:styles xmlns:r="http://schemas.openxmlformats.org/officeDocument/2006/relationships" xmlns:w="http://schemas.openxmlformats.org/wordprocessingml/2006/main">
+<w:styles xmlns:mc="http://schemas.openxmlformats.org/markup-compatibility/2006" xmlns:r="http://schemas.openxmlformats.org/officeDocument/2006/relationships" xmlns:w="http://schemas.openxmlformats.org/wordprocessingml/2006/main" xmlns:w14="http://schemas.microsoft.com/office/word/2010/wordml" xmlns:w15="http://schemas.microsoft.com/office/word/2012/wordml" mc:Ignorable="w14 w15">
   <w:docDefaults>
     <w:rPrDefault>
       <w:rPr>
@@ -5605,144 +6963,378 @@
     </w:rPrDefault>
     <w:pPrDefault/>
   </w:docDefaults>
-  <w:latentStyles w:defLockedState="0" w:defUIPriority="99" w:defSemiHidden="1" w:defUnhideWhenUsed="1" w:defQFormat="0" w:count="267">
-    <w:lsdException w:name="Normal" w:semiHidden="0" w:uiPriority="0" w:unhideWhenUsed="0" w:qFormat="1"/>
-    <w:lsdException w:name="heading 1" w:semiHidden="0" w:uiPriority="9" w:unhideWhenUsed="0" w:qFormat="1"/>
-    <w:lsdException w:name="heading 2" w:semiHidden="0" w:uiPriority="9" w:unhideWhenUsed="0" w:qFormat="1"/>
-    <w:lsdException w:name="heading 3" w:semiHidden="0" w:uiPriority="9" w:unhideWhenUsed="0" w:qFormat="1"/>
-    <w:lsdException w:name="heading 4" w:semiHidden="0" w:uiPriority="9" w:unhideWhenUsed="0" w:qFormat="1"/>
-    <w:lsdException w:name="heading 5" w:semiHidden="0" w:uiPriority="9" w:unhideWhenUsed="0"/>
-    <w:lsdException w:name="heading 6" w:semiHidden="0" w:uiPriority="9" w:unhideWhenUsed="0"/>
-    <w:lsdException w:name="heading 7" w:semiHidden="0" w:uiPriority="9" w:unhideWhenUsed="0"/>
-    <w:lsdException w:name="heading 8" w:semiHidden="0" w:uiPriority="9" w:unhideWhenUsed="0"/>
-    <w:lsdException w:name="heading 9" w:semiHidden="0" w:uiPriority="9" w:unhideWhenUsed="0"/>
-    <w:lsdException w:name="toc 1" w:uiPriority="39"/>
-    <w:lsdException w:name="toc 2" w:uiPriority="39"/>
-    <w:lsdException w:name="toc 3" w:uiPriority="39"/>
-    <w:lsdException w:name="toc 4" w:uiPriority="39"/>
-    <w:lsdException w:name="toc 5" w:uiPriority="39"/>
-    <w:lsdException w:name="toc 6" w:uiPriority="39"/>
-    <w:lsdException w:name="toc 7" w:uiPriority="39"/>
-    <w:lsdException w:name="toc 8" w:uiPriority="39"/>
-    <w:lsdException w:name="toc 9" w:uiPriority="39"/>
-    <w:lsdException w:name="caption" w:semiHidden="0" w:uiPriority="35" w:unhideWhenUsed="0" w:qFormat="1"/>
-    <w:lsdException w:name="Title" w:semiHidden="0" w:uiPriority="0" w:unhideWhenUsed="0" w:qFormat="1"/>
-    <w:lsdException w:name="Default Paragraph Font" w:uiPriority="1"/>
-    <w:lsdException w:name="Subtitle" w:semiHidden="0" w:uiPriority="0" w:unhideWhenUsed="0" w:qFormat="1"/>
-    <w:lsdException w:name="Strong" w:semiHidden="0" w:uiPriority="22" w:unhideWhenUsed="0"/>
-    <w:lsdException w:name="Emphasis" w:semiHidden="0" w:uiPriority="20" w:unhideWhenUsed="0"/>
-    <w:lsdException w:name="Table Grid" w:semiHidden="0" w:uiPriority="59" w:unhideWhenUsed="0"/>
-    <w:lsdException w:name="Placeholder Text" w:unhideWhenUsed="0"/>
-    <w:lsdException w:name="No Spacing" w:semiHidden="0" w:uiPriority="1" w:unhideWhenUsed="0"/>
-    <w:lsdException w:name="Light Shading" w:semiHidden="0" w:uiPriority="60" w:unhideWhenUsed="0"/>
-    <w:lsdException w:name="Light List" w:semiHidden="0" w:uiPriority="61" w:unhideWhenUsed="0"/>
-    <w:lsdException w:name="Light Grid" w:semiHidden="0" w:uiPriority="62" w:unhideWhenUsed="0"/>
-    <w:lsdException w:name="Medium Shading 1" w:semiHidden="0" w:uiPriority="63" w:unhideWhenUsed="0"/>
-    <w:lsdException w:name="Medium Shading 2" w:semiHidden="0" w:uiPriority="64" w:unhideWhenUsed="0"/>
-    <w:lsdException w:name="Medium List 1" w:semiHidden="0" w:uiPriority="65" w:unhideWhenUsed="0"/>
-    <w:lsdException w:name="Medium List 2" w:semiHidden="0" w:uiPriority="66" w:unhideWhenUsed="0"/>
-    <w:lsdException w:name="Medium Grid 1" w:semiHidden="0" w:uiPriority="67" w:unhideWhenUsed="0"/>
-    <w:lsdException w:name="Medium Grid 2" w:semiHidden="0" w:uiPriority="68" w:unhideWhenUsed="0"/>
-    <w:lsdException w:name="Medium Grid 3" w:semiHidden="0" w:uiPriority="69" w:unhideWhenUsed="0"/>
-    <w:lsdException w:name="Dark List" w:semiHidden="0" w:uiPriority="70" w:unhideWhenUsed="0"/>
-    <w:lsdException w:name="Colorful Shading" w:semiHidden="0" w:uiPriority="71" w:unhideWhenUsed="0"/>
-    <w:lsdException w:name="Colorful List" w:semiHidden="0" w:uiPriority="72" w:unhideWhenUsed="0"/>
-    <w:lsdException w:name="Colorful Grid" w:semiHidden="0" w:uiPriority="73" w:unhideWhenUsed="0"/>
-    <w:lsdException w:name="Light Shading Accent 1" w:semiHidden="0" w:uiPriority="60" w:unhideWhenUsed="0"/>
-    <w:lsdException w:name="Light List Accent 1" w:semiHidden="0" w:uiPriority="61" w:unhideWhenUsed="0"/>
-    <w:lsdException w:name="Light Grid Accent 1" w:semiHidden="0" w:uiPriority="62" w:unhideWhenUsed="0"/>
-    <w:lsdException w:name="Medium Shading 1 Accent 1" w:semiHidden="0" w:uiPriority="63" w:unhideWhenUsed="0"/>
-    <w:lsdException w:name="Medium Shading 2 Accent 1" w:semiHidden="0" w:uiPriority="64" w:unhideWhenUsed="0"/>
-    <w:lsdException w:name="Medium List 1 Accent 1" w:semiHidden="0" w:uiPriority="65" w:unhideWhenUsed="0"/>
-    <w:lsdException w:name="Revision" w:unhideWhenUsed="0"/>
-    <w:lsdException w:name="List Paragraph" w:semiHidden="0" w:uiPriority="34" w:unhideWhenUsed="0"/>
-    <w:lsdException w:name="Quote" w:semiHidden="0" w:uiPriority="29" w:unhideWhenUsed="0" w:qFormat="1"/>
-    <w:lsdException w:name="Intense Quote" w:semiHidden="0" w:uiPriority="30" w:unhideWhenUsed="0"/>
-    <w:lsdException w:name="Medium List 2 Accent 1" w:semiHidden="0" w:uiPriority="66" w:unhideWhenUsed="0"/>
-    <w:lsdException w:name="Medium Grid 1 Accent 1" w:semiHidden="0" w:uiPriority="67" w:unhideWhenUsed="0"/>
-    <w:lsdException w:name="Medium Grid 2 Accent 1" w:semiHidden="0" w:uiPriority="68" w:unhideWhenUsed="0"/>
-    <w:lsdException w:name="Medium Grid 3 Accent 1" w:semiHidden="0" w:uiPriority="69" w:unhideWhenUsed="0"/>
-    <w:lsdException w:name="Dark List Accent 1" w:semiHidden="0" w:uiPriority="70" w:unhideWhenUsed="0"/>
-    <w:lsdException w:name="Colorful Shading Accent 1" w:semiHidden="0" w:uiPriority="71" w:unhideWhenUsed="0"/>
-    <w:lsdException w:name="Colorful List Accent 1" w:semiHidden="0" w:uiPriority="72" w:unhideWhenUsed="0"/>
-    <w:lsdException w:name="Colorful Grid Accent 1" w:semiHidden="0" w:uiPriority="73" w:unhideWhenUsed="0"/>
-    <w:lsdException w:name="Light Shading Accent 2" w:semiHidden="0" w:uiPriority="60" w:unhideWhenUsed="0"/>
-    <w:lsdException w:name="Light List Accent 2" w:semiHidden="0" w:uiPriority="61" w:unhideWhenUsed="0"/>
-    <w:lsdException w:name="Light Grid Accent 2" w:semiHidden="0" w:uiPriority="62" w:unhideWhenUsed="0"/>
-    <w:lsdException w:name="Medium Shading 1 Accent 2" w:semiHidden="0" w:uiPriority="63" w:unhideWhenUsed="0"/>
-    <w:lsdException w:name="Medium Shading 2 Accent 2" w:semiHidden="0" w:uiPriority="64" w:unhideWhenUsed="0"/>
-    <w:lsdException w:name="Medium List 1 Accent 2" w:semiHidden="0" w:uiPriority="65" w:unhideWhenUsed="0"/>
-    <w:lsdException w:name="Medium List 2 Accent 2" w:semiHidden="0" w:uiPriority="66" w:unhideWhenUsed="0"/>
-    <w:lsdException w:name="Medium Grid 1 Accent 2" w:semiHidden="0" w:uiPriority="67" w:unhideWhenUsed="0"/>
-    <w:lsdException w:name="Medium Grid 2 Accent 2" w:semiHidden="0" w:uiPriority="68" w:unhideWhenUsed="0"/>
-    <w:lsdException w:name="Medium Grid 3 Accent 2" w:semiHidden="0" w:uiPriority="69" w:unhideWhenUsed="0"/>
-    <w:lsdException w:name="Dark List Accent 2" w:semiHidden="0" w:uiPriority="70" w:unhideWhenUsed="0"/>
-    <w:lsdException w:name="Colorful Shading Accent 2" w:semiHidden="0" w:uiPriority="71" w:unhideWhenUsed="0"/>
-    <w:lsdException w:name="Colorful List Accent 2" w:semiHidden="0" w:uiPriority="72" w:unhideWhenUsed="0"/>
-    <w:lsdException w:name="Colorful Grid Accent 2" w:semiHidden="0" w:uiPriority="73" w:unhideWhenUsed="0"/>
-    <w:lsdException w:name="Light Shading Accent 3" w:semiHidden="0" w:uiPriority="60" w:unhideWhenUsed="0"/>
-    <w:lsdException w:name="Light List Accent 3" w:semiHidden="0" w:uiPriority="61" w:unhideWhenUsed="0"/>
-    <w:lsdException w:name="Light Grid Accent 3" w:semiHidden="0" w:uiPriority="62" w:unhideWhenUsed="0"/>
-    <w:lsdException w:name="Medium Shading 1 Accent 3" w:semiHidden="0" w:uiPriority="63" w:unhideWhenUsed="0"/>
-    <w:lsdException w:name="Medium Shading 2 Accent 3" w:semiHidden="0" w:uiPriority="64" w:unhideWhenUsed="0"/>
-    <w:lsdException w:name="Medium List 1 Accent 3" w:semiHidden="0" w:uiPriority="65" w:unhideWhenUsed="0"/>
-    <w:lsdException w:name="Medium List 2 Accent 3" w:semiHidden="0" w:uiPriority="66" w:unhideWhenUsed="0"/>
-    <w:lsdException w:name="Medium Grid 1 Accent 3" w:semiHidden="0" w:uiPriority="67" w:unhideWhenUsed="0"/>
-    <w:lsdException w:name="Medium Grid 2 Accent 3" w:semiHidden="0" w:uiPriority="68" w:unhideWhenUsed="0"/>
-    <w:lsdException w:name="Medium Grid 3 Accent 3" w:semiHidden="0" w:uiPriority="69" w:unhideWhenUsed="0"/>
-    <w:lsdException w:name="Dark List Accent 3" w:semiHidden="0" w:uiPriority="70" w:unhideWhenUsed="0"/>
-    <w:lsdException w:name="Colorful Shading Accent 3" w:semiHidden="0" w:uiPriority="71" w:unhideWhenUsed="0"/>
-    <w:lsdException w:name="Colorful List Accent 3" w:semiHidden="0" w:uiPriority="72" w:unhideWhenUsed="0"/>
-    <w:lsdException w:name="Colorful Grid Accent 3" w:semiHidden="0" w:uiPriority="73" w:unhideWhenUsed="0"/>
-    <w:lsdException w:name="Light Shading Accent 4" w:semiHidden="0" w:uiPriority="60" w:unhideWhenUsed="0"/>
-    <w:lsdException w:name="Light List Accent 4" w:semiHidden="0" w:uiPriority="61" w:unhideWhenUsed="0"/>
-    <w:lsdException w:name="Light Grid Accent 4" w:semiHidden="0" w:uiPriority="62" w:unhideWhenUsed="0"/>
-    <w:lsdException w:name="Medium Shading 1 Accent 4" w:semiHidden="0" w:uiPriority="63" w:unhideWhenUsed="0"/>
-    <w:lsdException w:name="Medium Shading 2 Accent 4" w:semiHidden="0" w:uiPriority="64" w:unhideWhenUsed="0"/>
-    <w:lsdException w:name="Medium List 1 Accent 4" w:semiHidden="0" w:uiPriority="65" w:unhideWhenUsed="0"/>
-    <w:lsdException w:name="Medium List 2 Accent 4" w:semiHidden="0" w:uiPriority="66" w:unhideWhenUsed="0"/>
-    <w:lsdException w:name="Medium Grid 1 Accent 4" w:semiHidden="0" w:uiPriority="67" w:unhideWhenUsed="0"/>
-    <w:lsdException w:name="Medium Grid 2 Accent 4" w:semiHidden="0" w:uiPriority="68" w:unhideWhenUsed="0"/>
-    <w:lsdException w:name="Medium Grid 3 Accent 4" w:semiHidden="0" w:uiPriority="69" w:unhideWhenUsed="0"/>
-    <w:lsdException w:name="Dark List Accent 4" w:semiHidden="0" w:uiPriority="70" w:unhideWhenUsed="0"/>
-    <w:lsdException w:name="Colorful Shading Accent 4" w:semiHidden="0" w:uiPriority="71" w:unhideWhenUsed="0"/>
-    <w:lsdException w:name="Colorful List Accent 4" w:semiHidden="0" w:uiPriority="72" w:unhideWhenUsed="0"/>
-    <w:lsdException w:name="Colorful Grid Accent 4" w:semiHidden="0" w:uiPriority="73" w:unhideWhenUsed="0"/>
-    <w:lsdException w:name="Light Shading Accent 5" w:semiHidden="0" w:uiPriority="60" w:unhideWhenUsed="0"/>
-    <w:lsdException w:name="Light List Accent 5" w:semiHidden="0" w:uiPriority="61" w:unhideWhenUsed="0"/>
-    <w:lsdException w:name="Light Grid Accent 5" w:semiHidden="0" w:uiPriority="62" w:unhideWhenUsed="0"/>
-    <w:lsdException w:name="Medium Shading 1 Accent 5" w:semiHidden="0" w:uiPriority="63" w:unhideWhenUsed="0"/>
-    <w:lsdException w:name="Medium Shading 2 Accent 5" w:semiHidden="0" w:uiPriority="64" w:unhideWhenUsed="0"/>
-    <w:lsdException w:name="Medium List 1 Accent 5" w:semiHidden="0" w:uiPriority="65" w:unhideWhenUsed="0"/>
-    <w:lsdException w:name="Medium List 2 Accent 5" w:semiHidden="0" w:uiPriority="66" w:unhideWhenUsed="0"/>
-    <w:lsdException w:name="Medium Grid 1 Accent 5" w:semiHidden="0" w:uiPriority="67" w:unhideWhenUsed="0"/>
-    <w:lsdException w:name="Medium Grid 2 Accent 5" w:semiHidden="0" w:uiPriority="68" w:unhideWhenUsed="0"/>
-    <w:lsdException w:name="Medium Grid 3 Accent 5" w:semiHidden="0" w:uiPriority="69" w:unhideWhenUsed="0"/>
-    <w:lsdException w:name="Dark List Accent 5" w:semiHidden="0" w:uiPriority="70" w:unhideWhenUsed="0"/>
-    <w:lsdException w:name="Colorful Shading Accent 5" w:semiHidden="0" w:uiPriority="71" w:unhideWhenUsed="0"/>
-    <w:lsdException w:name="Colorful List Accent 5" w:semiHidden="0" w:uiPriority="72" w:unhideWhenUsed="0"/>
-    <w:lsdException w:name="Colorful Grid Accent 5" w:semiHidden="0" w:uiPriority="73" w:unhideWhenUsed="0"/>
-    <w:lsdException w:name="Light Shading Accent 6" w:semiHidden="0" w:uiPriority="60" w:unhideWhenUsed="0"/>
-    <w:lsdException w:name="Light List Accent 6" w:semiHidden="0" w:uiPriority="61" w:unhideWhenUsed="0"/>
-    <w:lsdException w:name="Light Grid Accent 6" w:semiHidden="0" w:uiPriority="62" w:unhideWhenUsed="0"/>
-    <w:lsdException w:name="Medium Shading 1 Accent 6" w:semiHidden="0" w:uiPriority="63" w:unhideWhenUsed="0"/>
-    <w:lsdException w:name="Medium Shading 2 Accent 6" w:semiHidden="0" w:uiPriority="64" w:unhideWhenUsed="0"/>
-    <w:lsdException w:name="Medium List 1 Accent 6" w:semiHidden="0" w:uiPriority="65" w:unhideWhenUsed="0"/>
-    <w:lsdException w:name="Medium List 2 Accent 6" w:semiHidden="0" w:uiPriority="66" w:unhideWhenUsed="0"/>
-    <w:lsdException w:name="Medium Grid 1 Accent 6" w:semiHidden="0" w:uiPriority="67" w:unhideWhenUsed="0"/>
-    <w:lsdException w:name="Medium Grid 2 Accent 6" w:semiHidden="0" w:uiPriority="68" w:unhideWhenUsed="0"/>
-    <w:lsdException w:name="Medium Grid 3 Accent 6" w:semiHidden="0" w:uiPriority="69" w:unhideWhenUsed="0"/>
-    <w:lsdException w:name="Dark List Accent 6" w:semiHidden="0" w:uiPriority="70" w:unhideWhenUsed="0"/>
-    <w:lsdException w:name="Colorful Shading Accent 6" w:semiHidden="0" w:uiPriority="71" w:unhideWhenUsed="0"/>
-    <w:lsdException w:name="Colorful List Accent 6" w:semiHidden="0" w:uiPriority="72" w:unhideWhenUsed="0"/>
-    <w:lsdException w:name="Colorful Grid Accent 6" w:semiHidden="0" w:uiPriority="73" w:unhideWhenUsed="0"/>
-    <w:lsdException w:name="Subtle Emphasis" w:semiHidden="0" w:uiPriority="19" w:unhideWhenUsed="0"/>
-    <w:lsdException w:name="Intense Emphasis" w:semiHidden="0" w:uiPriority="21" w:unhideWhenUsed="0"/>
-    <w:lsdException w:name="Subtle Reference" w:semiHidden="0" w:uiPriority="31" w:unhideWhenUsed="0"/>
-    <w:lsdException w:name="Intense Reference" w:semiHidden="0" w:uiPriority="32" w:unhideWhenUsed="0"/>
-    <w:lsdException w:name="Book Title" w:semiHidden="0" w:uiPriority="33" w:unhideWhenUsed="0"/>
-    <w:lsdException w:name="Bibliography" w:uiPriority="37" w:qFormat="1"/>
-    <w:lsdException w:name="TOC Heading" w:uiPriority="39" w:qFormat="1"/>
+  <w:latentStyles w:defLockedState="0" w:defUIPriority="99" w:defSemiHidden="0" w:defUnhideWhenUsed="0" w:defQFormat="0" w:count="371">
+    <w:lsdException w:name="Normal" w:uiPriority="0" w:qFormat="1"/>
+    <w:lsdException w:name="heading 1" w:uiPriority="9" w:qFormat="1"/>
+    <w:lsdException w:name="heading 2" w:uiPriority="9" w:qFormat="1"/>
+    <w:lsdException w:name="heading 3" w:uiPriority="9" w:qFormat="1"/>
+    <w:lsdException w:name="heading 4" w:uiPriority="9" w:qFormat="1"/>
+    <w:lsdException w:name="heading 5" w:uiPriority="9"/>
+    <w:lsdException w:name="heading 6" w:uiPriority="9"/>
+    <w:lsdException w:name="heading 7" w:uiPriority="9"/>
+    <w:lsdException w:name="heading 8" w:uiPriority="9"/>
+    <w:lsdException w:name="heading 9" w:uiPriority="9"/>
+    <w:lsdException w:name="index 1" w:semiHidden="1" w:unhideWhenUsed="1"/>
+    <w:lsdException w:name="index 2" w:semiHidden="1" w:unhideWhenUsed="1"/>
+    <w:lsdException w:name="index 3" w:semiHidden="1" w:unhideWhenUsed="1"/>
+    <w:lsdException w:name="index 4" w:semiHidden="1" w:unhideWhenUsed="1"/>
+    <w:lsdException w:name="index 5" w:semiHidden="1" w:unhideWhenUsed="1"/>
+    <w:lsdException w:name="index 6" w:semiHidden="1" w:unhideWhenUsed="1"/>
+    <w:lsdException w:name="index 7" w:semiHidden="1" w:unhideWhenUsed="1"/>
+    <w:lsdException w:name="index 8" w:semiHidden="1" w:unhideWhenUsed="1"/>
+    <w:lsdException w:name="index 9" w:semiHidden="1" w:unhideWhenUsed="1"/>
+    <w:lsdException w:name="toc 1" w:semiHidden="1" w:uiPriority="39" w:unhideWhenUsed="1"/>
+    <w:lsdException w:name="toc 2" w:semiHidden="1" w:uiPriority="39" w:unhideWhenUsed="1"/>
+    <w:lsdException w:name="toc 3" w:semiHidden="1" w:uiPriority="39" w:unhideWhenUsed="1"/>
+    <w:lsdException w:name="toc 4" w:semiHidden="1" w:uiPriority="39" w:unhideWhenUsed="1"/>
+    <w:lsdException w:name="toc 5" w:semiHidden="1" w:uiPriority="39" w:unhideWhenUsed="1"/>
+    <w:lsdException w:name="toc 6" w:semiHidden="1" w:uiPriority="39" w:unhideWhenUsed="1"/>
+    <w:lsdException w:name="toc 7" w:semiHidden="1" w:uiPriority="39" w:unhideWhenUsed="1"/>
+    <w:lsdException w:name="toc 8" w:semiHidden="1" w:uiPriority="39" w:unhideWhenUsed="1"/>
+    <w:lsdException w:name="toc 9" w:semiHidden="1" w:uiPriority="39" w:unhideWhenUsed="1"/>
+    <w:lsdException w:name="Normal Indent" w:semiHidden="1" w:unhideWhenUsed="1"/>
+    <w:lsdException w:name="footnote text" w:semiHidden="1" w:unhideWhenUsed="1"/>
+    <w:lsdException w:name="annotation text" w:semiHidden="1" w:unhideWhenUsed="1"/>
+    <w:lsdException w:name="header" w:semiHidden="1" w:unhideWhenUsed="1"/>
+    <w:lsdException w:name="footer" w:semiHidden="1" w:unhideWhenUsed="1"/>
+    <w:lsdException w:name="index heading" w:semiHidden="1" w:unhideWhenUsed="1"/>
+    <w:lsdException w:name="caption" w:uiPriority="35" w:qFormat="1"/>
+    <w:lsdException w:name="table of figures" w:semiHidden="1" w:unhideWhenUsed="1"/>
+    <w:lsdException w:name="envelope address" w:semiHidden="1" w:unhideWhenUsed="1"/>
+    <w:lsdException w:name="envelope return" w:semiHidden="1" w:unhideWhenUsed="1"/>
+    <w:lsdException w:name="footnote reference" w:semiHidden="1" w:unhideWhenUsed="1"/>
+    <w:lsdException w:name="annotation reference" w:semiHidden="1" w:unhideWhenUsed="1"/>
+    <w:lsdException w:name="line number" w:semiHidden="1" w:unhideWhenUsed="1"/>
+    <w:lsdException w:name="page number" w:semiHidden="1" w:unhideWhenUsed="1"/>
+    <w:lsdException w:name="endnote reference" w:semiHidden="1" w:unhideWhenUsed="1"/>
+    <w:lsdException w:name="endnote text" w:semiHidden="1" w:unhideWhenUsed="1"/>
+    <w:lsdException w:name="table of authorities" w:semiHidden="1" w:unhideWhenUsed="1"/>
+    <w:lsdException w:name="macro" w:semiHidden="1" w:unhideWhenUsed="1"/>
+    <w:lsdException w:name="toa heading" w:semiHidden="1" w:unhideWhenUsed="1"/>
+    <w:lsdException w:name="List" w:semiHidden="1" w:unhideWhenUsed="1"/>
+    <w:lsdException w:name="List Bullet" w:semiHidden="1" w:unhideWhenUsed="1"/>
+    <w:lsdException w:name="List Number" w:semiHidden="1" w:unhideWhenUsed="1"/>
+    <w:lsdException w:name="List 2" w:semiHidden="1" w:unhideWhenUsed="1"/>
+    <w:lsdException w:name="List 3" w:semiHidden="1" w:unhideWhenUsed="1"/>
+    <w:lsdException w:name="List 4" w:semiHidden="1" w:unhideWhenUsed="1"/>
+    <w:lsdException w:name="List 5" w:semiHidden="1" w:unhideWhenUsed="1"/>
+    <w:lsdException w:name="List Bullet 2" w:semiHidden="1" w:unhideWhenUsed="1"/>
+    <w:lsdException w:name="List Bullet 3" w:semiHidden="1" w:unhideWhenUsed="1"/>
+    <w:lsdException w:name="List Bullet 4" w:semiHidden="1" w:unhideWhenUsed="1"/>
+    <w:lsdException w:name="List Bullet 5" w:semiHidden="1" w:unhideWhenUsed="1"/>
+    <w:lsdException w:name="List Number 2" w:semiHidden="1" w:unhideWhenUsed="1"/>
+    <w:lsdException w:name="List Number 3" w:semiHidden="1" w:unhideWhenUsed="1"/>
+    <w:lsdException w:name="List Number 4" w:semiHidden="1" w:unhideWhenUsed="1"/>
+    <w:lsdException w:name="List Number 5" w:semiHidden="1" w:unhideWhenUsed="1"/>
+    <w:lsdException w:name="Title" w:uiPriority="0" w:qFormat="1"/>
+    <w:lsdException w:name="Closing" w:semiHidden="1" w:unhideWhenUsed="1"/>
+    <w:lsdException w:name="Signature" w:semiHidden="1" w:unhideWhenUsed="1"/>
+    <w:lsdException w:name="Default Paragraph Font" w:semiHidden="1" w:uiPriority="1" w:unhideWhenUsed="1"/>
+    <w:lsdException w:name="Body Text" w:semiHidden="1" w:unhideWhenUsed="1"/>
+    <w:lsdException w:name="Body Text Indent" w:semiHidden="1" w:unhideWhenUsed="1"/>
+    <w:lsdException w:name="List Continue" w:semiHidden="1" w:unhideWhenUsed="1"/>
+    <w:lsdException w:name="List Continue 2" w:semiHidden="1" w:unhideWhenUsed="1"/>
+    <w:lsdException w:name="List Continue 3" w:semiHidden="1" w:unhideWhenUsed="1"/>
+    <w:lsdException w:name="List Continue 4" w:semiHidden="1" w:unhideWhenUsed="1"/>
+    <w:lsdException w:name="List Continue 5" w:semiHidden="1" w:unhideWhenUsed="1"/>
+    <w:lsdException w:name="Message Header" w:semiHidden="1" w:unhideWhenUsed="1"/>
+    <w:lsdException w:name="Subtitle" w:uiPriority="0" w:qFormat="1"/>
+    <w:lsdException w:name="Salutation" w:semiHidden="1" w:unhideWhenUsed="1"/>
+    <w:lsdException w:name="Date" w:semiHidden="1" w:unhideWhenUsed="1"/>
+    <w:lsdException w:name="Body Text First Indent" w:semiHidden="1" w:unhideWhenUsed="1"/>
+    <w:lsdException w:name="Body Text First Indent 2" w:semiHidden="1" w:unhideWhenUsed="1"/>
+    <w:lsdException w:name="Note Heading" w:semiHidden="1" w:unhideWhenUsed="1"/>
+    <w:lsdException w:name="Body Text 2" w:semiHidden="1" w:unhideWhenUsed="1"/>
+    <w:lsdException w:name="Body Text 3" w:semiHidden="1" w:unhideWhenUsed="1"/>
+    <w:lsdException w:name="Body Text Indent 2" w:semiHidden="1" w:unhideWhenUsed="1"/>
+    <w:lsdException w:name="Body Text Indent 3" w:semiHidden="1" w:unhideWhenUsed="1"/>
+    <w:lsdException w:name="Block Text" w:semiHidden="1" w:unhideWhenUsed="1"/>
+    <w:lsdException w:name="Hyperlink" w:semiHidden="1" w:unhideWhenUsed="1"/>
+    <w:lsdException w:name="FollowedHyperlink" w:semiHidden="1" w:unhideWhenUsed="1"/>
+    <w:lsdException w:name="Strong" w:uiPriority="22"/>
+    <w:lsdException w:name="Emphasis" w:uiPriority="20"/>
+    <w:lsdException w:name="Document Map" w:semiHidden="1" w:unhideWhenUsed="1"/>
+    <w:lsdException w:name="Plain Text" w:semiHidden="1" w:unhideWhenUsed="1"/>
+    <w:lsdException w:name="E-mail Signature" w:semiHidden="1" w:unhideWhenUsed="1"/>
+    <w:lsdException w:name="HTML Top of Form" w:semiHidden="1" w:unhideWhenUsed="1"/>
+    <w:lsdException w:name="HTML Bottom of Form" w:semiHidden="1" w:unhideWhenUsed="1"/>
+    <w:lsdException w:name="Normal (Web)" w:semiHidden="1" w:unhideWhenUsed="1"/>
+    <w:lsdException w:name="HTML Acronym" w:semiHidden="1" w:unhideWhenUsed="1"/>
+    <w:lsdException w:name="HTML Address" w:semiHidden="1" w:unhideWhenUsed="1"/>
+    <w:lsdException w:name="HTML Cite" w:semiHidden="1" w:unhideWhenUsed="1"/>
+    <w:lsdException w:name="HTML Code" w:semiHidden="1" w:unhideWhenUsed="1"/>
+    <w:lsdException w:name="HTML Definition" w:semiHidden="1" w:unhideWhenUsed="1"/>
+    <w:lsdException w:name="HTML Keyboard" w:semiHidden="1" w:unhideWhenUsed="1"/>
+    <w:lsdException w:name="HTML Preformatted" w:semiHidden="1" w:unhideWhenUsed="1"/>
+    <w:lsdException w:name="HTML Sample" w:semiHidden="1" w:unhideWhenUsed="1"/>
+    <w:lsdException w:name="HTML Typewriter" w:semiHidden="1" w:unhideWhenUsed="1"/>
+    <w:lsdException w:name="HTML Variable" w:semiHidden="1" w:unhideWhenUsed="1"/>
+    <w:lsdException w:name="Normal Table" w:semiHidden="1" w:unhideWhenUsed="1"/>
+    <w:lsdException w:name="annotation subject" w:semiHidden="1" w:unhideWhenUsed="1"/>
+    <w:lsdException w:name="No List" w:semiHidden="1" w:unhideWhenUsed="1"/>
+    <w:lsdException w:name="Outline List 1" w:semiHidden="1" w:unhideWhenUsed="1"/>
+    <w:lsdException w:name="Outline List 2" w:semiHidden="1" w:unhideWhenUsed="1"/>
+    <w:lsdException w:name="Outline List 3" w:semiHidden="1" w:unhideWhenUsed="1"/>
+    <w:lsdException w:name="Table Simple 1" w:semiHidden="1" w:unhideWhenUsed="1"/>
+    <w:lsdException w:name="Table Simple 2" w:semiHidden="1" w:unhideWhenUsed="1"/>
+    <w:lsdException w:name="Table Simple 3" w:semiHidden="1" w:unhideWhenUsed="1"/>
+    <w:lsdException w:name="Table Classic 1" w:semiHidden="1" w:unhideWhenUsed="1"/>
+    <w:lsdException w:name="Table Classic 2" w:semiHidden="1" w:unhideWhenUsed="1"/>
+    <w:lsdException w:name="Table Classic 3" w:semiHidden="1" w:unhideWhenUsed="1"/>
+    <w:lsdException w:name="Table Classic 4" w:semiHidden="1" w:unhideWhenUsed="1"/>
+    <w:lsdException w:name="Table Colorful 1" w:semiHidden="1" w:unhideWhenUsed="1"/>
+    <w:lsdException w:name="Table Colorful 2" w:semiHidden="1" w:unhideWhenUsed="1"/>
+    <w:lsdException w:name="Table Colorful 3" w:semiHidden="1" w:unhideWhenUsed="1"/>
+    <w:lsdException w:name="Table Columns 1" w:semiHidden="1" w:unhideWhenUsed="1"/>
+    <w:lsdException w:name="Table Columns 2" w:semiHidden="1" w:unhideWhenUsed="1"/>
+    <w:lsdException w:name="Table Columns 3" w:semiHidden="1" w:unhideWhenUsed="1"/>
+    <w:lsdException w:name="Table Columns 4" w:semiHidden="1" w:unhideWhenUsed="1"/>
+    <w:lsdException w:name="Table Columns 5" w:semiHidden="1" w:unhideWhenUsed="1"/>
+    <w:lsdException w:name="Table Grid 1" w:semiHidden="1" w:unhideWhenUsed="1"/>
+    <w:lsdException w:name="Table Grid 2" w:semiHidden="1" w:unhideWhenUsed="1"/>
+    <w:lsdException w:name="Table Grid 3" w:semiHidden="1" w:unhideWhenUsed="1"/>
+    <w:lsdException w:name="Table Grid 4" w:semiHidden="1" w:unhideWhenUsed="1"/>
+    <w:lsdException w:name="Table Grid 5" w:semiHidden="1" w:unhideWhenUsed="1"/>
+    <w:lsdException w:name="Table Grid 6" w:semiHidden="1" w:unhideWhenUsed="1"/>
+    <w:lsdException w:name="Table Grid 7" w:semiHidden="1" w:unhideWhenUsed="1"/>
+    <w:lsdException w:name="Table Grid 8" w:semiHidden="1" w:unhideWhenUsed="1"/>
+    <w:lsdException w:name="Table List 1" w:semiHidden="1" w:unhideWhenUsed="1"/>
+    <w:lsdException w:name="Table List 2" w:semiHidden="1" w:unhideWhenUsed="1"/>
+    <w:lsdException w:name="Table List 3" w:semiHidden="1" w:unhideWhenUsed="1"/>
+    <w:lsdException w:name="Table List 4" w:semiHidden="1" w:unhideWhenUsed="1"/>
+    <w:lsdException w:name="Table List 5" w:semiHidden="1" w:unhideWhenUsed="1"/>
+    <w:lsdException w:name="Table List 6" w:semiHidden="1" w:unhideWhenUsed="1"/>
+    <w:lsdException w:name="Table List 7" w:semiHidden="1" w:unhideWhenUsed="1"/>
+    <w:lsdException w:name="Table List 8" w:semiHidden="1" w:unhideWhenUsed="1"/>
+    <w:lsdException w:name="Table 3D effects 1" w:semiHidden="1" w:unhideWhenUsed="1"/>
+    <w:lsdException w:name="Table 3D effects 2" w:semiHidden="1" w:unhideWhenUsed="1"/>
+    <w:lsdException w:name="Table 3D effects 3" w:semiHidden="1" w:unhideWhenUsed="1"/>
+    <w:lsdException w:name="Table Contemporary" w:semiHidden="1" w:unhideWhenUsed="1"/>
+    <w:lsdException w:name="Table Elegant" w:semiHidden="1" w:unhideWhenUsed="1"/>
+    <w:lsdException w:name="Table Professional" w:semiHidden="1" w:unhideWhenUsed="1"/>
+    <w:lsdException w:name="Table Subtle 1" w:semiHidden="1" w:unhideWhenUsed="1"/>
+    <w:lsdException w:name="Table Subtle 2" w:semiHidden="1" w:unhideWhenUsed="1"/>
+    <w:lsdException w:name="Table Web 1" w:semiHidden="1" w:unhideWhenUsed="1"/>
+    <w:lsdException w:name="Table Web 2" w:semiHidden="1" w:unhideWhenUsed="1"/>
+    <w:lsdException w:name="Table Web 3" w:semiHidden="1" w:unhideWhenUsed="1"/>
+    <w:lsdException w:name="Balloon Text" w:semiHidden="1" w:unhideWhenUsed="1"/>
+    <w:lsdException w:name="Table Grid" w:uiPriority="59"/>
+    <w:lsdException w:name="Table Theme" w:semiHidden="1" w:unhideWhenUsed="1"/>
+    <w:lsdException w:name="Placeholder Text" w:semiHidden="1"/>
+    <w:lsdException w:name="No Spacing" w:uiPriority="1"/>
+    <w:lsdException w:name="Light Shading" w:uiPriority="60"/>
+    <w:lsdException w:name="Light List" w:uiPriority="61"/>
+    <w:lsdException w:name="Light Grid" w:uiPriority="62"/>
+    <w:lsdException w:name="Medium Shading 1" w:uiPriority="63"/>
+    <w:lsdException w:name="Medium Shading 2" w:uiPriority="64"/>
+    <w:lsdException w:name="Medium List 1" w:uiPriority="65"/>
+    <w:lsdException w:name="Medium List 2" w:uiPriority="66"/>
+    <w:lsdException w:name="Medium Grid 1" w:uiPriority="67"/>
+    <w:lsdException w:name="Medium Grid 2" w:uiPriority="68"/>
+    <w:lsdException w:name="Medium Grid 3" w:uiPriority="69"/>
+    <w:lsdException w:name="Dark List" w:uiPriority="70"/>
+    <w:lsdException w:name="Colorful Shading" w:uiPriority="71"/>
+    <w:lsdException w:name="Colorful List" w:uiPriority="72"/>
+    <w:lsdException w:name="Colorful Grid" w:uiPriority="73"/>
+    <w:lsdException w:name="Light Shading Accent 1" w:uiPriority="60"/>
+    <w:lsdException w:name="Light List Accent 1" w:uiPriority="61"/>
+    <w:lsdException w:name="Light Grid Accent 1" w:uiPriority="62"/>
+    <w:lsdException w:name="Medium Shading 1 Accent 1" w:uiPriority="63"/>
+    <w:lsdException w:name="Medium Shading 2 Accent 1" w:uiPriority="64"/>
+    <w:lsdException w:name="Medium List 1 Accent 1" w:uiPriority="65"/>
+    <w:lsdException w:name="Revision" w:semiHidden="1"/>
+    <w:lsdException w:name="List Paragraph" w:uiPriority="34"/>
+    <w:lsdException w:name="Quote" w:uiPriority="29" w:qFormat="1"/>
+    <w:lsdException w:name="Intense Quote" w:uiPriority="30"/>
+    <w:lsdException w:name="Medium List 2 Accent 1" w:uiPriority="66"/>
+    <w:lsdException w:name="Medium Grid 1 Accent 1" w:uiPriority="67"/>
+    <w:lsdException w:name="Medium Grid 2 Accent 1" w:uiPriority="68"/>
+    <w:lsdException w:name="Medium Grid 3 Accent 1" w:uiPriority="69"/>
+    <w:lsdException w:name="Dark List Accent 1" w:uiPriority="70"/>
+    <w:lsdException w:name="Colorful Shading Accent 1" w:uiPriority="71"/>
+    <w:lsdException w:name="Colorful List Accent 1" w:uiPriority="72"/>
+    <w:lsdException w:name="Colorful Grid Accent 1" w:uiPriority="73"/>
+    <w:lsdException w:name="Light Shading Accent 2" w:uiPriority="60"/>
+    <w:lsdException w:name="Light List Accent 2" w:uiPriority="61"/>
+    <w:lsdException w:name="Light Grid Accent 2" w:uiPriority="62"/>
+    <w:lsdException w:name="Medium Shading 1 Accent 2" w:uiPriority="63"/>
+    <w:lsdException w:name="Medium Shading 2 Accent 2" w:uiPriority="64"/>
+    <w:lsdException w:name="Medium List 1 Accent 2" w:uiPriority="65"/>
+    <w:lsdException w:name="Medium List 2 Accent 2" w:uiPriority="66"/>
+    <w:lsdException w:name="Medium Grid 1 Accent 2" w:uiPriority="67"/>
+    <w:lsdException w:name="Medium Grid 2 Accent 2" w:uiPriority="68"/>
+    <w:lsdException w:name="Medium Grid 3 Accent 2" w:uiPriority="69"/>
+    <w:lsdException w:name="Dark List Accent 2" w:uiPriority="70"/>
+    <w:lsdException w:name="Colorful Shading Accent 2" w:uiPriority="71"/>
+    <w:lsdException w:name="Colorful List Accent 2" w:uiPriority="72"/>
+    <w:lsdException w:name="Colorful Grid Accent 2" w:uiPriority="73"/>
+    <w:lsdException w:name="Light Shading Accent 3" w:uiPriority="60"/>
+    <w:lsdException w:name="Light List Accent 3" w:uiPriority="61"/>
+    <w:lsdException w:name="Light Grid Accent 3" w:uiPriority="62"/>
+    <w:lsdException w:name="Medium Shading 1 Accent 3" w:uiPriority="63"/>
+    <w:lsdException w:name="Medium Shading 2 Accent 3" w:uiPriority="64"/>
+    <w:lsdException w:name="Medium List 1 Accent 3" w:uiPriority="65"/>
+    <w:lsdException w:name="Medium List 2 Accent 3" w:uiPriority="66"/>
+    <w:lsdException w:name="Medium Grid 1 Accent 3" w:uiPriority="67"/>
+    <w:lsdException w:name="Medium Grid 2 Accent 3" w:uiPriority="68"/>
+    <w:lsdException w:name="Medium Grid 3 Accent 3" w:uiPriority="69"/>
+    <w:lsdException w:name="Dark List Accent 3" w:uiPriority="70"/>
+    <w:lsdException w:name="Colorful Shading Accent 3" w:uiPriority="71"/>
+    <w:lsdException w:name="Colorful List Accent 3" w:uiPriority="72"/>
+    <w:lsdException w:name="Colorful Grid Accent 3" w:uiPriority="73"/>
+    <w:lsdException w:name="Light Shading Accent 4" w:uiPriority="60"/>
+    <w:lsdException w:name="Light List Accent 4" w:uiPriority="61"/>
+    <w:lsdException w:name="Light Grid Accent 4" w:uiPriority="62"/>
+    <w:lsdException w:name="Medium Shading 1 Accent 4" w:uiPriority="63"/>
+    <w:lsdException w:name="Medium Shading 2 Accent 4" w:uiPriority="64"/>
+    <w:lsdException w:name="Medium List 1 Accent 4" w:uiPriority="65"/>
+    <w:lsdException w:name="Medium List 2 Accent 4" w:uiPriority="66"/>
+    <w:lsdException w:name="Medium Grid 1 Accent 4" w:uiPriority="67"/>
+    <w:lsdException w:name="Medium Grid 2 Accent 4" w:uiPriority="68"/>
+    <w:lsdException w:name="Medium Grid 3 Accent 4" w:uiPriority="69"/>
+    <w:lsdException w:name="Dark List Accent 4" w:uiPriority="70"/>
+    <w:lsdException w:name="Colorful Shading Accent 4" w:uiPriority="71"/>
+    <w:lsdException w:name="Colorful List Accent 4" w:uiPriority="72"/>
+    <w:lsdException w:name="Colorful Grid Accent 4" w:uiPriority="73"/>
+    <w:lsdException w:name="Light Shading Accent 5" w:uiPriority="60"/>
+    <w:lsdException w:name="Light List Accent 5" w:uiPriority="61"/>
+    <w:lsdException w:name="Light Grid Accent 5" w:uiPriority="62"/>
+    <w:lsdException w:name="Medium Shading 1 Accent 5" w:uiPriority="63"/>
+    <w:lsdException w:name="Medium Shading 2 Accent 5" w:uiPriority="64"/>
+    <w:lsdException w:name="Medium List 1 Accent 5" w:uiPriority="65"/>
+    <w:lsdException w:name="Medium List 2 Accent 5" w:uiPriority="66"/>
+    <w:lsdException w:name="Medium Grid 1 Accent 5" w:uiPriority="67"/>
+    <w:lsdException w:name="Medium Grid 2 Accent 5" w:uiPriority="68"/>
+    <w:lsdException w:name="Medium Grid 3 Accent 5" w:uiPriority="69"/>
+    <w:lsdException w:name="Dark List Accent 5" w:uiPriority="70"/>
+    <w:lsdException w:name="Colorful Shading Accent 5" w:uiPriority="71"/>
+    <w:lsdException w:name="Colorful List Accent 5" w:uiPriority="72"/>
+    <w:lsdException w:name="Colorful Grid Accent 5" w:uiPriority="73"/>
+    <w:lsdException w:name="Light Shading Accent 6" w:uiPriority="60"/>
+    <w:lsdException w:name="Light List Accent 6" w:uiPriority="61"/>
+    <w:lsdException w:name="Light Grid Accent 6" w:uiPriority="62"/>
+    <w:lsdException w:name="Medium Shading 1 Accent 6" w:uiPriority="63"/>
+    <w:lsdException w:name="Medium Shading 2 Accent 6" w:uiPriority="64"/>
+    <w:lsdException w:name="Medium List 1 Accent 6" w:uiPriority="65"/>
+    <w:lsdException w:name="Medium List 2 Accent 6" w:uiPriority="66"/>
+    <w:lsdException w:name="Medium Grid 1 Accent 6" w:uiPriority="67"/>
+    <w:lsdException w:name="Medium Grid 2 Accent 6" w:uiPriority="68"/>
+    <w:lsdException w:name="Medium Grid 3 Accent 6" w:uiPriority="69"/>
+    <w:lsdException w:name="Dark List Accent 6" w:uiPriority="70"/>
+    <w:lsdException w:name="Colorful Shading Accent 6" w:uiPriority="71"/>
+    <w:lsdException w:name="Colorful List Accent 6" w:uiPriority="72"/>
+    <w:lsdException w:name="Colorful Grid Accent 6" w:uiPriority="73"/>
+    <w:lsdException w:name="Subtle Emphasis" w:uiPriority="19"/>
+    <w:lsdException w:name="Intense Emphasis" w:uiPriority="21"/>
+    <w:lsdException w:name="Subtle Reference" w:uiPriority="31"/>
+    <w:lsdException w:name="Intense Reference" w:uiPriority="32"/>
+    <w:lsdException w:name="Book Title" w:uiPriority="33"/>
+    <w:lsdException w:name="Bibliography" w:semiHidden="1" w:uiPriority="37" w:unhideWhenUsed="1" w:qFormat="1"/>
+    <w:lsdException w:name="TOC Heading" w:semiHidden="1" w:uiPriority="39" w:unhideWhenUsed="1" w:qFormat="1"/>
+    <w:lsdException w:name="Plain Table 1" w:uiPriority="41"/>
+    <w:lsdException w:name="Plain Table 2" w:uiPriority="42"/>
+    <w:lsdException w:name="Plain Table 3" w:uiPriority="43"/>
+    <w:lsdException w:name="Plain Table 4" w:uiPriority="44"/>
+    <w:lsdException w:name="Plain Table 5" w:uiPriority="45"/>
+    <w:lsdException w:name="Grid Table Light" w:uiPriority="40"/>
+    <w:lsdException w:name="Grid Table 1 Light" w:uiPriority="46"/>
+    <w:lsdException w:name="Grid Table 2" w:uiPriority="47"/>
+    <w:lsdException w:name="Grid Table 3" w:uiPriority="48"/>
+    <w:lsdException w:name="Grid Table 4" w:uiPriority="49"/>
+    <w:lsdException w:name="Grid Table 5 Dark" w:uiPriority="50"/>
+    <w:lsdException w:name="Grid Table 6 Colorful" w:uiPriority="51"/>
+    <w:lsdException w:name="Grid Table 7 Colorful" w:uiPriority="52"/>
+    <w:lsdException w:name="Grid Table 1 Light Accent 1" w:uiPriority="46"/>
+    <w:lsdException w:name="Grid Table 2 Accent 1" w:uiPriority="47"/>
+    <w:lsdException w:name="Grid Table 3 Accent 1" w:uiPriority="48"/>
+    <w:lsdException w:name="Grid Table 4 Accent 1" w:uiPriority="49"/>
+    <w:lsdException w:name="Grid Table 5 Dark Accent 1" w:uiPriority="50"/>
+    <w:lsdException w:name="Grid Table 6 Colorful Accent 1" w:uiPriority="51"/>
+    <w:lsdException w:name="Grid Table 7 Colorful Accent 1" w:uiPriority="52"/>
+    <w:lsdException w:name="Grid Table 1 Light Accent 2" w:uiPriority="46"/>
+    <w:lsdException w:name="Grid Table 2 Accent 2" w:uiPriority="47"/>
+    <w:lsdException w:name="Grid Table 3 Accent 2" w:uiPriority="48"/>
+    <w:lsdException w:name="Grid Table 4 Accent 2" w:uiPriority="49"/>
+    <w:lsdException w:name="Grid Table 5 Dark Accent 2" w:uiPriority="50"/>
+    <w:lsdException w:name="Grid Table 6 Colorful Accent 2" w:uiPriority="51"/>
+    <w:lsdException w:name="Grid Table 7 Colorful Accent 2" w:uiPriority="52"/>
+    <w:lsdException w:name="Grid Table 1 Light Accent 3" w:uiPriority="46"/>
+    <w:lsdException w:name="Grid Table 2 Accent 3" w:uiPriority="47"/>
+    <w:lsdException w:name="Grid Table 3 Accent 3" w:uiPriority="48"/>
+    <w:lsdException w:name="Grid Table 4 Accent 3" w:uiPriority="49"/>
+    <w:lsdException w:name="Grid Table 5 Dark Accent 3" w:uiPriority="50"/>
+    <w:lsdException w:name="Grid Table 6 Colorful Accent 3" w:uiPriority="51"/>
+    <w:lsdException w:name="Grid Table 7 Colorful Accent 3" w:uiPriority="52"/>
+    <w:lsdException w:name="Grid Table 1 Light Accent 4" w:uiPriority="46"/>
+    <w:lsdException w:name="Grid Table 2 Accent 4" w:uiPriority="47"/>
+    <w:lsdException w:name="Grid Table 3 Accent 4" w:uiPriority="48"/>
+    <w:lsdException w:name="Grid Table 4 Accent 4" w:uiPriority="49"/>
+    <w:lsdException w:name="Grid Table 5 Dark Accent 4" w:uiPriority="50"/>
+    <w:lsdException w:name="Grid Table 6 Colorful Accent 4" w:uiPriority="51"/>
+    <w:lsdException w:name="Grid Table 7 Colorful Accent 4" w:uiPriority="52"/>
+    <w:lsdException w:name="Grid Table 1 Light Accent 5" w:uiPriority="46"/>
+    <w:lsdException w:name="Grid Table 2 Accent 5" w:uiPriority="47"/>
+    <w:lsdException w:name="Grid Table 3 Accent 5" w:uiPriority="48"/>
+    <w:lsdException w:name="Grid Table 4 Accent 5" w:uiPriority="49"/>
+    <w:lsdException w:name="Grid Table 5 Dark Accent 5" w:uiPriority="50"/>
+    <w:lsdException w:name="Grid Table 6 Colorful Accent 5" w:uiPriority="51"/>
+    <w:lsdException w:name="Grid Table 7 Colorful Accent 5" w:uiPriority="52"/>
+    <w:lsdException w:name="Grid Table 1 Light Accent 6" w:uiPriority="46"/>
+    <w:lsdException w:name="Grid Table 2 Accent 6" w:uiPriority="47"/>
+    <w:lsdException w:name="Grid Table 3 Accent 6" w:uiPriority="48"/>
+    <w:lsdException w:name="Grid Table 4 Accent 6" w:uiPriority="49"/>
+    <w:lsdException w:name="Grid Table 5 Dark Accent 6" w:uiPriority="50"/>
+    <w:lsdException w:name="Grid Table 6 Colorful Accent 6" w:uiPriority="51"/>
+    <w:lsdException w:name="Grid Table 7 Colorful Accent 6" w:uiPriority="52"/>
+    <w:lsdException w:name="List Table 1 Light" w:uiPriority="46"/>
+    <w:lsdException w:name="List Table 2" w:uiPriority="47"/>
+    <w:lsdException w:name="List Table 3" w:uiPriority="48"/>
+    <w:lsdException w:name="List Table 4" w:uiPriority="49"/>
+    <w:lsdException w:name="List Table 5 Dark" w:uiPriority="50"/>
+    <w:lsdException w:name="List Table 6 Colorful" w:uiPriority="51"/>
+    <w:lsdException w:name="List Table 7 Colorful" w:uiPriority="52"/>
+    <w:lsdException w:name="List Table 1 Light Accent 1" w:uiPriority="46"/>
+    <w:lsdException w:name="List Table 2 Accent 1" w:uiPriority="47"/>
+    <w:lsdException w:name="List Table 3 Accent 1" w:uiPriority="48"/>
+    <w:lsdException w:name="List Table 4 Accent 1" w:uiPriority="49"/>
+    <w:lsdException w:name="List Table 5 Dark Accent 1" w:uiPriority="50"/>
+    <w:lsdException w:name="List Table 6 Colorful Accent 1" w:uiPriority="51"/>
+    <w:lsdException w:name="List Table 7 Colorful Accent 1" w:uiPriority="52"/>
+    <w:lsdException w:name="List Table 1 Light Accent 2" w:uiPriority="46"/>
+    <w:lsdException w:name="List Table 2 Accent 2" w:uiPriority="47"/>
+    <w:lsdException w:name="List Table 3 Accent 2" w:uiPriority="48"/>
+    <w:lsdException w:name="List Table 4 Accent 2" w:uiPriority="49"/>
+    <w:lsdException w:name="List Table 5 Dark Accent 2" w:uiPriority="50"/>
+    <w:lsdException w:name="List Table 6 Colorful Accent 2" w:uiPriority="51"/>
+    <w:lsdException w:name="List Table 7 Colorful Accent 2" w:uiPriority="52"/>
+    <w:lsdException w:name="List Table 1 Light Accent 3" w:uiPriority="46"/>
+    <w:lsdException w:name="List Table 2 Accent 3" w:uiPriority="47"/>
+    <w:lsdException w:name="List Table 3 Accent 3" w:uiPriority="48"/>
+    <w:lsdException w:name="List Table 4 Accent 3" w:uiPriority="49"/>
+    <w:lsdException w:name="List Table 5 Dark Accent 3" w:uiPriority="50"/>
+    <w:lsdException w:name="List Table 6 Colorful Accent 3" w:uiPriority="51"/>
+    <w:lsdException w:name="List Table 7 Colorful Accent 3" w:uiPriority="52"/>
+    <w:lsdException w:name="List Table 1 Light Accent 4" w:uiPriority="46"/>
+    <w:lsdException w:name="List Table 2 Accent 4" w:uiPriority="47"/>
+    <w:lsdException w:name="List Table 3 Accent 4" w:uiPriority="48"/>
+    <w:lsdException w:name="List Table 4 Accent 4" w:uiPriority="49"/>
+    <w:lsdException w:name="List Table 5 Dark Accent 4" w:uiPriority="50"/>
+    <w:lsdException w:name="List Table 6 Colorful Accent 4" w:uiPriority="51"/>
+    <w:lsdException w:name="List Table 7 Colorful Accent 4" w:uiPriority="52"/>
+    <w:lsdException w:name="List Table 1 Light Accent 5" w:uiPriority="46"/>
+    <w:lsdException w:name="List Table 2 Accent 5" w:uiPriority="47"/>
+    <w:lsdException w:name="List Table 3 Accent 5" w:uiPriority="48"/>
+    <w:lsdException w:name="List Table 4 Accent 5" w:uiPriority="49"/>
+    <w:lsdException w:name="List Table 5 Dark Accent 5" w:uiPriority="50"/>
+    <w:lsdException w:name="List Table 6 Colorful Accent 5" w:uiPriority="51"/>
+    <w:lsdException w:name="List Table 7 Colorful Accent 5" w:uiPriority="52"/>
+    <w:lsdException w:name="List Table 1 Light Accent 6" w:uiPriority="46"/>
+    <w:lsdException w:name="List Table 2 Accent 6" w:uiPriority="47"/>
+    <w:lsdException w:name="List Table 3 Accent 6" w:uiPriority="48"/>
+    <w:lsdException w:name="List Table 4 Accent 6" w:uiPriority="49"/>
+    <w:lsdException w:name="List Table 5 Dark Accent 6" w:uiPriority="50"/>
+    <w:lsdException w:name="List Table 6 Colorful Accent 6" w:uiPriority="51"/>
+    <w:lsdException w:name="List Table 7 Colorful Accent 6" w:uiPriority="52"/>
   </w:latentStyles>
   <w:style w:type="paragraph" w:default="1" w:styleId="Standard">
     <w:name w:val="Normal"/>
@@ -5941,7 +7533,6 @@
     <w:uiPriority w:val="99"/>
     <w:semiHidden/>
     <w:unhideWhenUsed/>
-    <w:qFormat/>
     <w:tblPr>
       <w:tblInd w:w="0" w:type="dxa"/>
       <w:tblCellMar>
@@ -6234,7 +7825,7 @@
       </w:numPr>
     </w:pPr>
   </w:style>
-  <w:style w:type="paragraph" w:styleId="Anfhrungszeichen">
+  <w:style w:type="paragraph" w:styleId="Zitat">
     <w:name w:val="Quote"/>
     <w:basedOn w:val="Standard"/>
     <w:qFormat/>
@@ -6944,13 +8535,12 @@
       <w:sz w:val="44"/>
     </w:rPr>
   </w:style>
-  <w:style w:type="table" w:styleId="Tabellengitternetz">
+  <w:style w:type="table" w:styleId="Tabellenraster">
     <w:name w:val="Table Grid"/>
     <w:basedOn w:val="NormaleTabelle"/>
     <w:uiPriority w:val="59"/>
     <w:rsid w:val="00F71676"/>
     <w:tblPr>
-      <w:tblInd w:w="0" w:type="dxa"/>
       <w:tblBorders>
         <w:top w:val="single" w:sz="4" w:space="0" w:color="auto"/>
         <w:left w:val="single" w:sz="4" w:space="0" w:color="auto"/>
@@ -6959,12 +8549,6 @@
         <w:insideH w:val="single" w:sz="4" w:space="0" w:color="auto"/>
         <w:insideV w:val="single" w:sz="4" w:space="0" w:color="auto"/>
       </w:tblBorders>
-      <w:tblCellMar>
-        <w:top w:w="0" w:type="dxa"/>
-        <w:left w:w="108" w:type="dxa"/>
-        <w:bottom w:w="0" w:type="dxa"/>
-        <w:right w:w="108" w:type="dxa"/>
-      </w:tblCellMar>
     </w:tblPr>
   </w:style>
   <w:style w:type="paragraph" w:styleId="Listenabsatz">
@@ -7270,7 +8854,7 @@
 </file>
 
 <file path=customXml/itemProps1.xml><?xml version="1.0" encoding="utf-8"?>
-<ds:datastoreItem xmlns:ds="http://schemas.openxmlformats.org/officeDocument/2006/customXml" ds:itemID="{134012C0-7909-4958-936C-872C6C3A4372}">
+<ds:datastoreItem xmlns:ds="http://schemas.openxmlformats.org/officeDocument/2006/customXml" ds:itemID="{49DBB4AB-EFF4-45EE-953B-89F538D04513}">
   <ds:schemaRefs>
     <ds:schemaRef ds:uri="http://schemas.openxmlformats.org/officeDocument/2006/bibliography"/>
   </ds:schemaRefs>

</xml_diff>